<commit_message>
cambio de  diretorio de mi pc
</commit_message>
<xml_diff>
--- a/JASCI Doc.docx
+++ b/JASCI Doc.docx
@@ -43,23 +43,21 @@
           <w:rFonts w:ascii="Consolas" w:hAnsi="Consolas"/>
           <w:lang w:val="es-ES"/>
         </w:rPr>
-        <w:t xml:space="preserve">El presente documento corresponde a la documentación del lenguaje JASCI, lenguaje compilado basándome en el lenguaje de programación Java y apoyado con el editor de código </w:t>
+        <w:t>El presente documento corresponde a la documentación del lenguaje JASCI, lenguaje compilado basándome en el lenguaje de programación Java y apoy</w:t>
       </w:r>
-      <w:proofErr w:type="spellStart"/>
       <w:r>
         <w:rPr>
           <w:rFonts w:ascii="Consolas" w:hAnsi="Consolas"/>
           <w:lang w:val="es-ES"/>
         </w:rPr>
-        <w:t>Netbeans</w:t>
+        <w:t>ado con el editor de código NetB</w:t>
       </w:r>
-      <w:proofErr w:type="spellEnd"/>
       <w:r>
         <w:rPr>
           <w:rFonts w:ascii="Consolas" w:hAnsi="Consolas"/>
           <w:lang w:val="es-ES"/>
         </w:rPr>
-        <w:t>.</w:t>
+        <w:t>eans.</w:t>
       </w:r>
     </w:p>
     <w:p>
@@ -641,6 +639,7 @@
           </mc:Fallback>
         </mc:AlternateContent>
       </w:r>
+      <w:bookmarkStart w:id="0" w:name="_GoBack"/>
       <w:r>
         <w:rPr>
           <w:rFonts w:ascii="Consolas" w:hAnsi="Consolas"/>
@@ -683,6 +682,7 @@
           </wp:inline>
         </w:drawing>
       </w:r>
+      <w:bookmarkEnd w:id="0"/>
     </w:p>
     <w:p>
       <w:pPr>
@@ -776,8 +776,6 @@
         </w:rPr>
         <w:t>caracteres</w:t>
       </w:r>
-      <w:bookmarkStart w:id="0" w:name="_GoBack"/>
-      <w:bookmarkEnd w:id="0"/>
       <w:r>
         <w:rPr>
           <w:rFonts w:ascii="Consolas" w:eastAsia="Times New Roman" w:hAnsi="Consolas" w:cs="Times New Roman"/>

</xml_diff>

<commit_message>
Inclui patron de ciclos y condiciones
</commit_message>
<xml_diff>
--- a/JASCI Doc.docx
+++ b/JASCI Doc.docx
@@ -1,6 +1,6 @@
 
 <file path=word/document.xml><?xml version="1.0" encoding="utf-8"?>
-<w:document xmlns:wpc="http://schemas.microsoft.com/office/word/2010/wordprocessingCanvas" xmlns:mo="http://schemas.microsoft.com/office/mac/office/2008/main" xmlns:mc="http://schemas.openxmlformats.org/markup-compatibility/2006" xmlns:mv="urn:schemas-microsoft-com:mac:vml" xmlns:o="urn:schemas-microsoft-com:office:office" xmlns:r="http://schemas.openxmlformats.org/officeDocument/2006/relationships" xmlns:m="http://schemas.openxmlformats.org/officeDocument/2006/math" xmlns:v="urn:schemas-microsoft-com:vml" xmlns:wp14="http://schemas.microsoft.com/office/word/2010/wordprocessingDrawing" xmlns:wp="http://schemas.openxmlformats.org/drawingml/2006/wordprocessingDrawing" xmlns:w10="urn:schemas-microsoft-com:office:word" xmlns:w="http://schemas.openxmlformats.org/wordprocessingml/2006/main" xmlns:w14="http://schemas.microsoft.com/office/word/2010/wordml" xmlns:w15="http://schemas.microsoft.com/office/word/2012/wordml" xmlns:wpg="http://schemas.microsoft.com/office/word/2010/wordprocessingGroup" xmlns:wpi="http://schemas.microsoft.com/office/word/2010/wordprocessingInk" xmlns:wne="http://schemas.microsoft.com/office/word/2006/wordml" xmlns:wps="http://schemas.microsoft.com/office/word/2010/wordprocessingShape" mc:Ignorable="w14 w15 wp14">
+<w:document xmlns:wpc="http://schemas.microsoft.com/office/word/2010/wordprocessingCanvas" xmlns:cx="http://schemas.microsoft.com/office/drawing/2014/chartex" xmlns:cx1="http://schemas.microsoft.com/office/drawing/2015/9/8/chartex" xmlns:cx2="http://schemas.microsoft.com/office/drawing/2015/10/21/chartex" xmlns:cx3="http://schemas.microsoft.com/office/drawing/2016/5/9/chartex" xmlns:cx4="http://schemas.microsoft.com/office/drawing/2016/5/10/chartex" xmlns:cx5="http://schemas.microsoft.com/office/drawing/2016/5/11/chartex" xmlns:cx6="http://schemas.microsoft.com/office/drawing/2016/5/12/chartex" xmlns:cx7="http://schemas.microsoft.com/office/drawing/2016/5/13/chartex" xmlns:cx8="http://schemas.microsoft.com/office/drawing/2016/5/14/chartex" xmlns:mc="http://schemas.openxmlformats.org/markup-compatibility/2006" xmlns:aink="http://schemas.microsoft.com/office/drawing/2016/ink" xmlns:am3d="http://schemas.microsoft.com/office/drawing/2017/model3d" xmlns:o="urn:schemas-microsoft-com:office:office" xmlns:r="http://schemas.openxmlformats.org/officeDocument/2006/relationships" xmlns:m="http://schemas.openxmlformats.org/officeDocument/2006/math" xmlns:v="urn:schemas-microsoft-com:vml" xmlns:wp14="http://schemas.microsoft.com/office/word/2010/wordprocessingDrawing" xmlns:wp="http://schemas.openxmlformats.org/drawingml/2006/wordprocessingDrawing" xmlns:w10="urn:schemas-microsoft-com:office:word" xmlns:w="http://schemas.openxmlformats.org/wordprocessingml/2006/main" xmlns:w14="http://schemas.microsoft.com/office/word/2010/wordml" xmlns:w15="http://schemas.microsoft.com/office/word/2012/wordml" xmlns:w16cid="http://schemas.microsoft.com/office/word/2016/wordml/cid" xmlns:w16se="http://schemas.microsoft.com/office/word/2015/wordml/symex" xmlns:wpg="http://schemas.microsoft.com/office/word/2010/wordprocessingGroup" xmlns:wpi="http://schemas.microsoft.com/office/word/2010/wordprocessingInk" xmlns:wne="http://schemas.microsoft.com/office/word/2006/wordml" xmlns:wps="http://schemas.microsoft.com/office/word/2010/wordprocessingShape" mc:Ignorable="w14 w15 w16se w16cid wp14">
   <w:body>
     <w:p>
       <w:pPr>
@@ -255,7 +255,15 @@
                                 <w:sz w:val="22"/>
                                 <w:lang w:val="es-ES"/>
                               </w:rPr>
-                              <w:t xml:space="preserve">verdadera </w:t>
+                              <w:t>verdadero</w:t>
+                            </w:r>
+                            <w:r>
+                              <w:rPr>
+                                <w:color w:val="2E74B5" w:themeColor="accent1" w:themeShade="BF"/>
+                                <w:sz w:val="22"/>
+                                <w:lang w:val="es-ES"/>
+                              </w:rPr>
+                              <w:t xml:space="preserve"> </w:t>
                             </w:r>
                             <w:r>
                               <w:rPr>
@@ -336,11 +344,11 @@
           </mc:Choice>
           <mc:Fallback>
             <w:pict>
-              <v:shapetype w14:anchorId="741B1EBD" id="_x0000_t202" coordsize="21600,21600" o:spt="202" path="m0,0l0,21600,21600,21600,21600,0xe">
+              <v:shapetype w14:anchorId="741B1EBD" id="_x0000_t202" coordsize="21600,21600" o:spt="202" path="m,l,21600r21600,l21600,xe">
                 <v:stroke joinstyle="miter"/>
                 <v:path gradientshapeok="t" o:connecttype="rect"/>
               </v:shapetype>
-              <v:shape id="Cuadro_x0020_de_x0020_texto_x0020_2" o:spid="_x0000_s1026" type="#_x0000_t202" style="position:absolute;margin-left:98.75pt;margin-top:57.3pt;width:251.7pt;height:152.65pt;z-index:251672576;visibility:visible;mso-wrap-style:square;mso-width-percent:0;mso-height-percent:0;mso-wrap-distance-left:9pt;mso-wrap-distance-top:0;mso-wrap-distance-right:9pt;mso-wrap-distance-bottom:0;mso-position-horizontal:absolute;mso-position-horizontal-relative:text;mso-position-vertical:absolute;mso-position-vertical-relative:text;mso-width-percent:0;mso-height-percent:0;mso-width-relative:margin;mso-height-relative:margin;v-text-anchor:top" o:gfxdata="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" filled="f" stroked="f">
+              <v:shape id="Cuadro de texto 2" o:spid="_x0000_s1026" type="#_x0000_t202" style="position:absolute;margin-left:98.75pt;margin-top:57.3pt;width:251.7pt;height:152.65pt;z-index:251672576;visibility:visible;mso-wrap-style:square;mso-width-percent:0;mso-height-percent:0;mso-wrap-distance-left:9pt;mso-wrap-distance-top:0;mso-wrap-distance-right:9pt;mso-wrap-distance-bottom:0;mso-position-horizontal:absolute;mso-position-horizontal-relative:text;mso-position-vertical:absolute;mso-position-vertical-relative:text;mso-width-percent:0;mso-height-percent:0;mso-width-relative:margin;mso-height-relative:margin;v-text-anchor:top" o:gfxdata="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" filled="f" stroked="f">
                 <v:textbox>
                   <w:txbxContent>
                     <w:p>
@@ -469,23 +477,13 @@
                           <w:lang w:val="es-ES"/>
                         </w:rPr>
                       </w:pPr>
-                      <w:proofErr w:type="spellStart"/>
                       <w:r>
                         <w:rPr>
                           <w:color w:val="2E74B5" w:themeColor="accent1" w:themeShade="BF"/>
                           <w:sz w:val="22"/>
                           <w:lang w:val="es-ES"/>
                         </w:rPr>
-                        <w:t>compara_si</w:t>
-                      </w:r>
-                      <w:proofErr w:type="spellEnd"/>
-                      <w:r>
-                        <w:rPr>
-                          <w:color w:val="2E74B5" w:themeColor="accent1" w:themeShade="BF"/>
-                          <w:sz w:val="22"/>
-                          <w:lang w:val="es-ES"/>
-                        </w:rPr>
-                        <w:t xml:space="preserve"> </w:t>
+                        <w:t xml:space="preserve">compara_si </w:t>
                       </w:r>
                       <w:r>
                         <w:rPr>
@@ -515,7 +513,15 @@
                           <w:sz w:val="22"/>
                           <w:lang w:val="es-ES"/>
                         </w:rPr>
-                        <w:t xml:space="preserve">verdadera </w:t>
+                        <w:t>verdadero</w:t>
+                      </w:r>
+                      <w:r>
+                        <w:rPr>
+                          <w:color w:val="2E74B5" w:themeColor="accent1" w:themeShade="BF"/>
+                          <w:sz w:val="22"/>
+                          <w:lang w:val="es-ES"/>
+                        </w:rPr>
+                        <w:t xml:space="preserve"> </w:t>
                       </w:r>
                       <w:r>
                         <w:rPr>
@@ -554,25 +560,7 @@
                           <w:sz w:val="22"/>
                           <w:lang w:val="es-ES"/>
                         </w:rPr>
-                        <w:t>“¡</w:t>
-                      </w:r>
-                      <w:proofErr w:type="spellStart"/>
-                      <w:r>
-                        <w:rPr>
-                          <w:color w:val="538135" w:themeColor="accent6" w:themeShade="BF"/>
-                          <w:sz w:val="22"/>
-                          <w:lang w:val="es-ES"/>
-                        </w:rPr>
-                        <w:t>Este_lenguaje_es_genial</w:t>
-                      </w:r>
-                      <w:proofErr w:type="spellEnd"/>
-                      <w:r>
-                        <w:rPr>
-                          <w:color w:val="538135" w:themeColor="accent6" w:themeShade="BF"/>
-                          <w:sz w:val="22"/>
-                          <w:lang w:val="es-ES"/>
-                        </w:rPr>
-                        <w:t>!”</w:t>
+                        <w:t>“¡Este_lenguaje_es_genial!”</w:t>
                       </w:r>
                     </w:p>
                     <w:p>
@@ -583,7 +571,6 @@
                           <w:lang w:val="es-ES"/>
                         </w:rPr>
                       </w:pPr>
-                      <w:proofErr w:type="spellStart"/>
                       <w:r>
                         <w:rPr>
                           <w:color w:val="2E74B5" w:themeColor="accent1" w:themeShade="BF"/>
@@ -592,7 +579,6 @@
                         </w:rPr>
                         <w:t>fin_compara</w:t>
                       </w:r>
-                      <w:proofErr w:type="spellEnd"/>
                     </w:p>
                   </w:txbxContent>
                 </v:textbox>
@@ -1076,8 +1062,8 @@
         <w:tblLook w:val="04A0" w:firstRow="1" w:lastRow="0" w:firstColumn="1" w:lastColumn="0" w:noHBand="0" w:noVBand="1"/>
       </w:tblPr>
       <w:tblGrid>
-        <w:gridCol w:w="1185"/>
-        <w:gridCol w:w="4020"/>
+        <w:gridCol w:w="1528"/>
+        <w:gridCol w:w="3677"/>
         <w:gridCol w:w="3617"/>
       </w:tblGrid>
       <w:tr>
@@ -1086,7 +1072,7 @@
         </w:trPr>
         <w:tc>
           <w:tcPr>
-            <w:tcW w:w="467" w:type="pct"/>
+            <w:tcW w:w="672" w:type="pct"/>
             <w:tcBorders>
               <w:top w:val="single" w:sz="6" w:space="0" w:color="DFE2E5"/>
               <w:left w:val="single" w:sz="6" w:space="0" w:color="DFE2E5"/>
@@ -1132,7 +1118,7 @@
         </w:tc>
         <w:tc>
           <w:tcPr>
-            <w:tcW w:w="2447" w:type="pct"/>
+            <w:tcW w:w="2278" w:type="pct"/>
             <w:tcBorders>
               <w:top w:val="single" w:sz="6" w:space="0" w:color="DFE2E5"/>
               <w:left w:val="single" w:sz="6" w:space="0" w:color="DFE2E5"/>
@@ -1177,7 +1163,7 @@
         </w:tc>
         <w:tc>
           <w:tcPr>
-            <w:tcW w:w="2086" w:type="pct"/>
+            <w:tcW w:w="2050" w:type="pct"/>
             <w:tcBorders>
               <w:top w:val="single" w:sz="6" w:space="0" w:color="DFE2E5"/>
               <w:left w:val="single" w:sz="6" w:space="0" w:color="DFE2E5"/>
@@ -1224,7 +1210,7 @@
       <w:tr>
         <w:tc>
           <w:tcPr>
-            <w:tcW w:w="467" w:type="pct"/>
+            <w:tcW w:w="672" w:type="pct"/>
             <w:tcBorders>
               <w:top w:val="single" w:sz="6" w:space="0" w:color="DFE2E5"/>
               <w:left w:val="single" w:sz="6" w:space="0" w:color="DFE2E5"/>
@@ -1264,7 +1250,7 @@
         </w:tc>
         <w:tc>
           <w:tcPr>
-            <w:tcW w:w="2447" w:type="pct"/>
+            <w:tcW w:w="2278" w:type="pct"/>
             <w:tcBorders>
               <w:top w:val="single" w:sz="6" w:space="0" w:color="DFE2E5"/>
               <w:left w:val="single" w:sz="6" w:space="0" w:color="DFE2E5"/>
@@ -1304,7 +1290,7 @@
         </w:tc>
         <w:tc>
           <w:tcPr>
-            <w:tcW w:w="2086" w:type="pct"/>
+            <w:tcW w:w="2050" w:type="pct"/>
             <w:tcBorders>
               <w:top w:val="single" w:sz="6" w:space="0" w:color="DFE2E5"/>
               <w:left w:val="single" w:sz="6" w:space="0" w:color="DFE2E5"/>
@@ -1346,7 +1332,7 @@
       <w:tr>
         <w:tc>
           <w:tcPr>
-            <w:tcW w:w="467" w:type="pct"/>
+            <w:tcW w:w="672" w:type="pct"/>
             <w:tcBorders>
               <w:top w:val="single" w:sz="6" w:space="0" w:color="DFE2E5"/>
               <w:left w:val="single" w:sz="6" w:space="0" w:color="DFE2E5"/>
@@ -1376,7 +1362,7 @@
         </w:tc>
         <w:tc>
           <w:tcPr>
-            <w:tcW w:w="2447" w:type="pct"/>
+            <w:tcW w:w="2278" w:type="pct"/>
             <w:tcBorders>
               <w:top w:val="single" w:sz="6" w:space="0" w:color="DFE2E5"/>
               <w:left w:val="single" w:sz="6" w:space="0" w:color="DFE2E5"/>
@@ -1406,7 +1392,7 @@
         </w:tc>
         <w:tc>
           <w:tcPr>
-            <w:tcW w:w="2086" w:type="pct"/>
+            <w:tcW w:w="2050" w:type="pct"/>
             <w:tcBorders>
               <w:top w:val="single" w:sz="6" w:space="0" w:color="DFE2E5"/>
               <w:left w:val="single" w:sz="6" w:space="0" w:color="DFE2E5"/>
@@ -1448,7 +1434,7 @@
       <w:tr>
         <w:tc>
           <w:tcPr>
-            <w:tcW w:w="467" w:type="pct"/>
+            <w:tcW w:w="672" w:type="pct"/>
             <w:tcBorders>
               <w:top w:val="single" w:sz="6" w:space="0" w:color="DFE2E5"/>
               <w:left w:val="single" w:sz="6" w:space="0" w:color="DFE2E5"/>
@@ -1478,7 +1464,7 @@
         </w:tc>
         <w:tc>
           <w:tcPr>
-            <w:tcW w:w="2447" w:type="pct"/>
+            <w:tcW w:w="2278" w:type="pct"/>
             <w:tcBorders>
               <w:top w:val="single" w:sz="6" w:space="0" w:color="DFE2E5"/>
               <w:left w:val="single" w:sz="6" w:space="0" w:color="DFE2E5"/>
@@ -1508,7 +1494,7 @@
         </w:tc>
         <w:tc>
           <w:tcPr>
-            <w:tcW w:w="2086" w:type="pct"/>
+            <w:tcW w:w="2050" w:type="pct"/>
             <w:tcBorders>
               <w:top w:val="single" w:sz="6" w:space="0" w:color="DFE2E5"/>
               <w:left w:val="single" w:sz="6" w:space="0" w:color="DFE2E5"/>
@@ -1550,7 +1536,7 @@
       <w:tr>
         <w:tc>
           <w:tcPr>
-            <w:tcW w:w="467" w:type="pct"/>
+            <w:tcW w:w="672" w:type="pct"/>
             <w:tcBorders>
               <w:top w:val="single" w:sz="6" w:space="0" w:color="DFE2E5"/>
               <w:left w:val="single" w:sz="6" w:space="0" w:color="DFE2E5"/>
@@ -1580,7 +1566,7 @@
         </w:tc>
         <w:tc>
           <w:tcPr>
-            <w:tcW w:w="2447" w:type="pct"/>
+            <w:tcW w:w="2278" w:type="pct"/>
             <w:tcBorders>
               <w:top w:val="single" w:sz="6" w:space="0" w:color="DFE2E5"/>
               <w:left w:val="single" w:sz="6" w:space="0" w:color="DFE2E5"/>
@@ -1610,7 +1596,7 @@
         </w:tc>
         <w:tc>
           <w:tcPr>
-            <w:tcW w:w="2086" w:type="pct"/>
+            <w:tcW w:w="2050" w:type="pct"/>
             <w:tcBorders>
               <w:top w:val="single" w:sz="6" w:space="0" w:color="DFE2E5"/>
               <w:left w:val="single" w:sz="6" w:space="0" w:color="DFE2E5"/>
@@ -1652,7 +1638,7 @@
       <w:tr>
         <w:tc>
           <w:tcPr>
-            <w:tcW w:w="467" w:type="pct"/>
+            <w:tcW w:w="672" w:type="pct"/>
             <w:tcBorders>
               <w:top w:val="single" w:sz="6" w:space="0" w:color="DFE2E5"/>
               <w:left w:val="single" w:sz="6" w:space="0" w:color="DFE2E5"/>
@@ -1682,7 +1668,7 @@
         </w:tc>
         <w:tc>
           <w:tcPr>
-            <w:tcW w:w="2447" w:type="pct"/>
+            <w:tcW w:w="2278" w:type="pct"/>
             <w:tcBorders>
               <w:top w:val="single" w:sz="6" w:space="0" w:color="DFE2E5"/>
               <w:left w:val="single" w:sz="6" w:space="0" w:color="DFE2E5"/>
@@ -1712,7 +1698,7 @@
         </w:tc>
         <w:tc>
           <w:tcPr>
-            <w:tcW w:w="2086" w:type="pct"/>
+            <w:tcW w:w="2050" w:type="pct"/>
             <w:tcBorders>
               <w:top w:val="single" w:sz="6" w:space="0" w:color="DFE2E5"/>
               <w:left w:val="single" w:sz="6" w:space="0" w:color="DFE2E5"/>
@@ -1754,7 +1740,7 @@
       <w:tr>
         <w:tc>
           <w:tcPr>
-            <w:tcW w:w="467" w:type="pct"/>
+            <w:tcW w:w="672" w:type="pct"/>
             <w:tcBorders>
               <w:top w:val="single" w:sz="6" w:space="0" w:color="DFE2E5"/>
               <w:left w:val="single" w:sz="6" w:space="0" w:color="DFE2E5"/>
@@ -1784,7 +1770,7 @@
         </w:tc>
         <w:tc>
           <w:tcPr>
-            <w:tcW w:w="2447" w:type="pct"/>
+            <w:tcW w:w="2278" w:type="pct"/>
             <w:tcBorders>
               <w:top w:val="single" w:sz="6" w:space="0" w:color="DFE2E5"/>
               <w:left w:val="single" w:sz="6" w:space="0" w:color="DFE2E5"/>
@@ -1814,7 +1800,7 @@
         </w:tc>
         <w:tc>
           <w:tcPr>
-            <w:tcW w:w="2086" w:type="pct"/>
+            <w:tcW w:w="2050" w:type="pct"/>
             <w:tcBorders>
               <w:top w:val="single" w:sz="6" w:space="0" w:color="DFE2E5"/>
               <w:left w:val="single" w:sz="6" w:space="0" w:color="DFE2E5"/>
@@ -1856,7 +1842,7 @@
       <w:tr>
         <w:tc>
           <w:tcPr>
-            <w:tcW w:w="467" w:type="pct"/>
+            <w:tcW w:w="672" w:type="pct"/>
             <w:tcBorders>
               <w:top w:val="single" w:sz="6" w:space="0" w:color="DFE2E5"/>
               <w:left w:val="single" w:sz="6" w:space="0" w:color="DFE2E5"/>
@@ -1895,7 +1881,7 @@
         </w:tc>
         <w:tc>
           <w:tcPr>
-            <w:tcW w:w="2447" w:type="pct"/>
+            <w:tcW w:w="2278" w:type="pct"/>
             <w:tcBorders>
               <w:top w:val="single" w:sz="6" w:space="0" w:color="DFE2E5"/>
               <w:left w:val="single" w:sz="6" w:space="0" w:color="DFE2E5"/>
@@ -1934,7 +1920,7 @@
         </w:tc>
         <w:tc>
           <w:tcPr>
-            <w:tcW w:w="2086" w:type="pct"/>
+            <w:tcW w:w="2050" w:type="pct"/>
             <w:tcBorders>
               <w:top w:val="single" w:sz="6" w:space="0" w:color="DFE2E5"/>
               <w:left w:val="single" w:sz="6" w:space="0" w:color="DFE2E5"/>
@@ -1976,7 +1962,7 @@
       <w:tr>
         <w:tc>
           <w:tcPr>
-            <w:tcW w:w="467" w:type="pct"/>
+            <w:tcW w:w="672" w:type="pct"/>
             <w:tcBorders>
               <w:top w:val="single" w:sz="6" w:space="0" w:color="DFE2E5"/>
               <w:left w:val="single" w:sz="6" w:space="0" w:color="DFE2E5"/>
@@ -2006,7 +1992,7 @@
         </w:tc>
         <w:tc>
           <w:tcPr>
-            <w:tcW w:w="2447" w:type="pct"/>
+            <w:tcW w:w="2278" w:type="pct"/>
             <w:tcBorders>
               <w:top w:val="single" w:sz="6" w:space="0" w:color="DFE2E5"/>
               <w:left w:val="single" w:sz="6" w:space="0" w:color="DFE2E5"/>
@@ -2036,7 +2022,7 @@
         </w:tc>
         <w:tc>
           <w:tcPr>
-            <w:tcW w:w="2086" w:type="pct"/>
+            <w:tcW w:w="2050" w:type="pct"/>
             <w:tcBorders>
               <w:top w:val="single" w:sz="6" w:space="0" w:color="DFE2E5"/>
               <w:left w:val="single" w:sz="6" w:space="0" w:color="DFE2E5"/>
@@ -2078,7 +2064,7 @@
       <w:tr>
         <w:tc>
           <w:tcPr>
-            <w:tcW w:w="467" w:type="pct"/>
+            <w:tcW w:w="672" w:type="pct"/>
             <w:tcBorders>
               <w:top w:val="single" w:sz="6" w:space="0" w:color="DFE2E5"/>
               <w:left w:val="single" w:sz="6" w:space="0" w:color="DFE2E5"/>
@@ -2117,7 +2103,7 @@
         </w:tc>
         <w:tc>
           <w:tcPr>
-            <w:tcW w:w="2447" w:type="pct"/>
+            <w:tcW w:w="2278" w:type="pct"/>
             <w:tcBorders>
               <w:top w:val="single" w:sz="6" w:space="0" w:color="DFE2E5"/>
               <w:left w:val="single" w:sz="6" w:space="0" w:color="DFE2E5"/>
@@ -2185,7 +2171,7 @@
         </w:tc>
         <w:tc>
           <w:tcPr>
-            <w:tcW w:w="2086" w:type="pct"/>
+            <w:tcW w:w="2050" w:type="pct"/>
             <w:tcBorders>
               <w:top w:val="single" w:sz="6" w:space="0" w:color="DFE2E5"/>
               <w:left w:val="single" w:sz="6" w:space="0" w:color="DFE2E5"/>
@@ -2227,7 +2213,7 @@
       <w:tr>
         <w:tc>
           <w:tcPr>
-            <w:tcW w:w="467" w:type="pct"/>
+            <w:tcW w:w="672" w:type="pct"/>
             <w:tcBorders>
               <w:top w:val="single" w:sz="6" w:space="0" w:color="DFE2E5"/>
               <w:left w:val="single" w:sz="6" w:space="0" w:color="DFE2E5"/>
@@ -2257,7 +2243,7 @@
         </w:tc>
         <w:tc>
           <w:tcPr>
-            <w:tcW w:w="2447" w:type="pct"/>
+            <w:tcW w:w="2278" w:type="pct"/>
             <w:tcBorders>
               <w:top w:val="single" w:sz="6" w:space="0" w:color="DFE2E5"/>
               <w:left w:val="single" w:sz="6" w:space="0" w:color="DFE2E5"/>
@@ -2287,7 +2273,7 @@
         </w:tc>
         <w:tc>
           <w:tcPr>
-            <w:tcW w:w="2086" w:type="pct"/>
+            <w:tcW w:w="2050" w:type="pct"/>
             <w:tcBorders>
               <w:top w:val="single" w:sz="6" w:space="0" w:color="DFE2E5"/>
               <w:left w:val="single" w:sz="6" w:space="0" w:color="DFE2E5"/>
@@ -2329,7 +2315,7 @@
       <w:tr>
         <w:tc>
           <w:tcPr>
-            <w:tcW w:w="467" w:type="pct"/>
+            <w:tcW w:w="672" w:type="pct"/>
             <w:tcBorders>
               <w:top w:val="single" w:sz="6" w:space="0" w:color="DFE2E5"/>
               <w:left w:val="single" w:sz="6" w:space="0" w:color="DFE2E5"/>
@@ -2359,7 +2345,7 @@
         </w:tc>
         <w:tc>
           <w:tcPr>
-            <w:tcW w:w="2447" w:type="pct"/>
+            <w:tcW w:w="2278" w:type="pct"/>
             <w:tcBorders>
               <w:top w:val="single" w:sz="6" w:space="0" w:color="DFE2E5"/>
               <w:left w:val="single" w:sz="6" w:space="0" w:color="DFE2E5"/>
@@ -2389,7 +2375,7 @@
         </w:tc>
         <w:tc>
           <w:tcPr>
-            <w:tcW w:w="2086" w:type="pct"/>
+            <w:tcW w:w="2050" w:type="pct"/>
             <w:tcBorders>
               <w:top w:val="single" w:sz="6" w:space="0" w:color="DFE2E5"/>
               <w:left w:val="single" w:sz="6" w:space="0" w:color="DFE2E5"/>
@@ -2431,7 +2417,7 @@
       <w:tr>
         <w:tc>
           <w:tcPr>
-            <w:tcW w:w="467" w:type="pct"/>
+            <w:tcW w:w="672" w:type="pct"/>
             <w:tcBorders>
               <w:top w:val="single" w:sz="6" w:space="0" w:color="DFE2E5"/>
               <w:left w:val="single" w:sz="6" w:space="0" w:color="DFE2E5"/>
@@ -2461,7 +2447,7 @@
         </w:tc>
         <w:tc>
           <w:tcPr>
-            <w:tcW w:w="2447" w:type="pct"/>
+            <w:tcW w:w="2278" w:type="pct"/>
             <w:tcBorders>
               <w:top w:val="single" w:sz="6" w:space="0" w:color="DFE2E5"/>
               <w:left w:val="single" w:sz="6" w:space="0" w:color="DFE2E5"/>
@@ -2491,7 +2477,7 @@
         </w:tc>
         <w:tc>
           <w:tcPr>
-            <w:tcW w:w="2086" w:type="pct"/>
+            <w:tcW w:w="2050" w:type="pct"/>
             <w:tcBorders>
               <w:top w:val="single" w:sz="6" w:space="0" w:color="DFE2E5"/>
               <w:left w:val="single" w:sz="6" w:space="0" w:color="DFE2E5"/>
@@ -2533,7 +2519,7 @@
       <w:tr>
         <w:tc>
           <w:tcPr>
-            <w:tcW w:w="467" w:type="pct"/>
+            <w:tcW w:w="672" w:type="pct"/>
             <w:tcBorders>
               <w:top w:val="single" w:sz="6" w:space="0" w:color="DFE2E5"/>
               <w:left w:val="single" w:sz="6" w:space="0" w:color="DFE2E5"/>
@@ -2563,7 +2549,7 @@
         </w:tc>
         <w:tc>
           <w:tcPr>
-            <w:tcW w:w="2447" w:type="pct"/>
+            <w:tcW w:w="2278" w:type="pct"/>
             <w:tcBorders>
               <w:top w:val="single" w:sz="6" w:space="0" w:color="DFE2E5"/>
               <w:left w:val="single" w:sz="6" w:space="0" w:color="DFE2E5"/>
@@ -2593,7 +2579,7 @@
         </w:tc>
         <w:tc>
           <w:tcPr>
-            <w:tcW w:w="2086" w:type="pct"/>
+            <w:tcW w:w="2050" w:type="pct"/>
             <w:tcBorders>
               <w:top w:val="single" w:sz="6" w:space="0" w:color="DFE2E5"/>
               <w:left w:val="single" w:sz="6" w:space="0" w:color="DFE2E5"/>
@@ -2635,7 +2621,7 @@
       <w:tr>
         <w:tc>
           <w:tcPr>
-            <w:tcW w:w="467" w:type="pct"/>
+            <w:tcW w:w="672" w:type="pct"/>
             <w:tcBorders>
               <w:top w:val="single" w:sz="6" w:space="0" w:color="DFE2E5"/>
               <w:left w:val="single" w:sz="6" w:space="0" w:color="DFE2E5"/>
@@ -2674,7 +2660,7 @@
         </w:tc>
         <w:tc>
           <w:tcPr>
-            <w:tcW w:w="2447" w:type="pct"/>
+            <w:tcW w:w="2278" w:type="pct"/>
             <w:tcBorders>
               <w:top w:val="single" w:sz="6" w:space="0" w:color="DFE2E5"/>
               <w:left w:val="single" w:sz="6" w:space="0" w:color="DFE2E5"/>
@@ -2707,13 +2693,31 @@
                 <w:sz w:val="22"/>
                 <w:lang w:eastAsia="es-ES_tradnl"/>
               </w:rPr>
-              <w:t>Su función es darle valor a las variables ya declaradas</w:t>
-            </w:r>
-          </w:p>
-        </w:tc>
-        <w:tc>
-          <w:tcPr>
-            <w:tcW w:w="2086" w:type="pct"/>
+              <w:t xml:space="preserve">Su función es </w:t>
+            </w:r>
+            <w:r>
+              <w:rPr>
+                <w:rFonts w:ascii="Helvetica" w:eastAsia="Times New Roman" w:hAnsi="Helvetica" w:cs="Times New Roman"/>
+                <w:color w:val="24292E"/>
+                <w:sz w:val="22"/>
+                <w:lang w:eastAsia="es-ES_tradnl"/>
+              </w:rPr>
+              <w:t>darles</w:t>
+            </w:r>
+            <w:r>
+              <w:rPr>
+                <w:rFonts w:ascii="Helvetica" w:eastAsia="Times New Roman" w:hAnsi="Helvetica" w:cs="Times New Roman"/>
+                <w:color w:val="24292E"/>
+                <w:sz w:val="22"/>
+                <w:lang w:eastAsia="es-ES_tradnl"/>
+              </w:rPr>
+              <w:t xml:space="preserve"> valor a las variables ya declaradas</w:t>
+            </w:r>
+          </w:p>
+        </w:tc>
+        <w:tc>
+          <w:tcPr>
+            <w:tcW w:w="2050" w:type="pct"/>
             <w:tcBorders>
               <w:top w:val="single" w:sz="6" w:space="0" w:color="DFE2E5"/>
               <w:left w:val="single" w:sz="6" w:space="0" w:color="DFE2E5"/>
@@ -2755,7 +2759,7 @@
       <w:tr>
         <w:tc>
           <w:tcPr>
-            <w:tcW w:w="467" w:type="pct"/>
+            <w:tcW w:w="672" w:type="pct"/>
             <w:tcBorders>
               <w:top w:val="single" w:sz="6" w:space="0" w:color="DFE2E5"/>
               <w:left w:val="single" w:sz="6" w:space="0" w:color="DFE2E5"/>
@@ -2785,7 +2789,7 @@
         </w:tc>
         <w:tc>
           <w:tcPr>
-            <w:tcW w:w="2447" w:type="pct"/>
+            <w:tcW w:w="2278" w:type="pct"/>
             <w:tcBorders>
               <w:top w:val="single" w:sz="6" w:space="0" w:color="DFE2E5"/>
               <w:left w:val="single" w:sz="6" w:space="0" w:color="DFE2E5"/>
@@ -2815,7 +2819,7 @@
         </w:tc>
         <w:tc>
           <w:tcPr>
-            <w:tcW w:w="2086" w:type="pct"/>
+            <w:tcW w:w="2050" w:type="pct"/>
             <w:tcBorders>
               <w:top w:val="single" w:sz="6" w:space="0" w:color="DFE2E5"/>
               <w:left w:val="single" w:sz="6" w:space="0" w:color="DFE2E5"/>
@@ -2857,7 +2861,7 @@
       <w:tr>
         <w:tc>
           <w:tcPr>
-            <w:tcW w:w="467" w:type="pct"/>
+            <w:tcW w:w="672" w:type="pct"/>
             <w:tcBorders>
               <w:top w:val="single" w:sz="6" w:space="0" w:color="DFE2E5"/>
               <w:left w:val="single" w:sz="6" w:space="0" w:color="DFE2E5"/>
@@ -2887,7 +2891,7 @@
         </w:tc>
         <w:tc>
           <w:tcPr>
-            <w:tcW w:w="2447" w:type="pct"/>
+            <w:tcW w:w="2278" w:type="pct"/>
             <w:tcBorders>
               <w:top w:val="single" w:sz="6" w:space="0" w:color="DFE2E5"/>
               <w:left w:val="single" w:sz="6" w:space="0" w:color="DFE2E5"/>
@@ -2917,7 +2921,7 @@
         </w:tc>
         <w:tc>
           <w:tcPr>
-            <w:tcW w:w="2086" w:type="pct"/>
+            <w:tcW w:w="2050" w:type="pct"/>
             <w:tcBorders>
               <w:top w:val="single" w:sz="6" w:space="0" w:color="DFE2E5"/>
               <w:left w:val="single" w:sz="6" w:space="0" w:color="DFE2E5"/>
@@ -2959,7 +2963,7 @@
       <w:tr>
         <w:tc>
           <w:tcPr>
-            <w:tcW w:w="467" w:type="pct"/>
+            <w:tcW w:w="672" w:type="pct"/>
             <w:tcBorders>
               <w:top w:val="single" w:sz="6" w:space="0" w:color="DFE2E5"/>
               <w:left w:val="single" w:sz="6" w:space="0" w:color="DFE2E5"/>
@@ -2989,7 +2993,7 @@
         </w:tc>
         <w:tc>
           <w:tcPr>
-            <w:tcW w:w="2447" w:type="pct"/>
+            <w:tcW w:w="2278" w:type="pct"/>
             <w:tcBorders>
               <w:top w:val="single" w:sz="6" w:space="0" w:color="DFE2E5"/>
               <w:left w:val="single" w:sz="6" w:space="0" w:color="DFE2E5"/>
@@ -3019,7 +3023,7 @@
         </w:tc>
         <w:tc>
           <w:tcPr>
-            <w:tcW w:w="2086" w:type="pct"/>
+            <w:tcW w:w="2050" w:type="pct"/>
             <w:tcBorders>
               <w:top w:val="single" w:sz="6" w:space="0" w:color="DFE2E5"/>
               <w:left w:val="single" w:sz="6" w:space="0" w:color="DFE2E5"/>
@@ -3054,6 +3058,1807 @@
                 <w:lang w:eastAsia="es-ES_tradnl"/>
               </w:rPr>
               <w:t>asigna &lt;variable&gt; = verdadero</w:t>
+            </w:r>
+          </w:p>
+        </w:tc>
+      </w:tr>
+      <w:tr>
+        <w:tc>
+          <w:tcPr>
+            <w:tcW w:w="672" w:type="pct"/>
+            <w:tcBorders>
+              <w:top w:val="single" w:sz="6" w:space="0" w:color="DFE2E5"/>
+              <w:left w:val="single" w:sz="6" w:space="0" w:color="DFE2E5"/>
+              <w:bottom w:val="single" w:sz="6" w:space="0" w:color="DFE2E5"/>
+              <w:right w:val="single" w:sz="6" w:space="0" w:color="DFE2E5"/>
+            </w:tcBorders>
+            <w:shd w:val="clear" w:color="auto" w:fill="FFFFFF"/>
+            <w:tcMar>
+              <w:top w:w="90" w:type="dxa"/>
+              <w:left w:w="195" w:type="dxa"/>
+              <w:bottom w:w="90" w:type="dxa"/>
+              <w:right w:w="195" w:type="dxa"/>
+            </w:tcMar>
+            <w:vAlign w:val="center"/>
+          </w:tcPr>
+          <w:p>
+            <w:pPr>
+              <w:rPr>
+                <w:rFonts w:ascii="Helvetica" w:eastAsia="Times New Roman" w:hAnsi="Helvetica" w:cs="Times New Roman"/>
+                <w:color w:val="24292E"/>
+                <w:sz w:val="22"/>
+                <w:lang w:eastAsia="es-ES_tradnl"/>
+              </w:rPr>
+            </w:pPr>
+            <w:r>
+              <w:rPr>
+                <w:rFonts w:ascii="Helvetica" w:eastAsia="Times New Roman" w:hAnsi="Helvetica" w:cs="Times New Roman"/>
+                <w:color w:val="24292E"/>
+                <w:sz w:val="22"/>
+                <w:lang w:eastAsia="es-ES_tradnl"/>
+              </w:rPr>
+              <w:lastRenderedPageBreak/>
+              <w:t>ciclo</w:t>
+            </w:r>
+          </w:p>
+        </w:tc>
+        <w:tc>
+          <w:tcPr>
+            <w:tcW w:w="2278" w:type="pct"/>
+            <w:tcBorders>
+              <w:top w:val="single" w:sz="6" w:space="0" w:color="DFE2E5"/>
+              <w:left w:val="single" w:sz="6" w:space="0" w:color="DFE2E5"/>
+              <w:bottom w:val="single" w:sz="6" w:space="0" w:color="DFE2E5"/>
+              <w:right w:val="single" w:sz="6" w:space="0" w:color="DFE2E5"/>
+            </w:tcBorders>
+            <w:shd w:val="clear" w:color="auto" w:fill="FFFFFF"/>
+            <w:tcMar>
+              <w:top w:w="90" w:type="dxa"/>
+              <w:left w:w="195" w:type="dxa"/>
+              <w:bottom w:w="90" w:type="dxa"/>
+              <w:right w:w="195" w:type="dxa"/>
+            </w:tcMar>
+            <w:vAlign w:val="center"/>
+          </w:tcPr>
+          <w:p>
+            <w:pPr>
+              <w:rPr>
+                <w:rFonts w:ascii="Helvetica" w:eastAsia="Times New Roman" w:hAnsi="Helvetica" w:cs="Times New Roman"/>
+                <w:sz w:val="22"/>
+                <w:szCs w:val="20"/>
+                <w:lang w:eastAsia="es-ES_tradnl"/>
+              </w:rPr>
+            </w:pPr>
+            <w:r>
+              <w:rPr>
+                <w:rFonts w:ascii="Helvetica" w:eastAsia="Times New Roman" w:hAnsi="Helvetica" w:cs="Times New Roman"/>
+                <w:sz w:val="22"/>
+                <w:szCs w:val="20"/>
+                <w:lang w:eastAsia="es-ES_tradnl"/>
+              </w:rPr>
+              <w:t>Realiza iteraciones siempre y cuando se cumpla la condición o condiciones que se determinen como parámetros.</w:t>
+            </w:r>
+            <w:r>
+              <w:rPr>
+                <w:rFonts w:ascii="Helvetica" w:eastAsia="Times New Roman" w:hAnsi="Helvetica" w:cs="Times New Roman"/>
+                <w:sz w:val="22"/>
+                <w:szCs w:val="20"/>
+                <w:lang w:eastAsia="es-ES_tradnl"/>
+              </w:rPr>
+              <w:t xml:space="preserve"> </w:t>
+            </w:r>
+          </w:p>
+          <w:p>
+            <w:pPr>
+              <w:rPr>
+                <w:rFonts w:ascii="Helvetica" w:eastAsia="Times New Roman" w:hAnsi="Helvetica" w:cs="Times New Roman"/>
+                <w:sz w:val="22"/>
+                <w:szCs w:val="20"/>
+                <w:lang w:eastAsia="es-ES_tradnl"/>
+              </w:rPr>
+            </w:pPr>
+            <w:r>
+              <w:rPr>
+                <w:rFonts w:ascii="Helvetica" w:eastAsia="Times New Roman" w:hAnsi="Helvetica" w:cs="Times New Roman"/>
+                <w:sz w:val="22"/>
+                <w:szCs w:val="20"/>
+                <w:lang w:eastAsia="es-ES_tradnl"/>
+              </w:rPr>
+              <w:t>Se puede agregar mas de una condición utilizando los símbolos || y &amp;&amp;</w:t>
+            </w:r>
+            <w:r>
+              <w:rPr>
+                <w:rFonts w:ascii="Helvetica" w:eastAsia="Times New Roman" w:hAnsi="Helvetica" w:cs="Times New Roman"/>
+                <w:sz w:val="22"/>
+                <w:szCs w:val="20"/>
+                <w:lang w:eastAsia="es-ES_tradnl"/>
+              </w:rPr>
+              <w:t>.</w:t>
+            </w:r>
+          </w:p>
+          <w:p>
+            <w:pPr>
+              <w:rPr>
+                <w:rFonts w:ascii="Helvetica" w:eastAsia="Times New Roman" w:hAnsi="Helvetica" w:cs="Times New Roman"/>
+                <w:sz w:val="22"/>
+                <w:szCs w:val="20"/>
+                <w:lang w:eastAsia="es-ES_tradnl"/>
+              </w:rPr>
+            </w:pPr>
+            <w:r>
+              <w:rPr>
+                <w:rFonts w:ascii="Helvetica" w:eastAsia="Times New Roman" w:hAnsi="Helvetica" w:cs="Times New Roman"/>
+                <w:sz w:val="22"/>
+                <w:szCs w:val="20"/>
+                <w:lang w:eastAsia="es-ES_tradnl"/>
+              </w:rPr>
+              <w:t>Los operadores relacionados aceptados son: &lt; Menor que, &gt; Mayor que, == Igual, != No igual que.</w:t>
+            </w:r>
+          </w:p>
+        </w:tc>
+        <w:tc>
+          <w:tcPr>
+            <w:tcW w:w="2050" w:type="pct"/>
+            <w:tcBorders>
+              <w:top w:val="single" w:sz="6" w:space="0" w:color="DFE2E5"/>
+              <w:left w:val="single" w:sz="6" w:space="0" w:color="DFE2E5"/>
+              <w:bottom w:val="single" w:sz="6" w:space="0" w:color="DFE2E5"/>
+              <w:right w:val="single" w:sz="6" w:space="0" w:color="DFE2E5"/>
+            </w:tcBorders>
+            <w:shd w:val="clear" w:color="auto" w:fill="FFFFFF"/>
+            <w:tcMar>
+              <w:top w:w="90" w:type="dxa"/>
+              <w:left w:w="195" w:type="dxa"/>
+              <w:bottom w:w="90" w:type="dxa"/>
+              <w:right w:w="195" w:type="dxa"/>
+            </w:tcMar>
+            <w:vAlign w:val="center"/>
+          </w:tcPr>
+          <w:p>
+            <w:pPr>
+              <w:rPr>
+                <w:rFonts w:ascii="Helvetica" w:hAnsi="Helvetica" w:cs="Courier New"/>
+                <w:color w:val="24292E"/>
+                <w:sz w:val="22"/>
+                <w:szCs w:val="20"/>
+                <w:lang w:eastAsia="es-ES_tradnl"/>
+              </w:rPr>
+            </w:pPr>
+            <w:r>
+              <w:rPr>
+                <w:rFonts w:ascii="Helvetica" w:hAnsi="Helvetica" w:cs="Courier New"/>
+                <w:color w:val="24292E"/>
+                <w:sz w:val="22"/>
+                <w:szCs w:val="20"/>
+                <w:lang w:eastAsia="es-ES_tradnl"/>
+              </w:rPr>
+              <w:t>ciclo ( &lt;var</w:t>
+            </w:r>
+            <w:r>
+              <w:rPr>
+                <w:rFonts w:ascii="Helvetica" w:hAnsi="Helvetica" w:cs="Courier New"/>
+                <w:color w:val="24292E"/>
+                <w:sz w:val="22"/>
+                <w:szCs w:val="20"/>
+                <w:lang w:eastAsia="es-ES_tradnl"/>
+              </w:rPr>
+              <w:t>iable</w:t>
+            </w:r>
+            <w:r>
+              <w:rPr>
+                <w:rFonts w:ascii="Helvetica" w:hAnsi="Helvetica" w:cs="Courier New"/>
+                <w:color w:val="24292E"/>
+                <w:sz w:val="22"/>
+                <w:szCs w:val="20"/>
+                <w:lang w:eastAsia="es-ES_tradnl"/>
+              </w:rPr>
+              <w:t>&gt; )</w:t>
+            </w:r>
+          </w:p>
+        </w:tc>
+      </w:tr>
+      <w:tr>
+        <w:tc>
+          <w:tcPr>
+            <w:tcW w:w="672" w:type="pct"/>
+            <w:tcBorders>
+              <w:top w:val="single" w:sz="6" w:space="0" w:color="DFE2E5"/>
+              <w:left w:val="single" w:sz="6" w:space="0" w:color="DFE2E5"/>
+              <w:bottom w:val="single" w:sz="6" w:space="0" w:color="DFE2E5"/>
+              <w:right w:val="single" w:sz="6" w:space="0" w:color="DFE2E5"/>
+            </w:tcBorders>
+            <w:shd w:val="clear" w:color="auto" w:fill="FFFFFF"/>
+            <w:tcMar>
+              <w:top w:w="90" w:type="dxa"/>
+              <w:left w:w="195" w:type="dxa"/>
+              <w:bottom w:w="90" w:type="dxa"/>
+              <w:right w:w="195" w:type="dxa"/>
+            </w:tcMar>
+            <w:vAlign w:val="center"/>
+          </w:tcPr>
+          <w:p>
+            <w:pPr>
+              <w:rPr>
+                <w:rFonts w:ascii="Helvetica" w:eastAsia="Times New Roman" w:hAnsi="Helvetica" w:cs="Times New Roman"/>
+                <w:color w:val="24292E"/>
+                <w:sz w:val="22"/>
+                <w:lang w:eastAsia="es-ES_tradnl"/>
+              </w:rPr>
+            </w:pPr>
+          </w:p>
+        </w:tc>
+        <w:tc>
+          <w:tcPr>
+            <w:tcW w:w="2278" w:type="pct"/>
+            <w:tcBorders>
+              <w:top w:val="single" w:sz="6" w:space="0" w:color="DFE2E5"/>
+              <w:left w:val="single" w:sz="6" w:space="0" w:color="DFE2E5"/>
+              <w:bottom w:val="single" w:sz="6" w:space="0" w:color="DFE2E5"/>
+              <w:right w:val="single" w:sz="6" w:space="0" w:color="DFE2E5"/>
+            </w:tcBorders>
+            <w:shd w:val="clear" w:color="auto" w:fill="FFFFFF"/>
+            <w:tcMar>
+              <w:top w:w="90" w:type="dxa"/>
+              <w:left w:w="195" w:type="dxa"/>
+              <w:bottom w:w="90" w:type="dxa"/>
+              <w:right w:w="195" w:type="dxa"/>
+            </w:tcMar>
+            <w:vAlign w:val="center"/>
+          </w:tcPr>
+          <w:p>
+            <w:pPr>
+              <w:rPr>
+                <w:rFonts w:ascii="Helvetica" w:eastAsia="Times New Roman" w:hAnsi="Helvetica" w:cs="Times New Roman"/>
+                <w:sz w:val="22"/>
+                <w:szCs w:val="20"/>
+                <w:lang w:eastAsia="es-ES_tradnl"/>
+              </w:rPr>
+            </w:pPr>
+          </w:p>
+        </w:tc>
+        <w:tc>
+          <w:tcPr>
+            <w:tcW w:w="2050" w:type="pct"/>
+            <w:tcBorders>
+              <w:top w:val="single" w:sz="6" w:space="0" w:color="DFE2E5"/>
+              <w:left w:val="single" w:sz="6" w:space="0" w:color="DFE2E5"/>
+              <w:bottom w:val="single" w:sz="6" w:space="0" w:color="DFE2E5"/>
+              <w:right w:val="single" w:sz="6" w:space="0" w:color="DFE2E5"/>
+            </w:tcBorders>
+            <w:shd w:val="clear" w:color="auto" w:fill="FFFFFF"/>
+            <w:tcMar>
+              <w:top w:w="90" w:type="dxa"/>
+              <w:left w:w="195" w:type="dxa"/>
+              <w:bottom w:w="90" w:type="dxa"/>
+              <w:right w:w="195" w:type="dxa"/>
+            </w:tcMar>
+            <w:vAlign w:val="center"/>
+          </w:tcPr>
+          <w:p>
+            <w:pPr>
+              <w:rPr>
+                <w:rFonts w:ascii="Helvetica" w:hAnsi="Helvetica" w:cs="Courier New"/>
+                <w:color w:val="24292E"/>
+                <w:sz w:val="22"/>
+                <w:szCs w:val="20"/>
+                <w:lang w:eastAsia="es-ES_tradnl"/>
+              </w:rPr>
+            </w:pPr>
+            <w:r>
+              <w:rPr>
+                <w:rFonts w:ascii="Helvetica" w:hAnsi="Helvetica" w:cs="Courier New"/>
+                <w:color w:val="24292E"/>
+                <w:sz w:val="22"/>
+                <w:szCs w:val="20"/>
+                <w:lang w:eastAsia="es-ES_tradnl"/>
+              </w:rPr>
+              <w:t>ciclo ( &lt;</w:t>
+            </w:r>
+            <w:r>
+              <w:rPr>
+                <w:rFonts w:ascii="Helvetica" w:hAnsi="Helvetica" w:cs="Courier New"/>
+                <w:color w:val="24292E"/>
+                <w:sz w:val="22"/>
+                <w:szCs w:val="20"/>
+                <w:lang w:eastAsia="es-ES_tradnl"/>
+              </w:rPr>
+              <w:t>var</w:t>
+            </w:r>
+            <w:r>
+              <w:rPr>
+                <w:rFonts w:ascii="Helvetica" w:hAnsi="Helvetica" w:cs="Courier New"/>
+                <w:color w:val="24292E"/>
+                <w:sz w:val="22"/>
+                <w:szCs w:val="20"/>
+                <w:lang w:eastAsia="es-ES_tradnl"/>
+              </w:rPr>
+              <w:t>iable</w:t>
+            </w:r>
+            <w:r>
+              <w:rPr>
+                <w:rFonts w:ascii="Helvetica" w:hAnsi="Helvetica" w:cs="Courier New"/>
+                <w:color w:val="24292E"/>
+                <w:sz w:val="22"/>
+                <w:szCs w:val="20"/>
+                <w:lang w:eastAsia="es-ES_tradnl"/>
+              </w:rPr>
+              <w:t>&gt; == &lt;val&gt; || &lt;</w:t>
+            </w:r>
+            <w:r>
+              <w:rPr>
+                <w:rFonts w:ascii="Helvetica" w:hAnsi="Helvetica" w:cs="Courier New"/>
+                <w:color w:val="24292E"/>
+                <w:sz w:val="22"/>
+                <w:szCs w:val="20"/>
+                <w:lang w:eastAsia="es-ES_tradnl"/>
+              </w:rPr>
+              <w:t>var</w:t>
+            </w:r>
+            <w:r>
+              <w:rPr>
+                <w:rFonts w:ascii="Helvetica" w:hAnsi="Helvetica" w:cs="Courier New"/>
+                <w:color w:val="24292E"/>
+                <w:sz w:val="22"/>
+                <w:szCs w:val="20"/>
+                <w:lang w:eastAsia="es-ES_tradnl"/>
+              </w:rPr>
+              <w:t>iable</w:t>
+            </w:r>
+            <w:r>
+              <w:rPr>
+                <w:rFonts w:ascii="Helvetica" w:hAnsi="Helvetica" w:cs="Courier New"/>
+                <w:color w:val="24292E"/>
+                <w:sz w:val="22"/>
+                <w:szCs w:val="20"/>
+                <w:lang w:eastAsia="es-ES_tradnl"/>
+              </w:rPr>
+              <w:t>&gt; == &lt;val&gt; &amp;&amp;  &lt;</w:t>
+            </w:r>
+            <w:r>
+              <w:rPr>
+                <w:rFonts w:ascii="Helvetica" w:hAnsi="Helvetica" w:cs="Courier New"/>
+                <w:color w:val="24292E"/>
+                <w:sz w:val="22"/>
+                <w:szCs w:val="20"/>
+                <w:lang w:eastAsia="es-ES_tradnl"/>
+              </w:rPr>
+              <w:t>var</w:t>
+            </w:r>
+            <w:r>
+              <w:rPr>
+                <w:rFonts w:ascii="Helvetica" w:hAnsi="Helvetica" w:cs="Courier New"/>
+                <w:color w:val="24292E"/>
+                <w:sz w:val="22"/>
+                <w:szCs w:val="20"/>
+                <w:lang w:eastAsia="es-ES_tradnl"/>
+              </w:rPr>
+              <w:t>iable</w:t>
+            </w:r>
+            <w:r>
+              <w:rPr>
+                <w:rFonts w:ascii="Helvetica" w:hAnsi="Helvetica" w:cs="Courier New"/>
+                <w:color w:val="24292E"/>
+                <w:sz w:val="22"/>
+                <w:szCs w:val="20"/>
+                <w:lang w:eastAsia="es-ES_tradnl"/>
+              </w:rPr>
+              <w:t>&gt; == &lt;val&gt;  )</w:t>
+            </w:r>
+          </w:p>
+        </w:tc>
+      </w:tr>
+      <w:tr>
+        <w:tc>
+          <w:tcPr>
+            <w:tcW w:w="672" w:type="pct"/>
+            <w:tcBorders>
+              <w:top w:val="single" w:sz="6" w:space="0" w:color="DFE2E5"/>
+              <w:left w:val="single" w:sz="6" w:space="0" w:color="DFE2E5"/>
+              <w:bottom w:val="single" w:sz="6" w:space="0" w:color="DFE2E5"/>
+              <w:right w:val="single" w:sz="6" w:space="0" w:color="DFE2E5"/>
+            </w:tcBorders>
+            <w:shd w:val="clear" w:color="auto" w:fill="FFFFFF"/>
+            <w:tcMar>
+              <w:top w:w="90" w:type="dxa"/>
+              <w:left w:w="195" w:type="dxa"/>
+              <w:bottom w:w="90" w:type="dxa"/>
+              <w:right w:w="195" w:type="dxa"/>
+            </w:tcMar>
+            <w:vAlign w:val="center"/>
+          </w:tcPr>
+          <w:p>
+            <w:pPr>
+              <w:rPr>
+                <w:rFonts w:ascii="Helvetica" w:eastAsia="Times New Roman" w:hAnsi="Helvetica" w:cs="Times New Roman"/>
+                <w:color w:val="24292E"/>
+                <w:sz w:val="22"/>
+                <w:lang w:eastAsia="es-ES_tradnl"/>
+              </w:rPr>
+            </w:pPr>
+          </w:p>
+        </w:tc>
+        <w:tc>
+          <w:tcPr>
+            <w:tcW w:w="2278" w:type="pct"/>
+            <w:tcBorders>
+              <w:top w:val="single" w:sz="6" w:space="0" w:color="DFE2E5"/>
+              <w:left w:val="single" w:sz="6" w:space="0" w:color="DFE2E5"/>
+              <w:bottom w:val="single" w:sz="6" w:space="0" w:color="DFE2E5"/>
+              <w:right w:val="single" w:sz="6" w:space="0" w:color="DFE2E5"/>
+            </w:tcBorders>
+            <w:shd w:val="clear" w:color="auto" w:fill="FFFFFF"/>
+            <w:tcMar>
+              <w:top w:w="90" w:type="dxa"/>
+              <w:left w:w="195" w:type="dxa"/>
+              <w:bottom w:w="90" w:type="dxa"/>
+              <w:right w:w="195" w:type="dxa"/>
+            </w:tcMar>
+            <w:vAlign w:val="center"/>
+          </w:tcPr>
+          <w:p>
+            <w:pPr>
+              <w:rPr>
+                <w:rFonts w:ascii="Helvetica" w:eastAsia="Times New Roman" w:hAnsi="Helvetica" w:cs="Times New Roman"/>
+                <w:sz w:val="22"/>
+                <w:szCs w:val="20"/>
+                <w:lang w:eastAsia="es-ES_tradnl"/>
+              </w:rPr>
+            </w:pPr>
+          </w:p>
+        </w:tc>
+        <w:tc>
+          <w:tcPr>
+            <w:tcW w:w="2050" w:type="pct"/>
+            <w:tcBorders>
+              <w:top w:val="single" w:sz="6" w:space="0" w:color="DFE2E5"/>
+              <w:left w:val="single" w:sz="6" w:space="0" w:color="DFE2E5"/>
+              <w:bottom w:val="single" w:sz="6" w:space="0" w:color="DFE2E5"/>
+              <w:right w:val="single" w:sz="6" w:space="0" w:color="DFE2E5"/>
+            </w:tcBorders>
+            <w:shd w:val="clear" w:color="auto" w:fill="FFFFFF"/>
+            <w:tcMar>
+              <w:top w:w="90" w:type="dxa"/>
+              <w:left w:w="195" w:type="dxa"/>
+              <w:bottom w:w="90" w:type="dxa"/>
+              <w:right w:w="195" w:type="dxa"/>
+            </w:tcMar>
+            <w:vAlign w:val="center"/>
+          </w:tcPr>
+          <w:p>
+            <w:pPr>
+              <w:rPr>
+                <w:rFonts w:ascii="Helvetica" w:hAnsi="Helvetica" w:cs="Courier New"/>
+                <w:color w:val="24292E"/>
+                <w:sz w:val="22"/>
+                <w:szCs w:val="20"/>
+                <w:lang w:eastAsia="es-ES_tradnl"/>
+              </w:rPr>
+            </w:pPr>
+            <w:r>
+              <w:rPr>
+                <w:rFonts w:ascii="Helvetica" w:hAnsi="Helvetica" w:cs="Courier New"/>
+                <w:color w:val="24292E"/>
+                <w:sz w:val="22"/>
+                <w:szCs w:val="20"/>
+                <w:lang w:eastAsia="es-ES_tradnl"/>
+              </w:rPr>
+              <w:t>ciclo ( &lt;</w:t>
+            </w:r>
+            <w:r>
+              <w:rPr>
+                <w:rFonts w:ascii="Helvetica" w:hAnsi="Helvetica" w:cs="Courier New"/>
+                <w:color w:val="24292E"/>
+                <w:sz w:val="22"/>
+                <w:szCs w:val="20"/>
+                <w:lang w:eastAsia="es-ES_tradnl"/>
+              </w:rPr>
+              <w:t xml:space="preserve"> </w:t>
+            </w:r>
+            <w:r>
+              <w:rPr>
+                <w:rFonts w:ascii="Helvetica" w:hAnsi="Helvetica" w:cs="Courier New"/>
+                <w:color w:val="24292E"/>
+                <w:sz w:val="22"/>
+                <w:szCs w:val="20"/>
+                <w:lang w:eastAsia="es-ES_tradnl"/>
+              </w:rPr>
+              <w:t>var</w:t>
+            </w:r>
+            <w:r>
+              <w:rPr>
+                <w:rFonts w:ascii="Helvetica" w:hAnsi="Helvetica" w:cs="Courier New"/>
+                <w:color w:val="24292E"/>
+                <w:sz w:val="22"/>
+                <w:szCs w:val="20"/>
+                <w:lang w:eastAsia="es-ES_tradnl"/>
+              </w:rPr>
+              <w:t>iable</w:t>
+            </w:r>
+            <w:r>
+              <w:rPr>
+                <w:rFonts w:ascii="Helvetica" w:hAnsi="Helvetica" w:cs="Courier New"/>
+                <w:color w:val="24292E"/>
+                <w:sz w:val="22"/>
+                <w:szCs w:val="20"/>
+                <w:lang w:eastAsia="es-ES_tradnl"/>
+              </w:rPr>
+              <w:t xml:space="preserve"> &gt; &amp;&amp;  &lt;</w:t>
+            </w:r>
+            <w:r>
+              <w:rPr>
+                <w:rFonts w:ascii="Helvetica" w:hAnsi="Helvetica" w:cs="Courier New"/>
+                <w:color w:val="24292E"/>
+                <w:sz w:val="22"/>
+                <w:szCs w:val="20"/>
+                <w:lang w:eastAsia="es-ES_tradnl"/>
+              </w:rPr>
+              <w:t xml:space="preserve"> </w:t>
+            </w:r>
+            <w:r>
+              <w:rPr>
+                <w:rFonts w:ascii="Helvetica" w:hAnsi="Helvetica" w:cs="Courier New"/>
+                <w:color w:val="24292E"/>
+                <w:sz w:val="22"/>
+                <w:szCs w:val="20"/>
+                <w:lang w:eastAsia="es-ES_tradnl"/>
+              </w:rPr>
+              <w:t>var</w:t>
+            </w:r>
+            <w:r>
+              <w:rPr>
+                <w:rFonts w:ascii="Helvetica" w:hAnsi="Helvetica" w:cs="Courier New"/>
+                <w:color w:val="24292E"/>
+                <w:sz w:val="22"/>
+                <w:szCs w:val="20"/>
+                <w:lang w:eastAsia="es-ES_tradnl"/>
+              </w:rPr>
+              <w:t>iable</w:t>
+            </w:r>
+            <w:r>
+              <w:rPr>
+                <w:rFonts w:ascii="Helvetica" w:hAnsi="Helvetica" w:cs="Courier New"/>
+                <w:color w:val="24292E"/>
+                <w:sz w:val="22"/>
+                <w:szCs w:val="20"/>
+                <w:lang w:eastAsia="es-ES_tradnl"/>
+              </w:rPr>
+              <w:t xml:space="preserve"> &gt; == &lt;val&gt;  )</w:t>
+            </w:r>
+          </w:p>
+        </w:tc>
+      </w:tr>
+      <w:tr>
+        <w:tc>
+          <w:tcPr>
+            <w:tcW w:w="672" w:type="pct"/>
+            <w:tcBorders>
+              <w:top w:val="single" w:sz="6" w:space="0" w:color="DFE2E5"/>
+              <w:left w:val="single" w:sz="6" w:space="0" w:color="DFE2E5"/>
+              <w:bottom w:val="single" w:sz="6" w:space="0" w:color="DFE2E5"/>
+              <w:right w:val="single" w:sz="6" w:space="0" w:color="DFE2E5"/>
+            </w:tcBorders>
+            <w:shd w:val="clear" w:color="auto" w:fill="FFFFFF"/>
+            <w:tcMar>
+              <w:top w:w="90" w:type="dxa"/>
+              <w:left w:w="195" w:type="dxa"/>
+              <w:bottom w:w="90" w:type="dxa"/>
+              <w:right w:w="195" w:type="dxa"/>
+            </w:tcMar>
+            <w:vAlign w:val="center"/>
+          </w:tcPr>
+          <w:p>
+            <w:pPr>
+              <w:rPr>
+                <w:rFonts w:ascii="Helvetica" w:eastAsia="Times New Roman" w:hAnsi="Helvetica" w:cs="Times New Roman"/>
+                <w:color w:val="24292E"/>
+                <w:sz w:val="22"/>
+                <w:lang w:eastAsia="es-ES_tradnl"/>
+              </w:rPr>
+            </w:pPr>
+          </w:p>
+        </w:tc>
+        <w:tc>
+          <w:tcPr>
+            <w:tcW w:w="2278" w:type="pct"/>
+            <w:tcBorders>
+              <w:top w:val="single" w:sz="6" w:space="0" w:color="DFE2E5"/>
+              <w:left w:val="single" w:sz="6" w:space="0" w:color="DFE2E5"/>
+              <w:bottom w:val="single" w:sz="6" w:space="0" w:color="DFE2E5"/>
+              <w:right w:val="single" w:sz="6" w:space="0" w:color="DFE2E5"/>
+            </w:tcBorders>
+            <w:shd w:val="clear" w:color="auto" w:fill="FFFFFF"/>
+            <w:tcMar>
+              <w:top w:w="90" w:type="dxa"/>
+              <w:left w:w="195" w:type="dxa"/>
+              <w:bottom w:w="90" w:type="dxa"/>
+              <w:right w:w="195" w:type="dxa"/>
+            </w:tcMar>
+            <w:vAlign w:val="center"/>
+          </w:tcPr>
+          <w:p>
+            <w:pPr>
+              <w:rPr>
+                <w:rFonts w:ascii="Helvetica" w:eastAsia="Times New Roman" w:hAnsi="Helvetica" w:cs="Times New Roman"/>
+                <w:sz w:val="22"/>
+                <w:szCs w:val="20"/>
+                <w:lang w:eastAsia="es-ES_tradnl"/>
+              </w:rPr>
+            </w:pPr>
+          </w:p>
+        </w:tc>
+        <w:tc>
+          <w:tcPr>
+            <w:tcW w:w="2050" w:type="pct"/>
+            <w:tcBorders>
+              <w:top w:val="single" w:sz="6" w:space="0" w:color="DFE2E5"/>
+              <w:left w:val="single" w:sz="6" w:space="0" w:color="DFE2E5"/>
+              <w:bottom w:val="single" w:sz="6" w:space="0" w:color="DFE2E5"/>
+              <w:right w:val="single" w:sz="6" w:space="0" w:color="DFE2E5"/>
+            </w:tcBorders>
+            <w:shd w:val="clear" w:color="auto" w:fill="FFFFFF"/>
+            <w:tcMar>
+              <w:top w:w="90" w:type="dxa"/>
+              <w:left w:w="195" w:type="dxa"/>
+              <w:bottom w:w="90" w:type="dxa"/>
+              <w:right w:w="195" w:type="dxa"/>
+            </w:tcMar>
+            <w:vAlign w:val="center"/>
+          </w:tcPr>
+          <w:p>
+            <w:pPr>
+              <w:rPr>
+                <w:rFonts w:ascii="Helvetica" w:hAnsi="Helvetica" w:cs="Courier New"/>
+                <w:color w:val="24292E"/>
+                <w:sz w:val="22"/>
+                <w:szCs w:val="20"/>
+                <w:lang w:eastAsia="es-ES_tradnl"/>
+              </w:rPr>
+            </w:pPr>
+            <w:r>
+              <w:rPr>
+                <w:rFonts w:ascii="Helvetica" w:hAnsi="Helvetica" w:cs="Courier New"/>
+                <w:color w:val="24292E"/>
+                <w:sz w:val="22"/>
+                <w:szCs w:val="20"/>
+                <w:lang w:eastAsia="es-ES_tradnl"/>
+              </w:rPr>
+              <w:t>ciclo ( varA )</w:t>
+            </w:r>
+          </w:p>
+        </w:tc>
+      </w:tr>
+      <w:tr>
+        <w:tc>
+          <w:tcPr>
+            <w:tcW w:w="672" w:type="pct"/>
+            <w:tcBorders>
+              <w:top w:val="single" w:sz="6" w:space="0" w:color="DFE2E5"/>
+              <w:left w:val="single" w:sz="6" w:space="0" w:color="DFE2E5"/>
+              <w:bottom w:val="single" w:sz="6" w:space="0" w:color="DFE2E5"/>
+              <w:right w:val="single" w:sz="6" w:space="0" w:color="DFE2E5"/>
+            </w:tcBorders>
+            <w:shd w:val="clear" w:color="auto" w:fill="FFFFFF"/>
+            <w:tcMar>
+              <w:top w:w="90" w:type="dxa"/>
+              <w:left w:w="195" w:type="dxa"/>
+              <w:bottom w:w="90" w:type="dxa"/>
+              <w:right w:w="195" w:type="dxa"/>
+            </w:tcMar>
+            <w:vAlign w:val="center"/>
+          </w:tcPr>
+          <w:p>
+            <w:pPr>
+              <w:rPr>
+                <w:rFonts w:ascii="Helvetica" w:eastAsia="Times New Roman" w:hAnsi="Helvetica" w:cs="Times New Roman"/>
+                <w:color w:val="24292E"/>
+                <w:sz w:val="22"/>
+                <w:lang w:eastAsia="es-ES_tradnl"/>
+              </w:rPr>
+            </w:pPr>
+          </w:p>
+        </w:tc>
+        <w:tc>
+          <w:tcPr>
+            <w:tcW w:w="2278" w:type="pct"/>
+            <w:tcBorders>
+              <w:top w:val="single" w:sz="6" w:space="0" w:color="DFE2E5"/>
+              <w:left w:val="single" w:sz="6" w:space="0" w:color="DFE2E5"/>
+              <w:bottom w:val="single" w:sz="6" w:space="0" w:color="DFE2E5"/>
+              <w:right w:val="single" w:sz="6" w:space="0" w:color="DFE2E5"/>
+            </w:tcBorders>
+            <w:shd w:val="clear" w:color="auto" w:fill="FFFFFF"/>
+            <w:tcMar>
+              <w:top w:w="90" w:type="dxa"/>
+              <w:left w:w="195" w:type="dxa"/>
+              <w:bottom w:w="90" w:type="dxa"/>
+              <w:right w:w="195" w:type="dxa"/>
+            </w:tcMar>
+            <w:vAlign w:val="center"/>
+          </w:tcPr>
+          <w:p>
+            <w:pPr>
+              <w:rPr>
+                <w:rFonts w:ascii="Helvetica" w:eastAsia="Times New Roman" w:hAnsi="Helvetica" w:cs="Times New Roman"/>
+                <w:sz w:val="22"/>
+                <w:szCs w:val="20"/>
+                <w:lang w:eastAsia="es-ES_tradnl"/>
+              </w:rPr>
+            </w:pPr>
+          </w:p>
+        </w:tc>
+        <w:tc>
+          <w:tcPr>
+            <w:tcW w:w="2050" w:type="pct"/>
+            <w:tcBorders>
+              <w:top w:val="single" w:sz="6" w:space="0" w:color="DFE2E5"/>
+              <w:left w:val="single" w:sz="6" w:space="0" w:color="DFE2E5"/>
+              <w:bottom w:val="single" w:sz="6" w:space="0" w:color="DFE2E5"/>
+              <w:right w:val="single" w:sz="6" w:space="0" w:color="DFE2E5"/>
+            </w:tcBorders>
+            <w:shd w:val="clear" w:color="auto" w:fill="FFFFFF"/>
+            <w:tcMar>
+              <w:top w:w="90" w:type="dxa"/>
+              <w:left w:w="195" w:type="dxa"/>
+              <w:bottom w:w="90" w:type="dxa"/>
+              <w:right w:w="195" w:type="dxa"/>
+            </w:tcMar>
+            <w:vAlign w:val="center"/>
+          </w:tcPr>
+          <w:p>
+            <w:pPr>
+              <w:rPr>
+                <w:rFonts w:ascii="Helvetica" w:hAnsi="Helvetica" w:cs="Courier New"/>
+                <w:color w:val="24292E"/>
+                <w:sz w:val="22"/>
+                <w:szCs w:val="20"/>
+                <w:lang w:eastAsia="es-ES_tradnl"/>
+              </w:rPr>
+            </w:pPr>
+            <w:r>
+              <w:rPr>
+                <w:rFonts w:ascii="Helvetica" w:hAnsi="Helvetica" w:cs="Courier New"/>
+                <w:color w:val="24292E"/>
+                <w:sz w:val="22"/>
+                <w:szCs w:val="20"/>
+                <w:lang w:eastAsia="es-ES_tradnl"/>
+              </w:rPr>
+              <w:t>ciclo ( varA == 10 &amp;&amp; varB &lt; 5 )</w:t>
+            </w:r>
+          </w:p>
+        </w:tc>
+      </w:tr>
+      <w:tr>
+        <w:tc>
+          <w:tcPr>
+            <w:tcW w:w="672" w:type="pct"/>
+            <w:tcBorders>
+              <w:top w:val="single" w:sz="6" w:space="0" w:color="DFE2E5"/>
+              <w:left w:val="single" w:sz="6" w:space="0" w:color="DFE2E5"/>
+              <w:bottom w:val="single" w:sz="6" w:space="0" w:color="DFE2E5"/>
+              <w:right w:val="single" w:sz="6" w:space="0" w:color="DFE2E5"/>
+            </w:tcBorders>
+            <w:shd w:val="clear" w:color="auto" w:fill="FFFFFF"/>
+            <w:tcMar>
+              <w:top w:w="90" w:type="dxa"/>
+              <w:left w:w="195" w:type="dxa"/>
+              <w:bottom w:w="90" w:type="dxa"/>
+              <w:right w:w="195" w:type="dxa"/>
+            </w:tcMar>
+            <w:vAlign w:val="center"/>
+          </w:tcPr>
+          <w:p>
+            <w:pPr>
+              <w:rPr>
+                <w:rFonts w:ascii="Helvetica" w:eastAsia="Times New Roman" w:hAnsi="Helvetica" w:cs="Times New Roman"/>
+                <w:color w:val="24292E"/>
+                <w:sz w:val="22"/>
+                <w:lang w:eastAsia="es-ES_tradnl"/>
+              </w:rPr>
+            </w:pPr>
+          </w:p>
+        </w:tc>
+        <w:tc>
+          <w:tcPr>
+            <w:tcW w:w="2278" w:type="pct"/>
+            <w:tcBorders>
+              <w:top w:val="single" w:sz="6" w:space="0" w:color="DFE2E5"/>
+              <w:left w:val="single" w:sz="6" w:space="0" w:color="DFE2E5"/>
+              <w:bottom w:val="single" w:sz="6" w:space="0" w:color="DFE2E5"/>
+              <w:right w:val="single" w:sz="6" w:space="0" w:color="DFE2E5"/>
+            </w:tcBorders>
+            <w:shd w:val="clear" w:color="auto" w:fill="FFFFFF"/>
+            <w:tcMar>
+              <w:top w:w="90" w:type="dxa"/>
+              <w:left w:w="195" w:type="dxa"/>
+              <w:bottom w:w="90" w:type="dxa"/>
+              <w:right w:w="195" w:type="dxa"/>
+            </w:tcMar>
+            <w:vAlign w:val="center"/>
+          </w:tcPr>
+          <w:p>
+            <w:pPr>
+              <w:rPr>
+                <w:rFonts w:ascii="Helvetica" w:eastAsia="Times New Roman" w:hAnsi="Helvetica" w:cs="Times New Roman"/>
+                <w:sz w:val="22"/>
+                <w:szCs w:val="20"/>
+                <w:lang w:eastAsia="es-ES_tradnl"/>
+              </w:rPr>
+            </w:pPr>
+          </w:p>
+        </w:tc>
+        <w:tc>
+          <w:tcPr>
+            <w:tcW w:w="2050" w:type="pct"/>
+            <w:tcBorders>
+              <w:top w:val="single" w:sz="6" w:space="0" w:color="DFE2E5"/>
+              <w:left w:val="single" w:sz="6" w:space="0" w:color="DFE2E5"/>
+              <w:bottom w:val="single" w:sz="6" w:space="0" w:color="DFE2E5"/>
+              <w:right w:val="single" w:sz="6" w:space="0" w:color="DFE2E5"/>
+            </w:tcBorders>
+            <w:shd w:val="clear" w:color="auto" w:fill="FFFFFF"/>
+            <w:tcMar>
+              <w:top w:w="90" w:type="dxa"/>
+              <w:left w:w="195" w:type="dxa"/>
+              <w:bottom w:w="90" w:type="dxa"/>
+              <w:right w:w="195" w:type="dxa"/>
+            </w:tcMar>
+            <w:vAlign w:val="center"/>
+          </w:tcPr>
+          <w:p>
+            <w:pPr>
+              <w:rPr>
+                <w:rFonts w:ascii="Helvetica" w:hAnsi="Helvetica" w:cs="Courier New"/>
+                <w:color w:val="24292E"/>
+                <w:sz w:val="22"/>
+                <w:szCs w:val="20"/>
+                <w:lang w:eastAsia="es-ES_tradnl"/>
+              </w:rPr>
+            </w:pPr>
+            <w:r>
+              <w:rPr>
+                <w:rFonts w:ascii="Helvetica" w:hAnsi="Helvetica" w:cs="Courier New"/>
+                <w:color w:val="24292E"/>
+                <w:sz w:val="22"/>
+                <w:szCs w:val="20"/>
+                <w:lang w:eastAsia="es-ES_tradnl"/>
+              </w:rPr>
+              <w:t xml:space="preserve">ciclo ( varA </w:t>
+            </w:r>
+            <w:r>
+              <w:rPr>
+                <w:rFonts w:ascii="Helvetica" w:hAnsi="Helvetica" w:cs="Courier New"/>
+                <w:color w:val="24292E"/>
+                <w:sz w:val="22"/>
+                <w:szCs w:val="20"/>
+                <w:lang w:eastAsia="es-ES_tradnl"/>
+              </w:rPr>
+              <w:t>!</w:t>
+            </w:r>
+            <w:r>
+              <w:rPr>
+                <w:rFonts w:ascii="Helvetica" w:hAnsi="Helvetica" w:cs="Courier New"/>
+                <w:color w:val="24292E"/>
+                <w:sz w:val="22"/>
+                <w:szCs w:val="20"/>
+                <w:lang w:eastAsia="es-ES_tradnl"/>
+              </w:rPr>
+              <w:t>= 10 )</w:t>
+            </w:r>
+          </w:p>
+        </w:tc>
+      </w:tr>
+      <w:tr>
+        <w:tc>
+          <w:tcPr>
+            <w:tcW w:w="672" w:type="pct"/>
+            <w:tcBorders>
+              <w:top w:val="single" w:sz="6" w:space="0" w:color="DFE2E5"/>
+              <w:left w:val="single" w:sz="6" w:space="0" w:color="DFE2E5"/>
+              <w:bottom w:val="single" w:sz="6" w:space="0" w:color="DFE2E5"/>
+              <w:right w:val="single" w:sz="6" w:space="0" w:color="DFE2E5"/>
+            </w:tcBorders>
+            <w:shd w:val="clear" w:color="auto" w:fill="FFFFFF"/>
+            <w:tcMar>
+              <w:top w:w="90" w:type="dxa"/>
+              <w:left w:w="195" w:type="dxa"/>
+              <w:bottom w:w="90" w:type="dxa"/>
+              <w:right w:w="195" w:type="dxa"/>
+            </w:tcMar>
+            <w:vAlign w:val="center"/>
+          </w:tcPr>
+          <w:p>
+            <w:pPr>
+              <w:rPr>
+                <w:rFonts w:ascii="Helvetica" w:eastAsia="Times New Roman" w:hAnsi="Helvetica" w:cs="Times New Roman"/>
+                <w:color w:val="24292E"/>
+                <w:sz w:val="22"/>
+                <w:lang w:eastAsia="es-ES_tradnl"/>
+              </w:rPr>
+            </w:pPr>
+            <w:r>
+              <w:rPr>
+                <w:rFonts w:ascii="Helvetica" w:eastAsia="Times New Roman" w:hAnsi="Helvetica" w:cs="Times New Roman"/>
+                <w:color w:val="24292E"/>
+                <w:sz w:val="22"/>
+                <w:lang w:eastAsia="es-ES_tradnl"/>
+              </w:rPr>
+              <w:t>c</w:t>
+            </w:r>
+            <w:r>
+              <w:rPr>
+                <w:rFonts w:ascii="Helvetica" w:eastAsia="Times New Roman" w:hAnsi="Helvetica" w:cs="Times New Roman"/>
+                <w:color w:val="24292E"/>
+                <w:sz w:val="22"/>
+                <w:lang w:eastAsia="es-ES_tradnl"/>
+              </w:rPr>
+              <w:t>ompara_si</w:t>
+            </w:r>
+          </w:p>
+        </w:tc>
+        <w:tc>
+          <w:tcPr>
+            <w:tcW w:w="2278" w:type="pct"/>
+            <w:tcBorders>
+              <w:top w:val="single" w:sz="6" w:space="0" w:color="DFE2E5"/>
+              <w:left w:val="single" w:sz="6" w:space="0" w:color="DFE2E5"/>
+              <w:bottom w:val="single" w:sz="6" w:space="0" w:color="DFE2E5"/>
+              <w:right w:val="single" w:sz="6" w:space="0" w:color="DFE2E5"/>
+            </w:tcBorders>
+            <w:shd w:val="clear" w:color="auto" w:fill="FFFFFF"/>
+            <w:tcMar>
+              <w:top w:w="90" w:type="dxa"/>
+              <w:left w:w="195" w:type="dxa"/>
+              <w:bottom w:w="90" w:type="dxa"/>
+              <w:right w:w="195" w:type="dxa"/>
+            </w:tcMar>
+            <w:vAlign w:val="center"/>
+          </w:tcPr>
+          <w:p>
+            <w:pPr>
+              <w:rPr>
+                <w:rFonts w:ascii="Helvetica" w:eastAsia="Times New Roman" w:hAnsi="Helvetica" w:cs="Times New Roman"/>
+                <w:sz w:val="22"/>
+                <w:szCs w:val="20"/>
+                <w:lang w:eastAsia="es-ES_tradnl"/>
+              </w:rPr>
+            </w:pPr>
+            <w:r>
+              <w:rPr>
+                <w:rFonts w:ascii="Helvetica" w:eastAsia="Times New Roman" w:hAnsi="Helvetica" w:cs="Times New Roman"/>
+                <w:sz w:val="22"/>
+                <w:szCs w:val="20"/>
+                <w:lang w:eastAsia="es-ES_tradnl"/>
+              </w:rPr>
+              <w:t>Evalúa la condición o las condiciones y de cumplir ejecuta una vez el código</w:t>
+            </w:r>
+            <w:r>
+              <w:rPr>
+                <w:rFonts w:ascii="Helvetica" w:eastAsia="Times New Roman" w:hAnsi="Helvetica" w:cs="Times New Roman"/>
+                <w:sz w:val="22"/>
+                <w:szCs w:val="20"/>
+                <w:lang w:eastAsia="es-ES_tradnl"/>
+              </w:rPr>
+              <w:t xml:space="preserve"> siguiente.</w:t>
+            </w:r>
+          </w:p>
+          <w:p>
+            <w:pPr>
+              <w:rPr>
+                <w:rFonts w:ascii="Helvetica" w:eastAsia="Times New Roman" w:hAnsi="Helvetica" w:cs="Times New Roman"/>
+                <w:sz w:val="22"/>
+                <w:szCs w:val="20"/>
+                <w:lang w:eastAsia="es-ES_tradnl"/>
+              </w:rPr>
+            </w:pPr>
+            <w:r>
+              <w:rPr>
+                <w:rFonts w:ascii="Helvetica" w:eastAsia="Times New Roman" w:hAnsi="Helvetica" w:cs="Times New Roman"/>
+                <w:sz w:val="22"/>
+                <w:szCs w:val="20"/>
+                <w:lang w:eastAsia="es-ES_tradnl"/>
+              </w:rPr>
+              <w:t>Se puede agregar mas de una condición utilizando los símbolos || y &amp;&amp;.</w:t>
+            </w:r>
+          </w:p>
+          <w:p>
+            <w:pPr>
+              <w:rPr>
+                <w:rFonts w:ascii="Helvetica" w:eastAsia="Times New Roman" w:hAnsi="Helvetica" w:cs="Times New Roman"/>
+                <w:sz w:val="22"/>
+                <w:szCs w:val="20"/>
+                <w:lang w:eastAsia="es-ES_tradnl"/>
+              </w:rPr>
+            </w:pPr>
+            <w:r>
+              <w:rPr>
+                <w:rFonts w:ascii="Helvetica" w:eastAsia="Times New Roman" w:hAnsi="Helvetica" w:cs="Times New Roman"/>
+                <w:sz w:val="22"/>
+                <w:szCs w:val="20"/>
+                <w:lang w:eastAsia="es-ES_tradnl"/>
+              </w:rPr>
+              <w:t>Los operadores relacionados aceptados son: &lt; Menor que, &gt; Mayor que, == Igual, != No igual que.</w:t>
+            </w:r>
+          </w:p>
+          <w:p>
+            <w:pPr>
+              <w:rPr>
+                <w:rFonts w:ascii="Helvetica" w:eastAsia="Times New Roman" w:hAnsi="Helvetica" w:cs="Times New Roman"/>
+                <w:sz w:val="22"/>
+                <w:szCs w:val="20"/>
+                <w:lang w:eastAsia="es-ES_tradnl"/>
+              </w:rPr>
+            </w:pPr>
+          </w:p>
+        </w:tc>
+        <w:tc>
+          <w:tcPr>
+            <w:tcW w:w="2050" w:type="pct"/>
+            <w:tcBorders>
+              <w:top w:val="single" w:sz="6" w:space="0" w:color="DFE2E5"/>
+              <w:left w:val="single" w:sz="6" w:space="0" w:color="DFE2E5"/>
+              <w:bottom w:val="single" w:sz="6" w:space="0" w:color="DFE2E5"/>
+              <w:right w:val="single" w:sz="6" w:space="0" w:color="DFE2E5"/>
+            </w:tcBorders>
+            <w:shd w:val="clear" w:color="auto" w:fill="FFFFFF"/>
+            <w:tcMar>
+              <w:top w:w="90" w:type="dxa"/>
+              <w:left w:w="195" w:type="dxa"/>
+              <w:bottom w:w="90" w:type="dxa"/>
+              <w:right w:w="195" w:type="dxa"/>
+            </w:tcMar>
+            <w:vAlign w:val="center"/>
+          </w:tcPr>
+          <w:p>
+            <w:pPr>
+              <w:rPr>
+                <w:rFonts w:ascii="Helvetica" w:hAnsi="Helvetica" w:cs="Courier New"/>
+                <w:color w:val="24292E"/>
+                <w:sz w:val="22"/>
+                <w:szCs w:val="20"/>
+                <w:lang w:eastAsia="es-ES_tradnl"/>
+              </w:rPr>
+            </w:pPr>
+            <w:r>
+              <w:rPr>
+                <w:rFonts w:ascii="Helvetica" w:hAnsi="Helvetica" w:cs="Courier New"/>
+                <w:color w:val="24292E"/>
+                <w:sz w:val="22"/>
+                <w:szCs w:val="20"/>
+                <w:lang w:eastAsia="es-ES_tradnl"/>
+              </w:rPr>
+              <w:t>compara_si</w:t>
+            </w:r>
+            <w:r>
+              <w:rPr>
+                <w:rFonts w:ascii="Helvetica" w:hAnsi="Helvetica" w:cs="Courier New"/>
+                <w:color w:val="24292E"/>
+                <w:sz w:val="22"/>
+                <w:szCs w:val="20"/>
+                <w:lang w:eastAsia="es-ES_tradnl"/>
+              </w:rPr>
+              <w:t xml:space="preserve"> ( &lt;var</w:t>
+            </w:r>
+            <w:r>
+              <w:rPr>
+                <w:rFonts w:ascii="Helvetica" w:hAnsi="Helvetica" w:cs="Courier New"/>
+                <w:color w:val="24292E"/>
+                <w:sz w:val="22"/>
+                <w:szCs w:val="20"/>
+                <w:lang w:eastAsia="es-ES_tradnl"/>
+              </w:rPr>
+              <w:t>iable</w:t>
+            </w:r>
+            <w:r>
+              <w:rPr>
+                <w:rFonts w:ascii="Helvetica" w:hAnsi="Helvetica" w:cs="Courier New"/>
+                <w:color w:val="24292E"/>
+                <w:sz w:val="22"/>
+                <w:szCs w:val="20"/>
+                <w:lang w:eastAsia="es-ES_tradnl"/>
+              </w:rPr>
+              <w:t>&gt; )</w:t>
+            </w:r>
+          </w:p>
+        </w:tc>
+      </w:tr>
+      <w:tr>
+        <w:tc>
+          <w:tcPr>
+            <w:tcW w:w="672" w:type="pct"/>
+            <w:tcBorders>
+              <w:top w:val="single" w:sz="6" w:space="0" w:color="DFE2E5"/>
+              <w:left w:val="single" w:sz="6" w:space="0" w:color="DFE2E5"/>
+              <w:bottom w:val="single" w:sz="6" w:space="0" w:color="DFE2E5"/>
+              <w:right w:val="single" w:sz="6" w:space="0" w:color="DFE2E5"/>
+            </w:tcBorders>
+            <w:shd w:val="clear" w:color="auto" w:fill="FFFFFF"/>
+            <w:tcMar>
+              <w:top w:w="90" w:type="dxa"/>
+              <w:left w:w="195" w:type="dxa"/>
+              <w:bottom w:w="90" w:type="dxa"/>
+              <w:right w:w="195" w:type="dxa"/>
+            </w:tcMar>
+            <w:vAlign w:val="center"/>
+          </w:tcPr>
+          <w:p>
+            <w:pPr>
+              <w:rPr>
+                <w:rFonts w:ascii="Helvetica" w:eastAsia="Times New Roman" w:hAnsi="Helvetica" w:cs="Times New Roman"/>
+                <w:color w:val="24292E"/>
+                <w:sz w:val="22"/>
+                <w:lang w:eastAsia="es-ES_tradnl"/>
+              </w:rPr>
+            </w:pPr>
+          </w:p>
+        </w:tc>
+        <w:tc>
+          <w:tcPr>
+            <w:tcW w:w="2278" w:type="pct"/>
+            <w:tcBorders>
+              <w:top w:val="single" w:sz="6" w:space="0" w:color="DFE2E5"/>
+              <w:left w:val="single" w:sz="6" w:space="0" w:color="DFE2E5"/>
+              <w:bottom w:val="single" w:sz="6" w:space="0" w:color="DFE2E5"/>
+              <w:right w:val="single" w:sz="6" w:space="0" w:color="DFE2E5"/>
+            </w:tcBorders>
+            <w:shd w:val="clear" w:color="auto" w:fill="FFFFFF"/>
+            <w:tcMar>
+              <w:top w:w="90" w:type="dxa"/>
+              <w:left w:w="195" w:type="dxa"/>
+              <w:bottom w:w="90" w:type="dxa"/>
+              <w:right w:w="195" w:type="dxa"/>
+            </w:tcMar>
+            <w:vAlign w:val="center"/>
+          </w:tcPr>
+          <w:p>
+            <w:pPr>
+              <w:rPr>
+                <w:rFonts w:ascii="Helvetica" w:eastAsia="Times New Roman" w:hAnsi="Helvetica" w:cs="Times New Roman"/>
+                <w:sz w:val="22"/>
+                <w:szCs w:val="20"/>
+                <w:lang w:eastAsia="es-ES_tradnl"/>
+              </w:rPr>
+            </w:pPr>
+          </w:p>
+        </w:tc>
+        <w:tc>
+          <w:tcPr>
+            <w:tcW w:w="2050" w:type="pct"/>
+            <w:tcBorders>
+              <w:top w:val="single" w:sz="6" w:space="0" w:color="DFE2E5"/>
+              <w:left w:val="single" w:sz="6" w:space="0" w:color="DFE2E5"/>
+              <w:bottom w:val="single" w:sz="6" w:space="0" w:color="DFE2E5"/>
+              <w:right w:val="single" w:sz="6" w:space="0" w:color="DFE2E5"/>
+            </w:tcBorders>
+            <w:shd w:val="clear" w:color="auto" w:fill="FFFFFF"/>
+            <w:tcMar>
+              <w:top w:w="90" w:type="dxa"/>
+              <w:left w:w="195" w:type="dxa"/>
+              <w:bottom w:w="90" w:type="dxa"/>
+              <w:right w:w="195" w:type="dxa"/>
+            </w:tcMar>
+            <w:vAlign w:val="center"/>
+          </w:tcPr>
+          <w:p>
+            <w:pPr>
+              <w:rPr>
+                <w:rFonts w:ascii="Helvetica" w:hAnsi="Helvetica" w:cs="Courier New"/>
+                <w:color w:val="24292E"/>
+                <w:sz w:val="22"/>
+                <w:szCs w:val="20"/>
+                <w:lang w:eastAsia="es-ES_tradnl"/>
+              </w:rPr>
+            </w:pPr>
+            <w:r>
+              <w:rPr>
+                <w:rFonts w:ascii="Helvetica" w:hAnsi="Helvetica" w:cs="Courier New"/>
+                <w:color w:val="24292E"/>
+                <w:sz w:val="22"/>
+                <w:szCs w:val="20"/>
+                <w:lang w:eastAsia="es-ES_tradnl"/>
+              </w:rPr>
+              <w:t xml:space="preserve">compara_si </w:t>
+            </w:r>
+            <w:r>
+              <w:rPr>
+                <w:rFonts w:ascii="Helvetica" w:hAnsi="Helvetica" w:cs="Courier New"/>
+                <w:color w:val="24292E"/>
+                <w:sz w:val="22"/>
+                <w:szCs w:val="20"/>
+                <w:lang w:eastAsia="es-ES_tradnl"/>
+              </w:rPr>
+              <w:t>( &lt;var</w:t>
+            </w:r>
+            <w:r>
+              <w:rPr>
+                <w:rFonts w:ascii="Helvetica" w:hAnsi="Helvetica" w:cs="Courier New"/>
+                <w:color w:val="24292E"/>
+                <w:sz w:val="22"/>
+                <w:szCs w:val="20"/>
+                <w:lang w:eastAsia="es-ES_tradnl"/>
+              </w:rPr>
+              <w:t>iable</w:t>
+            </w:r>
+            <w:r>
+              <w:rPr>
+                <w:rFonts w:ascii="Helvetica" w:hAnsi="Helvetica" w:cs="Courier New"/>
+                <w:color w:val="24292E"/>
+                <w:sz w:val="22"/>
+                <w:szCs w:val="20"/>
+                <w:lang w:eastAsia="es-ES_tradnl"/>
+              </w:rPr>
+              <w:t>&gt; == &lt;val&gt; || &lt;var</w:t>
+            </w:r>
+            <w:r>
+              <w:rPr>
+                <w:rFonts w:ascii="Helvetica" w:hAnsi="Helvetica" w:cs="Courier New"/>
+                <w:color w:val="24292E"/>
+                <w:sz w:val="22"/>
+                <w:szCs w:val="20"/>
+                <w:lang w:eastAsia="es-ES_tradnl"/>
+              </w:rPr>
+              <w:t>iable</w:t>
+            </w:r>
+            <w:r>
+              <w:rPr>
+                <w:rFonts w:ascii="Helvetica" w:hAnsi="Helvetica" w:cs="Courier New"/>
+                <w:color w:val="24292E"/>
+                <w:sz w:val="22"/>
+                <w:szCs w:val="20"/>
+                <w:lang w:eastAsia="es-ES_tradnl"/>
+              </w:rPr>
+              <w:t>&gt; == &lt;val&gt; &amp;&amp;  &lt;var</w:t>
+            </w:r>
+            <w:r>
+              <w:rPr>
+                <w:rFonts w:ascii="Helvetica" w:hAnsi="Helvetica" w:cs="Courier New"/>
+                <w:color w:val="24292E"/>
+                <w:sz w:val="22"/>
+                <w:szCs w:val="20"/>
+                <w:lang w:eastAsia="es-ES_tradnl"/>
+              </w:rPr>
+              <w:t>iable</w:t>
+            </w:r>
+            <w:r>
+              <w:rPr>
+                <w:rFonts w:ascii="Helvetica" w:hAnsi="Helvetica" w:cs="Courier New"/>
+                <w:color w:val="24292E"/>
+                <w:sz w:val="22"/>
+                <w:szCs w:val="20"/>
+                <w:lang w:eastAsia="es-ES_tradnl"/>
+              </w:rPr>
+              <w:t>&gt; == &lt;val&gt;  )</w:t>
+            </w:r>
+          </w:p>
+        </w:tc>
+      </w:tr>
+      <w:tr>
+        <w:tc>
+          <w:tcPr>
+            <w:tcW w:w="672" w:type="pct"/>
+            <w:tcBorders>
+              <w:top w:val="single" w:sz="6" w:space="0" w:color="DFE2E5"/>
+              <w:left w:val="single" w:sz="6" w:space="0" w:color="DFE2E5"/>
+              <w:bottom w:val="single" w:sz="6" w:space="0" w:color="DFE2E5"/>
+              <w:right w:val="single" w:sz="6" w:space="0" w:color="DFE2E5"/>
+            </w:tcBorders>
+            <w:shd w:val="clear" w:color="auto" w:fill="FFFFFF"/>
+            <w:tcMar>
+              <w:top w:w="90" w:type="dxa"/>
+              <w:left w:w="195" w:type="dxa"/>
+              <w:bottom w:w="90" w:type="dxa"/>
+              <w:right w:w="195" w:type="dxa"/>
+            </w:tcMar>
+            <w:vAlign w:val="center"/>
+          </w:tcPr>
+          <w:p>
+            <w:pPr>
+              <w:rPr>
+                <w:rFonts w:ascii="Helvetica" w:eastAsia="Times New Roman" w:hAnsi="Helvetica" w:cs="Times New Roman"/>
+                <w:color w:val="24292E"/>
+                <w:sz w:val="22"/>
+                <w:lang w:eastAsia="es-ES_tradnl"/>
+              </w:rPr>
+            </w:pPr>
+          </w:p>
+        </w:tc>
+        <w:tc>
+          <w:tcPr>
+            <w:tcW w:w="2278" w:type="pct"/>
+            <w:tcBorders>
+              <w:top w:val="single" w:sz="6" w:space="0" w:color="DFE2E5"/>
+              <w:left w:val="single" w:sz="6" w:space="0" w:color="DFE2E5"/>
+              <w:bottom w:val="single" w:sz="6" w:space="0" w:color="DFE2E5"/>
+              <w:right w:val="single" w:sz="6" w:space="0" w:color="DFE2E5"/>
+            </w:tcBorders>
+            <w:shd w:val="clear" w:color="auto" w:fill="FFFFFF"/>
+            <w:tcMar>
+              <w:top w:w="90" w:type="dxa"/>
+              <w:left w:w="195" w:type="dxa"/>
+              <w:bottom w:w="90" w:type="dxa"/>
+              <w:right w:w="195" w:type="dxa"/>
+            </w:tcMar>
+            <w:vAlign w:val="center"/>
+          </w:tcPr>
+          <w:p>
+            <w:pPr>
+              <w:rPr>
+                <w:rFonts w:ascii="Helvetica" w:eastAsia="Times New Roman" w:hAnsi="Helvetica" w:cs="Times New Roman"/>
+                <w:sz w:val="22"/>
+                <w:szCs w:val="20"/>
+                <w:lang w:eastAsia="es-ES_tradnl"/>
+              </w:rPr>
+            </w:pPr>
+          </w:p>
+        </w:tc>
+        <w:tc>
+          <w:tcPr>
+            <w:tcW w:w="2050" w:type="pct"/>
+            <w:tcBorders>
+              <w:top w:val="single" w:sz="6" w:space="0" w:color="DFE2E5"/>
+              <w:left w:val="single" w:sz="6" w:space="0" w:color="DFE2E5"/>
+              <w:bottom w:val="single" w:sz="6" w:space="0" w:color="DFE2E5"/>
+              <w:right w:val="single" w:sz="6" w:space="0" w:color="DFE2E5"/>
+            </w:tcBorders>
+            <w:shd w:val="clear" w:color="auto" w:fill="FFFFFF"/>
+            <w:tcMar>
+              <w:top w:w="90" w:type="dxa"/>
+              <w:left w:w="195" w:type="dxa"/>
+              <w:bottom w:w="90" w:type="dxa"/>
+              <w:right w:w="195" w:type="dxa"/>
+            </w:tcMar>
+            <w:vAlign w:val="center"/>
+          </w:tcPr>
+          <w:p>
+            <w:pPr>
+              <w:rPr>
+                <w:rFonts w:ascii="Helvetica" w:hAnsi="Helvetica" w:cs="Courier New"/>
+                <w:color w:val="24292E"/>
+                <w:sz w:val="22"/>
+                <w:szCs w:val="20"/>
+                <w:lang w:eastAsia="es-ES_tradnl"/>
+              </w:rPr>
+            </w:pPr>
+            <w:r>
+              <w:rPr>
+                <w:rFonts w:ascii="Helvetica" w:hAnsi="Helvetica" w:cs="Courier New"/>
+                <w:color w:val="24292E"/>
+                <w:sz w:val="22"/>
+                <w:szCs w:val="20"/>
+                <w:lang w:eastAsia="es-ES_tradnl"/>
+              </w:rPr>
+              <w:t xml:space="preserve">compara_si </w:t>
+            </w:r>
+            <w:r>
+              <w:rPr>
+                <w:rFonts w:ascii="Helvetica" w:hAnsi="Helvetica" w:cs="Courier New"/>
+                <w:color w:val="24292E"/>
+                <w:sz w:val="22"/>
+                <w:szCs w:val="20"/>
+                <w:lang w:eastAsia="es-ES_tradnl"/>
+              </w:rPr>
+              <w:t>( &lt;</w:t>
+            </w:r>
+            <w:r>
+              <w:rPr>
+                <w:rFonts w:ascii="Helvetica" w:hAnsi="Helvetica" w:cs="Courier New"/>
+                <w:color w:val="24292E"/>
+                <w:sz w:val="22"/>
+                <w:szCs w:val="20"/>
+                <w:lang w:eastAsia="es-ES_tradnl"/>
+              </w:rPr>
+              <w:t xml:space="preserve"> var</w:t>
+            </w:r>
+            <w:r>
+              <w:rPr>
+                <w:rFonts w:ascii="Helvetica" w:hAnsi="Helvetica" w:cs="Courier New"/>
+                <w:color w:val="24292E"/>
+                <w:sz w:val="22"/>
+                <w:szCs w:val="20"/>
+                <w:lang w:eastAsia="es-ES_tradnl"/>
+              </w:rPr>
+              <w:t>iable</w:t>
+            </w:r>
+            <w:r>
+              <w:rPr>
+                <w:rFonts w:ascii="Helvetica" w:hAnsi="Helvetica" w:cs="Courier New"/>
+                <w:color w:val="24292E"/>
+                <w:sz w:val="22"/>
+                <w:szCs w:val="20"/>
+                <w:lang w:eastAsia="es-ES_tradnl"/>
+              </w:rPr>
+              <w:t xml:space="preserve"> &gt; &amp;&amp;  &lt;</w:t>
+            </w:r>
+            <w:r>
+              <w:rPr>
+                <w:rFonts w:ascii="Helvetica" w:hAnsi="Helvetica" w:cs="Courier New"/>
+                <w:color w:val="24292E"/>
+                <w:sz w:val="22"/>
+                <w:szCs w:val="20"/>
+                <w:lang w:eastAsia="es-ES_tradnl"/>
+              </w:rPr>
+              <w:t xml:space="preserve"> var</w:t>
+            </w:r>
+            <w:r>
+              <w:rPr>
+                <w:rFonts w:ascii="Helvetica" w:hAnsi="Helvetica" w:cs="Courier New"/>
+                <w:color w:val="24292E"/>
+                <w:sz w:val="22"/>
+                <w:szCs w:val="20"/>
+                <w:lang w:eastAsia="es-ES_tradnl"/>
+              </w:rPr>
+              <w:t>iable</w:t>
+            </w:r>
+            <w:r>
+              <w:rPr>
+                <w:rFonts w:ascii="Helvetica" w:hAnsi="Helvetica" w:cs="Courier New"/>
+                <w:color w:val="24292E"/>
+                <w:sz w:val="22"/>
+                <w:szCs w:val="20"/>
+                <w:lang w:eastAsia="es-ES_tradnl"/>
+              </w:rPr>
+              <w:t xml:space="preserve"> &gt; == &lt;val&gt;  )</w:t>
+            </w:r>
+          </w:p>
+        </w:tc>
+      </w:tr>
+      <w:tr>
+        <w:tc>
+          <w:tcPr>
+            <w:tcW w:w="672" w:type="pct"/>
+            <w:tcBorders>
+              <w:top w:val="single" w:sz="6" w:space="0" w:color="DFE2E5"/>
+              <w:left w:val="single" w:sz="6" w:space="0" w:color="DFE2E5"/>
+              <w:bottom w:val="single" w:sz="6" w:space="0" w:color="DFE2E5"/>
+              <w:right w:val="single" w:sz="6" w:space="0" w:color="DFE2E5"/>
+            </w:tcBorders>
+            <w:shd w:val="clear" w:color="auto" w:fill="FFFFFF"/>
+            <w:tcMar>
+              <w:top w:w="90" w:type="dxa"/>
+              <w:left w:w="195" w:type="dxa"/>
+              <w:bottom w:w="90" w:type="dxa"/>
+              <w:right w:w="195" w:type="dxa"/>
+            </w:tcMar>
+            <w:vAlign w:val="center"/>
+          </w:tcPr>
+          <w:p>
+            <w:pPr>
+              <w:rPr>
+                <w:rFonts w:ascii="Helvetica" w:eastAsia="Times New Roman" w:hAnsi="Helvetica" w:cs="Times New Roman"/>
+                <w:color w:val="24292E"/>
+                <w:sz w:val="22"/>
+                <w:lang w:eastAsia="es-ES_tradnl"/>
+              </w:rPr>
+            </w:pPr>
+          </w:p>
+        </w:tc>
+        <w:tc>
+          <w:tcPr>
+            <w:tcW w:w="2278" w:type="pct"/>
+            <w:tcBorders>
+              <w:top w:val="single" w:sz="6" w:space="0" w:color="DFE2E5"/>
+              <w:left w:val="single" w:sz="6" w:space="0" w:color="DFE2E5"/>
+              <w:bottom w:val="single" w:sz="6" w:space="0" w:color="DFE2E5"/>
+              <w:right w:val="single" w:sz="6" w:space="0" w:color="DFE2E5"/>
+            </w:tcBorders>
+            <w:shd w:val="clear" w:color="auto" w:fill="FFFFFF"/>
+            <w:tcMar>
+              <w:top w:w="90" w:type="dxa"/>
+              <w:left w:w="195" w:type="dxa"/>
+              <w:bottom w:w="90" w:type="dxa"/>
+              <w:right w:w="195" w:type="dxa"/>
+            </w:tcMar>
+            <w:vAlign w:val="center"/>
+          </w:tcPr>
+          <w:p>
+            <w:pPr>
+              <w:rPr>
+                <w:rFonts w:ascii="Helvetica" w:eastAsia="Times New Roman" w:hAnsi="Helvetica" w:cs="Times New Roman"/>
+                <w:sz w:val="22"/>
+                <w:szCs w:val="20"/>
+                <w:lang w:eastAsia="es-ES_tradnl"/>
+              </w:rPr>
+            </w:pPr>
+          </w:p>
+        </w:tc>
+        <w:tc>
+          <w:tcPr>
+            <w:tcW w:w="2050" w:type="pct"/>
+            <w:tcBorders>
+              <w:top w:val="single" w:sz="6" w:space="0" w:color="DFE2E5"/>
+              <w:left w:val="single" w:sz="6" w:space="0" w:color="DFE2E5"/>
+              <w:bottom w:val="single" w:sz="6" w:space="0" w:color="DFE2E5"/>
+              <w:right w:val="single" w:sz="6" w:space="0" w:color="DFE2E5"/>
+            </w:tcBorders>
+            <w:shd w:val="clear" w:color="auto" w:fill="FFFFFF"/>
+            <w:tcMar>
+              <w:top w:w="90" w:type="dxa"/>
+              <w:left w:w="195" w:type="dxa"/>
+              <w:bottom w:w="90" w:type="dxa"/>
+              <w:right w:w="195" w:type="dxa"/>
+            </w:tcMar>
+            <w:vAlign w:val="center"/>
+          </w:tcPr>
+          <w:p>
+            <w:pPr>
+              <w:rPr>
+                <w:rFonts w:ascii="Helvetica" w:hAnsi="Helvetica" w:cs="Courier New"/>
+                <w:color w:val="24292E"/>
+                <w:sz w:val="22"/>
+                <w:szCs w:val="20"/>
+                <w:lang w:eastAsia="es-ES_tradnl"/>
+              </w:rPr>
+            </w:pPr>
+            <w:r>
+              <w:rPr>
+                <w:rFonts w:ascii="Helvetica" w:hAnsi="Helvetica" w:cs="Courier New"/>
+                <w:color w:val="24292E"/>
+                <w:sz w:val="22"/>
+                <w:szCs w:val="20"/>
+                <w:lang w:eastAsia="es-ES_tradnl"/>
+              </w:rPr>
+              <w:t xml:space="preserve">compara_si </w:t>
+            </w:r>
+            <w:r>
+              <w:rPr>
+                <w:rFonts w:ascii="Helvetica" w:hAnsi="Helvetica" w:cs="Courier New"/>
+                <w:color w:val="24292E"/>
+                <w:sz w:val="22"/>
+                <w:szCs w:val="20"/>
+                <w:lang w:eastAsia="es-ES_tradnl"/>
+              </w:rPr>
+              <w:t>( varA )</w:t>
+            </w:r>
+          </w:p>
+        </w:tc>
+      </w:tr>
+      <w:tr>
+        <w:tc>
+          <w:tcPr>
+            <w:tcW w:w="672" w:type="pct"/>
+            <w:tcBorders>
+              <w:top w:val="single" w:sz="6" w:space="0" w:color="DFE2E5"/>
+              <w:left w:val="single" w:sz="6" w:space="0" w:color="DFE2E5"/>
+              <w:bottom w:val="single" w:sz="6" w:space="0" w:color="DFE2E5"/>
+              <w:right w:val="single" w:sz="6" w:space="0" w:color="DFE2E5"/>
+            </w:tcBorders>
+            <w:shd w:val="clear" w:color="auto" w:fill="FFFFFF"/>
+            <w:tcMar>
+              <w:top w:w="90" w:type="dxa"/>
+              <w:left w:w="195" w:type="dxa"/>
+              <w:bottom w:w="90" w:type="dxa"/>
+              <w:right w:w="195" w:type="dxa"/>
+            </w:tcMar>
+            <w:vAlign w:val="center"/>
+          </w:tcPr>
+          <w:p>
+            <w:pPr>
+              <w:rPr>
+                <w:rFonts w:ascii="Helvetica" w:eastAsia="Times New Roman" w:hAnsi="Helvetica" w:cs="Times New Roman"/>
+                <w:color w:val="24292E"/>
+                <w:sz w:val="22"/>
+                <w:lang w:eastAsia="es-ES_tradnl"/>
+              </w:rPr>
+            </w:pPr>
+          </w:p>
+        </w:tc>
+        <w:tc>
+          <w:tcPr>
+            <w:tcW w:w="2278" w:type="pct"/>
+            <w:tcBorders>
+              <w:top w:val="single" w:sz="6" w:space="0" w:color="DFE2E5"/>
+              <w:left w:val="single" w:sz="6" w:space="0" w:color="DFE2E5"/>
+              <w:bottom w:val="single" w:sz="6" w:space="0" w:color="DFE2E5"/>
+              <w:right w:val="single" w:sz="6" w:space="0" w:color="DFE2E5"/>
+            </w:tcBorders>
+            <w:shd w:val="clear" w:color="auto" w:fill="FFFFFF"/>
+            <w:tcMar>
+              <w:top w:w="90" w:type="dxa"/>
+              <w:left w:w="195" w:type="dxa"/>
+              <w:bottom w:w="90" w:type="dxa"/>
+              <w:right w:w="195" w:type="dxa"/>
+            </w:tcMar>
+            <w:vAlign w:val="center"/>
+          </w:tcPr>
+          <w:p>
+            <w:pPr>
+              <w:rPr>
+                <w:rFonts w:ascii="Helvetica" w:eastAsia="Times New Roman" w:hAnsi="Helvetica" w:cs="Times New Roman"/>
+                <w:sz w:val="22"/>
+                <w:szCs w:val="20"/>
+                <w:lang w:eastAsia="es-ES_tradnl"/>
+              </w:rPr>
+            </w:pPr>
+          </w:p>
+        </w:tc>
+        <w:tc>
+          <w:tcPr>
+            <w:tcW w:w="2050" w:type="pct"/>
+            <w:tcBorders>
+              <w:top w:val="single" w:sz="6" w:space="0" w:color="DFE2E5"/>
+              <w:left w:val="single" w:sz="6" w:space="0" w:color="DFE2E5"/>
+              <w:bottom w:val="single" w:sz="6" w:space="0" w:color="DFE2E5"/>
+              <w:right w:val="single" w:sz="6" w:space="0" w:color="DFE2E5"/>
+            </w:tcBorders>
+            <w:shd w:val="clear" w:color="auto" w:fill="FFFFFF"/>
+            <w:tcMar>
+              <w:top w:w="90" w:type="dxa"/>
+              <w:left w:w="195" w:type="dxa"/>
+              <w:bottom w:w="90" w:type="dxa"/>
+              <w:right w:w="195" w:type="dxa"/>
+            </w:tcMar>
+            <w:vAlign w:val="center"/>
+          </w:tcPr>
+          <w:p>
+            <w:pPr>
+              <w:rPr>
+                <w:rFonts w:ascii="Helvetica" w:hAnsi="Helvetica" w:cs="Courier New"/>
+                <w:color w:val="24292E"/>
+                <w:sz w:val="22"/>
+                <w:szCs w:val="20"/>
+                <w:lang w:eastAsia="es-ES_tradnl"/>
+              </w:rPr>
+            </w:pPr>
+            <w:r>
+              <w:rPr>
+                <w:rFonts w:ascii="Helvetica" w:hAnsi="Helvetica" w:cs="Courier New"/>
+                <w:color w:val="24292E"/>
+                <w:sz w:val="22"/>
+                <w:szCs w:val="20"/>
+                <w:lang w:eastAsia="es-ES_tradnl"/>
+              </w:rPr>
+              <w:t xml:space="preserve">compara_si </w:t>
+            </w:r>
+            <w:r>
+              <w:rPr>
+                <w:rFonts w:ascii="Helvetica" w:hAnsi="Helvetica" w:cs="Courier New"/>
+                <w:color w:val="24292E"/>
+                <w:sz w:val="22"/>
+                <w:szCs w:val="20"/>
+                <w:lang w:eastAsia="es-ES_tradnl"/>
+              </w:rPr>
+              <w:t>( varA == 10 &amp;&amp; varB &lt; 5 )</w:t>
+            </w:r>
+          </w:p>
+        </w:tc>
+      </w:tr>
+      <w:tr>
+        <w:tc>
+          <w:tcPr>
+            <w:tcW w:w="672" w:type="pct"/>
+            <w:tcBorders>
+              <w:top w:val="single" w:sz="6" w:space="0" w:color="DFE2E5"/>
+              <w:left w:val="single" w:sz="6" w:space="0" w:color="DFE2E5"/>
+              <w:bottom w:val="single" w:sz="6" w:space="0" w:color="DFE2E5"/>
+              <w:right w:val="single" w:sz="6" w:space="0" w:color="DFE2E5"/>
+            </w:tcBorders>
+            <w:shd w:val="clear" w:color="auto" w:fill="FFFFFF"/>
+            <w:tcMar>
+              <w:top w:w="90" w:type="dxa"/>
+              <w:left w:w="195" w:type="dxa"/>
+              <w:bottom w:w="90" w:type="dxa"/>
+              <w:right w:w="195" w:type="dxa"/>
+            </w:tcMar>
+            <w:vAlign w:val="center"/>
+          </w:tcPr>
+          <w:p>
+            <w:pPr>
+              <w:rPr>
+                <w:rFonts w:ascii="Helvetica" w:eastAsia="Times New Roman" w:hAnsi="Helvetica" w:cs="Times New Roman"/>
+                <w:color w:val="24292E"/>
+                <w:sz w:val="22"/>
+                <w:lang w:eastAsia="es-ES_tradnl"/>
+              </w:rPr>
+            </w:pPr>
+          </w:p>
+        </w:tc>
+        <w:tc>
+          <w:tcPr>
+            <w:tcW w:w="2278" w:type="pct"/>
+            <w:tcBorders>
+              <w:top w:val="single" w:sz="6" w:space="0" w:color="DFE2E5"/>
+              <w:left w:val="single" w:sz="6" w:space="0" w:color="DFE2E5"/>
+              <w:bottom w:val="single" w:sz="6" w:space="0" w:color="DFE2E5"/>
+              <w:right w:val="single" w:sz="6" w:space="0" w:color="DFE2E5"/>
+            </w:tcBorders>
+            <w:shd w:val="clear" w:color="auto" w:fill="FFFFFF"/>
+            <w:tcMar>
+              <w:top w:w="90" w:type="dxa"/>
+              <w:left w:w="195" w:type="dxa"/>
+              <w:bottom w:w="90" w:type="dxa"/>
+              <w:right w:w="195" w:type="dxa"/>
+            </w:tcMar>
+            <w:vAlign w:val="center"/>
+          </w:tcPr>
+          <w:p>
+            <w:pPr>
+              <w:rPr>
+                <w:rFonts w:ascii="Helvetica" w:eastAsia="Times New Roman" w:hAnsi="Helvetica" w:cs="Times New Roman"/>
+                <w:sz w:val="22"/>
+                <w:szCs w:val="20"/>
+                <w:lang w:eastAsia="es-ES_tradnl"/>
+              </w:rPr>
+            </w:pPr>
+          </w:p>
+        </w:tc>
+        <w:tc>
+          <w:tcPr>
+            <w:tcW w:w="2050" w:type="pct"/>
+            <w:tcBorders>
+              <w:top w:val="single" w:sz="6" w:space="0" w:color="DFE2E5"/>
+              <w:left w:val="single" w:sz="6" w:space="0" w:color="DFE2E5"/>
+              <w:bottom w:val="single" w:sz="6" w:space="0" w:color="DFE2E5"/>
+              <w:right w:val="single" w:sz="6" w:space="0" w:color="DFE2E5"/>
+            </w:tcBorders>
+            <w:shd w:val="clear" w:color="auto" w:fill="FFFFFF"/>
+            <w:tcMar>
+              <w:top w:w="90" w:type="dxa"/>
+              <w:left w:w="195" w:type="dxa"/>
+              <w:bottom w:w="90" w:type="dxa"/>
+              <w:right w:w="195" w:type="dxa"/>
+            </w:tcMar>
+            <w:vAlign w:val="center"/>
+          </w:tcPr>
+          <w:p>
+            <w:pPr>
+              <w:rPr>
+                <w:rFonts w:ascii="Helvetica" w:hAnsi="Helvetica" w:cs="Courier New"/>
+                <w:color w:val="24292E"/>
+                <w:sz w:val="22"/>
+                <w:szCs w:val="20"/>
+                <w:lang w:eastAsia="es-ES_tradnl"/>
+              </w:rPr>
+            </w:pPr>
+            <w:r>
+              <w:rPr>
+                <w:rFonts w:ascii="Helvetica" w:hAnsi="Helvetica" w:cs="Courier New"/>
+                <w:color w:val="24292E"/>
+                <w:sz w:val="22"/>
+                <w:szCs w:val="20"/>
+                <w:lang w:eastAsia="es-ES_tradnl"/>
+              </w:rPr>
+              <w:t>ciclo (</w:t>
+            </w:r>
+            <w:r>
+              <w:rPr>
+                <w:rFonts w:ascii="Helvetica" w:hAnsi="Helvetica" w:cs="Courier New"/>
+                <w:color w:val="24292E"/>
+                <w:sz w:val="22"/>
+                <w:szCs w:val="20"/>
+                <w:lang w:eastAsia="es-ES_tradnl"/>
+              </w:rPr>
+              <w:t xml:space="preserve"> </w:t>
+            </w:r>
+            <w:r>
+              <w:rPr>
+                <w:rFonts w:ascii="Helvetica" w:hAnsi="Helvetica" w:cs="Courier New"/>
+                <w:color w:val="24292E"/>
+                <w:sz w:val="22"/>
+                <w:szCs w:val="20"/>
+                <w:lang w:eastAsia="es-ES_tradnl"/>
+              </w:rPr>
+              <w:t>compara_si</w:t>
+            </w:r>
+            <w:r>
+              <w:rPr>
+                <w:rFonts w:ascii="Helvetica" w:hAnsi="Helvetica" w:cs="Courier New"/>
+                <w:color w:val="24292E"/>
+                <w:sz w:val="22"/>
+                <w:szCs w:val="20"/>
+                <w:lang w:eastAsia="es-ES_tradnl"/>
+              </w:rPr>
+              <w:t xml:space="preserve"> </w:t>
+            </w:r>
+            <w:bookmarkStart w:id="0" w:name="_GoBack"/>
+            <w:bookmarkEnd w:id="0"/>
+            <w:r>
+              <w:rPr>
+                <w:rFonts w:ascii="Helvetica" w:hAnsi="Helvetica" w:cs="Courier New"/>
+                <w:color w:val="24292E"/>
+                <w:sz w:val="22"/>
+                <w:szCs w:val="20"/>
+                <w:lang w:eastAsia="es-ES_tradnl"/>
+              </w:rPr>
+              <w:t>!= 10 )</w:t>
             </w:r>
           </w:p>
         </w:tc>
@@ -3189,8 +4994,8 @@
         <w:tblLook w:val="04A0" w:firstRow="1" w:lastRow="0" w:firstColumn="1" w:lastColumn="0" w:noHBand="0" w:noVBand="1"/>
       </w:tblPr>
       <w:tblGrid>
-        <w:gridCol w:w="1296"/>
-        <w:gridCol w:w="4800"/>
+        <w:gridCol w:w="1297"/>
+        <w:gridCol w:w="4799"/>
         <w:gridCol w:w="2726"/>
       </w:tblGrid>
       <w:tr>
@@ -3199,7 +5004,7 @@
         </w:trPr>
         <w:tc>
           <w:tcPr>
-            <w:tcW w:w="512" w:type="pct"/>
+            <w:tcW w:w="735" w:type="pct"/>
             <w:tcBorders>
               <w:top w:val="single" w:sz="6" w:space="0" w:color="DFE2E5"/>
               <w:left w:val="single" w:sz="6" w:space="0" w:color="DFE2E5"/>
@@ -3244,7 +5049,7 @@
         </w:tc>
         <w:tc>
           <w:tcPr>
-            <w:tcW w:w="3084" w:type="pct"/>
+            <w:tcW w:w="2720" w:type="pct"/>
             <w:tcBorders>
               <w:top w:val="single" w:sz="6" w:space="0" w:color="DFE2E5"/>
               <w:left w:val="single" w:sz="6" w:space="0" w:color="DFE2E5"/>
@@ -3289,7 +5094,7 @@
         </w:tc>
         <w:tc>
           <w:tcPr>
-            <w:tcW w:w="1405" w:type="pct"/>
+            <w:tcW w:w="1545" w:type="pct"/>
             <w:tcBorders>
               <w:top w:val="single" w:sz="6" w:space="0" w:color="DFE2E5"/>
               <w:left w:val="single" w:sz="6" w:space="0" w:color="DFE2E5"/>
@@ -3336,7 +5141,7 @@
       <w:tr>
         <w:tc>
           <w:tcPr>
-            <w:tcW w:w="512" w:type="pct"/>
+            <w:tcW w:w="735" w:type="pct"/>
             <w:tcBorders>
               <w:top w:val="single" w:sz="6" w:space="0" w:color="DFE2E5"/>
               <w:left w:val="single" w:sz="6" w:space="0" w:color="DFE2E5"/>
@@ -3376,7 +5181,7 @@
         </w:tc>
         <w:tc>
           <w:tcPr>
-            <w:tcW w:w="3084" w:type="pct"/>
+            <w:tcW w:w="2720" w:type="pct"/>
             <w:tcBorders>
               <w:top w:val="single" w:sz="6" w:space="0" w:color="DFE2E5"/>
               <w:left w:val="single" w:sz="6" w:space="0" w:color="DFE2E5"/>
@@ -3416,7 +5221,7 @@
         </w:tc>
         <w:tc>
           <w:tcPr>
-            <w:tcW w:w="1405" w:type="pct"/>
+            <w:tcW w:w="1545" w:type="pct"/>
             <w:tcBorders>
               <w:top w:val="single" w:sz="6" w:space="0" w:color="DFE2E5"/>
               <w:left w:val="single" w:sz="6" w:space="0" w:color="DFE2E5"/>
@@ -3458,7 +5263,7 @@
       <w:tr>
         <w:tc>
           <w:tcPr>
-            <w:tcW w:w="512" w:type="pct"/>
+            <w:tcW w:w="735" w:type="pct"/>
             <w:tcBorders>
               <w:top w:val="single" w:sz="6" w:space="0" w:color="DFE2E5"/>
               <w:left w:val="single" w:sz="6" w:space="0" w:color="DFE2E5"/>
@@ -3488,7 +5293,7 @@
         </w:tc>
         <w:tc>
           <w:tcPr>
-            <w:tcW w:w="3084" w:type="pct"/>
+            <w:tcW w:w="2720" w:type="pct"/>
             <w:tcBorders>
               <w:top w:val="single" w:sz="6" w:space="0" w:color="DFE2E5"/>
               <w:left w:val="single" w:sz="6" w:space="0" w:color="DFE2E5"/>
@@ -3518,7 +5323,7 @@
         </w:tc>
         <w:tc>
           <w:tcPr>
-            <w:tcW w:w="1405" w:type="pct"/>
+            <w:tcW w:w="1545" w:type="pct"/>
             <w:tcBorders>
               <w:top w:val="single" w:sz="6" w:space="0" w:color="DFE2E5"/>
               <w:left w:val="single" w:sz="6" w:space="0" w:color="DFE2E5"/>
@@ -3560,7 +5365,7 @@
       <w:tr>
         <w:tc>
           <w:tcPr>
-            <w:tcW w:w="512" w:type="pct"/>
+            <w:tcW w:w="735" w:type="pct"/>
             <w:tcBorders>
               <w:top w:val="single" w:sz="6" w:space="0" w:color="DFE2E5"/>
               <w:left w:val="single" w:sz="6" w:space="0" w:color="DFE2E5"/>
@@ -3590,7 +5395,7 @@
         </w:tc>
         <w:tc>
           <w:tcPr>
-            <w:tcW w:w="3084" w:type="pct"/>
+            <w:tcW w:w="2720" w:type="pct"/>
             <w:tcBorders>
               <w:top w:val="single" w:sz="6" w:space="0" w:color="DFE2E5"/>
               <w:left w:val="single" w:sz="6" w:space="0" w:color="DFE2E5"/>
@@ -3620,7 +5425,7 @@
         </w:tc>
         <w:tc>
           <w:tcPr>
-            <w:tcW w:w="1405" w:type="pct"/>
+            <w:tcW w:w="1545" w:type="pct"/>
             <w:tcBorders>
               <w:top w:val="single" w:sz="6" w:space="0" w:color="DFE2E5"/>
               <w:left w:val="single" w:sz="6" w:space="0" w:color="DFE2E5"/>
@@ -3662,7 +5467,7 @@
       <w:tr>
         <w:tc>
           <w:tcPr>
-            <w:tcW w:w="512" w:type="pct"/>
+            <w:tcW w:w="735" w:type="pct"/>
             <w:tcBorders>
               <w:top w:val="single" w:sz="6" w:space="0" w:color="DFE2E5"/>
               <w:left w:val="single" w:sz="6" w:space="0" w:color="DFE2E5"/>
@@ -3692,7 +5497,7 @@
         </w:tc>
         <w:tc>
           <w:tcPr>
-            <w:tcW w:w="3084" w:type="pct"/>
+            <w:tcW w:w="2720" w:type="pct"/>
             <w:tcBorders>
               <w:top w:val="single" w:sz="6" w:space="0" w:color="DFE2E5"/>
               <w:left w:val="single" w:sz="6" w:space="0" w:color="DFE2E5"/>
@@ -3722,7 +5527,7 @@
         </w:tc>
         <w:tc>
           <w:tcPr>
-            <w:tcW w:w="1405" w:type="pct"/>
+            <w:tcW w:w="1545" w:type="pct"/>
             <w:tcBorders>
               <w:top w:val="single" w:sz="6" w:space="0" w:color="DFE2E5"/>
               <w:left w:val="single" w:sz="6" w:space="0" w:color="DFE2E5"/>
@@ -3764,7 +5569,7 @@
       <w:tr>
         <w:tc>
           <w:tcPr>
-            <w:tcW w:w="512" w:type="pct"/>
+            <w:tcW w:w="735" w:type="pct"/>
             <w:tcBorders>
               <w:top w:val="single" w:sz="6" w:space="0" w:color="DFE2E5"/>
               <w:left w:val="single" w:sz="6" w:space="0" w:color="DFE2E5"/>
@@ -3794,7 +5599,7 @@
         </w:tc>
         <w:tc>
           <w:tcPr>
-            <w:tcW w:w="3084" w:type="pct"/>
+            <w:tcW w:w="2720" w:type="pct"/>
             <w:tcBorders>
               <w:top w:val="single" w:sz="6" w:space="0" w:color="DFE2E5"/>
               <w:left w:val="single" w:sz="6" w:space="0" w:color="DFE2E5"/>
@@ -3824,7 +5629,7 @@
         </w:tc>
         <w:tc>
           <w:tcPr>
-            <w:tcW w:w="1405" w:type="pct"/>
+            <w:tcW w:w="1545" w:type="pct"/>
             <w:tcBorders>
               <w:top w:val="single" w:sz="6" w:space="0" w:color="DFE2E5"/>
               <w:left w:val="single" w:sz="6" w:space="0" w:color="DFE2E5"/>
@@ -3866,7 +5671,7 @@
       <w:tr>
         <w:tc>
           <w:tcPr>
-            <w:tcW w:w="512" w:type="pct"/>
+            <w:tcW w:w="735" w:type="pct"/>
             <w:tcBorders>
               <w:top w:val="single" w:sz="6" w:space="0" w:color="DFE2E5"/>
               <w:left w:val="single" w:sz="6" w:space="0" w:color="DFE2E5"/>
@@ -3905,7 +5710,7 @@
         </w:tc>
         <w:tc>
           <w:tcPr>
-            <w:tcW w:w="3084" w:type="pct"/>
+            <w:tcW w:w="2720" w:type="pct"/>
             <w:tcBorders>
               <w:top w:val="single" w:sz="6" w:space="0" w:color="DFE2E5"/>
               <w:left w:val="single" w:sz="6" w:space="0" w:color="DFE2E5"/>
@@ -3953,7 +5758,7 @@
         </w:tc>
         <w:tc>
           <w:tcPr>
-            <w:tcW w:w="1405" w:type="pct"/>
+            <w:tcW w:w="1545" w:type="pct"/>
             <w:tcBorders>
               <w:top w:val="single" w:sz="6" w:space="0" w:color="DFE2E5"/>
               <w:left w:val="single" w:sz="6" w:space="0" w:color="DFE2E5"/>
@@ -3995,7 +5800,7 @@
       <w:tr>
         <w:tc>
           <w:tcPr>
-            <w:tcW w:w="512" w:type="pct"/>
+            <w:tcW w:w="735" w:type="pct"/>
             <w:tcBorders>
               <w:top w:val="single" w:sz="6" w:space="0" w:color="DFE2E5"/>
               <w:left w:val="single" w:sz="6" w:space="0" w:color="DFE2E5"/>
@@ -4025,7 +5830,7 @@
         </w:tc>
         <w:tc>
           <w:tcPr>
-            <w:tcW w:w="3084" w:type="pct"/>
+            <w:tcW w:w="2720" w:type="pct"/>
             <w:tcBorders>
               <w:top w:val="single" w:sz="6" w:space="0" w:color="DFE2E5"/>
               <w:left w:val="single" w:sz="6" w:space="0" w:color="DFE2E5"/>
@@ -4055,7 +5860,7 @@
         </w:tc>
         <w:tc>
           <w:tcPr>
-            <w:tcW w:w="1405" w:type="pct"/>
+            <w:tcW w:w="1545" w:type="pct"/>
             <w:tcBorders>
               <w:top w:val="single" w:sz="6" w:space="0" w:color="DFE2E5"/>
               <w:left w:val="single" w:sz="6" w:space="0" w:color="DFE2E5"/>
@@ -4097,7 +5902,7 @@
       <w:tr>
         <w:tc>
           <w:tcPr>
-            <w:tcW w:w="512" w:type="pct"/>
+            <w:tcW w:w="735" w:type="pct"/>
             <w:tcBorders>
               <w:top w:val="single" w:sz="6" w:space="0" w:color="DFE2E5"/>
               <w:left w:val="single" w:sz="6" w:space="0" w:color="DFE2E5"/>
@@ -4127,7 +5932,7 @@
         </w:tc>
         <w:tc>
           <w:tcPr>
-            <w:tcW w:w="3084" w:type="pct"/>
+            <w:tcW w:w="2720" w:type="pct"/>
             <w:tcBorders>
               <w:top w:val="single" w:sz="6" w:space="0" w:color="DFE2E5"/>
               <w:left w:val="single" w:sz="6" w:space="0" w:color="DFE2E5"/>
@@ -4157,7 +5962,7 @@
         </w:tc>
         <w:tc>
           <w:tcPr>
-            <w:tcW w:w="1405" w:type="pct"/>
+            <w:tcW w:w="1545" w:type="pct"/>
             <w:tcBorders>
               <w:top w:val="single" w:sz="6" w:space="0" w:color="DFE2E5"/>
               <w:left w:val="single" w:sz="6" w:space="0" w:color="DFE2E5"/>
@@ -4199,7 +6004,7 @@
       <w:tr>
         <w:tc>
           <w:tcPr>
-            <w:tcW w:w="512" w:type="pct"/>
+            <w:tcW w:w="735" w:type="pct"/>
             <w:tcBorders>
               <w:top w:val="single" w:sz="6" w:space="0" w:color="DFE2E5"/>
               <w:left w:val="single" w:sz="6" w:space="0" w:color="DFE2E5"/>
@@ -4238,7 +6043,7 @@
         </w:tc>
         <w:tc>
           <w:tcPr>
-            <w:tcW w:w="3084" w:type="pct"/>
+            <w:tcW w:w="2720" w:type="pct"/>
             <w:tcBorders>
               <w:top w:val="single" w:sz="6" w:space="0" w:color="DFE2E5"/>
               <w:left w:val="single" w:sz="6" w:space="0" w:color="DFE2E5"/>
@@ -4326,7 +6131,7 @@
         </w:tc>
         <w:tc>
           <w:tcPr>
-            <w:tcW w:w="1405" w:type="pct"/>
+            <w:tcW w:w="1545" w:type="pct"/>
             <w:tcBorders>
               <w:top w:val="single" w:sz="6" w:space="0" w:color="DFE2E5"/>
               <w:left w:val="single" w:sz="6" w:space="0" w:color="DFE2E5"/>
@@ -4368,7 +6173,7 @@
       <w:tr>
         <w:tc>
           <w:tcPr>
-            <w:tcW w:w="512" w:type="pct"/>
+            <w:tcW w:w="735" w:type="pct"/>
             <w:tcBorders>
               <w:top w:val="single" w:sz="6" w:space="0" w:color="DFE2E5"/>
               <w:left w:val="single" w:sz="6" w:space="0" w:color="DFE2E5"/>
@@ -4398,7 +6203,7 @@
         </w:tc>
         <w:tc>
           <w:tcPr>
-            <w:tcW w:w="3084" w:type="pct"/>
+            <w:tcW w:w="2720" w:type="pct"/>
             <w:tcBorders>
               <w:top w:val="single" w:sz="6" w:space="0" w:color="DFE2E5"/>
               <w:left w:val="single" w:sz="6" w:space="0" w:color="DFE2E5"/>
@@ -4428,7 +6233,7 @@
         </w:tc>
         <w:tc>
           <w:tcPr>
-            <w:tcW w:w="1405" w:type="pct"/>
+            <w:tcW w:w="1545" w:type="pct"/>
             <w:tcBorders>
               <w:top w:val="single" w:sz="6" w:space="0" w:color="DFE2E5"/>
               <w:left w:val="single" w:sz="6" w:space="0" w:color="DFE2E5"/>
@@ -4470,7 +6275,7 @@
       <w:tr>
         <w:tc>
           <w:tcPr>
-            <w:tcW w:w="512" w:type="pct"/>
+            <w:tcW w:w="735" w:type="pct"/>
             <w:tcBorders>
               <w:top w:val="single" w:sz="6" w:space="0" w:color="DFE2E5"/>
               <w:left w:val="single" w:sz="6" w:space="0" w:color="DFE2E5"/>
@@ -4500,7 +6305,7 @@
         </w:tc>
         <w:tc>
           <w:tcPr>
-            <w:tcW w:w="3084" w:type="pct"/>
+            <w:tcW w:w="2720" w:type="pct"/>
             <w:tcBorders>
               <w:top w:val="single" w:sz="6" w:space="0" w:color="DFE2E5"/>
               <w:left w:val="single" w:sz="6" w:space="0" w:color="DFE2E5"/>
@@ -4530,7 +6335,7 @@
         </w:tc>
         <w:tc>
           <w:tcPr>
-            <w:tcW w:w="1405" w:type="pct"/>
+            <w:tcW w:w="1545" w:type="pct"/>
             <w:tcBorders>
               <w:top w:val="single" w:sz="6" w:space="0" w:color="DFE2E5"/>
               <w:left w:val="single" w:sz="6" w:space="0" w:color="DFE2E5"/>
@@ -4574,7 +6379,1486 @@
       <w:pPr>
         <w:pStyle w:val="Ttulo1"/>
       </w:pPr>
+      <w:r>
+        <w:t>Operadores relacionales aceptados</w:t>
+      </w:r>
     </w:p>
+    <w:p>
+      <w:pPr>
+        <w:rPr>
+          <w:rFonts w:ascii="Helvetica" w:hAnsi="Helvetica" w:cs="Times New Roman"/>
+          <w:color w:val="24292E"/>
+          <w:sz w:val="22"/>
+          <w:szCs w:val="22"/>
+          <w:lang w:eastAsia="es-ES_tradnl"/>
+        </w:rPr>
+      </w:pPr>
+      <w:r>
+        <w:rPr>
+          <w:rFonts w:ascii="Helvetica" w:hAnsi="Helvetica" w:cs="Times New Roman"/>
+          <w:color w:val="24292E"/>
+          <w:sz w:val="22"/>
+          <w:szCs w:val="22"/>
+          <w:lang w:eastAsia="es-ES_tradnl"/>
+        </w:rPr>
+        <w:t>Entiéndase como</w:t>
+      </w:r>
+      <w:r>
+        <w:rPr>
+          <w:rFonts w:ascii="Helvetica" w:hAnsi="Helvetica" w:cs="Times New Roman"/>
+          <w:color w:val="24292E"/>
+          <w:sz w:val="22"/>
+          <w:szCs w:val="22"/>
+          <w:lang w:eastAsia="es-ES_tradnl"/>
+        </w:rPr>
+        <w:t> </w:t>
+      </w:r>
+      <w:r>
+        <w:rPr>
+          <w:rFonts w:ascii="Helvetica" w:hAnsi="Helvetica" w:cs="Courier New"/>
+          <w:color w:val="24292E"/>
+          <w:sz w:val="22"/>
+          <w:szCs w:val="22"/>
+          <w:lang w:eastAsia="es-ES_tradnl"/>
+        </w:rPr>
+        <w:t>&lt;variable&gt;</w:t>
+      </w:r>
+      <w:r>
+        <w:rPr>
+          <w:rFonts w:ascii="Helvetica" w:hAnsi="Helvetica" w:cs="Times New Roman"/>
+          <w:color w:val="24292E"/>
+          <w:sz w:val="22"/>
+          <w:szCs w:val="22"/>
+          <w:lang w:eastAsia="es-ES_tradnl"/>
+        </w:rPr>
+        <w:t> </w:t>
+      </w:r>
+      <w:r>
+        <w:rPr>
+          <w:rFonts w:ascii="Helvetica" w:hAnsi="Helvetica" w:cs="Times New Roman"/>
+          <w:color w:val="24292E"/>
+          <w:sz w:val="22"/>
+          <w:szCs w:val="22"/>
+          <w:lang w:eastAsia="es-ES_tradnl"/>
+        </w:rPr>
+        <w:t>un nombre de variable y</w:t>
+      </w:r>
+      <w:r>
+        <w:rPr>
+          <w:rFonts w:ascii="Helvetica" w:hAnsi="Helvetica" w:cs="Times New Roman"/>
+          <w:color w:val="24292E"/>
+          <w:sz w:val="22"/>
+          <w:szCs w:val="22"/>
+          <w:lang w:eastAsia="es-ES_tradnl"/>
+        </w:rPr>
+        <w:t> </w:t>
+      </w:r>
+      <w:r>
+        <w:rPr>
+          <w:rFonts w:ascii="Helvetica" w:hAnsi="Helvetica" w:cs="Courier New"/>
+          <w:color w:val="24292E"/>
+          <w:sz w:val="22"/>
+          <w:szCs w:val="22"/>
+          <w:lang w:eastAsia="es-ES_tradnl"/>
+        </w:rPr>
+        <w:t>&lt;val&gt;</w:t>
+      </w:r>
+      <w:r>
+        <w:rPr>
+          <w:rFonts w:ascii="Helvetica" w:hAnsi="Helvetica" w:cs="Times New Roman"/>
+          <w:color w:val="24292E"/>
+          <w:sz w:val="22"/>
+          <w:szCs w:val="22"/>
+          <w:lang w:eastAsia="es-ES_tradnl"/>
+        </w:rPr>
+        <w:t> </w:t>
+      </w:r>
+      <w:r>
+        <w:rPr>
+          <w:rFonts w:ascii="Helvetica" w:hAnsi="Helvetica" w:cs="Times New Roman"/>
+          <w:color w:val="24292E"/>
+          <w:sz w:val="22"/>
+          <w:szCs w:val="22"/>
+          <w:lang w:eastAsia="es-ES_tradnl"/>
+        </w:rPr>
+        <w:t>un valor, que bien puede ser numérico, booleano o de cadena.</w:t>
+      </w:r>
+    </w:p>
+    <w:p>
+      <w:pPr>
+        <w:rPr>
+          <w:rFonts w:ascii="Helvetica" w:hAnsi="Helvetica" w:cs="Times New Roman"/>
+          <w:color w:val="24292E"/>
+          <w:lang w:eastAsia="es-ES_tradnl"/>
+        </w:rPr>
+      </w:pPr>
+    </w:p>
+    <w:tbl>
+      <w:tblPr>
+        <w:tblW w:w="5000" w:type="pct"/>
+        <w:tblCellMar>
+          <w:top w:w="15" w:type="dxa"/>
+          <w:left w:w="15" w:type="dxa"/>
+          <w:bottom w:w="15" w:type="dxa"/>
+          <w:right w:w="15" w:type="dxa"/>
+        </w:tblCellMar>
+        <w:tblLook w:val="04A0" w:firstRow="1" w:lastRow="0" w:firstColumn="1" w:lastColumn="0" w:noHBand="0" w:noVBand="1"/>
+      </w:tblPr>
+      <w:tblGrid>
+        <w:gridCol w:w="1297"/>
+        <w:gridCol w:w="4799"/>
+        <w:gridCol w:w="2726"/>
+      </w:tblGrid>
+      <w:tr>
+        <w:trPr>
+          <w:tblHeader/>
+        </w:trPr>
+        <w:tc>
+          <w:tcPr>
+            <w:tcW w:w="735" w:type="pct"/>
+            <w:tcBorders>
+              <w:top w:val="single" w:sz="6" w:space="0" w:color="DFE2E5"/>
+              <w:left w:val="single" w:sz="6" w:space="0" w:color="DFE2E5"/>
+              <w:bottom w:val="single" w:sz="6" w:space="0" w:color="DFE2E5"/>
+              <w:right w:val="single" w:sz="6" w:space="0" w:color="DFE2E5"/>
+            </w:tcBorders>
+            <w:shd w:val="clear" w:color="auto" w:fill="FFFFFF"/>
+            <w:tcMar>
+              <w:top w:w="90" w:type="dxa"/>
+              <w:left w:w="195" w:type="dxa"/>
+              <w:bottom w:w="90" w:type="dxa"/>
+              <w:right w:w="195" w:type="dxa"/>
+            </w:tcMar>
+            <w:vAlign w:val="center"/>
+            <w:hideMark/>
+          </w:tcPr>
+          <w:p>
+            <w:pPr>
+              <w:spacing w:after="240"/>
+              <w:jc w:val="center"/>
+              <w:rPr>
+                <w:rFonts w:ascii="Helvetica" w:eastAsia="Times New Roman" w:hAnsi="Helvetica" w:cs="Times New Roman"/>
+                <w:b/>
+                <w:bCs/>
+                <w:color w:val="24292E"/>
+                <w:sz w:val="22"/>
+                <w:lang w:eastAsia="es-ES_tradnl"/>
+              </w:rPr>
+            </w:pPr>
+            <w:r>
+              <w:rPr>
+                <w:rFonts w:ascii="Helvetica" w:eastAsia="Times New Roman" w:hAnsi="Helvetica" w:cs="Times New Roman"/>
+                <w:b/>
+                <w:bCs/>
+                <w:color w:val="24292E"/>
+                <w:sz w:val="22"/>
+                <w:lang w:eastAsia="es-ES_tradnl"/>
+              </w:rPr>
+              <w:lastRenderedPageBreak/>
+              <w:t>Simbolo</w:t>
+            </w:r>
+          </w:p>
+        </w:tc>
+        <w:tc>
+          <w:tcPr>
+            <w:tcW w:w="2720" w:type="pct"/>
+            <w:tcBorders>
+              <w:top w:val="single" w:sz="6" w:space="0" w:color="DFE2E5"/>
+              <w:left w:val="single" w:sz="6" w:space="0" w:color="DFE2E5"/>
+              <w:bottom w:val="single" w:sz="6" w:space="0" w:color="DFE2E5"/>
+              <w:right w:val="single" w:sz="6" w:space="0" w:color="DFE2E5"/>
+            </w:tcBorders>
+            <w:shd w:val="clear" w:color="auto" w:fill="FFFFFF"/>
+            <w:tcMar>
+              <w:top w:w="90" w:type="dxa"/>
+              <w:left w:w="195" w:type="dxa"/>
+              <w:bottom w:w="90" w:type="dxa"/>
+              <w:right w:w="195" w:type="dxa"/>
+            </w:tcMar>
+            <w:vAlign w:val="center"/>
+            <w:hideMark/>
+          </w:tcPr>
+          <w:p>
+            <w:pPr>
+              <w:spacing w:after="240"/>
+              <w:jc w:val="center"/>
+              <w:rPr>
+                <w:rFonts w:ascii="Helvetica" w:eastAsia="Times New Roman" w:hAnsi="Helvetica" w:cs="Times New Roman"/>
+                <w:b/>
+                <w:bCs/>
+                <w:color w:val="24292E"/>
+                <w:sz w:val="22"/>
+                <w:lang w:eastAsia="es-ES_tradnl"/>
+              </w:rPr>
+            </w:pPr>
+            <w:r>
+              <w:rPr>
+                <w:rFonts w:ascii="Helvetica" w:eastAsia="Times New Roman" w:hAnsi="Helvetica" w:cs="Times New Roman"/>
+                <w:b/>
+                <w:bCs/>
+                <w:color w:val="24292E"/>
+                <w:sz w:val="22"/>
+                <w:lang w:eastAsia="es-ES_tradnl"/>
+              </w:rPr>
+              <w:t>Descripción</w:t>
+            </w:r>
+          </w:p>
+        </w:tc>
+        <w:tc>
+          <w:tcPr>
+            <w:tcW w:w="1545" w:type="pct"/>
+            <w:tcBorders>
+              <w:top w:val="single" w:sz="6" w:space="0" w:color="DFE2E5"/>
+              <w:left w:val="single" w:sz="6" w:space="0" w:color="DFE2E5"/>
+              <w:bottom w:val="single" w:sz="6" w:space="0" w:color="DFE2E5"/>
+              <w:right w:val="single" w:sz="6" w:space="0" w:color="DFE2E5"/>
+            </w:tcBorders>
+            <w:shd w:val="clear" w:color="auto" w:fill="FFFFFF"/>
+            <w:tcMar>
+              <w:top w:w="90" w:type="dxa"/>
+              <w:left w:w="195" w:type="dxa"/>
+              <w:bottom w:w="90" w:type="dxa"/>
+              <w:right w:w="195" w:type="dxa"/>
+            </w:tcMar>
+            <w:vAlign w:val="center"/>
+            <w:hideMark/>
+          </w:tcPr>
+          <w:p>
+            <w:pPr>
+              <w:spacing w:after="240"/>
+              <w:jc w:val="center"/>
+              <w:rPr>
+                <w:rFonts w:ascii="Helvetica" w:eastAsia="Times New Roman" w:hAnsi="Helvetica" w:cs="Times New Roman"/>
+                <w:b/>
+                <w:bCs/>
+                <w:color w:val="24292E"/>
+                <w:sz w:val="22"/>
+                <w:lang w:eastAsia="es-ES_tradnl"/>
+              </w:rPr>
+            </w:pPr>
+            <w:r>
+              <w:rPr>
+                <w:rFonts w:ascii="Helvetica" w:eastAsia="Times New Roman" w:hAnsi="Helvetica" w:cs="Times New Roman"/>
+                <w:b/>
+                <w:bCs/>
+                <w:color w:val="24292E"/>
+                <w:sz w:val="22"/>
+                <w:lang w:eastAsia="es-ES_tradnl"/>
+              </w:rPr>
+              <w:t>Ejemplo</w:t>
+            </w:r>
+          </w:p>
+        </w:tc>
+      </w:tr>
+      <w:tr>
+        <w:tc>
+          <w:tcPr>
+            <w:tcW w:w="735" w:type="pct"/>
+            <w:tcBorders>
+              <w:top w:val="single" w:sz="6" w:space="0" w:color="DFE2E5"/>
+              <w:left w:val="single" w:sz="6" w:space="0" w:color="DFE2E5"/>
+              <w:bottom w:val="single" w:sz="6" w:space="0" w:color="DFE2E5"/>
+              <w:right w:val="single" w:sz="6" w:space="0" w:color="DFE2E5"/>
+            </w:tcBorders>
+            <w:shd w:val="clear" w:color="auto" w:fill="FFFFFF"/>
+            <w:tcMar>
+              <w:top w:w="90" w:type="dxa"/>
+              <w:left w:w="195" w:type="dxa"/>
+              <w:bottom w:w="90" w:type="dxa"/>
+              <w:right w:w="195" w:type="dxa"/>
+            </w:tcMar>
+            <w:vAlign w:val="center"/>
+            <w:hideMark/>
+          </w:tcPr>
+          <w:p>
+            <w:pPr>
+              <w:spacing w:after="240"/>
+              <w:rPr>
+                <w:rFonts w:ascii="Helvetica" w:eastAsia="Times New Roman" w:hAnsi="Helvetica" w:cs="Times New Roman"/>
+                <w:color w:val="24292E"/>
+                <w:sz w:val="22"/>
+                <w:lang w:eastAsia="es-ES_tradnl"/>
+              </w:rPr>
+            </w:pPr>
+            <w:r>
+              <w:rPr>
+                <w:rFonts w:ascii="Helvetica" w:eastAsia="Times New Roman" w:hAnsi="Helvetica" w:cs="Times New Roman"/>
+                <w:color w:val="24292E"/>
+                <w:sz w:val="22"/>
+                <w:lang w:eastAsia="es-ES_tradnl"/>
+              </w:rPr>
+              <w:t>&lt;</w:t>
+            </w:r>
+          </w:p>
+        </w:tc>
+        <w:tc>
+          <w:tcPr>
+            <w:tcW w:w="2720" w:type="pct"/>
+            <w:tcBorders>
+              <w:top w:val="single" w:sz="6" w:space="0" w:color="DFE2E5"/>
+              <w:left w:val="single" w:sz="6" w:space="0" w:color="DFE2E5"/>
+              <w:bottom w:val="single" w:sz="6" w:space="0" w:color="DFE2E5"/>
+              <w:right w:val="single" w:sz="6" w:space="0" w:color="DFE2E5"/>
+            </w:tcBorders>
+            <w:shd w:val="clear" w:color="auto" w:fill="FFFFFF"/>
+            <w:tcMar>
+              <w:top w:w="90" w:type="dxa"/>
+              <w:left w:w="195" w:type="dxa"/>
+              <w:bottom w:w="90" w:type="dxa"/>
+              <w:right w:w="195" w:type="dxa"/>
+            </w:tcMar>
+            <w:vAlign w:val="center"/>
+            <w:hideMark/>
+          </w:tcPr>
+          <w:p>
+            <w:pPr>
+              <w:spacing w:after="240"/>
+              <w:rPr>
+                <w:rFonts w:ascii="Helvetica" w:eastAsia="Times New Roman" w:hAnsi="Helvetica" w:cs="Times New Roman"/>
+                <w:color w:val="24292E"/>
+                <w:sz w:val="22"/>
+                <w:lang w:eastAsia="es-ES_tradnl"/>
+              </w:rPr>
+            </w:pPr>
+            <w:r>
+              <w:rPr>
+                <w:rFonts w:ascii="Helvetica" w:eastAsia="Times New Roman" w:hAnsi="Helvetica" w:cs="Times New Roman"/>
+                <w:color w:val="24292E"/>
+                <w:sz w:val="22"/>
+                <w:lang w:eastAsia="es-ES_tradnl"/>
+              </w:rPr>
+              <w:t>Menor que</w:t>
+            </w:r>
+          </w:p>
+        </w:tc>
+        <w:tc>
+          <w:tcPr>
+            <w:tcW w:w="1545" w:type="pct"/>
+            <w:tcBorders>
+              <w:top w:val="single" w:sz="6" w:space="0" w:color="DFE2E5"/>
+              <w:left w:val="single" w:sz="6" w:space="0" w:color="DFE2E5"/>
+              <w:bottom w:val="single" w:sz="6" w:space="0" w:color="DFE2E5"/>
+              <w:right w:val="single" w:sz="6" w:space="0" w:color="DFE2E5"/>
+            </w:tcBorders>
+            <w:shd w:val="clear" w:color="auto" w:fill="FFFFFF"/>
+            <w:tcMar>
+              <w:top w:w="90" w:type="dxa"/>
+              <w:left w:w="195" w:type="dxa"/>
+              <w:bottom w:w="90" w:type="dxa"/>
+              <w:right w:w="195" w:type="dxa"/>
+            </w:tcMar>
+            <w:vAlign w:val="center"/>
+            <w:hideMark/>
+          </w:tcPr>
+          <w:p>
+            <w:pPr>
+              <w:rPr>
+                <w:rFonts w:ascii="Helvetica" w:eastAsia="Times New Roman" w:hAnsi="Helvetica" w:cs="Times New Roman"/>
+                <w:color w:val="24292E"/>
+                <w:sz w:val="22"/>
+                <w:lang w:eastAsia="es-ES_tradnl"/>
+              </w:rPr>
+            </w:pPr>
+            <w:r>
+              <w:rPr>
+                <w:rFonts w:ascii="Helvetica" w:hAnsi="Helvetica" w:cs="Courier New"/>
+                <w:color w:val="24292E"/>
+                <w:sz w:val="22"/>
+                <w:szCs w:val="20"/>
+                <w:lang w:eastAsia="es-ES_tradnl"/>
+              </w:rPr>
+              <w:t>varA &lt; varB</w:t>
+            </w:r>
+          </w:p>
+        </w:tc>
+      </w:tr>
+      <w:tr>
+        <w:tc>
+          <w:tcPr>
+            <w:tcW w:w="735" w:type="pct"/>
+            <w:tcBorders>
+              <w:top w:val="single" w:sz="6" w:space="0" w:color="DFE2E5"/>
+              <w:left w:val="single" w:sz="6" w:space="0" w:color="DFE2E5"/>
+              <w:bottom w:val="single" w:sz="6" w:space="0" w:color="DFE2E5"/>
+              <w:right w:val="single" w:sz="6" w:space="0" w:color="DFE2E5"/>
+            </w:tcBorders>
+            <w:shd w:val="clear" w:color="auto" w:fill="F6F8FA"/>
+            <w:tcMar>
+              <w:top w:w="90" w:type="dxa"/>
+              <w:left w:w="195" w:type="dxa"/>
+              <w:bottom w:w="90" w:type="dxa"/>
+              <w:right w:w="195" w:type="dxa"/>
+            </w:tcMar>
+            <w:vAlign w:val="center"/>
+            <w:hideMark/>
+          </w:tcPr>
+          <w:p>
+            <w:pPr>
+              <w:rPr>
+                <w:rFonts w:ascii="Helvetica" w:eastAsia="Times New Roman" w:hAnsi="Helvetica" w:cs="Times New Roman"/>
+                <w:color w:val="24292E"/>
+                <w:sz w:val="22"/>
+                <w:lang w:eastAsia="es-ES_tradnl"/>
+              </w:rPr>
+            </w:pPr>
+          </w:p>
+        </w:tc>
+        <w:tc>
+          <w:tcPr>
+            <w:tcW w:w="2720" w:type="pct"/>
+            <w:tcBorders>
+              <w:top w:val="single" w:sz="6" w:space="0" w:color="DFE2E5"/>
+              <w:left w:val="single" w:sz="6" w:space="0" w:color="DFE2E5"/>
+              <w:bottom w:val="single" w:sz="6" w:space="0" w:color="DFE2E5"/>
+              <w:right w:val="single" w:sz="6" w:space="0" w:color="DFE2E5"/>
+            </w:tcBorders>
+            <w:shd w:val="clear" w:color="auto" w:fill="F6F8FA"/>
+            <w:tcMar>
+              <w:top w:w="90" w:type="dxa"/>
+              <w:left w:w="195" w:type="dxa"/>
+              <w:bottom w:w="90" w:type="dxa"/>
+              <w:right w:w="195" w:type="dxa"/>
+            </w:tcMar>
+            <w:vAlign w:val="center"/>
+            <w:hideMark/>
+          </w:tcPr>
+          <w:p>
+            <w:pPr>
+              <w:rPr>
+                <w:rFonts w:ascii="Helvetica" w:eastAsia="Times New Roman" w:hAnsi="Helvetica" w:cs="Times New Roman"/>
+                <w:sz w:val="22"/>
+                <w:szCs w:val="20"/>
+                <w:lang w:eastAsia="es-ES_tradnl"/>
+              </w:rPr>
+            </w:pPr>
+          </w:p>
+        </w:tc>
+        <w:tc>
+          <w:tcPr>
+            <w:tcW w:w="1545" w:type="pct"/>
+            <w:tcBorders>
+              <w:top w:val="single" w:sz="6" w:space="0" w:color="DFE2E5"/>
+              <w:left w:val="single" w:sz="6" w:space="0" w:color="DFE2E5"/>
+              <w:bottom w:val="single" w:sz="6" w:space="0" w:color="DFE2E5"/>
+              <w:right w:val="single" w:sz="6" w:space="0" w:color="DFE2E5"/>
+            </w:tcBorders>
+            <w:shd w:val="clear" w:color="auto" w:fill="F6F8FA"/>
+            <w:tcMar>
+              <w:top w:w="90" w:type="dxa"/>
+              <w:left w:w="195" w:type="dxa"/>
+              <w:bottom w:w="90" w:type="dxa"/>
+              <w:right w:w="195" w:type="dxa"/>
+            </w:tcMar>
+            <w:vAlign w:val="center"/>
+            <w:hideMark/>
+          </w:tcPr>
+          <w:p>
+            <w:pPr>
+              <w:rPr>
+                <w:rFonts w:ascii="Helvetica" w:eastAsia="Times New Roman" w:hAnsi="Helvetica" w:cs="Times New Roman"/>
+                <w:color w:val="24292E"/>
+                <w:sz w:val="22"/>
+                <w:lang w:eastAsia="es-ES_tradnl"/>
+              </w:rPr>
+            </w:pPr>
+            <w:r>
+              <w:rPr>
+                <w:rFonts w:ascii="Helvetica" w:hAnsi="Helvetica" w:cs="Courier New"/>
+                <w:color w:val="24292E"/>
+                <w:sz w:val="22"/>
+                <w:szCs w:val="20"/>
+                <w:lang w:eastAsia="es-ES_tradnl"/>
+              </w:rPr>
+              <w:t xml:space="preserve">varA &lt; 10 </w:t>
+            </w:r>
+          </w:p>
+        </w:tc>
+      </w:tr>
+      <w:tr>
+        <w:tc>
+          <w:tcPr>
+            <w:tcW w:w="735" w:type="pct"/>
+            <w:tcBorders>
+              <w:top w:val="single" w:sz="6" w:space="0" w:color="DFE2E5"/>
+              <w:left w:val="single" w:sz="6" w:space="0" w:color="DFE2E5"/>
+              <w:bottom w:val="single" w:sz="6" w:space="0" w:color="DFE2E5"/>
+              <w:right w:val="single" w:sz="6" w:space="0" w:color="DFE2E5"/>
+            </w:tcBorders>
+            <w:shd w:val="clear" w:color="auto" w:fill="FFFFFF"/>
+            <w:tcMar>
+              <w:top w:w="90" w:type="dxa"/>
+              <w:left w:w="195" w:type="dxa"/>
+              <w:bottom w:w="90" w:type="dxa"/>
+              <w:right w:w="195" w:type="dxa"/>
+            </w:tcMar>
+            <w:vAlign w:val="center"/>
+            <w:hideMark/>
+          </w:tcPr>
+          <w:p>
+            <w:pPr>
+              <w:rPr>
+                <w:rFonts w:ascii="Helvetica" w:eastAsia="Times New Roman" w:hAnsi="Helvetica" w:cs="Times New Roman"/>
+                <w:color w:val="24292E"/>
+                <w:sz w:val="22"/>
+                <w:lang w:eastAsia="es-ES_tradnl"/>
+              </w:rPr>
+            </w:pPr>
+            <w:r>
+              <w:rPr>
+                <w:rFonts w:ascii="Helvetica" w:eastAsia="Times New Roman" w:hAnsi="Helvetica" w:cs="Times New Roman"/>
+                <w:color w:val="24292E"/>
+                <w:sz w:val="22"/>
+                <w:lang w:eastAsia="es-ES_tradnl"/>
+              </w:rPr>
+              <w:t>&gt;</w:t>
+            </w:r>
+          </w:p>
+        </w:tc>
+        <w:tc>
+          <w:tcPr>
+            <w:tcW w:w="2720" w:type="pct"/>
+            <w:tcBorders>
+              <w:top w:val="single" w:sz="6" w:space="0" w:color="DFE2E5"/>
+              <w:left w:val="single" w:sz="6" w:space="0" w:color="DFE2E5"/>
+              <w:bottom w:val="single" w:sz="6" w:space="0" w:color="DFE2E5"/>
+              <w:right w:val="single" w:sz="6" w:space="0" w:color="DFE2E5"/>
+            </w:tcBorders>
+            <w:shd w:val="clear" w:color="auto" w:fill="FFFFFF"/>
+            <w:tcMar>
+              <w:top w:w="90" w:type="dxa"/>
+              <w:left w:w="195" w:type="dxa"/>
+              <w:bottom w:w="90" w:type="dxa"/>
+              <w:right w:w="195" w:type="dxa"/>
+            </w:tcMar>
+            <w:vAlign w:val="center"/>
+            <w:hideMark/>
+          </w:tcPr>
+          <w:p>
+            <w:pPr>
+              <w:rPr>
+                <w:rFonts w:ascii="Helvetica" w:eastAsia="Times New Roman" w:hAnsi="Helvetica" w:cs="Times New Roman"/>
+                <w:sz w:val="22"/>
+                <w:szCs w:val="20"/>
+                <w:lang w:eastAsia="es-ES_tradnl"/>
+              </w:rPr>
+            </w:pPr>
+            <w:r>
+              <w:rPr>
+                <w:rFonts w:ascii="Helvetica" w:eastAsia="Times New Roman" w:hAnsi="Helvetica" w:cs="Times New Roman"/>
+                <w:sz w:val="22"/>
+                <w:szCs w:val="20"/>
+                <w:lang w:eastAsia="es-ES_tradnl"/>
+              </w:rPr>
+              <w:t>Mayor que</w:t>
+            </w:r>
+          </w:p>
+        </w:tc>
+        <w:tc>
+          <w:tcPr>
+            <w:tcW w:w="1545" w:type="pct"/>
+            <w:tcBorders>
+              <w:top w:val="single" w:sz="6" w:space="0" w:color="DFE2E5"/>
+              <w:left w:val="single" w:sz="6" w:space="0" w:color="DFE2E5"/>
+              <w:bottom w:val="single" w:sz="6" w:space="0" w:color="DFE2E5"/>
+              <w:right w:val="single" w:sz="6" w:space="0" w:color="DFE2E5"/>
+            </w:tcBorders>
+            <w:shd w:val="clear" w:color="auto" w:fill="FFFFFF"/>
+            <w:tcMar>
+              <w:top w:w="90" w:type="dxa"/>
+              <w:left w:w="195" w:type="dxa"/>
+              <w:bottom w:w="90" w:type="dxa"/>
+              <w:right w:w="195" w:type="dxa"/>
+            </w:tcMar>
+            <w:vAlign w:val="center"/>
+            <w:hideMark/>
+          </w:tcPr>
+          <w:p>
+            <w:pPr>
+              <w:rPr>
+                <w:rFonts w:ascii="Helvetica" w:eastAsia="Times New Roman" w:hAnsi="Helvetica" w:cs="Times New Roman"/>
+                <w:color w:val="24292E"/>
+                <w:sz w:val="22"/>
+                <w:lang w:eastAsia="es-ES_tradnl"/>
+              </w:rPr>
+            </w:pPr>
+            <w:r>
+              <w:rPr>
+                <w:rFonts w:ascii="Helvetica" w:hAnsi="Helvetica" w:cs="Courier New"/>
+                <w:color w:val="24292E"/>
+                <w:sz w:val="22"/>
+                <w:szCs w:val="20"/>
+                <w:lang w:eastAsia="es-ES_tradnl"/>
+              </w:rPr>
+              <w:t xml:space="preserve">varA </w:t>
+            </w:r>
+            <w:r>
+              <w:rPr>
+                <w:rFonts w:ascii="Helvetica" w:hAnsi="Helvetica" w:cs="Courier New"/>
+                <w:color w:val="24292E"/>
+                <w:sz w:val="22"/>
+                <w:szCs w:val="20"/>
+                <w:lang w:eastAsia="es-ES_tradnl"/>
+              </w:rPr>
+              <w:t>&gt;</w:t>
+            </w:r>
+            <w:r>
+              <w:rPr>
+                <w:rFonts w:ascii="Helvetica" w:hAnsi="Helvetica" w:cs="Courier New"/>
+                <w:color w:val="24292E"/>
+                <w:sz w:val="22"/>
+                <w:szCs w:val="20"/>
+                <w:lang w:eastAsia="es-ES_tradnl"/>
+              </w:rPr>
+              <w:t xml:space="preserve"> varB</w:t>
+            </w:r>
+          </w:p>
+        </w:tc>
+      </w:tr>
+      <w:tr>
+        <w:tc>
+          <w:tcPr>
+            <w:tcW w:w="735" w:type="pct"/>
+            <w:tcBorders>
+              <w:top w:val="single" w:sz="6" w:space="0" w:color="DFE2E5"/>
+              <w:left w:val="single" w:sz="6" w:space="0" w:color="DFE2E5"/>
+              <w:bottom w:val="single" w:sz="6" w:space="0" w:color="DFE2E5"/>
+              <w:right w:val="single" w:sz="6" w:space="0" w:color="DFE2E5"/>
+            </w:tcBorders>
+            <w:shd w:val="clear" w:color="auto" w:fill="F6F8FA"/>
+            <w:tcMar>
+              <w:top w:w="90" w:type="dxa"/>
+              <w:left w:w="195" w:type="dxa"/>
+              <w:bottom w:w="90" w:type="dxa"/>
+              <w:right w:w="195" w:type="dxa"/>
+            </w:tcMar>
+            <w:vAlign w:val="center"/>
+            <w:hideMark/>
+          </w:tcPr>
+          <w:p>
+            <w:pPr>
+              <w:rPr>
+                <w:rFonts w:ascii="Helvetica" w:eastAsia="Times New Roman" w:hAnsi="Helvetica" w:cs="Times New Roman"/>
+                <w:color w:val="24292E"/>
+                <w:sz w:val="22"/>
+                <w:lang w:eastAsia="es-ES_tradnl"/>
+              </w:rPr>
+            </w:pPr>
+          </w:p>
+        </w:tc>
+        <w:tc>
+          <w:tcPr>
+            <w:tcW w:w="2720" w:type="pct"/>
+            <w:tcBorders>
+              <w:top w:val="single" w:sz="6" w:space="0" w:color="DFE2E5"/>
+              <w:left w:val="single" w:sz="6" w:space="0" w:color="DFE2E5"/>
+              <w:bottom w:val="single" w:sz="6" w:space="0" w:color="DFE2E5"/>
+              <w:right w:val="single" w:sz="6" w:space="0" w:color="DFE2E5"/>
+            </w:tcBorders>
+            <w:shd w:val="clear" w:color="auto" w:fill="F6F8FA"/>
+            <w:tcMar>
+              <w:top w:w="90" w:type="dxa"/>
+              <w:left w:w="195" w:type="dxa"/>
+              <w:bottom w:w="90" w:type="dxa"/>
+              <w:right w:w="195" w:type="dxa"/>
+            </w:tcMar>
+            <w:vAlign w:val="center"/>
+            <w:hideMark/>
+          </w:tcPr>
+          <w:p>
+            <w:pPr>
+              <w:rPr>
+                <w:rFonts w:ascii="Helvetica" w:eastAsia="Times New Roman" w:hAnsi="Helvetica" w:cs="Times New Roman"/>
+                <w:sz w:val="22"/>
+                <w:szCs w:val="20"/>
+                <w:lang w:eastAsia="es-ES_tradnl"/>
+              </w:rPr>
+            </w:pPr>
+          </w:p>
+        </w:tc>
+        <w:tc>
+          <w:tcPr>
+            <w:tcW w:w="1545" w:type="pct"/>
+            <w:tcBorders>
+              <w:top w:val="single" w:sz="6" w:space="0" w:color="DFE2E5"/>
+              <w:left w:val="single" w:sz="6" w:space="0" w:color="DFE2E5"/>
+              <w:bottom w:val="single" w:sz="6" w:space="0" w:color="DFE2E5"/>
+              <w:right w:val="single" w:sz="6" w:space="0" w:color="DFE2E5"/>
+            </w:tcBorders>
+            <w:shd w:val="clear" w:color="auto" w:fill="F6F8FA"/>
+            <w:tcMar>
+              <w:top w:w="90" w:type="dxa"/>
+              <w:left w:w="195" w:type="dxa"/>
+              <w:bottom w:w="90" w:type="dxa"/>
+              <w:right w:w="195" w:type="dxa"/>
+            </w:tcMar>
+            <w:vAlign w:val="center"/>
+            <w:hideMark/>
+          </w:tcPr>
+          <w:p>
+            <w:pPr>
+              <w:rPr>
+                <w:rFonts w:ascii="Helvetica" w:eastAsia="Times New Roman" w:hAnsi="Helvetica" w:cs="Times New Roman"/>
+                <w:color w:val="24292E"/>
+                <w:sz w:val="22"/>
+                <w:lang w:eastAsia="es-ES_tradnl"/>
+              </w:rPr>
+            </w:pPr>
+            <w:r>
+              <w:rPr>
+                <w:rFonts w:ascii="Helvetica" w:hAnsi="Helvetica" w:cs="Courier New"/>
+                <w:color w:val="24292E"/>
+                <w:sz w:val="22"/>
+                <w:szCs w:val="20"/>
+                <w:lang w:eastAsia="es-ES_tradnl"/>
+              </w:rPr>
+              <w:t>varA &gt;</w:t>
+            </w:r>
+            <w:r>
+              <w:rPr>
+                <w:rFonts w:ascii="Helvetica" w:hAnsi="Helvetica" w:cs="Courier New"/>
+                <w:color w:val="24292E"/>
+                <w:sz w:val="22"/>
+                <w:szCs w:val="20"/>
+                <w:lang w:eastAsia="es-ES_tradnl"/>
+              </w:rPr>
+              <w:t xml:space="preserve"> 10</w:t>
+            </w:r>
+          </w:p>
+        </w:tc>
+      </w:tr>
+      <w:tr>
+        <w:tc>
+          <w:tcPr>
+            <w:tcW w:w="735" w:type="pct"/>
+            <w:tcBorders>
+              <w:top w:val="single" w:sz="6" w:space="0" w:color="DFE2E5"/>
+              <w:left w:val="single" w:sz="6" w:space="0" w:color="DFE2E5"/>
+              <w:bottom w:val="single" w:sz="6" w:space="0" w:color="DFE2E5"/>
+              <w:right w:val="single" w:sz="6" w:space="0" w:color="DFE2E5"/>
+            </w:tcBorders>
+            <w:shd w:val="clear" w:color="auto" w:fill="FFFFFF"/>
+            <w:tcMar>
+              <w:top w:w="90" w:type="dxa"/>
+              <w:left w:w="195" w:type="dxa"/>
+              <w:bottom w:w="90" w:type="dxa"/>
+              <w:right w:w="195" w:type="dxa"/>
+            </w:tcMar>
+            <w:vAlign w:val="center"/>
+            <w:hideMark/>
+          </w:tcPr>
+          <w:p>
+            <w:pPr>
+              <w:rPr>
+                <w:rFonts w:ascii="Helvetica" w:eastAsia="Times New Roman" w:hAnsi="Helvetica" w:cs="Times New Roman"/>
+                <w:color w:val="24292E"/>
+                <w:sz w:val="22"/>
+                <w:lang w:eastAsia="es-ES_tradnl"/>
+              </w:rPr>
+            </w:pPr>
+            <w:r>
+              <w:rPr>
+                <w:rFonts w:ascii="Helvetica" w:eastAsia="Times New Roman" w:hAnsi="Helvetica" w:cs="Times New Roman"/>
+                <w:color w:val="24292E"/>
+                <w:sz w:val="22"/>
+                <w:lang w:eastAsia="es-ES_tradnl"/>
+              </w:rPr>
+              <w:t>==</w:t>
+            </w:r>
+          </w:p>
+        </w:tc>
+        <w:tc>
+          <w:tcPr>
+            <w:tcW w:w="2720" w:type="pct"/>
+            <w:tcBorders>
+              <w:top w:val="single" w:sz="6" w:space="0" w:color="DFE2E5"/>
+              <w:left w:val="single" w:sz="6" w:space="0" w:color="DFE2E5"/>
+              <w:bottom w:val="single" w:sz="6" w:space="0" w:color="DFE2E5"/>
+              <w:right w:val="single" w:sz="6" w:space="0" w:color="DFE2E5"/>
+            </w:tcBorders>
+            <w:shd w:val="clear" w:color="auto" w:fill="FFFFFF"/>
+            <w:tcMar>
+              <w:top w:w="90" w:type="dxa"/>
+              <w:left w:w="195" w:type="dxa"/>
+              <w:bottom w:w="90" w:type="dxa"/>
+              <w:right w:w="195" w:type="dxa"/>
+            </w:tcMar>
+            <w:vAlign w:val="center"/>
+            <w:hideMark/>
+          </w:tcPr>
+          <w:p>
+            <w:pPr>
+              <w:rPr>
+                <w:rFonts w:ascii="Helvetica" w:eastAsia="Times New Roman" w:hAnsi="Helvetica" w:cs="Times New Roman"/>
+                <w:sz w:val="22"/>
+                <w:szCs w:val="20"/>
+                <w:lang w:eastAsia="es-ES_tradnl"/>
+              </w:rPr>
+            </w:pPr>
+            <w:r>
+              <w:rPr>
+                <w:rFonts w:ascii="Helvetica" w:eastAsia="Times New Roman" w:hAnsi="Helvetica" w:cs="Times New Roman"/>
+                <w:color w:val="24292E"/>
+                <w:sz w:val="22"/>
+                <w:lang w:eastAsia="es-ES_tradnl"/>
+              </w:rPr>
+              <w:t>Idéntico que</w:t>
+            </w:r>
+          </w:p>
+        </w:tc>
+        <w:tc>
+          <w:tcPr>
+            <w:tcW w:w="1545" w:type="pct"/>
+            <w:tcBorders>
+              <w:top w:val="single" w:sz="6" w:space="0" w:color="DFE2E5"/>
+              <w:left w:val="single" w:sz="6" w:space="0" w:color="DFE2E5"/>
+              <w:bottom w:val="single" w:sz="6" w:space="0" w:color="DFE2E5"/>
+              <w:right w:val="single" w:sz="6" w:space="0" w:color="DFE2E5"/>
+            </w:tcBorders>
+            <w:shd w:val="clear" w:color="auto" w:fill="FFFFFF"/>
+            <w:tcMar>
+              <w:top w:w="90" w:type="dxa"/>
+              <w:left w:w="195" w:type="dxa"/>
+              <w:bottom w:w="90" w:type="dxa"/>
+              <w:right w:w="195" w:type="dxa"/>
+            </w:tcMar>
+            <w:vAlign w:val="center"/>
+            <w:hideMark/>
+          </w:tcPr>
+          <w:p>
+            <w:pPr>
+              <w:rPr>
+                <w:rFonts w:ascii="Helvetica" w:eastAsia="Times New Roman" w:hAnsi="Helvetica" w:cs="Times New Roman"/>
+                <w:color w:val="24292E"/>
+                <w:sz w:val="22"/>
+                <w:lang w:eastAsia="es-ES_tradnl"/>
+              </w:rPr>
+            </w:pPr>
+            <w:r>
+              <w:rPr>
+                <w:rFonts w:ascii="Helvetica" w:hAnsi="Helvetica" w:cs="Courier New"/>
+                <w:color w:val="24292E"/>
+                <w:sz w:val="22"/>
+                <w:szCs w:val="20"/>
+                <w:lang w:eastAsia="es-ES_tradnl"/>
+              </w:rPr>
+              <w:t>varA == varB</w:t>
+            </w:r>
+          </w:p>
+        </w:tc>
+      </w:tr>
+      <w:tr>
+        <w:tc>
+          <w:tcPr>
+            <w:tcW w:w="735" w:type="pct"/>
+            <w:tcBorders>
+              <w:top w:val="single" w:sz="6" w:space="0" w:color="DFE2E5"/>
+              <w:left w:val="single" w:sz="6" w:space="0" w:color="DFE2E5"/>
+              <w:bottom w:val="single" w:sz="6" w:space="0" w:color="DFE2E5"/>
+              <w:right w:val="single" w:sz="6" w:space="0" w:color="DFE2E5"/>
+            </w:tcBorders>
+            <w:shd w:val="clear" w:color="auto" w:fill="F6F8FA"/>
+            <w:tcMar>
+              <w:top w:w="90" w:type="dxa"/>
+              <w:left w:w="195" w:type="dxa"/>
+              <w:bottom w:w="90" w:type="dxa"/>
+              <w:right w:w="195" w:type="dxa"/>
+            </w:tcMar>
+            <w:vAlign w:val="center"/>
+            <w:hideMark/>
+          </w:tcPr>
+          <w:p>
+            <w:pPr>
+              <w:rPr>
+                <w:rFonts w:ascii="Helvetica" w:eastAsia="Times New Roman" w:hAnsi="Helvetica" w:cs="Times New Roman"/>
+                <w:color w:val="24292E"/>
+                <w:sz w:val="22"/>
+                <w:lang w:eastAsia="es-ES_tradnl"/>
+              </w:rPr>
+            </w:pPr>
+          </w:p>
+        </w:tc>
+        <w:tc>
+          <w:tcPr>
+            <w:tcW w:w="2720" w:type="pct"/>
+            <w:tcBorders>
+              <w:top w:val="single" w:sz="6" w:space="0" w:color="DFE2E5"/>
+              <w:left w:val="single" w:sz="6" w:space="0" w:color="DFE2E5"/>
+              <w:bottom w:val="single" w:sz="6" w:space="0" w:color="DFE2E5"/>
+              <w:right w:val="single" w:sz="6" w:space="0" w:color="DFE2E5"/>
+            </w:tcBorders>
+            <w:shd w:val="clear" w:color="auto" w:fill="F6F8FA"/>
+            <w:tcMar>
+              <w:top w:w="90" w:type="dxa"/>
+              <w:left w:w="195" w:type="dxa"/>
+              <w:bottom w:w="90" w:type="dxa"/>
+              <w:right w:w="195" w:type="dxa"/>
+            </w:tcMar>
+            <w:vAlign w:val="center"/>
+            <w:hideMark/>
+          </w:tcPr>
+          <w:p>
+            <w:pPr>
+              <w:rPr>
+                <w:rFonts w:ascii="Helvetica" w:eastAsia="Times New Roman" w:hAnsi="Helvetica" w:cs="Times New Roman"/>
+                <w:color w:val="24292E"/>
+                <w:sz w:val="22"/>
+                <w:lang w:eastAsia="es-ES_tradnl"/>
+              </w:rPr>
+            </w:pPr>
+          </w:p>
+        </w:tc>
+        <w:tc>
+          <w:tcPr>
+            <w:tcW w:w="1545" w:type="pct"/>
+            <w:tcBorders>
+              <w:top w:val="single" w:sz="6" w:space="0" w:color="DFE2E5"/>
+              <w:left w:val="single" w:sz="6" w:space="0" w:color="DFE2E5"/>
+              <w:bottom w:val="single" w:sz="6" w:space="0" w:color="DFE2E5"/>
+              <w:right w:val="single" w:sz="6" w:space="0" w:color="DFE2E5"/>
+            </w:tcBorders>
+            <w:shd w:val="clear" w:color="auto" w:fill="F6F8FA"/>
+            <w:tcMar>
+              <w:top w:w="90" w:type="dxa"/>
+              <w:left w:w="195" w:type="dxa"/>
+              <w:bottom w:w="90" w:type="dxa"/>
+              <w:right w:w="195" w:type="dxa"/>
+            </w:tcMar>
+            <w:vAlign w:val="center"/>
+            <w:hideMark/>
+          </w:tcPr>
+          <w:p>
+            <w:pPr>
+              <w:rPr>
+                <w:rFonts w:ascii="Helvetica" w:eastAsia="Times New Roman" w:hAnsi="Helvetica" w:cs="Times New Roman"/>
+                <w:color w:val="24292E"/>
+                <w:sz w:val="22"/>
+                <w:lang w:eastAsia="es-ES_tradnl"/>
+              </w:rPr>
+            </w:pPr>
+            <w:r>
+              <w:rPr>
+                <w:rFonts w:ascii="Helvetica" w:hAnsi="Helvetica" w:cs="Courier New"/>
+                <w:color w:val="24292E"/>
+                <w:sz w:val="22"/>
+                <w:szCs w:val="20"/>
+                <w:lang w:eastAsia="es-ES_tradnl"/>
+              </w:rPr>
+              <w:t xml:space="preserve">var == 100 </w:t>
+            </w:r>
+          </w:p>
+        </w:tc>
+      </w:tr>
+      <w:tr>
+        <w:tc>
+          <w:tcPr>
+            <w:tcW w:w="735" w:type="pct"/>
+            <w:tcBorders>
+              <w:top w:val="single" w:sz="6" w:space="0" w:color="DFE2E5"/>
+              <w:left w:val="single" w:sz="6" w:space="0" w:color="DFE2E5"/>
+              <w:bottom w:val="single" w:sz="6" w:space="0" w:color="DFE2E5"/>
+              <w:right w:val="single" w:sz="6" w:space="0" w:color="DFE2E5"/>
+            </w:tcBorders>
+            <w:shd w:val="clear" w:color="auto" w:fill="FFFFFF"/>
+            <w:tcMar>
+              <w:top w:w="90" w:type="dxa"/>
+              <w:left w:w="195" w:type="dxa"/>
+              <w:bottom w:w="90" w:type="dxa"/>
+              <w:right w:w="195" w:type="dxa"/>
+            </w:tcMar>
+            <w:vAlign w:val="center"/>
+            <w:hideMark/>
+          </w:tcPr>
+          <w:p>
+            <w:pPr>
+              <w:rPr>
+                <w:rFonts w:ascii="Helvetica" w:eastAsia="Times New Roman" w:hAnsi="Helvetica" w:cs="Times New Roman"/>
+                <w:color w:val="24292E"/>
+                <w:sz w:val="22"/>
+                <w:lang w:eastAsia="es-ES_tradnl"/>
+              </w:rPr>
+            </w:pPr>
+            <w:r>
+              <w:rPr>
+                <w:rFonts w:ascii="Helvetica" w:eastAsia="Times New Roman" w:hAnsi="Helvetica" w:cs="Times New Roman"/>
+                <w:color w:val="24292E"/>
+                <w:sz w:val="22"/>
+                <w:lang w:eastAsia="es-ES_tradnl"/>
+              </w:rPr>
+              <w:t>!=</w:t>
+            </w:r>
+          </w:p>
+        </w:tc>
+        <w:tc>
+          <w:tcPr>
+            <w:tcW w:w="2720" w:type="pct"/>
+            <w:tcBorders>
+              <w:top w:val="single" w:sz="6" w:space="0" w:color="DFE2E5"/>
+              <w:left w:val="single" w:sz="6" w:space="0" w:color="DFE2E5"/>
+              <w:bottom w:val="single" w:sz="6" w:space="0" w:color="DFE2E5"/>
+              <w:right w:val="single" w:sz="6" w:space="0" w:color="DFE2E5"/>
+            </w:tcBorders>
+            <w:shd w:val="clear" w:color="auto" w:fill="FFFFFF"/>
+            <w:tcMar>
+              <w:top w:w="90" w:type="dxa"/>
+              <w:left w:w="195" w:type="dxa"/>
+              <w:bottom w:w="90" w:type="dxa"/>
+              <w:right w:w="195" w:type="dxa"/>
+            </w:tcMar>
+            <w:vAlign w:val="center"/>
+            <w:hideMark/>
+          </w:tcPr>
+          <w:p>
+            <w:pPr>
+              <w:rPr>
+                <w:rFonts w:ascii="Helvetica" w:eastAsia="Times New Roman" w:hAnsi="Helvetica" w:cs="Times New Roman"/>
+                <w:sz w:val="22"/>
+                <w:szCs w:val="20"/>
+                <w:lang w:eastAsia="es-ES_tradnl"/>
+              </w:rPr>
+            </w:pPr>
+            <w:r>
+              <w:rPr>
+                <w:rFonts w:ascii="Helvetica" w:eastAsia="Times New Roman" w:hAnsi="Helvetica" w:cs="Times New Roman"/>
+                <w:sz w:val="22"/>
+                <w:szCs w:val="20"/>
+                <w:lang w:eastAsia="es-ES_tradnl"/>
+              </w:rPr>
+              <w:t>No igual que</w:t>
+            </w:r>
+          </w:p>
+        </w:tc>
+        <w:tc>
+          <w:tcPr>
+            <w:tcW w:w="1545" w:type="pct"/>
+            <w:tcBorders>
+              <w:top w:val="single" w:sz="6" w:space="0" w:color="DFE2E5"/>
+              <w:left w:val="single" w:sz="6" w:space="0" w:color="DFE2E5"/>
+              <w:bottom w:val="single" w:sz="6" w:space="0" w:color="DFE2E5"/>
+              <w:right w:val="single" w:sz="6" w:space="0" w:color="DFE2E5"/>
+            </w:tcBorders>
+            <w:shd w:val="clear" w:color="auto" w:fill="FFFFFF"/>
+            <w:tcMar>
+              <w:top w:w="90" w:type="dxa"/>
+              <w:left w:w="195" w:type="dxa"/>
+              <w:bottom w:w="90" w:type="dxa"/>
+              <w:right w:w="195" w:type="dxa"/>
+            </w:tcMar>
+            <w:vAlign w:val="center"/>
+            <w:hideMark/>
+          </w:tcPr>
+          <w:p>
+            <w:pPr>
+              <w:rPr>
+                <w:rFonts w:ascii="Helvetica" w:eastAsia="Times New Roman" w:hAnsi="Helvetica" w:cs="Times New Roman"/>
+                <w:color w:val="24292E"/>
+                <w:sz w:val="22"/>
+                <w:lang w:eastAsia="es-ES_tradnl"/>
+              </w:rPr>
+            </w:pPr>
+            <w:r>
+              <w:rPr>
+                <w:rFonts w:ascii="Helvetica" w:eastAsia="Times New Roman" w:hAnsi="Helvetica" w:cs="Times New Roman"/>
+                <w:color w:val="24292E"/>
+                <w:sz w:val="22"/>
+                <w:lang w:eastAsia="es-ES_tradnl"/>
+              </w:rPr>
+              <w:t>varA != varB</w:t>
+            </w:r>
+          </w:p>
+        </w:tc>
+      </w:tr>
+      <w:tr>
+        <w:tc>
+          <w:tcPr>
+            <w:tcW w:w="735" w:type="pct"/>
+            <w:tcBorders>
+              <w:top w:val="single" w:sz="6" w:space="0" w:color="DFE2E5"/>
+              <w:left w:val="single" w:sz="6" w:space="0" w:color="DFE2E5"/>
+              <w:bottom w:val="single" w:sz="6" w:space="0" w:color="DFE2E5"/>
+              <w:right w:val="single" w:sz="6" w:space="0" w:color="DFE2E5"/>
+            </w:tcBorders>
+            <w:shd w:val="clear" w:color="auto" w:fill="F6F8FA"/>
+            <w:tcMar>
+              <w:top w:w="90" w:type="dxa"/>
+              <w:left w:w="195" w:type="dxa"/>
+              <w:bottom w:w="90" w:type="dxa"/>
+              <w:right w:w="195" w:type="dxa"/>
+            </w:tcMar>
+            <w:vAlign w:val="center"/>
+            <w:hideMark/>
+          </w:tcPr>
+          <w:p>
+            <w:pPr>
+              <w:rPr>
+                <w:rFonts w:ascii="Helvetica" w:eastAsia="Times New Roman" w:hAnsi="Helvetica" w:cs="Times New Roman"/>
+                <w:color w:val="24292E"/>
+                <w:sz w:val="22"/>
+                <w:lang w:eastAsia="es-ES_tradnl"/>
+              </w:rPr>
+            </w:pPr>
+          </w:p>
+        </w:tc>
+        <w:tc>
+          <w:tcPr>
+            <w:tcW w:w="2720" w:type="pct"/>
+            <w:tcBorders>
+              <w:top w:val="single" w:sz="6" w:space="0" w:color="DFE2E5"/>
+              <w:left w:val="single" w:sz="6" w:space="0" w:color="DFE2E5"/>
+              <w:bottom w:val="single" w:sz="6" w:space="0" w:color="DFE2E5"/>
+              <w:right w:val="single" w:sz="6" w:space="0" w:color="DFE2E5"/>
+            </w:tcBorders>
+            <w:shd w:val="clear" w:color="auto" w:fill="F6F8FA"/>
+            <w:tcMar>
+              <w:top w:w="90" w:type="dxa"/>
+              <w:left w:w="195" w:type="dxa"/>
+              <w:bottom w:w="90" w:type="dxa"/>
+              <w:right w:w="195" w:type="dxa"/>
+            </w:tcMar>
+            <w:vAlign w:val="center"/>
+            <w:hideMark/>
+          </w:tcPr>
+          <w:p>
+            <w:pPr>
+              <w:rPr>
+                <w:rFonts w:ascii="Helvetica" w:eastAsia="Times New Roman" w:hAnsi="Helvetica" w:cs="Times New Roman"/>
+                <w:sz w:val="22"/>
+                <w:szCs w:val="20"/>
+                <w:lang w:eastAsia="es-ES_tradnl"/>
+              </w:rPr>
+            </w:pPr>
+          </w:p>
+        </w:tc>
+        <w:tc>
+          <w:tcPr>
+            <w:tcW w:w="1545" w:type="pct"/>
+            <w:tcBorders>
+              <w:top w:val="single" w:sz="6" w:space="0" w:color="DFE2E5"/>
+              <w:left w:val="single" w:sz="6" w:space="0" w:color="DFE2E5"/>
+              <w:bottom w:val="single" w:sz="6" w:space="0" w:color="DFE2E5"/>
+              <w:right w:val="single" w:sz="6" w:space="0" w:color="DFE2E5"/>
+            </w:tcBorders>
+            <w:shd w:val="clear" w:color="auto" w:fill="F6F8FA"/>
+            <w:tcMar>
+              <w:top w:w="90" w:type="dxa"/>
+              <w:left w:w="195" w:type="dxa"/>
+              <w:bottom w:w="90" w:type="dxa"/>
+              <w:right w:w="195" w:type="dxa"/>
+            </w:tcMar>
+            <w:vAlign w:val="center"/>
+            <w:hideMark/>
+          </w:tcPr>
+          <w:p>
+            <w:pPr>
+              <w:rPr>
+                <w:rFonts w:ascii="Helvetica" w:eastAsia="Times New Roman" w:hAnsi="Helvetica" w:cs="Times New Roman"/>
+                <w:color w:val="24292E"/>
+                <w:sz w:val="22"/>
+                <w:lang w:eastAsia="es-ES_tradnl"/>
+              </w:rPr>
+            </w:pPr>
+            <w:r>
+              <w:rPr>
+                <w:rFonts w:ascii="Helvetica" w:eastAsia="Times New Roman" w:hAnsi="Helvetica" w:cs="Times New Roman"/>
+                <w:color w:val="24292E"/>
+                <w:sz w:val="22"/>
+                <w:lang w:eastAsia="es-ES_tradnl"/>
+              </w:rPr>
+              <w:t>varA != varB</w:t>
+            </w:r>
+          </w:p>
+        </w:tc>
+      </w:tr>
+      <w:tr>
+        <w:tc>
+          <w:tcPr>
+            <w:tcW w:w="735" w:type="pct"/>
+            <w:tcBorders>
+              <w:top w:val="single" w:sz="6" w:space="0" w:color="DFE2E5"/>
+              <w:left w:val="single" w:sz="6" w:space="0" w:color="DFE2E5"/>
+              <w:bottom w:val="single" w:sz="6" w:space="0" w:color="DFE2E5"/>
+              <w:right w:val="single" w:sz="6" w:space="0" w:color="DFE2E5"/>
+            </w:tcBorders>
+            <w:shd w:val="clear" w:color="auto" w:fill="FFFFFF"/>
+            <w:tcMar>
+              <w:top w:w="90" w:type="dxa"/>
+              <w:left w:w="195" w:type="dxa"/>
+              <w:bottom w:w="90" w:type="dxa"/>
+              <w:right w:w="195" w:type="dxa"/>
+            </w:tcMar>
+            <w:vAlign w:val="center"/>
+            <w:hideMark/>
+          </w:tcPr>
+          <w:p>
+            <w:pPr>
+              <w:rPr>
+                <w:rFonts w:ascii="Helvetica" w:eastAsia="Times New Roman" w:hAnsi="Helvetica" w:cs="Times New Roman"/>
+                <w:color w:val="24292E"/>
+                <w:sz w:val="22"/>
+                <w:lang w:eastAsia="es-ES_tradnl"/>
+              </w:rPr>
+            </w:pPr>
+            <w:r>
+              <w:rPr>
+                <w:rFonts w:ascii="Helvetica" w:eastAsia="Times New Roman" w:hAnsi="Helvetica" w:cs="Times New Roman"/>
+                <w:color w:val="24292E"/>
+                <w:sz w:val="22"/>
+                <w:lang w:eastAsia="es-ES_tradnl"/>
+              </w:rPr>
+              <w:t>||</w:t>
+            </w:r>
+          </w:p>
+        </w:tc>
+        <w:tc>
+          <w:tcPr>
+            <w:tcW w:w="2720" w:type="pct"/>
+            <w:tcBorders>
+              <w:top w:val="single" w:sz="6" w:space="0" w:color="DFE2E5"/>
+              <w:left w:val="single" w:sz="6" w:space="0" w:color="DFE2E5"/>
+              <w:bottom w:val="single" w:sz="6" w:space="0" w:color="DFE2E5"/>
+              <w:right w:val="single" w:sz="6" w:space="0" w:color="DFE2E5"/>
+            </w:tcBorders>
+            <w:shd w:val="clear" w:color="auto" w:fill="FFFFFF"/>
+            <w:tcMar>
+              <w:top w:w="90" w:type="dxa"/>
+              <w:left w:w="195" w:type="dxa"/>
+              <w:bottom w:w="90" w:type="dxa"/>
+              <w:right w:w="195" w:type="dxa"/>
+            </w:tcMar>
+            <w:vAlign w:val="center"/>
+            <w:hideMark/>
+          </w:tcPr>
+          <w:p>
+            <w:pPr>
+              <w:rPr>
+                <w:rFonts w:ascii="Helvetica" w:eastAsia="Times New Roman" w:hAnsi="Helvetica" w:cs="Times New Roman"/>
+                <w:color w:val="24292E"/>
+                <w:sz w:val="22"/>
+                <w:lang w:eastAsia="es-ES_tradnl"/>
+              </w:rPr>
+            </w:pPr>
+            <w:r>
+              <w:rPr>
+                <w:rFonts w:ascii="Helvetica" w:eastAsia="Times New Roman" w:hAnsi="Helvetica" w:cs="Times New Roman"/>
+                <w:color w:val="24292E"/>
+                <w:sz w:val="22"/>
+                <w:lang w:eastAsia="es-ES_tradnl"/>
+              </w:rPr>
+              <w:t>O</w:t>
+            </w:r>
+          </w:p>
+        </w:tc>
+        <w:tc>
+          <w:tcPr>
+            <w:tcW w:w="1545" w:type="pct"/>
+            <w:tcBorders>
+              <w:top w:val="single" w:sz="6" w:space="0" w:color="DFE2E5"/>
+              <w:left w:val="single" w:sz="6" w:space="0" w:color="DFE2E5"/>
+              <w:bottom w:val="single" w:sz="6" w:space="0" w:color="DFE2E5"/>
+              <w:right w:val="single" w:sz="6" w:space="0" w:color="DFE2E5"/>
+            </w:tcBorders>
+            <w:shd w:val="clear" w:color="auto" w:fill="FFFFFF"/>
+            <w:tcMar>
+              <w:top w:w="90" w:type="dxa"/>
+              <w:left w:w="195" w:type="dxa"/>
+              <w:bottom w:w="90" w:type="dxa"/>
+              <w:right w:w="195" w:type="dxa"/>
+            </w:tcMar>
+            <w:vAlign w:val="center"/>
+            <w:hideMark/>
+          </w:tcPr>
+          <w:p>
+            <w:pPr>
+              <w:rPr>
+                <w:rFonts w:ascii="Helvetica" w:eastAsia="Times New Roman" w:hAnsi="Helvetica" w:cs="Times New Roman"/>
+                <w:color w:val="24292E"/>
+                <w:sz w:val="22"/>
+                <w:lang w:eastAsia="es-ES_tradnl"/>
+              </w:rPr>
+            </w:pPr>
+            <w:r>
+              <w:rPr>
+                <w:rFonts w:ascii="Helvetica" w:hAnsi="Helvetica" w:cs="Courier New"/>
+                <w:color w:val="24292E"/>
+                <w:sz w:val="22"/>
+                <w:szCs w:val="20"/>
+                <w:lang w:eastAsia="es-ES_tradnl"/>
+              </w:rPr>
+              <w:t xml:space="preserve">varA &lt; 1 || varA != 10 </w:t>
+            </w:r>
+          </w:p>
+        </w:tc>
+      </w:tr>
+      <w:tr>
+        <w:tc>
+          <w:tcPr>
+            <w:tcW w:w="735" w:type="pct"/>
+            <w:tcBorders>
+              <w:top w:val="single" w:sz="6" w:space="0" w:color="DFE2E5"/>
+              <w:left w:val="single" w:sz="6" w:space="0" w:color="DFE2E5"/>
+              <w:bottom w:val="single" w:sz="6" w:space="0" w:color="DFE2E5"/>
+              <w:right w:val="single" w:sz="6" w:space="0" w:color="DFE2E5"/>
+            </w:tcBorders>
+            <w:shd w:val="clear" w:color="auto" w:fill="F6F8FA"/>
+            <w:tcMar>
+              <w:top w:w="90" w:type="dxa"/>
+              <w:left w:w="195" w:type="dxa"/>
+              <w:bottom w:w="90" w:type="dxa"/>
+              <w:right w:w="195" w:type="dxa"/>
+            </w:tcMar>
+            <w:vAlign w:val="center"/>
+            <w:hideMark/>
+          </w:tcPr>
+          <w:p>
+            <w:pPr>
+              <w:rPr>
+                <w:rFonts w:ascii="Helvetica" w:eastAsia="Times New Roman" w:hAnsi="Helvetica" w:cs="Times New Roman"/>
+                <w:color w:val="24292E"/>
+                <w:sz w:val="22"/>
+                <w:lang w:eastAsia="es-ES_tradnl"/>
+              </w:rPr>
+            </w:pPr>
+            <w:r>
+              <w:rPr>
+                <w:rFonts w:ascii="Helvetica" w:eastAsia="Times New Roman" w:hAnsi="Helvetica" w:cs="Times New Roman"/>
+                <w:color w:val="24292E"/>
+                <w:sz w:val="22"/>
+                <w:lang w:eastAsia="es-ES_tradnl"/>
+              </w:rPr>
+              <w:t>&amp;&amp;</w:t>
+            </w:r>
+          </w:p>
+        </w:tc>
+        <w:tc>
+          <w:tcPr>
+            <w:tcW w:w="2720" w:type="pct"/>
+            <w:tcBorders>
+              <w:top w:val="single" w:sz="6" w:space="0" w:color="DFE2E5"/>
+              <w:left w:val="single" w:sz="6" w:space="0" w:color="DFE2E5"/>
+              <w:bottom w:val="single" w:sz="6" w:space="0" w:color="DFE2E5"/>
+              <w:right w:val="single" w:sz="6" w:space="0" w:color="DFE2E5"/>
+            </w:tcBorders>
+            <w:shd w:val="clear" w:color="auto" w:fill="F6F8FA"/>
+            <w:tcMar>
+              <w:top w:w="90" w:type="dxa"/>
+              <w:left w:w="195" w:type="dxa"/>
+              <w:bottom w:w="90" w:type="dxa"/>
+              <w:right w:w="195" w:type="dxa"/>
+            </w:tcMar>
+            <w:vAlign w:val="center"/>
+            <w:hideMark/>
+          </w:tcPr>
+          <w:p>
+            <w:pPr>
+              <w:rPr>
+                <w:rFonts w:ascii="Helvetica" w:eastAsia="Times New Roman" w:hAnsi="Helvetica" w:cs="Times New Roman"/>
+                <w:sz w:val="22"/>
+                <w:szCs w:val="20"/>
+                <w:lang w:eastAsia="es-ES_tradnl"/>
+              </w:rPr>
+            </w:pPr>
+            <w:r>
+              <w:rPr>
+                <w:rFonts w:ascii="Helvetica" w:eastAsia="Times New Roman" w:hAnsi="Helvetica" w:cs="Times New Roman"/>
+                <w:sz w:val="22"/>
+                <w:szCs w:val="20"/>
+                <w:lang w:eastAsia="es-ES_tradnl"/>
+              </w:rPr>
+              <w:t>Y</w:t>
+            </w:r>
+          </w:p>
+        </w:tc>
+        <w:tc>
+          <w:tcPr>
+            <w:tcW w:w="1545" w:type="pct"/>
+            <w:tcBorders>
+              <w:top w:val="single" w:sz="6" w:space="0" w:color="DFE2E5"/>
+              <w:left w:val="single" w:sz="6" w:space="0" w:color="DFE2E5"/>
+              <w:bottom w:val="single" w:sz="6" w:space="0" w:color="DFE2E5"/>
+              <w:right w:val="single" w:sz="6" w:space="0" w:color="DFE2E5"/>
+            </w:tcBorders>
+            <w:shd w:val="clear" w:color="auto" w:fill="F6F8FA"/>
+            <w:tcMar>
+              <w:top w:w="90" w:type="dxa"/>
+              <w:left w:w="195" w:type="dxa"/>
+              <w:bottom w:w="90" w:type="dxa"/>
+              <w:right w:w="195" w:type="dxa"/>
+            </w:tcMar>
+            <w:vAlign w:val="center"/>
+            <w:hideMark/>
+          </w:tcPr>
+          <w:p>
+            <w:pPr>
+              <w:rPr>
+                <w:rFonts w:ascii="Helvetica" w:eastAsia="Times New Roman" w:hAnsi="Helvetica" w:cs="Times New Roman"/>
+                <w:color w:val="24292E"/>
+                <w:sz w:val="22"/>
+                <w:lang w:eastAsia="es-ES_tradnl"/>
+              </w:rPr>
+            </w:pPr>
+            <w:r>
+              <w:rPr>
+                <w:rFonts w:ascii="Helvetica" w:hAnsi="Helvetica" w:cs="Courier New"/>
+                <w:color w:val="24292E"/>
+                <w:sz w:val="22"/>
+                <w:szCs w:val="20"/>
+                <w:lang w:eastAsia="es-ES_tradnl"/>
+              </w:rPr>
+              <w:t>varA &lt;</w:t>
+            </w:r>
+            <w:r>
+              <w:rPr>
+                <w:rFonts w:ascii="Helvetica" w:hAnsi="Helvetica" w:cs="Courier New"/>
+                <w:color w:val="24292E"/>
+                <w:sz w:val="22"/>
+                <w:szCs w:val="20"/>
+                <w:lang w:eastAsia="es-ES_tradnl"/>
+              </w:rPr>
+              <w:t xml:space="preserve"> 1 &amp;</w:t>
+            </w:r>
+            <w:r>
+              <w:rPr>
+                <w:rFonts w:ascii="Helvetica" w:hAnsi="Helvetica" w:cs="Courier New"/>
+                <w:color w:val="24292E"/>
+                <w:sz w:val="22"/>
+                <w:szCs w:val="20"/>
+                <w:lang w:eastAsia="es-ES_tradnl"/>
+              </w:rPr>
+              <w:t xml:space="preserve"> var</w:t>
+            </w:r>
+            <w:r>
+              <w:rPr>
+                <w:rFonts w:ascii="Helvetica" w:hAnsi="Helvetica" w:cs="Courier New"/>
+                <w:color w:val="24292E"/>
+                <w:sz w:val="22"/>
+                <w:szCs w:val="20"/>
+                <w:lang w:eastAsia="es-ES_tradnl"/>
+              </w:rPr>
+              <w:t>B</w:t>
+            </w:r>
+            <w:r>
+              <w:rPr>
+                <w:rFonts w:ascii="Helvetica" w:hAnsi="Helvetica" w:cs="Courier New"/>
+                <w:color w:val="24292E"/>
+                <w:sz w:val="22"/>
+                <w:szCs w:val="20"/>
+                <w:lang w:eastAsia="es-ES_tradnl"/>
+              </w:rPr>
+              <w:t xml:space="preserve"> </w:t>
+            </w:r>
+            <w:r>
+              <w:rPr>
+                <w:rFonts w:ascii="Helvetica" w:hAnsi="Helvetica" w:cs="Courier New"/>
+                <w:color w:val="24292E"/>
+                <w:sz w:val="22"/>
+                <w:szCs w:val="20"/>
+                <w:lang w:eastAsia="es-ES_tradnl"/>
+              </w:rPr>
+              <w:t>&gt; 70</w:t>
+            </w:r>
+          </w:p>
+        </w:tc>
+      </w:tr>
+    </w:tbl>
     <w:p>
       <w:pPr>
         <w:pStyle w:val="Ttulo1"/>
@@ -5397,6 +8681,7 @@
           <w:noProof/>
           <w:lang w:eastAsia="es-ES_tradnl"/>
         </w:rPr>
+        <w:lastRenderedPageBreak/>
         <mc:AlternateContent>
           <mc:Choice Requires="wps">
             <w:drawing>
@@ -5470,7 +8755,7 @@
               </wp:anchor>
             </w:drawing>
           </mc:Choice>
-          <mc:Fallback>
+          <mc:Fallback xmlns:mv="urn:schemas-microsoft-com:mac:vml" xmlns:mo="http://schemas.microsoft.com/office/mac/office/2008/main">
             <w:pict>
               <v:shapetype w14:anchorId="6108F3CC" id="_x0000_t202" coordsize="21600,21600" o:spt="202" path="m0,0l0,21600,21600,21600,21600,0xe">
                 <v:stroke joinstyle="miter"/>
@@ -5603,7 +8888,7 @@
               </wp:anchor>
             </w:drawing>
           </mc:Choice>
-          <mc:Fallback>
+          <mc:Fallback xmlns:mv="urn:schemas-microsoft-com:mac:vml" xmlns:mo="http://schemas.microsoft.com/office/mac/office/2008/main">
             <w:pict>
               <v:shape w14:anchorId="08577723" id="Cuadro_x0020_de_x0020_texto_x0020_16" o:spid="_x0000_s1028" type="#_x0000_t202" style="position:absolute;left:0;text-align:left;margin-left:377.65pt;margin-top:323.5pt;width:44.9pt;height:89.6pt;z-index:251681792;visibility:visible;mso-wrap-style:square;mso-width-percent:0;mso-height-percent:0;mso-wrap-distance-left:9pt;mso-wrap-distance-top:0;mso-wrap-distance-right:9pt;mso-wrap-distance-bottom:0;mso-position-horizontal:absolute;mso-position-horizontal-relative:text;mso-position-vertical:absolute;mso-position-vertical-relative:text;mso-width-percent:0;mso-height-percent:0;mso-width-relative:margin;mso-height-relative:margin;v-text-anchor:top" o:gfxdata="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" filled="f" stroked="f">
                 <v:textbox style="layout-flow:vertical-ideographic">
@@ -5802,7 +9087,7 @@
               </wp:anchor>
             </w:drawing>
           </mc:Choice>
-          <mc:Fallback>
+          <mc:Fallback xmlns:mv="urn:schemas-microsoft-com:mac:vml" xmlns:mo="http://schemas.microsoft.com/office/mac/office/2008/main">
             <w:pict>
               <v:shape w14:anchorId="02C51AC2" id="Cuadro_x0020_de_x0020_texto_x0020_14" o:spid="_x0000_s1029" type="#_x0000_t202" style="position:absolute;left:0;text-align:left;margin-left:368.75pt;margin-top:134.4pt;width:44.35pt;height:171pt;z-index:251678720;visibility:visible;mso-wrap-style:square;mso-width-percent:0;mso-height-percent:0;mso-wrap-distance-left:9pt;mso-wrap-distance-top:0;mso-wrap-distance-right:9pt;mso-wrap-distance-bottom:0;mso-position-horizontal:absolute;mso-position-horizontal-relative:text;mso-position-vertical:absolute;mso-position-vertical-relative:text;mso-width-percent:0;mso-height-percent:0;mso-width-relative:margin;mso-height-relative:margin;v-text-anchor:top" o:gfxdata="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" filled="f" stroked="f">
                 <v:textbox style="layout-flow:vertical-ideographic">
@@ -5964,7 +9249,7 @@
               </wp:anchor>
             </w:drawing>
           </mc:Choice>
-          <mc:Fallback>
+          <mc:Fallback xmlns:mv="urn:schemas-microsoft-com:mac:vml" xmlns:mo="http://schemas.microsoft.com/office/mac/office/2008/main">
             <w:pict>
               <v:shape w14:anchorId="2091009F" id="Cuadro_x0020_de_x0020_texto_x0020_13" o:spid="_x0000_s1030" type="#_x0000_t202" style="position:absolute;left:0;text-align:left;margin-left:63.3pt;margin-top:125.65pt;width:350.9pt;height:188.75pt;z-index:251677696;visibility:visible;mso-wrap-style:square;mso-width-percent:0;mso-height-percent:0;mso-wrap-distance-left:9pt;mso-wrap-distance-top:0;mso-wrap-distance-right:9pt;mso-wrap-distance-bottom:0;mso-position-horizontal:absolute;mso-position-horizontal-relative:text;mso-position-vertical:absolute;mso-position-vertical-relative:text;mso-width-percent:0;mso-height-percent:0;mso-width-relative:margin;mso-height-relative:margin;v-text-anchor:top" o:gfxdata="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" filled="f" strokecolor="#7030a0" strokeweight="2.25pt">
                 <v:textbox>
@@ -6093,7 +9378,7 @@
               </wp:anchor>
             </w:drawing>
           </mc:Choice>
-          <mc:Fallback>
+          <mc:Fallback xmlns:mv="urn:schemas-microsoft-com:mac:vml" xmlns:mo="http://schemas.microsoft.com/office/mac/office/2008/main">
             <w:pict>
               <v:shape w14:anchorId="7C30FE8A" id="Cuadro_x0020_de_x0020_texto_x0020_12" o:spid="_x0000_s1031" type="#_x0000_t202" style="position:absolute;left:0;text-align:left;margin-left:369pt;margin-top:8.55pt;width:44.35pt;height:89.6pt;z-index:251675648;visibility:visible;mso-wrap-style:square;mso-width-percent:0;mso-height-percent:0;mso-wrap-distance-left:9pt;mso-wrap-distance-top:0;mso-wrap-distance-right:9pt;mso-wrap-distance-bottom:0;mso-position-horizontal:absolute;mso-position-horizontal-relative:text;mso-position-vertical:absolute;mso-position-vertical-relative:text;mso-width-percent:0;mso-height-percent:0;mso-width-relative:margin;mso-height-relative:margin;v-text-anchor:top" o:gfxdata="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" filled="f" stroked="f">
                 <v:textbox style="layout-flow:vertical-ideographic">
@@ -6148,6 +9433,7 @@
       <w:r>
         <w:rPr>
           <w:rFonts w:ascii="Helvetica" w:hAnsi="Helvetica"/>
+          <w:noProof/>
         </w:rPr>
         <w:drawing>
           <wp:inline distT="0" distB="0" distL="0" distR="0" wp14:anchorId="33DD4491" wp14:editId="106D1B16">
@@ -6261,7 +9547,7 @@
               </wp:anchor>
             </w:drawing>
           </mc:Choice>
-          <mc:Fallback>
+          <mc:Fallback xmlns:mv="urn:schemas-microsoft-com:mac:vml" xmlns:mo="http://schemas.microsoft.com/office/mac/office/2008/main">
             <w:pict>
               <v:shape w14:anchorId="57BD5F9F" id="Cuadro_x0020_de_x0020_texto_x0020_5" o:spid="_x0000_s1032" type="#_x0000_t202" style="position:absolute;left:0;text-align:left;margin-left:63pt;margin-top:-.1pt;width:350.95pt;height:117pt;z-index:251674624;visibility:visible;mso-wrap-style:square;mso-width-percent:0;mso-wrap-distance-left:9pt;mso-wrap-distance-top:0;mso-wrap-distance-right:9pt;mso-wrap-distance-bottom:0;mso-position-horizontal:absolute;mso-position-horizontal-relative:text;mso-position-vertical:absolute;mso-position-vertical-relative:text;mso-width-percent:0;mso-width-relative:margin;v-text-anchor:top" o:gfxdata="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" filled="f" strokecolor="#4472c4 [3208]" strokeweight="2.25pt">
                 <v:textbox>
@@ -6849,6 +10135,7 @@
           <w:bdr w:val="none" w:sz="0" w:space="0" w:color="auto" w:frame="1"/>
           <w:lang w:eastAsia="es-ES_tradnl"/>
         </w:rPr>
+        <w:lastRenderedPageBreak/>
         <w:t>crea booleano vard</w:t>
       </w:r>
     </w:p>
@@ -7427,6 +10714,7 @@
           <w:noProof/>
           <w:lang w:eastAsia="es-ES_tradnl"/>
         </w:rPr>
+        <w:lastRenderedPageBreak/>
         <mc:AlternateContent>
           <mc:Choice Requires="wps">
             <w:drawing>
@@ -7537,7 +10825,7 @@
               </wp:anchor>
             </w:drawing>
           </mc:Choice>
-          <mc:Fallback>
+          <mc:Fallback xmlns:mv="urn:schemas-microsoft-com:mac:vml" xmlns:mo="http://schemas.microsoft.com/office/mac/office/2008/main">
             <w:pict>
               <v:shape w14:anchorId="5FFFCDF1" id="Cuadro_x0020_de_x0020_texto_x0020_10" o:spid="_x0000_s1027" type="#_x0000_t202" style="position:absolute;left:0;text-align:left;margin-left:368.75pt;margin-top:414.4pt;width:44.95pt;height:89.6pt;z-index:251666432;visibility:visible;mso-wrap-style:square;mso-width-percent:0;mso-height-percent:0;mso-wrap-distance-left:9pt;mso-wrap-distance-top:0;mso-wrap-distance-right:9pt;mso-wrap-distance-bottom:0;mso-position-horizontal:absolute;mso-position-horizontal-relative:text;mso-position-vertical:absolute;mso-position-vertical-relative:text;mso-width-percent:0;mso-height-percent:0;mso-width-relative:margin;mso-height-relative:margin;v-text-anchor:top" o:gfxdata="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" filled="f" stroked="f">
                 <v:textbox style="layout-flow:vertical-ideographic">
@@ -7736,7 +11024,7 @@
               </wp:anchor>
             </w:drawing>
           </mc:Choice>
-          <mc:Fallback>
+          <mc:Fallback xmlns:mv="urn:schemas-microsoft-com:mac:vml" xmlns:mo="http://schemas.microsoft.com/office/mac/office/2008/main">
             <w:pict>
               <v:shape w14:anchorId="4F643E09" id="Cuadro_x0020_de_x0020_texto_x0020_4" o:spid="_x0000_s1028" type="#_x0000_t202" style="position:absolute;left:0;text-align:left;margin-left:369pt;margin-top:243.15pt;width:44.95pt;height:89.6pt;z-index:251670528;visibility:visible;mso-wrap-style:square;mso-width-percent:0;mso-height-percent:0;mso-wrap-distance-left:9pt;mso-wrap-distance-top:0;mso-wrap-distance-right:9pt;mso-wrap-distance-bottom:0;mso-position-horizontal:absolute;mso-position-horizontal-relative:text;mso-position-vertical:absolute;mso-position-vertical-relative:text;mso-width-percent:0;mso-height-percent:0;mso-width-relative:margin;mso-height-relative:margin;v-text-anchor:top" o:gfxdata="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" filled="f" stroked="f">
                 <v:textbox style="layout-flow:vertical-ideographic">
@@ -7937,7 +11225,7 @@
               </wp:anchor>
             </w:drawing>
           </mc:Choice>
-          <mc:Fallback>
+          <mc:Fallback xmlns:mv="urn:schemas-microsoft-com:mac:vml" xmlns:mo="http://schemas.microsoft.com/office/mac/office/2008/main">
             <w:pict>
               <v:shape w14:anchorId="12F41376" id="Cuadro_x0020_de_x0020_texto_x0020_11" o:spid="_x0000_s1029" type="#_x0000_t202" style="position:absolute;left:0;text-align:left;margin-left:368.9pt;margin-top:9.3pt;width:44.95pt;height:89.6pt;z-index:251668480;visibility:visible;mso-wrap-style:square;mso-width-percent:0;mso-height-percent:0;mso-wrap-distance-left:9pt;mso-wrap-distance-top:0;mso-wrap-distance-right:9pt;mso-wrap-distance-bottom:0;mso-position-horizontal:absolute;mso-position-horizontal-relative:text;mso-position-vertical:absolute;mso-position-vertical-relative:text;mso-width-percent:0;mso-height-percent:0;mso-width-relative:margin;mso-height-relative:margin;v-text-anchor:top" o:gfxdata="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" filled="f" stroked="f">
                 <v:textbox style="layout-flow:vertical-ideographic">
@@ -8065,7 +11353,7 @@
               </wp:anchor>
             </w:drawing>
           </mc:Choice>
-          <mc:Fallback>
+          <mc:Fallback xmlns:mv="urn:schemas-microsoft-com:mac:vml" xmlns:mo="http://schemas.microsoft.com/office/mac/office/2008/main">
             <w:pict>
               <v:shape w14:anchorId="56B17BC3" id="Cuadro_x0020_de_x0020_texto_x0020_7" o:spid="_x0000_s1030" type="#_x0000_t202" style="position:absolute;left:0;text-align:left;margin-left:.1pt;margin-top:.6pt;width:413.9pt;height:117pt;z-index:251661312;visibility:visible;mso-wrap-style:square;mso-width-percent:0;mso-wrap-distance-left:9pt;mso-wrap-distance-top:0;mso-wrap-distance-right:9pt;mso-wrap-distance-bottom:0;mso-position-horizontal:absolute;mso-position-horizontal-relative:text;mso-position-vertical:absolute;mso-position-vertical-relative:text;mso-width-percent:0;mso-width-relative:margin;v-text-anchor:top" o:gfxdata="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" filled="f" strokecolor="#4472c4 [3208]" strokeweight="2.25pt">
                 <v:textbox>
@@ -8157,7 +11445,7 @@
               </wp:anchor>
             </w:drawing>
           </mc:Choice>
-          <mc:Fallback>
+          <mc:Fallback xmlns:mv="urn:schemas-microsoft-com:mac:vml" xmlns:mo="http://schemas.microsoft.com/office/mac/office/2008/main">
             <w:pict>
               <v:shape w14:anchorId="20D9DFCF" id="Cuadro_x0020_de_x0020_texto_x0020_8" o:spid="_x0000_s1031" type="#_x0000_t202" style="position:absolute;left:0;text-align:left;margin-left:.1pt;margin-top:153.35pt;width:413.9pt;height:251.95pt;z-index:251663360;visibility:visible;mso-wrap-style:square;mso-width-percent:0;mso-height-percent:0;mso-wrap-distance-left:9pt;mso-wrap-distance-top:0;mso-wrap-distance-right:9pt;mso-wrap-distance-bottom:0;mso-position-horizontal:absolute;mso-position-horizontal-relative:text;mso-position-vertical:absolute;mso-position-vertical-relative:text;mso-width-percent:0;mso-height-percent:0;mso-width-relative:margin;mso-height-relative:margin;v-text-anchor:top" o:gfxdata="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" filled="f" strokecolor="#7030a0" strokeweight="2.25pt">
                 <v:textbox>
@@ -8249,7 +11537,7 @@
               </wp:anchor>
             </w:drawing>
           </mc:Choice>
-          <mc:Fallback>
+          <mc:Fallback xmlns:mv="urn:schemas-microsoft-com:mac:vml" xmlns:mo="http://schemas.microsoft.com/office/mac/office/2008/main">
             <w:pict>
               <v:shape w14:anchorId="347DBF43" id="Cuadro_x0020_de_x0020_texto_x0020_9" o:spid="_x0000_s1032" type="#_x0000_t202" style="position:absolute;left:0;text-align:left;margin-left:.1pt;margin-top:414.45pt;width:413.9pt;height:89.7pt;z-index:251665408;visibility:visible;mso-wrap-style:square;mso-width-percent:0;mso-height-percent:0;mso-wrap-distance-left:9pt;mso-wrap-distance-top:0;mso-wrap-distance-right:9pt;mso-wrap-distance-bottom:0;mso-position-horizontal:absolute;mso-position-horizontal-relative:text;mso-position-vertical:absolute;mso-position-vertical-relative:text;mso-width-percent:0;mso-height-percent:0;mso-width-relative:margin;mso-height-relative:margin;v-text-anchor:top" o:gfxdata="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" filled="f" strokecolor="#70ad47 [3209]" strokeweight="2.25pt">
                 <v:textbox>
@@ -8384,16 +11672,7 @@
           <w:rFonts w:ascii="Helvetica" w:hAnsi="Helvetica"/>
           <w:lang w:val="es-ES"/>
         </w:rPr>
-        <w:t xml:space="preserve"> 3 ya que se esperaría un valor </w:t>
-      </w:r>
-      <w:bookmarkStart w:id="0" w:name="_GoBack"/>
-      <w:bookmarkEnd w:id="0"/>
-      <w:r>
-        <w:rPr>
-          <w:rFonts w:ascii="Helvetica" w:hAnsi="Helvetica"/>
-          <w:lang w:val="es-ES"/>
-        </w:rPr>
-        <w:t>verdadero|falso</w:t>
+        <w:t xml:space="preserve"> 3 ya que se esperaría un valor verdadero|falso</w:t>
       </w:r>
       <w:r>
         <w:rPr>
@@ -8414,7 +11693,15 @@
           <w:rFonts w:ascii="Helvetica" w:hAnsi="Helvetica"/>
           <w:lang w:val="es-ES"/>
         </w:rPr>
-        <w:t xml:space="preserve"> aparece la palabra reservada lea por tanto marca error</w:t>
+        <w:t xml:space="preserve"> aparece la palabra reservada lea por tanto </w:t>
+      </w:r>
+      <w:r>
+        <w:rPr>
+          <w:rFonts w:ascii="Helvetica" w:hAnsi="Helvetica"/>
+          <w:lang w:val="es-ES"/>
+        </w:rPr>
+        <w:lastRenderedPageBreak/>
+        <w:t>marca error</w:t>
       </w:r>
       <w:r>
         <w:rPr>
@@ -8811,6 +12098,7 @@
       <w:r>
         <w:rPr>
           <w:rFonts w:ascii="Helvetica" w:hAnsi="Helvetica"/>
+          <w:noProof/>
         </w:rPr>
         <mc:AlternateContent>
           <mc:Choice Requires="wps">
@@ -8885,7 +12173,7 @@
               </wp:anchor>
             </w:drawing>
           </mc:Choice>
-          <mc:Fallback>
+          <mc:Fallback xmlns:mv="urn:schemas-microsoft-com:mac:vml" xmlns:mo="http://schemas.microsoft.com/office/mac/office/2008/main">
             <w:pict>
               <v:shape w14:anchorId="1B1C0A5E" id="Cuadro_x0020_de_x0020_texto_x0020_18" o:spid="_x0000_s1039" type="#_x0000_t202" style="position:absolute;margin-left:62.75pt;margin-top:14.5pt;width:350.6pt;height:95.95pt;z-index:251683840;visibility:visible;mso-wrap-style:square;mso-width-percent:0;mso-height-percent:0;mso-wrap-distance-left:9pt;mso-wrap-distance-top:0;mso-wrap-distance-right:9pt;mso-wrap-distance-bottom:0;mso-position-horizontal:absolute;mso-position-horizontal-relative:text;mso-position-vertical:absolute;mso-position-vertical-relative:text;mso-width-percent:0;mso-height-percent:0;mso-width-relative:margin;mso-height-relative:margin;v-text-anchor:top" o:gfxdata="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" filled="f" strokecolor="#4472c4 [3208]" strokeweight="2.25pt">
                 <v:textbox>
@@ -8909,6 +12197,7 @@
       <w:r>
         <w:rPr>
           <w:rFonts w:ascii="Helvetica" w:hAnsi="Helvetica"/>
+          <w:noProof/>
           <w:lang w:val="es-ES"/>
         </w:rPr>
         <mc:AlternateContent>
@@ -9021,7 +12310,7 @@
               </wp:anchor>
             </w:drawing>
           </mc:Choice>
-          <mc:Fallback>
+          <mc:Fallback xmlns:mv="urn:schemas-microsoft-com:mac:vml" xmlns:mo="http://schemas.microsoft.com/office/mac/office/2008/main">
             <w:pict>
               <v:shape w14:anchorId="66A6B7ED" id="Cuadro_x0020_de_x0020_texto_x0020_23" o:spid="_x0000_s1040" type="#_x0000_t202" style="position:absolute;left:0;text-align:left;margin-left:369.25pt;margin-top:311.7pt;width:44.9pt;height:54.35pt;z-index:251691008;visibility:visible;mso-wrap-style:square;mso-width-percent:0;mso-height-percent:0;mso-wrap-distance-left:9pt;mso-wrap-distance-top:0;mso-wrap-distance-right:9pt;mso-wrap-distance-bottom:0;mso-position-horizontal:absolute;mso-position-horizontal-relative:text;mso-position-vertical:absolute;mso-position-vertical-relative:text;mso-width-percent:0;mso-height-percent:0;mso-width-relative:margin;mso-height-relative:margin;v-text-anchor:top" o:gfxdata="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" filled="f" stroked="f">
                 <v:textbox style="layout-flow:vertical-ideographic">
@@ -9076,6 +12365,7 @@
       <w:r>
         <w:rPr>
           <w:rFonts w:ascii="Helvetica" w:hAnsi="Helvetica"/>
+          <w:noProof/>
           <w:lang w:val="es-ES"/>
         </w:rPr>
         <mc:AlternateContent>
@@ -9151,7 +12441,7 @@
               </wp:anchor>
             </w:drawing>
           </mc:Choice>
-          <mc:Fallback>
+          <mc:Fallback xmlns:mv="urn:schemas-microsoft-com:mac:vml" xmlns:mo="http://schemas.microsoft.com/office/mac/office/2008/main">
             <w:pict>
               <v:shape w14:anchorId="6F3A0A6B" id="Cuadro_x0020_de_x0020_texto_x0020_22" o:spid="_x0000_s1041" type="#_x0000_t202" style="position:absolute;left:0;text-align:left;margin-left:62.75pt;margin-top:311.7pt;width:351.25pt;height:63.35pt;z-index:251689984;visibility:visible;mso-wrap-style:square;mso-width-percent:0;mso-height-percent:0;mso-wrap-distance-left:9pt;mso-wrap-distance-top:0;mso-wrap-distance-right:9pt;mso-wrap-distance-bottom:0;mso-position-horizontal:absolute;mso-position-horizontal-relative:text;mso-position-vertical:absolute;mso-position-vertical-relative:text;mso-width-percent:0;mso-height-percent:0;mso-width-relative:margin;mso-height-relative:margin;v-text-anchor:top" o:gfxdata="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" filled="f" strokecolor="#70ad47 [3209]" strokeweight="2.25pt">
                 <v:textbox>
@@ -9167,6 +12457,7 @@
       <w:r>
         <w:rPr>
           <w:rFonts w:ascii="Helvetica" w:hAnsi="Helvetica"/>
+          <w:noProof/>
         </w:rPr>
         <mc:AlternateContent>
           <mc:Choice Requires="wps">
@@ -9241,7 +12532,7 @@
               </wp:anchor>
             </w:drawing>
           </mc:Choice>
-          <mc:Fallback>
+          <mc:Fallback xmlns:mv="urn:schemas-microsoft-com:mac:vml" xmlns:mo="http://schemas.microsoft.com/office/mac/office/2008/main">
             <w:pict>
               <v:shape w14:anchorId="505B5BCD" id="Cuadro_x0020_de_x0020_texto_x0020_20" o:spid="_x0000_s1042" type="#_x0000_t202" style="position:absolute;left:0;text-align:left;margin-left:63pt;margin-top:105.25pt;width:350.6pt;height:197.8pt;z-index:251686912;visibility:visible;mso-wrap-style:square;mso-width-percent:0;mso-height-percent:0;mso-wrap-distance-left:9pt;mso-wrap-distance-top:0;mso-wrap-distance-right:9pt;mso-wrap-distance-bottom:0;mso-position-horizontal:absolute;mso-position-horizontal-relative:text;mso-position-vertical:absolute;mso-position-vertical-relative:text;mso-width-percent:0;mso-height-percent:0;mso-width-relative:margin;mso-height-relative:margin;v-text-anchor:top" o:gfxdata="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" filled="f" strokecolor="#7030a0" strokeweight="2.25pt">
                 <v:textbox>
@@ -9257,6 +12548,7 @@
       <w:r>
         <w:rPr>
           <w:rFonts w:ascii="Helvetica" w:hAnsi="Helvetica"/>
+          <w:noProof/>
         </w:rPr>
         <mc:AlternateContent>
           <mc:Choice Requires="wps">
@@ -9399,7 +12691,7 @@
               </wp:anchor>
             </w:drawing>
           </mc:Choice>
-          <mc:Fallback>
+          <mc:Fallback xmlns:mv="urn:schemas-microsoft-com:mac:vml" xmlns:mo="http://schemas.microsoft.com/office/mac/office/2008/main">
             <w:pict>
               <v:shape w14:anchorId="5F2C3B1F" id="Cuadro_x0020_de_x0020_texto_x0020_21" o:spid="_x0000_s1043" type="#_x0000_t202" style="position:absolute;left:0;text-align:left;margin-left:369.25pt;margin-top:127.55pt;width:44.9pt;height:148.5pt;z-index:251687936;visibility:visible;mso-wrap-style:square;mso-width-percent:0;mso-height-percent:0;mso-wrap-distance-left:9pt;mso-wrap-distance-top:0;mso-wrap-distance-right:9pt;mso-wrap-distance-bottom:0;mso-position-horizontal:absolute;mso-position-horizontal-relative:text;mso-position-vertical:absolute;mso-position-vertical-relative:text;mso-width-percent:0;mso-height-percent:0;mso-width-relative:margin;mso-height-relative:margin;v-text-anchor:top" o:gfxdata="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" filled="f" stroked="f">
                 <v:textbox style="layout-flow:vertical-ideographic">
@@ -9485,6 +12777,7 @@
       <w:r>
         <w:rPr>
           <w:rFonts w:ascii="Helvetica" w:hAnsi="Helvetica"/>
+          <w:noProof/>
         </w:rPr>
         <mc:AlternateContent>
           <mc:Choice Requires="wps">
@@ -9596,7 +12889,7 @@
               </wp:anchor>
             </w:drawing>
           </mc:Choice>
-          <mc:Fallback>
+          <mc:Fallback xmlns:mv="urn:schemas-microsoft-com:mac:vml" xmlns:mo="http://schemas.microsoft.com/office/mac/office/2008/main">
             <w:pict>
               <v:shape w14:anchorId="624951B5" id="Cuadro_x0020_de_x0020_texto_x0020_19" o:spid="_x0000_s1044" type="#_x0000_t202" style="position:absolute;left:0;text-align:left;margin-left:368.6pt;margin-top:9.05pt;width:44.9pt;height:78pt;z-index:251684864;visibility:visible;mso-wrap-style:square;mso-width-percent:0;mso-height-percent:0;mso-wrap-distance-left:9pt;mso-wrap-distance-top:0;mso-wrap-distance-right:9pt;mso-wrap-distance-bottom:0;mso-position-horizontal:absolute;mso-position-horizontal-relative:text;mso-position-vertical:absolute;mso-position-vertical-relative:text;mso-width-percent:0;mso-height-percent:0;mso-width-relative:margin;mso-height-relative:margin;v-text-anchor:top" o:gfxdata="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" filled="f" stroked="f">
                 <v:textbox style="layout-flow:vertical-ideographic">
@@ -9651,6 +12944,7 @@
       <w:r>
         <w:rPr>
           <w:rFonts w:ascii="Helvetica" w:hAnsi="Helvetica"/>
+          <w:noProof/>
         </w:rPr>
         <w:drawing>
           <wp:inline distT="0" distB="0" distL="0" distR="0" wp14:anchorId="35D8254D" wp14:editId="781B38A8">
@@ -9710,7 +13004,7 @@
 </file>
 
 <file path=word/endnotes.xml><?xml version="1.0" encoding="utf-8"?>
-<w:endnotes xmlns:wpc="http://schemas.microsoft.com/office/word/2010/wordprocessingCanvas" xmlns:mo="http://schemas.microsoft.com/office/mac/office/2008/main" xmlns:mc="http://schemas.openxmlformats.org/markup-compatibility/2006" xmlns:mv="urn:schemas-microsoft-com:mac:vml" xmlns:o="urn:schemas-microsoft-com:office:office" xmlns:r="http://schemas.openxmlformats.org/officeDocument/2006/relationships" xmlns:m="http://schemas.openxmlformats.org/officeDocument/2006/math" xmlns:v="urn:schemas-microsoft-com:vml" xmlns:wp14="http://schemas.microsoft.com/office/word/2010/wordprocessingDrawing" xmlns:wp="http://schemas.openxmlformats.org/drawingml/2006/wordprocessingDrawing" xmlns:w10="urn:schemas-microsoft-com:office:word" xmlns:w="http://schemas.openxmlformats.org/wordprocessingml/2006/main" xmlns:w14="http://schemas.microsoft.com/office/word/2010/wordml" xmlns:w15="http://schemas.microsoft.com/office/word/2012/wordml" xmlns:wpg="http://schemas.microsoft.com/office/word/2010/wordprocessingGroup" xmlns:wpi="http://schemas.microsoft.com/office/word/2010/wordprocessingInk" xmlns:wne="http://schemas.microsoft.com/office/word/2006/wordml" xmlns:wps="http://schemas.microsoft.com/office/word/2010/wordprocessingShape" mc:Ignorable="w14 w15 wp14">
+<w:endnotes xmlns:wpc="http://schemas.microsoft.com/office/word/2010/wordprocessingCanvas" xmlns:cx="http://schemas.microsoft.com/office/drawing/2014/chartex" xmlns:cx1="http://schemas.microsoft.com/office/drawing/2015/9/8/chartex" xmlns:cx2="http://schemas.microsoft.com/office/drawing/2015/10/21/chartex" xmlns:cx3="http://schemas.microsoft.com/office/drawing/2016/5/9/chartex" xmlns:cx4="http://schemas.microsoft.com/office/drawing/2016/5/10/chartex" xmlns:cx5="http://schemas.microsoft.com/office/drawing/2016/5/11/chartex" xmlns:cx6="http://schemas.microsoft.com/office/drawing/2016/5/12/chartex" xmlns:cx7="http://schemas.microsoft.com/office/drawing/2016/5/13/chartex" xmlns:cx8="http://schemas.microsoft.com/office/drawing/2016/5/14/chartex" xmlns:mc="http://schemas.openxmlformats.org/markup-compatibility/2006" xmlns:aink="http://schemas.microsoft.com/office/drawing/2016/ink" xmlns:am3d="http://schemas.microsoft.com/office/drawing/2017/model3d" xmlns:o="urn:schemas-microsoft-com:office:office" xmlns:r="http://schemas.openxmlformats.org/officeDocument/2006/relationships" xmlns:m="http://schemas.openxmlformats.org/officeDocument/2006/math" xmlns:v="urn:schemas-microsoft-com:vml" xmlns:wp14="http://schemas.microsoft.com/office/word/2010/wordprocessingDrawing" xmlns:wp="http://schemas.openxmlformats.org/drawingml/2006/wordprocessingDrawing" xmlns:w10="urn:schemas-microsoft-com:office:word" xmlns:w="http://schemas.openxmlformats.org/wordprocessingml/2006/main" xmlns:w14="http://schemas.microsoft.com/office/word/2010/wordml" xmlns:w15="http://schemas.microsoft.com/office/word/2012/wordml" xmlns:w16cid="http://schemas.microsoft.com/office/word/2016/wordml/cid" xmlns:w16se="http://schemas.microsoft.com/office/word/2015/wordml/symex" xmlns:wpg="http://schemas.microsoft.com/office/word/2010/wordprocessingGroup" xmlns:wpi="http://schemas.microsoft.com/office/word/2010/wordprocessingInk" xmlns:wne="http://schemas.microsoft.com/office/word/2006/wordml" xmlns:wps="http://schemas.microsoft.com/office/word/2010/wordprocessingShape" mc:Ignorable="w14 w15 w16se w16cid wp14">
   <w:endnote w:type="separator" w:id="-1">
     <w:p>
       <w:r>
@@ -9729,7 +13023,7 @@
 </file>
 
 <file path=word/footnotes.xml><?xml version="1.0" encoding="utf-8"?>
-<w:footnotes xmlns:wpc="http://schemas.microsoft.com/office/word/2010/wordprocessingCanvas" xmlns:mo="http://schemas.microsoft.com/office/mac/office/2008/main" xmlns:mc="http://schemas.openxmlformats.org/markup-compatibility/2006" xmlns:mv="urn:schemas-microsoft-com:mac:vml" xmlns:o="urn:schemas-microsoft-com:office:office" xmlns:r="http://schemas.openxmlformats.org/officeDocument/2006/relationships" xmlns:m="http://schemas.openxmlformats.org/officeDocument/2006/math" xmlns:v="urn:schemas-microsoft-com:vml" xmlns:wp14="http://schemas.microsoft.com/office/word/2010/wordprocessingDrawing" xmlns:wp="http://schemas.openxmlformats.org/drawingml/2006/wordprocessingDrawing" xmlns:w10="urn:schemas-microsoft-com:office:word" xmlns:w="http://schemas.openxmlformats.org/wordprocessingml/2006/main" xmlns:w14="http://schemas.microsoft.com/office/word/2010/wordml" xmlns:w15="http://schemas.microsoft.com/office/word/2012/wordml" xmlns:wpg="http://schemas.microsoft.com/office/word/2010/wordprocessingGroup" xmlns:wpi="http://schemas.microsoft.com/office/word/2010/wordprocessingInk" xmlns:wne="http://schemas.microsoft.com/office/word/2006/wordml" xmlns:wps="http://schemas.microsoft.com/office/word/2010/wordprocessingShape" mc:Ignorable="w14 w15 wp14">
+<w:footnotes xmlns:wpc="http://schemas.microsoft.com/office/word/2010/wordprocessingCanvas" xmlns:cx="http://schemas.microsoft.com/office/drawing/2014/chartex" xmlns:cx1="http://schemas.microsoft.com/office/drawing/2015/9/8/chartex" xmlns:cx2="http://schemas.microsoft.com/office/drawing/2015/10/21/chartex" xmlns:cx3="http://schemas.microsoft.com/office/drawing/2016/5/9/chartex" xmlns:cx4="http://schemas.microsoft.com/office/drawing/2016/5/10/chartex" xmlns:cx5="http://schemas.microsoft.com/office/drawing/2016/5/11/chartex" xmlns:cx6="http://schemas.microsoft.com/office/drawing/2016/5/12/chartex" xmlns:cx7="http://schemas.microsoft.com/office/drawing/2016/5/13/chartex" xmlns:cx8="http://schemas.microsoft.com/office/drawing/2016/5/14/chartex" xmlns:mc="http://schemas.openxmlformats.org/markup-compatibility/2006" xmlns:aink="http://schemas.microsoft.com/office/drawing/2016/ink" xmlns:am3d="http://schemas.microsoft.com/office/drawing/2017/model3d" xmlns:o="urn:schemas-microsoft-com:office:office" xmlns:r="http://schemas.openxmlformats.org/officeDocument/2006/relationships" xmlns:m="http://schemas.openxmlformats.org/officeDocument/2006/math" xmlns:v="urn:schemas-microsoft-com:vml" xmlns:wp14="http://schemas.microsoft.com/office/word/2010/wordprocessingDrawing" xmlns:wp="http://schemas.openxmlformats.org/drawingml/2006/wordprocessingDrawing" xmlns:w10="urn:schemas-microsoft-com:office:word" xmlns:w="http://schemas.openxmlformats.org/wordprocessingml/2006/main" xmlns:w14="http://schemas.microsoft.com/office/word/2010/wordml" xmlns:w15="http://schemas.microsoft.com/office/word/2012/wordml" xmlns:w16cid="http://schemas.microsoft.com/office/word/2016/wordml/cid" xmlns:w16se="http://schemas.microsoft.com/office/word/2015/wordml/symex" xmlns:wpg="http://schemas.microsoft.com/office/word/2010/wordprocessingGroup" xmlns:wpi="http://schemas.microsoft.com/office/word/2010/wordprocessingInk" xmlns:wne="http://schemas.microsoft.com/office/word/2006/wordml" xmlns:wps="http://schemas.microsoft.com/office/word/2010/wordprocessingShape" mc:Ignorable="w14 w15 w16se w16cid wp14">
   <w:footnote w:type="separator" w:id="-1">
     <w:p>
       <w:r>
@@ -9748,7 +13042,7 @@
 </file>
 
 <file path=word/header1.xml><?xml version="1.0" encoding="utf-8"?>
-<w:hdr xmlns:wpc="http://schemas.microsoft.com/office/word/2010/wordprocessingCanvas" xmlns:mo="http://schemas.microsoft.com/office/mac/office/2008/main" xmlns:mc="http://schemas.openxmlformats.org/markup-compatibility/2006" xmlns:mv="urn:schemas-microsoft-com:mac:vml" xmlns:o="urn:schemas-microsoft-com:office:office" xmlns:r="http://schemas.openxmlformats.org/officeDocument/2006/relationships" xmlns:m="http://schemas.openxmlformats.org/officeDocument/2006/math" xmlns:v="urn:schemas-microsoft-com:vml" xmlns:wp14="http://schemas.microsoft.com/office/word/2010/wordprocessingDrawing" xmlns:wp="http://schemas.openxmlformats.org/drawingml/2006/wordprocessingDrawing" xmlns:w10="urn:schemas-microsoft-com:office:word" xmlns:w="http://schemas.openxmlformats.org/wordprocessingml/2006/main" xmlns:w14="http://schemas.microsoft.com/office/word/2010/wordml" xmlns:w15="http://schemas.microsoft.com/office/word/2012/wordml" xmlns:wpg="http://schemas.microsoft.com/office/word/2010/wordprocessingGroup" xmlns:wpi="http://schemas.microsoft.com/office/word/2010/wordprocessingInk" xmlns:wne="http://schemas.microsoft.com/office/word/2006/wordml" xmlns:wps="http://schemas.microsoft.com/office/word/2010/wordprocessingShape" mc:Ignorable="w14 w15 wp14">
+<w:hdr xmlns:wpc="http://schemas.microsoft.com/office/word/2010/wordprocessingCanvas" xmlns:cx="http://schemas.microsoft.com/office/drawing/2014/chartex" xmlns:cx1="http://schemas.microsoft.com/office/drawing/2015/9/8/chartex" xmlns:cx2="http://schemas.microsoft.com/office/drawing/2015/10/21/chartex" xmlns:cx3="http://schemas.microsoft.com/office/drawing/2016/5/9/chartex" xmlns:cx4="http://schemas.microsoft.com/office/drawing/2016/5/10/chartex" xmlns:cx5="http://schemas.microsoft.com/office/drawing/2016/5/11/chartex" xmlns:cx6="http://schemas.microsoft.com/office/drawing/2016/5/12/chartex" xmlns:cx7="http://schemas.microsoft.com/office/drawing/2016/5/13/chartex" xmlns:cx8="http://schemas.microsoft.com/office/drawing/2016/5/14/chartex" xmlns:mc="http://schemas.openxmlformats.org/markup-compatibility/2006" xmlns:aink="http://schemas.microsoft.com/office/drawing/2016/ink" xmlns:am3d="http://schemas.microsoft.com/office/drawing/2017/model3d" xmlns:o="urn:schemas-microsoft-com:office:office" xmlns:r="http://schemas.openxmlformats.org/officeDocument/2006/relationships" xmlns:m="http://schemas.openxmlformats.org/officeDocument/2006/math" xmlns:v="urn:schemas-microsoft-com:vml" xmlns:wp14="http://schemas.microsoft.com/office/word/2010/wordprocessingDrawing" xmlns:wp="http://schemas.openxmlformats.org/drawingml/2006/wordprocessingDrawing" xmlns:w10="urn:schemas-microsoft-com:office:word" xmlns:w="http://schemas.openxmlformats.org/wordprocessingml/2006/main" xmlns:w14="http://schemas.microsoft.com/office/word/2010/wordml" xmlns:w15="http://schemas.microsoft.com/office/word/2012/wordml" xmlns:w16cid="http://schemas.microsoft.com/office/word/2016/wordml/cid" xmlns:w16se="http://schemas.microsoft.com/office/word/2015/wordml/symex" xmlns:wpg="http://schemas.microsoft.com/office/word/2010/wordprocessingGroup" xmlns:wpi="http://schemas.microsoft.com/office/word/2010/wordprocessingInk" xmlns:wne="http://schemas.microsoft.com/office/word/2006/wordml" xmlns:wps="http://schemas.microsoft.com/office/word/2010/wordprocessingShape" mc:Ignorable="w14 w15 w16se w16cid wp14">
   <w:p>
     <w:pPr>
       <w:pStyle w:val="Encabezado"/>
@@ -9774,8 +13068,8 @@
 </file>
 
 <file path=word/numbering.xml><?xml version="1.0" encoding="utf-8"?>
-<w:numbering xmlns:wpc="http://schemas.microsoft.com/office/word/2010/wordprocessingCanvas" xmlns:mo="http://schemas.microsoft.com/office/mac/office/2008/main" xmlns:mc="http://schemas.openxmlformats.org/markup-compatibility/2006" xmlns:mv="urn:schemas-microsoft-com:mac:vml" xmlns:o="urn:schemas-microsoft-com:office:office" xmlns:r="http://schemas.openxmlformats.org/officeDocument/2006/relationships" xmlns:m="http://schemas.openxmlformats.org/officeDocument/2006/math" xmlns:v="urn:schemas-microsoft-com:vml" xmlns:wp14="http://schemas.microsoft.com/office/word/2010/wordprocessingDrawing" xmlns:wp="http://schemas.openxmlformats.org/drawingml/2006/wordprocessingDrawing" xmlns:w10="urn:schemas-microsoft-com:office:word" xmlns:w="http://schemas.openxmlformats.org/wordprocessingml/2006/main" xmlns:w14="http://schemas.microsoft.com/office/word/2010/wordml" xmlns:w15="http://schemas.microsoft.com/office/word/2012/wordml" xmlns:wpg="http://schemas.microsoft.com/office/word/2010/wordprocessingGroup" xmlns:wpi="http://schemas.microsoft.com/office/word/2010/wordprocessingInk" xmlns:wne="http://schemas.microsoft.com/office/word/2006/wordml" xmlns:wps="http://schemas.microsoft.com/office/word/2010/wordprocessingShape" mc:Ignorable="w14 w15 wp14">
-  <w:abstractNum w:abstractNumId="0">
+<w:numbering xmlns:wpc="http://schemas.microsoft.com/office/word/2010/wordprocessingCanvas" xmlns:cx="http://schemas.microsoft.com/office/drawing/2014/chartex" xmlns:cx1="http://schemas.microsoft.com/office/drawing/2015/9/8/chartex" xmlns:cx2="http://schemas.microsoft.com/office/drawing/2015/10/21/chartex" xmlns:cx3="http://schemas.microsoft.com/office/drawing/2016/5/9/chartex" xmlns:cx4="http://schemas.microsoft.com/office/drawing/2016/5/10/chartex" xmlns:cx5="http://schemas.microsoft.com/office/drawing/2016/5/11/chartex" xmlns:cx6="http://schemas.microsoft.com/office/drawing/2016/5/12/chartex" xmlns:cx7="http://schemas.microsoft.com/office/drawing/2016/5/13/chartex" xmlns:cx8="http://schemas.microsoft.com/office/drawing/2016/5/14/chartex" xmlns:mc="http://schemas.openxmlformats.org/markup-compatibility/2006" xmlns:aink="http://schemas.microsoft.com/office/drawing/2016/ink" xmlns:am3d="http://schemas.microsoft.com/office/drawing/2017/model3d" xmlns:o="urn:schemas-microsoft-com:office:office" xmlns:r="http://schemas.openxmlformats.org/officeDocument/2006/relationships" xmlns:m="http://schemas.openxmlformats.org/officeDocument/2006/math" xmlns:v="urn:schemas-microsoft-com:vml" xmlns:wp14="http://schemas.microsoft.com/office/word/2010/wordprocessingDrawing" xmlns:wp="http://schemas.openxmlformats.org/drawingml/2006/wordprocessingDrawing" xmlns:w10="urn:schemas-microsoft-com:office:word" xmlns:w="http://schemas.openxmlformats.org/wordprocessingml/2006/main" xmlns:w14="http://schemas.microsoft.com/office/word/2010/wordml" xmlns:w15="http://schemas.microsoft.com/office/word/2012/wordml" xmlns:w16cid="http://schemas.microsoft.com/office/word/2016/wordml/cid" xmlns:w16se="http://schemas.microsoft.com/office/word/2015/wordml/symex" xmlns:wpg="http://schemas.microsoft.com/office/word/2010/wordprocessingGroup" xmlns:wpi="http://schemas.microsoft.com/office/word/2010/wordprocessingInk" xmlns:wne="http://schemas.microsoft.com/office/word/2006/wordml" xmlns:wps="http://schemas.microsoft.com/office/word/2010/wordprocessingShape" mc:Ignorable="w14 w15 w16se w16cid wp14">
+  <w:abstractNum w:abstractNumId="0" w15:restartNumberingAfterBreak="0">
     <w:nsid w:val="28F15171"/>
     <w:multiLevelType w:val="multilevel"/>
     <w:tmpl w:val="28C2EFA0"/>
@@ -9924,7 +13218,7 @@
       </w:rPr>
     </w:lvl>
   </w:abstractNum>
-  <w:abstractNum w:abstractNumId="1">
+  <w:abstractNum w:abstractNumId="1" w15:restartNumberingAfterBreak="0">
     <w:nsid w:val="2FF45C4C"/>
     <w:multiLevelType w:val="multilevel"/>
     <w:tmpl w:val="27404154"/>
@@ -10073,7 +13367,7 @@
       </w:rPr>
     </w:lvl>
   </w:abstractNum>
-  <w:abstractNum w:abstractNumId="2">
+  <w:abstractNum w:abstractNumId="2" w15:restartNumberingAfterBreak="0">
     <w:nsid w:val="42A74E88"/>
     <w:multiLevelType w:val="multilevel"/>
     <w:tmpl w:val="E86AE4BA"/>
@@ -10222,7 +13516,7 @@
       </w:rPr>
     </w:lvl>
   </w:abstractNum>
-  <w:abstractNum w:abstractNumId="3">
+  <w:abstractNum w:abstractNumId="3" w15:restartNumberingAfterBreak="0">
     <w:nsid w:val="48261114"/>
     <w:multiLevelType w:val="hybridMultilevel"/>
     <w:tmpl w:val="AB0EE80A"/>
@@ -10335,7 +13629,7 @@
       </w:rPr>
     </w:lvl>
   </w:abstractNum>
-  <w:abstractNum w:abstractNumId="4">
+  <w:abstractNum w:abstractNumId="4" w15:restartNumberingAfterBreak="0">
     <w:nsid w:val="59F31627"/>
     <w:multiLevelType w:val="multilevel"/>
     <w:tmpl w:val="33162084"/>
@@ -10503,7 +13797,7 @@
 </file>
 
 <file path=word/styles.xml><?xml version="1.0" encoding="utf-8"?>
-<w:styles xmlns:mc="http://schemas.openxmlformats.org/markup-compatibility/2006" xmlns:r="http://schemas.openxmlformats.org/officeDocument/2006/relationships" xmlns:w="http://schemas.openxmlformats.org/wordprocessingml/2006/main" xmlns:w14="http://schemas.microsoft.com/office/word/2010/wordml" xmlns:w15="http://schemas.microsoft.com/office/word/2012/wordml" mc:Ignorable="w14 w15">
+<w:styles xmlns:mc="http://schemas.openxmlformats.org/markup-compatibility/2006" xmlns:r="http://schemas.openxmlformats.org/officeDocument/2006/relationships" xmlns:w="http://schemas.openxmlformats.org/wordprocessingml/2006/main" xmlns:w14="http://schemas.microsoft.com/office/word/2010/wordml" xmlns:w15="http://schemas.microsoft.com/office/word/2012/wordml" xmlns:w16cid="http://schemas.microsoft.com/office/word/2016/wordml/cid" xmlns:w16se="http://schemas.microsoft.com/office/word/2015/wordml/symex" mc:Ignorable="w14 w15 w16se w16cid">
   <w:docDefaults>
     <w:rPrDefault>
       <w:rPr>
@@ -10515,7 +13809,7 @@
     </w:rPrDefault>
     <w:pPrDefault/>
   </w:docDefaults>
-  <w:latentStyles w:defLockedState="0" w:defUIPriority="99" w:defSemiHidden="0" w:defUnhideWhenUsed="0" w:defQFormat="0" w:count="380">
+  <w:latentStyles w:defLockedState="0" w:defUIPriority="99" w:defSemiHidden="0" w:defUnhideWhenUsed="0" w:defQFormat="0" w:count="375">
     <w:lsdException w:name="Normal" w:uiPriority="0" w:qFormat="1"/>
     <w:lsdException w:name="heading 1" w:uiPriority="9" w:qFormat="1"/>
     <w:lsdException w:name="heading 2" w:semiHidden="1" w:uiPriority="9" w:unhideWhenUsed="1" w:qFormat="1"/>
@@ -10672,15 +13966,6 @@
     <w:lsdException w:name="Balloon Text" w:semiHidden="1" w:unhideWhenUsed="1"/>
     <w:lsdException w:name="Table Grid" w:uiPriority="39"/>
     <w:lsdException w:name="Table Theme" w:semiHidden="1" w:unhideWhenUsed="1"/>
-    <w:lsdException w:name="Note Level 1" w:semiHidden="1" w:unhideWhenUsed="1"/>
-    <w:lsdException w:name="Note Level 2" w:semiHidden="1" w:unhideWhenUsed="1"/>
-    <w:lsdException w:name="Note Level 3" w:semiHidden="1" w:unhideWhenUsed="1"/>
-    <w:lsdException w:name="Note Level 4" w:semiHidden="1" w:unhideWhenUsed="1"/>
-    <w:lsdException w:name="Note Level 5" w:semiHidden="1" w:unhideWhenUsed="1"/>
-    <w:lsdException w:name="Note Level 6" w:semiHidden="1" w:unhideWhenUsed="1"/>
-    <w:lsdException w:name="Note Level 7" w:semiHidden="1" w:unhideWhenUsed="1"/>
-    <w:lsdException w:name="Note Level 8" w:semiHidden="1" w:unhideWhenUsed="1"/>
-    <w:lsdException w:name="Note Level 9" w:semiHidden="1" w:unhideWhenUsed="1"/>
     <w:lsdException w:name="Placeholder Text" w:semiHidden="1"/>
     <w:lsdException w:name="No Spacing" w:uiPriority="1" w:qFormat="1"/>
     <w:lsdException w:name="Light Shading" w:uiPriority="60"/>
@@ -10954,7 +14239,6 @@
     <w:uiPriority w:val="39"/>
     <w:rsid w:val="00B2052C"/>
     <w:tblPr>
-      <w:tblInd w:w="0" w:type="dxa"/>
       <w:tblBorders>
         <w:top w:val="single" w:sz="4" w:space="0" w:color="auto"/>
         <w:left w:val="single" w:sz="4" w:space="0" w:color="auto"/>
@@ -10963,12 +14247,6 @@
         <w:insideH w:val="single" w:sz="4" w:space="0" w:color="auto"/>
         <w:insideV w:val="single" w:sz="4" w:space="0" w:color="auto"/>
       </w:tblBorders>
-      <w:tblCellMar>
-        <w:top w:w="0" w:type="dxa"/>
-        <w:left w:w="108" w:type="dxa"/>
-        <w:bottom w:w="0" w:type="dxa"/>
-        <w:right w:w="108" w:type="dxa"/>
-      </w:tblCellMar>
     </w:tblPr>
   </w:style>
   <w:style w:type="paragraph" w:styleId="Prrafodelista">

</xml_diff>

<commit_message>
ciclo y condicion agregado
</commit_message>
<xml_diff>
--- a/JASCI Doc.docx
+++ b/JASCI Doc.docx
@@ -3352,7 +3352,7 @@
                 <w:szCs w:val="20"/>
                 <w:lang w:eastAsia="es-ES_tradnl"/>
               </w:rPr>
-              <w:t>ciclo ( &lt;</w:t>
+              <w:t>ciclo ( &lt;var</w:t>
             </w:r>
             <w:r>
               <w:rPr>
@@ -3362,7 +3362,7 @@
                 <w:szCs w:val="20"/>
                 <w:lang w:eastAsia="es-ES_tradnl"/>
               </w:rPr>
-              <w:t>var</w:t>
+              <w:t>iable</w:t>
             </w:r>
             <w:r>
               <w:rPr>
@@ -3372,6 +3372,16 @@
                 <w:szCs w:val="20"/>
                 <w:lang w:eastAsia="es-ES_tradnl"/>
               </w:rPr>
+              <w:t>&gt; == &lt;val&gt; || &lt;var</w:t>
+            </w:r>
+            <w:r>
+              <w:rPr>
+                <w:rFonts w:ascii="Helvetica" w:hAnsi="Helvetica" w:cs="Courier New"/>
+                <w:color w:val="24292E"/>
+                <w:sz w:val="22"/>
+                <w:szCs w:val="20"/>
+                <w:lang w:eastAsia="es-ES_tradnl"/>
+              </w:rPr>
               <w:t>iable</w:t>
             </w:r>
             <w:r>
@@ -3382,47 +3392,7 @@
                 <w:szCs w:val="20"/>
                 <w:lang w:eastAsia="es-ES_tradnl"/>
               </w:rPr>
-              <w:t>&gt; == &lt;val&gt; || &lt;</w:t>
-            </w:r>
-            <w:r>
-              <w:rPr>
-                <w:rFonts w:ascii="Helvetica" w:hAnsi="Helvetica" w:cs="Courier New"/>
-                <w:color w:val="24292E"/>
-                <w:sz w:val="22"/>
-                <w:szCs w:val="20"/>
-                <w:lang w:eastAsia="es-ES_tradnl"/>
-              </w:rPr>
-              <w:t>var</w:t>
-            </w:r>
-            <w:r>
-              <w:rPr>
-                <w:rFonts w:ascii="Helvetica" w:hAnsi="Helvetica" w:cs="Courier New"/>
-                <w:color w:val="24292E"/>
-                <w:sz w:val="22"/>
-                <w:szCs w:val="20"/>
-                <w:lang w:eastAsia="es-ES_tradnl"/>
-              </w:rPr>
-              <w:t>iable</w:t>
-            </w:r>
-            <w:r>
-              <w:rPr>
-                <w:rFonts w:ascii="Helvetica" w:hAnsi="Helvetica" w:cs="Courier New"/>
-                <w:color w:val="24292E"/>
-                <w:sz w:val="22"/>
-                <w:szCs w:val="20"/>
-                <w:lang w:eastAsia="es-ES_tradnl"/>
-              </w:rPr>
-              <w:t>&gt; == &lt;val&gt; &amp;&amp;  &lt;</w:t>
-            </w:r>
-            <w:r>
-              <w:rPr>
-                <w:rFonts w:ascii="Helvetica" w:hAnsi="Helvetica" w:cs="Courier New"/>
-                <w:color w:val="24292E"/>
-                <w:sz w:val="22"/>
-                <w:szCs w:val="20"/>
-                <w:lang w:eastAsia="es-ES_tradnl"/>
-              </w:rPr>
-              <w:t>var</w:t>
+              <w:t>&gt; == &lt;val&gt; &amp;&amp;  &lt;var</w:t>
             </w:r>
             <w:r>
               <w:rPr>
@@ -3552,7 +3522,7 @@
                 <w:szCs w:val="20"/>
                 <w:lang w:eastAsia="es-ES_tradnl"/>
               </w:rPr>
-              <w:t xml:space="preserve"> </w:t>
+              <w:t xml:space="preserve"> var</w:t>
             </w:r>
             <w:r>
               <w:rPr>
@@ -3562,7 +3532,7 @@
                 <w:szCs w:val="20"/>
                 <w:lang w:eastAsia="es-ES_tradnl"/>
               </w:rPr>
-              <w:t>var</w:t>
+              <w:t>iable</w:t>
             </w:r>
             <w:r>
               <w:rPr>
@@ -3572,7 +3542,7 @@
                 <w:szCs w:val="20"/>
                 <w:lang w:eastAsia="es-ES_tradnl"/>
               </w:rPr>
-              <w:t>iable</w:t>
+              <w:t xml:space="preserve"> &gt; &amp;&amp;  &lt;</w:t>
             </w:r>
             <w:r>
               <w:rPr>
@@ -3582,27 +3552,7 @@
                 <w:szCs w:val="20"/>
                 <w:lang w:eastAsia="es-ES_tradnl"/>
               </w:rPr>
-              <w:t xml:space="preserve"> &gt; &amp;&amp;  &lt;</w:t>
-            </w:r>
-            <w:r>
-              <w:rPr>
-                <w:rFonts w:ascii="Helvetica" w:hAnsi="Helvetica" w:cs="Courier New"/>
-                <w:color w:val="24292E"/>
-                <w:sz w:val="22"/>
-                <w:szCs w:val="20"/>
-                <w:lang w:eastAsia="es-ES_tradnl"/>
-              </w:rPr>
-              <w:t xml:space="preserve"> </w:t>
-            </w:r>
-            <w:r>
-              <w:rPr>
-                <w:rFonts w:ascii="Helvetica" w:hAnsi="Helvetica" w:cs="Courier New"/>
-                <w:color w:val="24292E"/>
-                <w:sz w:val="22"/>
-                <w:szCs w:val="20"/>
-                <w:lang w:eastAsia="es-ES_tradnl"/>
-              </w:rPr>
-              <w:t>var</w:t>
+              <w:t xml:space="preserve"> var</w:t>
             </w:r>
             <w:r>
               <w:rPr>
@@ -4848,8 +4798,6 @@
               </w:rPr>
               <w:t xml:space="preserve"> </w:t>
             </w:r>
-            <w:bookmarkStart w:id="0" w:name="_GoBack"/>
-            <w:bookmarkEnd w:id="0"/>
             <w:r>
               <w:rPr>
                 <w:rFonts w:ascii="Helvetica" w:hAnsi="Helvetica" w:cs="Courier New"/>
@@ -6555,8 +6503,10 @@
                 <w:lang w:eastAsia="es-ES_tradnl"/>
               </w:rPr>
               <w:lastRenderedPageBreak/>
-              <w:t>Simbolo</w:t>
-            </w:r>
+              <w:t>Símbolo</w:t>
+            </w:r>
+            <w:bookmarkStart w:id="0" w:name="_GoBack"/>
+            <w:bookmarkEnd w:id="0"/>
           </w:p>
         </w:tc>
         <w:tc>
@@ -7111,17 +7061,7 @@
                 <w:szCs w:val="20"/>
                 <w:lang w:eastAsia="es-ES_tradnl"/>
               </w:rPr>
-              <w:t>varA &gt;</w:t>
-            </w:r>
-            <w:r>
-              <w:rPr>
-                <w:rFonts w:ascii="Helvetica" w:hAnsi="Helvetica" w:cs="Courier New"/>
-                <w:color w:val="24292E"/>
-                <w:sz w:val="22"/>
-                <w:szCs w:val="20"/>
-                <w:lang w:eastAsia="es-ES_tradnl"/>
-              </w:rPr>
-              <w:t xml:space="preserve"> 10</w:t>
+              <w:t>varA &gt; 10</w:t>
             </w:r>
           </w:p>
         </w:tc>
@@ -7803,57 +7743,7 @@
                 <w:szCs w:val="20"/>
                 <w:lang w:eastAsia="es-ES_tradnl"/>
               </w:rPr>
-              <w:t>varA &lt;</w:t>
-            </w:r>
-            <w:r>
-              <w:rPr>
-                <w:rFonts w:ascii="Helvetica" w:hAnsi="Helvetica" w:cs="Courier New"/>
-                <w:color w:val="24292E"/>
-                <w:sz w:val="22"/>
-                <w:szCs w:val="20"/>
-                <w:lang w:eastAsia="es-ES_tradnl"/>
-              </w:rPr>
-              <w:t xml:space="preserve"> 1 &amp;</w:t>
-            </w:r>
-            <w:r>
-              <w:rPr>
-                <w:rFonts w:ascii="Helvetica" w:hAnsi="Helvetica" w:cs="Courier New"/>
-                <w:color w:val="24292E"/>
-                <w:sz w:val="22"/>
-                <w:szCs w:val="20"/>
-                <w:lang w:eastAsia="es-ES_tradnl"/>
-              </w:rPr>
-              <w:t xml:space="preserve"> var</w:t>
-            </w:r>
-            <w:r>
-              <w:rPr>
-                <w:rFonts w:ascii="Helvetica" w:hAnsi="Helvetica" w:cs="Courier New"/>
-                <w:color w:val="24292E"/>
-                <w:sz w:val="22"/>
-                <w:szCs w:val="20"/>
-                <w:lang w:eastAsia="es-ES_tradnl"/>
-              </w:rPr>
-              <w:t>B</w:t>
-            </w:r>
-            <w:r>
-              <w:rPr>
-                <w:rFonts w:ascii="Helvetica" w:hAnsi="Helvetica" w:cs="Courier New"/>
-                <w:color w:val="24292E"/>
-                <w:sz w:val="22"/>
-                <w:szCs w:val="20"/>
-                <w:lang w:eastAsia="es-ES_tradnl"/>
-              </w:rPr>
-              <w:t xml:space="preserve"> </w:t>
-            </w:r>
-            <w:r>
-              <w:rPr>
-                <w:rFonts w:ascii="Helvetica" w:hAnsi="Helvetica" w:cs="Courier New"/>
-                <w:color w:val="24292E"/>
-                <w:sz w:val="22"/>
-                <w:szCs w:val="20"/>
-                <w:lang w:eastAsia="es-ES_tradnl"/>
-              </w:rPr>
-              <w:t>&gt; 70</w:t>
+              <w:t>varA &lt; 1 &amp; varB &gt; 70</w:t>
             </w:r>
           </w:p>
         </w:tc>
@@ -8755,7 +8645,7 @@
               </wp:anchor>
             </w:drawing>
           </mc:Choice>
-          <mc:Fallback xmlns:mv="urn:schemas-microsoft-com:mac:vml" xmlns:mo="http://schemas.microsoft.com/office/mac/office/2008/main">
+          <mc:Fallback xmlns:mo="http://schemas.microsoft.com/office/mac/office/2008/main" xmlns:mv="urn:schemas-microsoft-com:mac:vml">
             <w:pict>
               <v:shapetype w14:anchorId="6108F3CC" id="_x0000_t202" coordsize="21600,21600" o:spt="202" path="m0,0l0,21600,21600,21600,21600,0xe">
                 <v:stroke joinstyle="miter"/>
@@ -8888,7 +8778,7 @@
               </wp:anchor>
             </w:drawing>
           </mc:Choice>
-          <mc:Fallback xmlns:mv="urn:schemas-microsoft-com:mac:vml" xmlns:mo="http://schemas.microsoft.com/office/mac/office/2008/main">
+          <mc:Fallback xmlns:mo="http://schemas.microsoft.com/office/mac/office/2008/main" xmlns:mv="urn:schemas-microsoft-com:mac:vml">
             <w:pict>
               <v:shape w14:anchorId="08577723" id="Cuadro_x0020_de_x0020_texto_x0020_16" o:spid="_x0000_s1028" type="#_x0000_t202" style="position:absolute;left:0;text-align:left;margin-left:377.65pt;margin-top:323.5pt;width:44.9pt;height:89.6pt;z-index:251681792;visibility:visible;mso-wrap-style:square;mso-width-percent:0;mso-height-percent:0;mso-wrap-distance-left:9pt;mso-wrap-distance-top:0;mso-wrap-distance-right:9pt;mso-wrap-distance-bottom:0;mso-position-horizontal:absolute;mso-position-horizontal-relative:text;mso-position-vertical:absolute;mso-position-vertical-relative:text;mso-width-percent:0;mso-height-percent:0;mso-width-relative:margin;mso-height-relative:margin;v-text-anchor:top" o:gfxdata="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" filled="f" stroked="f">
                 <v:textbox style="layout-flow:vertical-ideographic">
@@ -9087,7 +8977,7 @@
               </wp:anchor>
             </w:drawing>
           </mc:Choice>
-          <mc:Fallback xmlns:mv="urn:schemas-microsoft-com:mac:vml" xmlns:mo="http://schemas.microsoft.com/office/mac/office/2008/main">
+          <mc:Fallback xmlns:mo="http://schemas.microsoft.com/office/mac/office/2008/main" xmlns:mv="urn:schemas-microsoft-com:mac:vml">
             <w:pict>
               <v:shape w14:anchorId="02C51AC2" id="Cuadro_x0020_de_x0020_texto_x0020_14" o:spid="_x0000_s1029" type="#_x0000_t202" style="position:absolute;left:0;text-align:left;margin-left:368.75pt;margin-top:134.4pt;width:44.35pt;height:171pt;z-index:251678720;visibility:visible;mso-wrap-style:square;mso-width-percent:0;mso-height-percent:0;mso-wrap-distance-left:9pt;mso-wrap-distance-top:0;mso-wrap-distance-right:9pt;mso-wrap-distance-bottom:0;mso-position-horizontal:absolute;mso-position-horizontal-relative:text;mso-position-vertical:absolute;mso-position-vertical-relative:text;mso-width-percent:0;mso-height-percent:0;mso-width-relative:margin;mso-height-relative:margin;v-text-anchor:top" o:gfxdata="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" filled="f" stroked="f">
                 <v:textbox style="layout-flow:vertical-ideographic">
@@ -9249,7 +9139,7 @@
               </wp:anchor>
             </w:drawing>
           </mc:Choice>
-          <mc:Fallback xmlns:mv="urn:schemas-microsoft-com:mac:vml" xmlns:mo="http://schemas.microsoft.com/office/mac/office/2008/main">
+          <mc:Fallback xmlns:mo="http://schemas.microsoft.com/office/mac/office/2008/main" xmlns:mv="urn:schemas-microsoft-com:mac:vml">
             <w:pict>
               <v:shape w14:anchorId="2091009F" id="Cuadro_x0020_de_x0020_texto_x0020_13" o:spid="_x0000_s1030" type="#_x0000_t202" style="position:absolute;left:0;text-align:left;margin-left:63.3pt;margin-top:125.65pt;width:350.9pt;height:188.75pt;z-index:251677696;visibility:visible;mso-wrap-style:square;mso-width-percent:0;mso-height-percent:0;mso-wrap-distance-left:9pt;mso-wrap-distance-top:0;mso-wrap-distance-right:9pt;mso-wrap-distance-bottom:0;mso-position-horizontal:absolute;mso-position-horizontal-relative:text;mso-position-vertical:absolute;mso-position-vertical-relative:text;mso-width-percent:0;mso-height-percent:0;mso-width-relative:margin;mso-height-relative:margin;v-text-anchor:top" o:gfxdata="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" filled="f" strokecolor="#7030a0" strokeweight="2.25pt">
                 <v:textbox>
@@ -9378,7 +9268,7 @@
               </wp:anchor>
             </w:drawing>
           </mc:Choice>
-          <mc:Fallback xmlns:mv="urn:schemas-microsoft-com:mac:vml" xmlns:mo="http://schemas.microsoft.com/office/mac/office/2008/main">
+          <mc:Fallback xmlns:mo="http://schemas.microsoft.com/office/mac/office/2008/main" xmlns:mv="urn:schemas-microsoft-com:mac:vml">
             <w:pict>
               <v:shape w14:anchorId="7C30FE8A" id="Cuadro_x0020_de_x0020_texto_x0020_12" o:spid="_x0000_s1031" type="#_x0000_t202" style="position:absolute;left:0;text-align:left;margin-left:369pt;margin-top:8.55pt;width:44.35pt;height:89.6pt;z-index:251675648;visibility:visible;mso-wrap-style:square;mso-width-percent:0;mso-height-percent:0;mso-wrap-distance-left:9pt;mso-wrap-distance-top:0;mso-wrap-distance-right:9pt;mso-wrap-distance-bottom:0;mso-position-horizontal:absolute;mso-position-horizontal-relative:text;mso-position-vertical:absolute;mso-position-vertical-relative:text;mso-width-percent:0;mso-height-percent:0;mso-width-relative:margin;mso-height-relative:margin;v-text-anchor:top" o:gfxdata="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" filled="f" stroked="f">
                 <v:textbox style="layout-flow:vertical-ideographic">
@@ -9547,7 +9437,7 @@
               </wp:anchor>
             </w:drawing>
           </mc:Choice>
-          <mc:Fallback xmlns:mv="urn:schemas-microsoft-com:mac:vml" xmlns:mo="http://schemas.microsoft.com/office/mac/office/2008/main">
+          <mc:Fallback xmlns:mo="http://schemas.microsoft.com/office/mac/office/2008/main" xmlns:mv="urn:schemas-microsoft-com:mac:vml">
             <w:pict>
               <v:shape w14:anchorId="57BD5F9F" id="Cuadro_x0020_de_x0020_texto_x0020_5" o:spid="_x0000_s1032" type="#_x0000_t202" style="position:absolute;left:0;text-align:left;margin-left:63pt;margin-top:-.1pt;width:350.95pt;height:117pt;z-index:251674624;visibility:visible;mso-wrap-style:square;mso-width-percent:0;mso-wrap-distance-left:9pt;mso-wrap-distance-top:0;mso-wrap-distance-right:9pt;mso-wrap-distance-bottom:0;mso-position-horizontal:absolute;mso-position-horizontal-relative:text;mso-position-vertical:absolute;mso-position-vertical-relative:text;mso-width-percent:0;mso-width-relative:margin;v-text-anchor:top" o:gfxdata="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" filled="f" strokecolor="#4472c4 [3208]" strokeweight="2.25pt">
                 <v:textbox>
@@ -10825,7 +10715,7 @@
               </wp:anchor>
             </w:drawing>
           </mc:Choice>
-          <mc:Fallback xmlns:mv="urn:schemas-microsoft-com:mac:vml" xmlns:mo="http://schemas.microsoft.com/office/mac/office/2008/main">
+          <mc:Fallback xmlns:mo="http://schemas.microsoft.com/office/mac/office/2008/main" xmlns:mv="urn:schemas-microsoft-com:mac:vml">
             <w:pict>
               <v:shape w14:anchorId="5FFFCDF1" id="Cuadro_x0020_de_x0020_texto_x0020_10" o:spid="_x0000_s1027" type="#_x0000_t202" style="position:absolute;left:0;text-align:left;margin-left:368.75pt;margin-top:414.4pt;width:44.95pt;height:89.6pt;z-index:251666432;visibility:visible;mso-wrap-style:square;mso-width-percent:0;mso-height-percent:0;mso-wrap-distance-left:9pt;mso-wrap-distance-top:0;mso-wrap-distance-right:9pt;mso-wrap-distance-bottom:0;mso-position-horizontal:absolute;mso-position-horizontal-relative:text;mso-position-vertical:absolute;mso-position-vertical-relative:text;mso-width-percent:0;mso-height-percent:0;mso-width-relative:margin;mso-height-relative:margin;v-text-anchor:top" o:gfxdata="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" filled="f" stroked="f">
                 <v:textbox style="layout-flow:vertical-ideographic">
@@ -11024,7 +10914,7 @@
               </wp:anchor>
             </w:drawing>
           </mc:Choice>
-          <mc:Fallback xmlns:mv="urn:schemas-microsoft-com:mac:vml" xmlns:mo="http://schemas.microsoft.com/office/mac/office/2008/main">
+          <mc:Fallback xmlns:mo="http://schemas.microsoft.com/office/mac/office/2008/main" xmlns:mv="urn:schemas-microsoft-com:mac:vml">
             <w:pict>
               <v:shape w14:anchorId="4F643E09" id="Cuadro_x0020_de_x0020_texto_x0020_4" o:spid="_x0000_s1028" type="#_x0000_t202" style="position:absolute;left:0;text-align:left;margin-left:369pt;margin-top:243.15pt;width:44.95pt;height:89.6pt;z-index:251670528;visibility:visible;mso-wrap-style:square;mso-width-percent:0;mso-height-percent:0;mso-wrap-distance-left:9pt;mso-wrap-distance-top:0;mso-wrap-distance-right:9pt;mso-wrap-distance-bottom:0;mso-position-horizontal:absolute;mso-position-horizontal-relative:text;mso-position-vertical:absolute;mso-position-vertical-relative:text;mso-width-percent:0;mso-height-percent:0;mso-width-relative:margin;mso-height-relative:margin;v-text-anchor:top" o:gfxdata="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" filled="f" stroked="f">
                 <v:textbox style="layout-flow:vertical-ideographic">
@@ -11225,7 +11115,7 @@
               </wp:anchor>
             </w:drawing>
           </mc:Choice>
-          <mc:Fallback xmlns:mv="urn:schemas-microsoft-com:mac:vml" xmlns:mo="http://schemas.microsoft.com/office/mac/office/2008/main">
+          <mc:Fallback xmlns:mo="http://schemas.microsoft.com/office/mac/office/2008/main" xmlns:mv="urn:schemas-microsoft-com:mac:vml">
             <w:pict>
               <v:shape w14:anchorId="12F41376" id="Cuadro_x0020_de_x0020_texto_x0020_11" o:spid="_x0000_s1029" type="#_x0000_t202" style="position:absolute;left:0;text-align:left;margin-left:368.9pt;margin-top:9.3pt;width:44.95pt;height:89.6pt;z-index:251668480;visibility:visible;mso-wrap-style:square;mso-width-percent:0;mso-height-percent:0;mso-wrap-distance-left:9pt;mso-wrap-distance-top:0;mso-wrap-distance-right:9pt;mso-wrap-distance-bottom:0;mso-position-horizontal:absolute;mso-position-horizontal-relative:text;mso-position-vertical:absolute;mso-position-vertical-relative:text;mso-width-percent:0;mso-height-percent:0;mso-width-relative:margin;mso-height-relative:margin;v-text-anchor:top" o:gfxdata="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" filled="f" stroked="f">
                 <v:textbox style="layout-flow:vertical-ideographic">
@@ -11353,7 +11243,7 @@
               </wp:anchor>
             </w:drawing>
           </mc:Choice>
-          <mc:Fallback xmlns:mv="urn:schemas-microsoft-com:mac:vml" xmlns:mo="http://schemas.microsoft.com/office/mac/office/2008/main">
+          <mc:Fallback xmlns:mo="http://schemas.microsoft.com/office/mac/office/2008/main" xmlns:mv="urn:schemas-microsoft-com:mac:vml">
             <w:pict>
               <v:shape w14:anchorId="56B17BC3" id="Cuadro_x0020_de_x0020_texto_x0020_7" o:spid="_x0000_s1030" type="#_x0000_t202" style="position:absolute;left:0;text-align:left;margin-left:.1pt;margin-top:.6pt;width:413.9pt;height:117pt;z-index:251661312;visibility:visible;mso-wrap-style:square;mso-width-percent:0;mso-wrap-distance-left:9pt;mso-wrap-distance-top:0;mso-wrap-distance-right:9pt;mso-wrap-distance-bottom:0;mso-position-horizontal:absolute;mso-position-horizontal-relative:text;mso-position-vertical:absolute;mso-position-vertical-relative:text;mso-width-percent:0;mso-width-relative:margin;v-text-anchor:top" o:gfxdata="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" filled="f" strokecolor="#4472c4 [3208]" strokeweight="2.25pt">
                 <v:textbox>
@@ -11445,7 +11335,7 @@
               </wp:anchor>
             </w:drawing>
           </mc:Choice>
-          <mc:Fallback xmlns:mv="urn:schemas-microsoft-com:mac:vml" xmlns:mo="http://schemas.microsoft.com/office/mac/office/2008/main">
+          <mc:Fallback xmlns:mo="http://schemas.microsoft.com/office/mac/office/2008/main" xmlns:mv="urn:schemas-microsoft-com:mac:vml">
             <w:pict>
               <v:shape w14:anchorId="20D9DFCF" id="Cuadro_x0020_de_x0020_texto_x0020_8" o:spid="_x0000_s1031" type="#_x0000_t202" style="position:absolute;left:0;text-align:left;margin-left:.1pt;margin-top:153.35pt;width:413.9pt;height:251.95pt;z-index:251663360;visibility:visible;mso-wrap-style:square;mso-width-percent:0;mso-height-percent:0;mso-wrap-distance-left:9pt;mso-wrap-distance-top:0;mso-wrap-distance-right:9pt;mso-wrap-distance-bottom:0;mso-position-horizontal:absolute;mso-position-horizontal-relative:text;mso-position-vertical:absolute;mso-position-vertical-relative:text;mso-width-percent:0;mso-height-percent:0;mso-width-relative:margin;mso-height-relative:margin;v-text-anchor:top" o:gfxdata="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" filled="f" strokecolor="#7030a0" strokeweight="2.25pt">
                 <v:textbox>
@@ -11537,7 +11427,7 @@
               </wp:anchor>
             </w:drawing>
           </mc:Choice>
-          <mc:Fallback xmlns:mv="urn:schemas-microsoft-com:mac:vml" xmlns:mo="http://schemas.microsoft.com/office/mac/office/2008/main">
+          <mc:Fallback xmlns:mo="http://schemas.microsoft.com/office/mac/office/2008/main" xmlns:mv="urn:schemas-microsoft-com:mac:vml">
             <w:pict>
               <v:shape w14:anchorId="347DBF43" id="Cuadro_x0020_de_x0020_texto_x0020_9" o:spid="_x0000_s1032" type="#_x0000_t202" style="position:absolute;left:0;text-align:left;margin-left:.1pt;margin-top:414.45pt;width:413.9pt;height:89.7pt;z-index:251665408;visibility:visible;mso-wrap-style:square;mso-width-percent:0;mso-height-percent:0;mso-wrap-distance-left:9pt;mso-wrap-distance-top:0;mso-wrap-distance-right:9pt;mso-wrap-distance-bottom:0;mso-position-horizontal:absolute;mso-position-horizontal-relative:text;mso-position-vertical:absolute;mso-position-vertical-relative:text;mso-width-percent:0;mso-height-percent:0;mso-width-relative:margin;mso-height-relative:margin;v-text-anchor:top" o:gfxdata="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" filled="f" strokecolor="#70ad47 [3209]" strokeweight="2.25pt">
                 <v:textbox>
@@ -12173,7 +12063,7 @@
               </wp:anchor>
             </w:drawing>
           </mc:Choice>
-          <mc:Fallback xmlns:mv="urn:schemas-microsoft-com:mac:vml" xmlns:mo="http://schemas.microsoft.com/office/mac/office/2008/main">
+          <mc:Fallback xmlns:mo="http://schemas.microsoft.com/office/mac/office/2008/main" xmlns:mv="urn:schemas-microsoft-com:mac:vml">
             <w:pict>
               <v:shape w14:anchorId="1B1C0A5E" id="Cuadro_x0020_de_x0020_texto_x0020_18" o:spid="_x0000_s1039" type="#_x0000_t202" style="position:absolute;margin-left:62.75pt;margin-top:14.5pt;width:350.6pt;height:95.95pt;z-index:251683840;visibility:visible;mso-wrap-style:square;mso-width-percent:0;mso-height-percent:0;mso-wrap-distance-left:9pt;mso-wrap-distance-top:0;mso-wrap-distance-right:9pt;mso-wrap-distance-bottom:0;mso-position-horizontal:absolute;mso-position-horizontal-relative:text;mso-position-vertical:absolute;mso-position-vertical-relative:text;mso-width-percent:0;mso-height-percent:0;mso-width-relative:margin;mso-height-relative:margin;v-text-anchor:top" o:gfxdata="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" filled="f" strokecolor="#4472c4 [3208]" strokeweight="2.25pt">
                 <v:textbox>
@@ -12310,7 +12200,7 @@
               </wp:anchor>
             </w:drawing>
           </mc:Choice>
-          <mc:Fallback xmlns:mv="urn:schemas-microsoft-com:mac:vml" xmlns:mo="http://schemas.microsoft.com/office/mac/office/2008/main">
+          <mc:Fallback xmlns:mo="http://schemas.microsoft.com/office/mac/office/2008/main" xmlns:mv="urn:schemas-microsoft-com:mac:vml">
             <w:pict>
               <v:shape w14:anchorId="66A6B7ED" id="Cuadro_x0020_de_x0020_texto_x0020_23" o:spid="_x0000_s1040" type="#_x0000_t202" style="position:absolute;left:0;text-align:left;margin-left:369.25pt;margin-top:311.7pt;width:44.9pt;height:54.35pt;z-index:251691008;visibility:visible;mso-wrap-style:square;mso-width-percent:0;mso-height-percent:0;mso-wrap-distance-left:9pt;mso-wrap-distance-top:0;mso-wrap-distance-right:9pt;mso-wrap-distance-bottom:0;mso-position-horizontal:absolute;mso-position-horizontal-relative:text;mso-position-vertical:absolute;mso-position-vertical-relative:text;mso-width-percent:0;mso-height-percent:0;mso-width-relative:margin;mso-height-relative:margin;v-text-anchor:top" o:gfxdata="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" filled="f" stroked="f">
                 <v:textbox style="layout-flow:vertical-ideographic">
@@ -12441,7 +12331,7 @@
               </wp:anchor>
             </w:drawing>
           </mc:Choice>
-          <mc:Fallback xmlns:mv="urn:schemas-microsoft-com:mac:vml" xmlns:mo="http://schemas.microsoft.com/office/mac/office/2008/main">
+          <mc:Fallback xmlns:mo="http://schemas.microsoft.com/office/mac/office/2008/main" xmlns:mv="urn:schemas-microsoft-com:mac:vml">
             <w:pict>
               <v:shape w14:anchorId="6F3A0A6B" id="Cuadro_x0020_de_x0020_texto_x0020_22" o:spid="_x0000_s1041" type="#_x0000_t202" style="position:absolute;left:0;text-align:left;margin-left:62.75pt;margin-top:311.7pt;width:351.25pt;height:63.35pt;z-index:251689984;visibility:visible;mso-wrap-style:square;mso-width-percent:0;mso-height-percent:0;mso-wrap-distance-left:9pt;mso-wrap-distance-top:0;mso-wrap-distance-right:9pt;mso-wrap-distance-bottom:0;mso-position-horizontal:absolute;mso-position-horizontal-relative:text;mso-position-vertical:absolute;mso-position-vertical-relative:text;mso-width-percent:0;mso-height-percent:0;mso-width-relative:margin;mso-height-relative:margin;v-text-anchor:top" o:gfxdata="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" filled="f" strokecolor="#70ad47 [3209]" strokeweight="2.25pt">
                 <v:textbox>
@@ -12532,7 +12422,7 @@
               </wp:anchor>
             </w:drawing>
           </mc:Choice>
-          <mc:Fallback xmlns:mv="urn:schemas-microsoft-com:mac:vml" xmlns:mo="http://schemas.microsoft.com/office/mac/office/2008/main">
+          <mc:Fallback xmlns:mo="http://schemas.microsoft.com/office/mac/office/2008/main" xmlns:mv="urn:schemas-microsoft-com:mac:vml">
             <w:pict>
               <v:shape w14:anchorId="505B5BCD" id="Cuadro_x0020_de_x0020_texto_x0020_20" o:spid="_x0000_s1042" type="#_x0000_t202" style="position:absolute;left:0;text-align:left;margin-left:63pt;margin-top:105.25pt;width:350.6pt;height:197.8pt;z-index:251686912;visibility:visible;mso-wrap-style:square;mso-width-percent:0;mso-height-percent:0;mso-wrap-distance-left:9pt;mso-wrap-distance-top:0;mso-wrap-distance-right:9pt;mso-wrap-distance-bottom:0;mso-position-horizontal:absolute;mso-position-horizontal-relative:text;mso-position-vertical:absolute;mso-position-vertical-relative:text;mso-width-percent:0;mso-height-percent:0;mso-width-relative:margin;mso-height-relative:margin;v-text-anchor:top" o:gfxdata="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" filled="f" strokecolor="#7030a0" strokeweight="2.25pt">
                 <v:textbox>
@@ -12691,7 +12581,7 @@
               </wp:anchor>
             </w:drawing>
           </mc:Choice>
-          <mc:Fallback xmlns:mv="urn:schemas-microsoft-com:mac:vml" xmlns:mo="http://schemas.microsoft.com/office/mac/office/2008/main">
+          <mc:Fallback xmlns:mo="http://schemas.microsoft.com/office/mac/office/2008/main" xmlns:mv="urn:schemas-microsoft-com:mac:vml">
             <w:pict>
               <v:shape w14:anchorId="5F2C3B1F" id="Cuadro_x0020_de_x0020_texto_x0020_21" o:spid="_x0000_s1043" type="#_x0000_t202" style="position:absolute;left:0;text-align:left;margin-left:369.25pt;margin-top:127.55pt;width:44.9pt;height:148.5pt;z-index:251687936;visibility:visible;mso-wrap-style:square;mso-width-percent:0;mso-height-percent:0;mso-wrap-distance-left:9pt;mso-wrap-distance-top:0;mso-wrap-distance-right:9pt;mso-wrap-distance-bottom:0;mso-position-horizontal:absolute;mso-position-horizontal-relative:text;mso-position-vertical:absolute;mso-position-vertical-relative:text;mso-width-percent:0;mso-height-percent:0;mso-width-relative:margin;mso-height-relative:margin;v-text-anchor:top" o:gfxdata="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" filled="f" stroked="f">
                 <v:textbox style="layout-flow:vertical-ideographic">
@@ -12889,7 +12779,7 @@
               </wp:anchor>
             </w:drawing>
           </mc:Choice>
-          <mc:Fallback xmlns:mv="urn:schemas-microsoft-com:mac:vml" xmlns:mo="http://schemas.microsoft.com/office/mac/office/2008/main">
+          <mc:Fallback xmlns:mo="http://schemas.microsoft.com/office/mac/office/2008/main" xmlns:mv="urn:schemas-microsoft-com:mac:vml">
             <w:pict>
               <v:shape w14:anchorId="624951B5" id="Cuadro_x0020_de_x0020_texto_x0020_19" o:spid="_x0000_s1044" type="#_x0000_t202" style="position:absolute;left:0;text-align:left;margin-left:368.6pt;margin-top:9.05pt;width:44.9pt;height:78pt;z-index:251684864;visibility:visible;mso-wrap-style:square;mso-width-percent:0;mso-height-percent:0;mso-wrap-distance-left:9pt;mso-wrap-distance-top:0;mso-wrap-distance-right:9pt;mso-wrap-distance-bottom:0;mso-position-horizontal:absolute;mso-position-horizontal-relative:text;mso-position-vertical:absolute;mso-position-vertical-relative:text;mso-width-percent:0;mso-height-percent:0;mso-width-relative:margin;mso-height-relative:margin;v-text-anchor:top" o:gfxdata="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" filled="f" stroked="f">
                 <v:textbox style="layout-flow:vertical-ideographic">

</xml_diff>

<commit_message>
inicie la conversion a codigo ASM
</commit_message>
<xml_diff>
--- a/JASCI Doc.docx
+++ b/JASCI Doc.docx
@@ -219,14 +219,25 @@
                                 <w:lang w:val="es-ES"/>
                               </w:rPr>
                             </w:pPr>
+                            <w:proofErr w:type="spellStart"/>
                             <w:r>
                               <w:rPr>
                                 <w:color w:val="2E74B5" w:themeColor="accent1" w:themeShade="BF"/>
                                 <w:sz w:val="22"/>
                                 <w:lang w:val="es-ES"/>
                               </w:rPr>
-                              <w:t xml:space="preserve">compara_si </w:t>
+                              <w:t>compara_si</w:t>
                             </w:r>
+                            <w:proofErr w:type="spellEnd"/>
+                            <w:r>
+                              <w:rPr>
+                                <w:color w:val="2E74B5" w:themeColor="accent1" w:themeShade="BF"/>
+                                <w:sz w:val="22"/>
+                                <w:lang w:val="es-ES"/>
+                              </w:rPr>
+                              <w:t xml:space="preserve"> </w:t>
+                            </w:r>
+                            <w:proofErr w:type="gramStart"/>
                             <w:r>
                               <w:rPr>
                                 <w:sz w:val="22"/>
@@ -240,7 +251,16 @@
                                 <w:sz w:val="22"/>
                                 <w:lang w:val="es-ES"/>
                               </w:rPr>
-                              <w:t>&lt;variable&gt;</w:t>
+                              <w:t>&lt;</w:t>
+                            </w:r>
+                            <w:proofErr w:type="gramEnd"/>
+                            <w:r>
+                              <w:rPr>
+                                <w:color w:val="FFC000" w:themeColor="accent4"/>
+                                <w:sz w:val="22"/>
+                                <w:lang w:val="es-ES"/>
+                              </w:rPr>
+                              <w:t>variable&gt;</w:t>
                             </w:r>
                             <w:r>
                               <w:rPr>
@@ -302,7 +322,25 @@
                                 <w:sz w:val="22"/>
                                 <w:lang w:val="es-ES"/>
                               </w:rPr>
-                              <w:t>“¡Este_lenguaje_es_genial!”</w:t>
+                              <w:t>“¡</w:t>
+                            </w:r>
+                            <w:proofErr w:type="spellStart"/>
+                            <w:r>
+                              <w:rPr>
+                                <w:color w:val="538135" w:themeColor="accent6" w:themeShade="BF"/>
+                                <w:sz w:val="22"/>
+                                <w:lang w:val="es-ES"/>
+                              </w:rPr>
+                              <w:t>Este_lenguaje_es_genial</w:t>
+                            </w:r>
+                            <w:proofErr w:type="spellEnd"/>
+                            <w:r>
+                              <w:rPr>
+                                <w:color w:val="538135" w:themeColor="accent6" w:themeShade="BF"/>
+                                <w:sz w:val="22"/>
+                                <w:lang w:val="es-ES"/>
+                              </w:rPr>
+                              <w:t>!”</w:t>
                             </w:r>
                           </w:p>
                           <w:p>
@@ -313,6 +351,7 @@
                                 <w:lang w:val="es-ES"/>
                               </w:rPr>
                             </w:pPr>
+                            <w:proofErr w:type="spellStart"/>
                             <w:r>
                               <w:rPr>
                                 <w:color w:val="2E74B5" w:themeColor="accent1" w:themeShade="BF"/>
@@ -321,6 +360,7 @@
                               </w:rPr>
                               <w:t>fin_compara</w:t>
                             </w:r>
+                            <w:proofErr w:type="spellEnd"/>
                           </w:p>
                         </w:txbxContent>
                       </wps:txbx>
@@ -1834,8 +1874,42 @@
                 <w:szCs w:val="20"/>
                 <w:lang w:eastAsia="es-ES_tradnl"/>
               </w:rPr>
-              <w:t>crea entero vara = varb + 2 + 34 + varc</w:t>
-            </w:r>
+              <w:t xml:space="preserve">crea entero vara = </w:t>
+            </w:r>
+            <w:proofErr w:type="spellStart"/>
+            <w:r>
+              <w:rPr>
+                <w:rFonts w:ascii="Helvetica" w:hAnsi="Helvetica" w:cs="Courier New"/>
+                <w:color w:val="24292E"/>
+                <w:sz w:val="22"/>
+                <w:szCs w:val="20"/>
+                <w:lang w:eastAsia="es-ES_tradnl"/>
+              </w:rPr>
+              <w:t>varb</w:t>
+            </w:r>
+            <w:proofErr w:type="spellEnd"/>
+            <w:r>
+              <w:rPr>
+                <w:rFonts w:ascii="Helvetica" w:hAnsi="Helvetica" w:cs="Courier New"/>
+                <w:color w:val="24292E"/>
+                <w:sz w:val="22"/>
+                <w:szCs w:val="20"/>
+                <w:lang w:eastAsia="es-ES_tradnl"/>
+              </w:rPr>
+              <w:t xml:space="preserve"> + 2 + 34 + </w:t>
+            </w:r>
+            <w:proofErr w:type="spellStart"/>
+            <w:r>
+              <w:rPr>
+                <w:rFonts w:ascii="Helvetica" w:hAnsi="Helvetica" w:cs="Courier New"/>
+                <w:color w:val="24292E"/>
+                <w:sz w:val="22"/>
+                <w:szCs w:val="20"/>
+                <w:lang w:eastAsia="es-ES_tradnl"/>
+              </w:rPr>
+              <w:t>varc</w:t>
+            </w:r>
+            <w:proofErr w:type="spellEnd"/>
           </w:p>
         </w:tc>
       </w:tr>
@@ -2056,8 +2130,20 @@
                 <w:szCs w:val="20"/>
                 <w:lang w:eastAsia="es-ES_tradnl"/>
               </w:rPr>
-              <w:t>lea var</w:t>
-            </w:r>
+              <w:t xml:space="preserve">lea </w:t>
+            </w:r>
+            <w:proofErr w:type="spellStart"/>
+            <w:r>
+              <w:rPr>
+                <w:rFonts w:ascii="Helvetica" w:hAnsi="Helvetica" w:cs="Courier New"/>
+                <w:color w:val="24292E"/>
+                <w:sz w:val="22"/>
+                <w:szCs w:val="20"/>
+                <w:lang w:eastAsia="es-ES_tradnl"/>
+              </w:rPr>
+              <w:t>var</w:t>
+            </w:r>
+            <w:proofErr w:type="spellEnd"/>
           </w:p>
         </w:tc>
       </w:tr>
@@ -2165,8 +2251,19 @@
                 <w:sz w:val="22"/>
                 <w:lang w:eastAsia="es-ES_tradnl"/>
               </w:rPr>
-              <w:t>: Para concatenar se utiliza el símbolo .</w:t>
-            </w:r>
+              <w:t xml:space="preserve">: Para concatenar se utiliza el </w:t>
+            </w:r>
+            <w:proofErr w:type="gramStart"/>
+            <w:r>
+              <w:rPr>
+                <w:rFonts w:ascii="Helvetica" w:eastAsia="Times New Roman" w:hAnsi="Helvetica" w:cs="Times New Roman"/>
+                <w:color w:val="24292E"/>
+                <w:sz w:val="22"/>
+                <w:lang w:eastAsia="es-ES_tradnl"/>
+              </w:rPr>
+              <w:t>símbolo .</w:t>
+            </w:r>
+            <w:proofErr w:type="gramEnd"/>
           </w:p>
         </w:tc>
         <w:tc>
@@ -2409,7 +2506,29 @@
                 <w:szCs w:val="20"/>
                 <w:lang w:eastAsia="es-ES_tradnl"/>
               </w:rPr>
-              <w:t>imprime "Hola_este_lenguaje_es_genial!"</w:t>
+              <w:t>imprime "</w:t>
+            </w:r>
+            <w:proofErr w:type="spellStart"/>
+            <w:r>
+              <w:rPr>
+                <w:rFonts w:ascii="Helvetica" w:hAnsi="Helvetica" w:cs="Courier New"/>
+                <w:color w:val="24292E"/>
+                <w:sz w:val="22"/>
+                <w:szCs w:val="20"/>
+                <w:lang w:eastAsia="es-ES_tradnl"/>
+              </w:rPr>
+              <w:t>Hola_este_lenguaje_es_genial</w:t>
+            </w:r>
+            <w:proofErr w:type="spellEnd"/>
+            <w:r>
+              <w:rPr>
+                <w:rFonts w:ascii="Helvetica" w:hAnsi="Helvetica" w:cs="Courier New"/>
+                <w:color w:val="24292E"/>
+                <w:sz w:val="22"/>
+                <w:szCs w:val="20"/>
+                <w:lang w:eastAsia="es-ES_tradnl"/>
+              </w:rPr>
+              <w:t>!"</w:t>
             </w:r>
           </w:p>
         </w:tc>
@@ -2511,7 +2630,73 @@
                 <w:szCs w:val="20"/>
                 <w:lang w:eastAsia="es-ES_tradnl"/>
               </w:rPr>
-              <w:t>imprime "Hola_este_lenguaje_es_genial!" . "_estoy_concatenando"</w:t>
+              <w:t>imprime "</w:t>
+            </w:r>
+            <w:proofErr w:type="spellStart"/>
+            <w:r>
+              <w:rPr>
+                <w:rFonts w:ascii="Helvetica" w:hAnsi="Helvetica" w:cs="Courier New"/>
+                <w:color w:val="24292E"/>
+                <w:sz w:val="22"/>
+                <w:szCs w:val="20"/>
+                <w:lang w:eastAsia="es-ES_tradnl"/>
+              </w:rPr>
+              <w:t>Hola_este_lenguaje_es_genial</w:t>
+            </w:r>
+            <w:proofErr w:type="spellEnd"/>
+            <w:r>
+              <w:rPr>
+                <w:rFonts w:ascii="Helvetica" w:hAnsi="Helvetica" w:cs="Courier New"/>
+                <w:color w:val="24292E"/>
+                <w:sz w:val="22"/>
+                <w:szCs w:val="20"/>
+                <w:lang w:eastAsia="es-ES_tradnl"/>
+              </w:rPr>
+              <w:t>!</w:t>
+            </w:r>
+            <w:proofErr w:type="gramStart"/>
+            <w:r>
+              <w:rPr>
+                <w:rFonts w:ascii="Helvetica" w:hAnsi="Helvetica" w:cs="Courier New"/>
+                <w:color w:val="24292E"/>
+                <w:sz w:val="22"/>
+                <w:szCs w:val="20"/>
+                <w:lang w:eastAsia="es-ES_tradnl"/>
+              </w:rPr>
+              <w:t>" .</w:t>
+            </w:r>
+            <w:proofErr w:type="gramEnd"/>
+            <w:r>
+              <w:rPr>
+                <w:rFonts w:ascii="Helvetica" w:hAnsi="Helvetica" w:cs="Courier New"/>
+                <w:color w:val="24292E"/>
+                <w:sz w:val="22"/>
+                <w:szCs w:val="20"/>
+                <w:lang w:eastAsia="es-ES_tradnl"/>
+              </w:rPr>
+              <w:t xml:space="preserve"> "_</w:t>
+            </w:r>
+            <w:proofErr w:type="spellStart"/>
+            <w:r>
+              <w:rPr>
+                <w:rFonts w:ascii="Helvetica" w:hAnsi="Helvetica" w:cs="Courier New"/>
+                <w:color w:val="24292E"/>
+                <w:sz w:val="22"/>
+                <w:szCs w:val="20"/>
+                <w:lang w:eastAsia="es-ES_tradnl"/>
+              </w:rPr>
+              <w:t>estoy_concatenando</w:t>
+            </w:r>
+            <w:proofErr w:type="spellEnd"/>
+            <w:r>
+              <w:rPr>
+                <w:rFonts w:ascii="Helvetica" w:hAnsi="Helvetica" w:cs="Courier New"/>
+                <w:color w:val="24292E"/>
+                <w:sz w:val="22"/>
+                <w:szCs w:val="20"/>
+                <w:lang w:eastAsia="es-ES_tradnl"/>
+              </w:rPr>
+              <w:t>"</w:t>
             </w:r>
           </w:p>
         </w:tc>
@@ -2613,8 +2798,42 @@
                 <w:szCs w:val="20"/>
                 <w:lang w:eastAsia="es-ES_tradnl"/>
               </w:rPr>
-              <w:t>imprime vara . varb</w:t>
-            </w:r>
+              <w:t xml:space="preserve">imprime </w:t>
+            </w:r>
+            <w:proofErr w:type="gramStart"/>
+            <w:r>
+              <w:rPr>
+                <w:rFonts w:ascii="Helvetica" w:hAnsi="Helvetica" w:cs="Courier New"/>
+                <w:color w:val="24292E"/>
+                <w:sz w:val="22"/>
+                <w:szCs w:val="20"/>
+                <w:lang w:eastAsia="es-ES_tradnl"/>
+              </w:rPr>
+              <w:t>vara .</w:t>
+            </w:r>
+            <w:proofErr w:type="gramEnd"/>
+            <w:r>
+              <w:rPr>
+                <w:rFonts w:ascii="Helvetica" w:hAnsi="Helvetica" w:cs="Courier New"/>
+                <w:color w:val="24292E"/>
+                <w:sz w:val="22"/>
+                <w:szCs w:val="20"/>
+                <w:lang w:eastAsia="es-ES_tradnl"/>
+              </w:rPr>
+              <w:t xml:space="preserve"> </w:t>
+            </w:r>
+            <w:proofErr w:type="spellStart"/>
+            <w:r>
+              <w:rPr>
+                <w:rFonts w:ascii="Helvetica" w:hAnsi="Helvetica" w:cs="Courier New"/>
+                <w:color w:val="24292E"/>
+                <w:sz w:val="22"/>
+                <w:szCs w:val="20"/>
+                <w:lang w:eastAsia="es-ES_tradnl"/>
+              </w:rPr>
+              <w:t>varb</w:t>
+            </w:r>
+            <w:proofErr w:type="spellEnd"/>
           </w:p>
         </w:tc>
       </w:tr>
@@ -2955,7 +3174,29 @@
                 <w:szCs w:val="20"/>
                 <w:lang w:eastAsia="es-ES_tradnl"/>
               </w:rPr>
-              <w:t>asigna &lt;variable&gt; = "Hola_JASCI"</w:t>
+              <w:t>asigna &lt;variable&gt; = "</w:t>
+            </w:r>
+            <w:proofErr w:type="spellStart"/>
+            <w:r>
+              <w:rPr>
+                <w:rFonts w:ascii="Helvetica" w:hAnsi="Helvetica" w:cs="Courier New"/>
+                <w:color w:val="24292E"/>
+                <w:sz w:val="22"/>
+                <w:szCs w:val="20"/>
+                <w:lang w:eastAsia="es-ES_tradnl"/>
+              </w:rPr>
+              <w:t>Hola_JASCI</w:t>
+            </w:r>
+            <w:proofErr w:type="spellEnd"/>
+            <w:r>
+              <w:rPr>
+                <w:rFonts w:ascii="Helvetica" w:hAnsi="Helvetica" w:cs="Courier New"/>
+                <w:color w:val="24292E"/>
+                <w:sz w:val="22"/>
+                <w:szCs w:val="20"/>
+                <w:lang w:eastAsia="es-ES_tradnl"/>
+              </w:rPr>
+              <w:t>"</w:t>
             </w:r>
           </w:p>
         </w:tc>
@@ -3192,7 +3433,27 @@
                 <w:szCs w:val="20"/>
                 <w:lang w:eastAsia="es-ES_tradnl"/>
               </w:rPr>
-              <w:t>Los operadores relacionados aceptados son: &lt; Menor que, &gt; Mayor que, == Igual, != No igual que.</w:t>
+              <w:t>Los operadores relacionados aceptados son: &lt; Menor que, &gt; Mayor que, == Igual</w:t>
+            </w:r>
+            <w:proofErr w:type="gramStart"/>
+            <w:r>
+              <w:rPr>
+                <w:rFonts w:ascii="Helvetica" w:eastAsia="Times New Roman" w:hAnsi="Helvetica" w:cs="Times New Roman"/>
+                <w:sz w:val="22"/>
+                <w:szCs w:val="20"/>
+                <w:lang w:eastAsia="es-ES_tradnl"/>
+              </w:rPr>
+              <w:t>, !</w:t>
+            </w:r>
+            <w:proofErr w:type="gramEnd"/>
+            <w:r>
+              <w:rPr>
+                <w:rFonts w:ascii="Helvetica" w:eastAsia="Times New Roman" w:hAnsi="Helvetica" w:cs="Times New Roman"/>
+                <w:sz w:val="22"/>
+                <w:szCs w:val="20"/>
+                <w:lang w:eastAsia="es-ES_tradnl"/>
+              </w:rPr>
+              <w:t>= No igual que.</w:t>
             </w:r>
           </w:p>
         </w:tc>
@@ -3232,7 +3493,29 @@
                 <w:szCs w:val="20"/>
                 <w:lang w:eastAsia="es-ES_tradnl"/>
               </w:rPr>
-              <w:t>ciclo ( &lt;var</w:t>
+              <w:t xml:space="preserve">ciclo </w:t>
+            </w:r>
+            <w:proofErr w:type="gramStart"/>
+            <w:r>
+              <w:rPr>
+                <w:rFonts w:ascii="Helvetica" w:hAnsi="Helvetica" w:cs="Courier New"/>
+                <w:color w:val="24292E"/>
+                <w:sz w:val="22"/>
+                <w:szCs w:val="20"/>
+                <w:lang w:eastAsia="es-ES_tradnl"/>
+              </w:rPr>
+              <w:t>( &lt;</w:t>
+            </w:r>
+            <w:proofErr w:type="gramEnd"/>
+            <w:r>
+              <w:rPr>
+                <w:rFonts w:ascii="Helvetica" w:hAnsi="Helvetica" w:cs="Courier New"/>
+                <w:color w:val="24292E"/>
+                <w:sz w:val="22"/>
+                <w:szCs w:val="20"/>
+                <w:lang w:eastAsia="es-ES_tradnl"/>
+              </w:rPr>
+              <w:t>var</w:t>
             </w:r>
             <w:r>
               <w:rPr>
@@ -3352,7 +3635,29 @@
                 <w:szCs w:val="20"/>
                 <w:lang w:eastAsia="es-ES_tradnl"/>
               </w:rPr>
-              <w:t>ciclo ( &lt;var</w:t>
+              <w:t xml:space="preserve">ciclo </w:t>
+            </w:r>
+            <w:proofErr w:type="gramStart"/>
+            <w:r>
+              <w:rPr>
+                <w:rFonts w:ascii="Helvetica" w:hAnsi="Helvetica" w:cs="Courier New"/>
+                <w:color w:val="24292E"/>
+                <w:sz w:val="22"/>
+                <w:szCs w:val="20"/>
+                <w:lang w:eastAsia="es-ES_tradnl"/>
+              </w:rPr>
+              <w:t>( &lt;</w:t>
+            </w:r>
+            <w:proofErr w:type="gramEnd"/>
+            <w:r>
+              <w:rPr>
+                <w:rFonts w:ascii="Helvetica" w:hAnsi="Helvetica" w:cs="Courier New"/>
+                <w:color w:val="24292E"/>
+                <w:sz w:val="22"/>
+                <w:szCs w:val="20"/>
+                <w:lang w:eastAsia="es-ES_tradnl"/>
+              </w:rPr>
+              <w:t>var</w:t>
             </w:r>
             <w:r>
               <w:rPr>
@@ -3512,8 +3817,20 @@
                 <w:szCs w:val="20"/>
                 <w:lang w:eastAsia="es-ES_tradnl"/>
               </w:rPr>
-              <w:t>ciclo ( &lt;</w:t>
-            </w:r>
+              <w:t xml:space="preserve">ciclo </w:t>
+            </w:r>
+            <w:proofErr w:type="gramStart"/>
+            <w:r>
+              <w:rPr>
+                <w:rFonts w:ascii="Helvetica" w:hAnsi="Helvetica" w:cs="Courier New"/>
+                <w:color w:val="24292E"/>
+                <w:sz w:val="22"/>
+                <w:szCs w:val="20"/>
+                <w:lang w:eastAsia="es-ES_tradnl"/>
+              </w:rPr>
+              <w:t>( &lt;</w:t>
+            </w:r>
+            <w:proofErr w:type="gramEnd"/>
             <w:r>
               <w:rPr>
                 <w:rFonts w:ascii="Helvetica" w:hAnsi="Helvetica" w:cs="Courier New"/>
@@ -3672,7 +3989,41 @@
                 <w:szCs w:val="20"/>
                 <w:lang w:eastAsia="es-ES_tradnl"/>
               </w:rPr>
-              <w:t>ciclo ( varA )</w:t>
+              <w:t xml:space="preserve">ciclo </w:t>
+            </w:r>
+            <w:proofErr w:type="gramStart"/>
+            <w:r>
+              <w:rPr>
+                <w:rFonts w:ascii="Helvetica" w:hAnsi="Helvetica" w:cs="Courier New"/>
+                <w:color w:val="24292E"/>
+                <w:sz w:val="22"/>
+                <w:szCs w:val="20"/>
+                <w:lang w:eastAsia="es-ES_tradnl"/>
+              </w:rPr>
+              <w:t xml:space="preserve">( </w:t>
+            </w:r>
+            <w:proofErr w:type="spellStart"/>
+            <w:r>
+              <w:rPr>
+                <w:rFonts w:ascii="Helvetica" w:hAnsi="Helvetica" w:cs="Courier New"/>
+                <w:color w:val="24292E"/>
+                <w:sz w:val="22"/>
+                <w:szCs w:val="20"/>
+                <w:lang w:eastAsia="es-ES_tradnl"/>
+              </w:rPr>
+              <w:t>varA</w:t>
+            </w:r>
+            <w:proofErr w:type="spellEnd"/>
+            <w:proofErr w:type="gramEnd"/>
+            <w:r>
+              <w:rPr>
+                <w:rFonts w:ascii="Helvetica" w:hAnsi="Helvetica" w:cs="Courier New"/>
+                <w:color w:val="24292E"/>
+                <w:sz w:val="22"/>
+                <w:szCs w:val="20"/>
+                <w:lang w:eastAsia="es-ES_tradnl"/>
+              </w:rPr>
+              <w:t xml:space="preserve"> )</w:t>
             </w:r>
           </w:p>
         </w:tc>
@@ -3772,7 +4123,63 @@
                 <w:szCs w:val="20"/>
                 <w:lang w:eastAsia="es-ES_tradnl"/>
               </w:rPr>
-              <w:t>ciclo ( varA == 10 &amp;&amp; varB &lt; 5 )</w:t>
+              <w:t xml:space="preserve">ciclo </w:t>
+            </w:r>
+            <w:proofErr w:type="gramStart"/>
+            <w:r>
+              <w:rPr>
+                <w:rFonts w:ascii="Helvetica" w:hAnsi="Helvetica" w:cs="Courier New"/>
+                <w:color w:val="24292E"/>
+                <w:sz w:val="22"/>
+                <w:szCs w:val="20"/>
+                <w:lang w:eastAsia="es-ES_tradnl"/>
+              </w:rPr>
+              <w:t xml:space="preserve">( </w:t>
+            </w:r>
+            <w:proofErr w:type="spellStart"/>
+            <w:r>
+              <w:rPr>
+                <w:rFonts w:ascii="Helvetica" w:hAnsi="Helvetica" w:cs="Courier New"/>
+                <w:color w:val="24292E"/>
+                <w:sz w:val="22"/>
+                <w:szCs w:val="20"/>
+                <w:lang w:eastAsia="es-ES_tradnl"/>
+              </w:rPr>
+              <w:t>varA</w:t>
+            </w:r>
+            <w:proofErr w:type="spellEnd"/>
+            <w:proofErr w:type="gramEnd"/>
+            <w:r>
+              <w:rPr>
+                <w:rFonts w:ascii="Helvetica" w:hAnsi="Helvetica" w:cs="Courier New"/>
+                <w:color w:val="24292E"/>
+                <w:sz w:val="22"/>
+                <w:szCs w:val="20"/>
+                <w:lang w:eastAsia="es-ES_tradnl"/>
+              </w:rPr>
+              <w:t xml:space="preserve"> == 10 &amp;&amp; </w:t>
+            </w:r>
+            <w:proofErr w:type="spellStart"/>
+            <w:r>
+              <w:rPr>
+                <w:rFonts w:ascii="Helvetica" w:hAnsi="Helvetica" w:cs="Courier New"/>
+                <w:color w:val="24292E"/>
+                <w:sz w:val="22"/>
+                <w:szCs w:val="20"/>
+                <w:lang w:eastAsia="es-ES_tradnl"/>
+              </w:rPr>
+              <w:t>varB</w:t>
+            </w:r>
+            <w:proofErr w:type="spellEnd"/>
+            <w:r>
+              <w:rPr>
+                <w:rFonts w:ascii="Helvetica" w:hAnsi="Helvetica" w:cs="Courier New"/>
+                <w:color w:val="24292E"/>
+                <w:sz w:val="22"/>
+                <w:szCs w:val="20"/>
+                <w:lang w:eastAsia="es-ES_tradnl"/>
+              </w:rPr>
+              <w:t xml:space="preserve"> &lt; 5 )</w:t>
             </w:r>
           </w:p>
         </w:tc>
@@ -3872,7 +4279,41 @@
                 <w:szCs w:val="20"/>
                 <w:lang w:eastAsia="es-ES_tradnl"/>
               </w:rPr>
-              <w:t xml:space="preserve">ciclo ( varA </w:t>
+              <w:t xml:space="preserve">ciclo </w:t>
+            </w:r>
+            <w:proofErr w:type="gramStart"/>
+            <w:r>
+              <w:rPr>
+                <w:rFonts w:ascii="Helvetica" w:hAnsi="Helvetica" w:cs="Courier New"/>
+                <w:color w:val="24292E"/>
+                <w:sz w:val="22"/>
+                <w:szCs w:val="20"/>
+                <w:lang w:eastAsia="es-ES_tradnl"/>
+              </w:rPr>
+              <w:t xml:space="preserve">( </w:t>
+            </w:r>
+            <w:proofErr w:type="spellStart"/>
+            <w:r>
+              <w:rPr>
+                <w:rFonts w:ascii="Helvetica" w:hAnsi="Helvetica" w:cs="Courier New"/>
+                <w:color w:val="24292E"/>
+                <w:sz w:val="22"/>
+                <w:szCs w:val="20"/>
+                <w:lang w:eastAsia="es-ES_tradnl"/>
+              </w:rPr>
+              <w:t>varA</w:t>
+            </w:r>
+            <w:proofErr w:type="spellEnd"/>
+            <w:proofErr w:type="gramEnd"/>
+            <w:r>
+              <w:rPr>
+                <w:rFonts w:ascii="Helvetica" w:hAnsi="Helvetica" w:cs="Courier New"/>
+                <w:color w:val="24292E"/>
+                <w:sz w:val="22"/>
+                <w:szCs w:val="20"/>
+                <w:lang w:eastAsia="es-ES_tradnl"/>
+              </w:rPr>
+              <w:t xml:space="preserve"> </w:t>
             </w:r>
             <w:r>
               <w:rPr>
@@ -3925,6 +4366,7 @@
                 <w:lang w:eastAsia="es-ES_tradnl"/>
               </w:rPr>
             </w:pPr>
+            <w:proofErr w:type="spellStart"/>
             <w:r>
               <w:rPr>
                 <w:rFonts w:ascii="Helvetica" w:eastAsia="Times New Roman" w:hAnsi="Helvetica" w:cs="Times New Roman"/>
@@ -3943,6 +4385,7 @@
               </w:rPr>
               <w:t>ompara_si</w:t>
             </w:r>
+            <w:proofErr w:type="spellEnd"/>
           </w:p>
         </w:tc>
         <w:tc>
@@ -4026,7 +4469,27 @@
                 <w:szCs w:val="20"/>
                 <w:lang w:eastAsia="es-ES_tradnl"/>
               </w:rPr>
-              <w:t>Los operadores relacionados aceptados son: &lt; Menor que, &gt; Mayor que, == Igual, != No igual que.</w:t>
+              <w:t>Los operadores relacionados aceptados son: &lt; Menor que, &gt; Mayor que, == Igual</w:t>
+            </w:r>
+            <w:proofErr w:type="gramStart"/>
+            <w:r>
+              <w:rPr>
+                <w:rFonts w:ascii="Helvetica" w:eastAsia="Times New Roman" w:hAnsi="Helvetica" w:cs="Times New Roman"/>
+                <w:sz w:val="22"/>
+                <w:szCs w:val="20"/>
+                <w:lang w:eastAsia="es-ES_tradnl"/>
+              </w:rPr>
+              <w:t>, !</w:t>
+            </w:r>
+            <w:proofErr w:type="gramEnd"/>
+            <w:r>
+              <w:rPr>
+                <w:rFonts w:ascii="Helvetica" w:eastAsia="Times New Roman" w:hAnsi="Helvetica" w:cs="Times New Roman"/>
+                <w:sz w:val="22"/>
+                <w:szCs w:val="20"/>
+                <w:lang w:eastAsia="es-ES_tradnl"/>
+              </w:rPr>
+              <w:t>= No igual que.</w:t>
             </w:r>
           </w:p>
           <w:p>
@@ -4068,6 +4531,7 @@
                 <w:lang w:eastAsia="es-ES_tradnl"/>
               </w:rPr>
             </w:pPr>
+            <w:proofErr w:type="spellStart"/>
             <w:r>
               <w:rPr>
                 <w:rFonts w:ascii="Helvetica" w:hAnsi="Helvetica" w:cs="Courier New"/>
@@ -4078,15 +4542,38 @@
               </w:rPr>
               <w:t>compara_si</w:t>
             </w:r>
-            <w:r>
-              <w:rPr>
-                <w:rFonts w:ascii="Helvetica" w:hAnsi="Helvetica" w:cs="Courier New"/>
-                <w:color w:val="24292E"/>
-                <w:sz w:val="22"/>
-                <w:szCs w:val="20"/>
-                <w:lang w:eastAsia="es-ES_tradnl"/>
-              </w:rPr>
-              <w:t xml:space="preserve"> ( &lt;var</w:t>
+            <w:proofErr w:type="spellEnd"/>
+            <w:r>
+              <w:rPr>
+                <w:rFonts w:ascii="Helvetica" w:hAnsi="Helvetica" w:cs="Courier New"/>
+                <w:color w:val="24292E"/>
+                <w:sz w:val="22"/>
+                <w:szCs w:val="20"/>
+                <w:lang w:eastAsia="es-ES_tradnl"/>
+              </w:rPr>
+              <w:t xml:space="preserve"> </w:t>
+            </w:r>
+            <w:proofErr w:type="gramStart"/>
+            <w:r>
+              <w:rPr>
+                <w:rFonts w:ascii="Helvetica" w:hAnsi="Helvetica" w:cs="Courier New"/>
+                <w:color w:val="24292E"/>
+                <w:sz w:val="22"/>
+                <w:szCs w:val="20"/>
+                <w:lang w:eastAsia="es-ES_tradnl"/>
+              </w:rPr>
+              <w:t>( &lt;</w:t>
+            </w:r>
+            <w:proofErr w:type="gramEnd"/>
+            <w:r>
+              <w:rPr>
+                <w:rFonts w:ascii="Helvetica" w:hAnsi="Helvetica" w:cs="Courier New"/>
+                <w:color w:val="24292E"/>
+                <w:sz w:val="22"/>
+                <w:szCs w:val="20"/>
+                <w:lang w:eastAsia="es-ES_tradnl"/>
+              </w:rPr>
+              <w:t>var</w:t>
             </w:r>
             <w:r>
               <w:rPr>
@@ -4198,25 +4685,49 @@
                 <w:lang w:eastAsia="es-ES_tradnl"/>
               </w:rPr>
             </w:pPr>
-            <w:r>
-              <w:rPr>
-                <w:rFonts w:ascii="Helvetica" w:hAnsi="Helvetica" w:cs="Courier New"/>
-                <w:color w:val="24292E"/>
-                <w:sz w:val="22"/>
-                <w:szCs w:val="20"/>
-                <w:lang w:eastAsia="es-ES_tradnl"/>
-              </w:rPr>
-              <w:t xml:space="preserve">compara_si </w:t>
-            </w:r>
-            <w:r>
-              <w:rPr>
-                <w:rFonts w:ascii="Helvetica" w:hAnsi="Helvetica" w:cs="Courier New"/>
-                <w:color w:val="24292E"/>
-                <w:sz w:val="22"/>
-                <w:szCs w:val="20"/>
-                <w:lang w:eastAsia="es-ES_tradnl"/>
-              </w:rPr>
-              <w:t>( &lt;var</w:t>
+            <w:proofErr w:type="spellStart"/>
+            <w:r>
+              <w:rPr>
+                <w:rFonts w:ascii="Helvetica" w:hAnsi="Helvetica" w:cs="Courier New"/>
+                <w:color w:val="24292E"/>
+                <w:sz w:val="22"/>
+                <w:szCs w:val="20"/>
+                <w:lang w:eastAsia="es-ES_tradnl"/>
+              </w:rPr>
+              <w:t>compara_si</w:t>
+            </w:r>
+            <w:proofErr w:type="spellEnd"/>
+            <w:r>
+              <w:rPr>
+                <w:rFonts w:ascii="Helvetica" w:hAnsi="Helvetica" w:cs="Courier New"/>
+                <w:color w:val="24292E"/>
+                <w:sz w:val="22"/>
+                <w:szCs w:val="20"/>
+                <w:lang w:eastAsia="es-ES_tradnl"/>
+              </w:rPr>
+              <w:t xml:space="preserve"> </w:t>
+            </w:r>
+            <w:proofErr w:type="gramStart"/>
+            <w:r>
+              <w:rPr>
+                <w:rFonts w:ascii="Helvetica" w:hAnsi="Helvetica" w:cs="Courier New"/>
+                <w:color w:val="24292E"/>
+                <w:sz w:val="22"/>
+                <w:szCs w:val="20"/>
+                <w:lang w:eastAsia="es-ES_tradnl"/>
+              </w:rPr>
+              <w:t>( &lt;</w:t>
+            </w:r>
+            <w:proofErr w:type="gramEnd"/>
+            <w:r>
+              <w:rPr>
+                <w:rFonts w:ascii="Helvetica" w:hAnsi="Helvetica" w:cs="Courier New"/>
+                <w:color w:val="24292E"/>
+                <w:sz w:val="22"/>
+                <w:szCs w:val="20"/>
+                <w:lang w:eastAsia="es-ES_tradnl"/>
+              </w:rPr>
+              <w:t>var</w:t>
             </w:r>
             <w:r>
               <w:rPr>
@@ -4368,16 +4879,29 @@
                 <w:lang w:eastAsia="es-ES_tradnl"/>
               </w:rPr>
             </w:pPr>
-            <w:r>
-              <w:rPr>
-                <w:rFonts w:ascii="Helvetica" w:hAnsi="Helvetica" w:cs="Courier New"/>
-                <w:color w:val="24292E"/>
-                <w:sz w:val="22"/>
-                <w:szCs w:val="20"/>
-                <w:lang w:eastAsia="es-ES_tradnl"/>
-              </w:rPr>
-              <w:t xml:space="preserve">compara_si </w:t>
-            </w:r>
+            <w:proofErr w:type="spellStart"/>
+            <w:r>
+              <w:rPr>
+                <w:rFonts w:ascii="Helvetica" w:hAnsi="Helvetica" w:cs="Courier New"/>
+                <w:color w:val="24292E"/>
+                <w:sz w:val="22"/>
+                <w:szCs w:val="20"/>
+                <w:lang w:eastAsia="es-ES_tradnl"/>
+              </w:rPr>
+              <w:t>compara_si</w:t>
+            </w:r>
+            <w:proofErr w:type="spellEnd"/>
+            <w:r>
+              <w:rPr>
+                <w:rFonts w:ascii="Helvetica" w:hAnsi="Helvetica" w:cs="Courier New"/>
+                <w:color w:val="24292E"/>
+                <w:sz w:val="22"/>
+                <w:szCs w:val="20"/>
+                <w:lang w:eastAsia="es-ES_tradnl"/>
+              </w:rPr>
+              <w:t xml:space="preserve"> </w:t>
+            </w:r>
+            <w:proofErr w:type="gramStart"/>
             <w:r>
               <w:rPr>
                 <w:rFonts w:ascii="Helvetica" w:hAnsi="Helvetica" w:cs="Courier New"/>
@@ -4388,6 +4912,7 @@
               </w:rPr>
               <w:t>( &lt;</w:t>
             </w:r>
+            <w:proofErr w:type="gramEnd"/>
             <w:r>
               <w:rPr>
                 <w:rFonts w:ascii="Helvetica" w:hAnsi="Helvetica" w:cs="Courier New"/>
@@ -4538,25 +5063,61 @@
                 <w:lang w:eastAsia="es-ES_tradnl"/>
               </w:rPr>
             </w:pPr>
-            <w:r>
-              <w:rPr>
-                <w:rFonts w:ascii="Helvetica" w:hAnsi="Helvetica" w:cs="Courier New"/>
-                <w:color w:val="24292E"/>
-                <w:sz w:val="22"/>
-                <w:szCs w:val="20"/>
-                <w:lang w:eastAsia="es-ES_tradnl"/>
-              </w:rPr>
-              <w:t xml:space="preserve">compara_si </w:t>
-            </w:r>
-            <w:r>
-              <w:rPr>
-                <w:rFonts w:ascii="Helvetica" w:hAnsi="Helvetica" w:cs="Courier New"/>
-                <w:color w:val="24292E"/>
-                <w:sz w:val="22"/>
-                <w:szCs w:val="20"/>
-                <w:lang w:eastAsia="es-ES_tradnl"/>
-              </w:rPr>
-              <w:t>( varA )</w:t>
+            <w:proofErr w:type="spellStart"/>
+            <w:r>
+              <w:rPr>
+                <w:rFonts w:ascii="Helvetica" w:hAnsi="Helvetica" w:cs="Courier New"/>
+                <w:color w:val="24292E"/>
+                <w:sz w:val="22"/>
+                <w:szCs w:val="20"/>
+                <w:lang w:eastAsia="es-ES_tradnl"/>
+              </w:rPr>
+              <w:t>compara_si</w:t>
+            </w:r>
+            <w:proofErr w:type="spellEnd"/>
+            <w:r>
+              <w:rPr>
+                <w:rFonts w:ascii="Helvetica" w:hAnsi="Helvetica" w:cs="Courier New"/>
+                <w:color w:val="24292E"/>
+                <w:sz w:val="22"/>
+                <w:szCs w:val="20"/>
+                <w:lang w:eastAsia="es-ES_tradnl"/>
+              </w:rPr>
+              <w:t xml:space="preserve"> </w:t>
+            </w:r>
+            <w:proofErr w:type="gramStart"/>
+            <w:r>
+              <w:rPr>
+                <w:rFonts w:ascii="Helvetica" w:hAnsi="Helvetica" w:cs="Courier New"/>
+                <w:color w:val="24292E"/>
+                <w:sz w:val="22"/>
+                <w:szCs w:val="20"/>
+                <w:lang w:eastAsia="es-ES_tradnl"/>
+              </w:rPr>
+              <w:t xml:space="preserve">( </w:t>
+            </w:r>
+            <w:proofErr w:type="spellStart"/>
+            <w:r>
+              <w:rPr>
+                <w:rFonts w:ascii="Helvetica" w:hAnsi="Helvetica" w:cs="Courier New"/>
+                <w:color w:val="24292E"/>
+                <w:sz w:val="22"/>
+                <w:szCs w:val="20"/>
+                <w:lang w:eastAsia="es-ES_tradnl"/>
+              </w:rPr>
+              <w:t>varA</w:t>
+            </w:r>
+            <w:proofErr w:type="spellEnd"/>
+            <w:proofErr w:type="gramEnd"/>
+            <w:r>
+              <w:rPr>
+                <w:rFonts w:ascii="Helvetica" w:hAnsi="Helvetica" w:cs="Courier New"/>
+                <w:color w:val="24292E"/>
+                <w:sz w:val="22"/>
+                <w:szCs w:val="20"/>
+                <w:lang w:eastAsia="es-ES_tradnl"/>
+              </w:rPr>
+              <w:t xml:space="preserve"> )</w:t>
             </w:r>
           </w:p>
         </w:tc>
@@ -4648,25 +5209,83 @@
                 <w:lang w:eastAsia="es-ES_tradnl"/>
               </w:rPr>
             </w:pPr>
-            <w:r>
-              <w:rPr>
-                <w:rFonts w:ascii="Helvetica" w:hAnsi="Helvetica" w:cs="Courier New"/>
-                <w:color w:val="24292E"/>
-                <w:sz w:val="22"/>
-                <w:szCs w:val="20"/>
-                <w:lang w:eastAsia="es-ES_tradnl"/>
-              </w:rPr>
-              <w:t xml:space="preserve">compara_si </w:t>
-            </w:r>
-            <w:r>
-              <w:rPr>
-                <w:rFonts w:ascii="Helvetica" w:hAnsi="Helvetica" w:cs="Courier New"/>
-                <w:color w:val="24292E"/>
-                <w:sz w:val="22"/>
-                <w:szCs w:val="20"/>
-                <w:lang w:eastAsia="es-ES_tradnl"/>
-              </w:rPr>
-              <w:t>( varA == 10 &amp;&amp; varB &lt; 5 )</w:t>
+            <w:proofErr w:type="spellStart"/>
+            <w:r>
+              <w:rPr>
+                <w:rFonts w:ascii="Helvetica" w:hAnsi="Helvetica" w:cs="Courier New"/>
+                <w:color w:val="24292E"/>
+                <w:sz w:val="22"/>
+                <w:szCs w:val="20"/>
+                <w:lang w:eastAsia="es-ES_tradnl"/>
+              </w:rPr>
+              <w:t>compara_si</w:t>
+            </w:r>
+            <w:proofErr w:type="spellEnd"/>
+            <w:r>
+              <w:rPr>
+                <w:rFonts w:ascii="Helvetica" w:hAnsi="Helvetica" w:cs="Courier New"/>
+                <w:color w:val="24292E"/>
+                <w:sz w:val="22"/>
+                <w:szCs w:val="20"/>
+                <w:lang w:eastAsia="es-ES_tradnl"/>
+              </w:rPr>
+              <w:t xml:space="preserve"> </w:t>
+            </w:r>
+            <w:proofErr w:type="gramStart"/>
+            <w:r>
+              <w:rPr>
+                <w:rFonts w:ascii="Helvetica" w:hAnsi="Helvetica" w:cs="Courier New"/>
+                <w:color w:val="24292E"/>
+                <w:sz w:val="22"/>
+                <w:szCs w:val="20"/>
+                <w:lang w:eastAsia="es-ES_tradnl"/>
+              </w:rPr>
+              <w:t xml:space="preserve">( </w:t>
+            </w:r>
+            <w:proofErr w:type="spellStart"/>
+            <w:r>
+              <w:rPr>
+                <w:rFonts w:ascii="Helvetica" w:hAnsi="Helvetica" w:cs="Courier New"/>
+                <w:color w:val="24292E"/>
+                <w:sz w:val="22"/>
+                <w:szCs w:val="20"/>
+                <w:lang w:eastAsia="es-ES_tradnl"/>
+              </w:rPr>
+              <w:t>varA</w:t>
+            </w:r>
+            <w:proofErr w:type="spellEnd"/>
+            <w:proofErr w:type="gramEnd"/>
+            <w:r>
+              <w:rPr>
+                <w:rFonts w:ascii="Helvetica" w:hAnsi="Helvetica" w:cs="Courier New"/>
+                <w:color w:val="24292E"/>
+                <w:sz w:val="22"/>
+                <w:szCs w:val="20"/>
+                <w:lang w:eastAsia="es-ES_tradnl"/>
+              </w:rPr>
+              <w:t xml:space="preserve"> == 10 &amp;&amp; </w:t>
+            </w:r>
+            <w:proofErr w:type="spellStart"/>
+            <w:r>
+              <w:rPr>
+                <w:rFonts w:ascii="Helvetica" w:hAnsi="Helvetica" w:cs="Courier New"/>
+                <w:color w:val="24292E"/>
+                <w:sz w:val="22"/>
+                <w:szCs w:val="20"/>
+                <w:lang w:eastAsia="es-ES_tradnl"/>
+              </w:rPr>
+              <w:t>varB</w:t>
+            </w:r>
+            <w:proofErr w:type="spellEnd"/>
+            <w:r>
+              <w:rPr>
+                <w:rFonts w:ascii="Helvetica" w:hAnsi="Helvetica" w:cs="Courier New"/>
+                <w:color w:val="24292E"/>
+                <w:sz w:val="22"/>
+                <w:szCs w:val="20"/>
+                <w:lang w:eastAsia="es-ES_tradnl"/>
+              </w:rPr>
+              <w:t xml:space="preserve"> &lt; 5 )</w:t>
             </w:r>
           </w:p>
         </w:tc>
@@ -4758,16 +5377,38 @@
                 <w:lang w:eastAsia="es-ES_tradnl"/>
               </w:rPr>
             </w:pPr>
-            <w:r>
-              <w:rPr>
-                <w:rFonts w:ascii="Helvetica" w:hAnsi="Helvetica" w:cs="Courier New"/>
-                <w:color w:val="24292E"/>
-                <w:sz w:val="22"/>
-                <w:szCs w:val="20"/>
-                <w:lang w:eastAsia="es-ES_tradnl"/>
-              </w:rPr>
-              <w:t>ciclo (</w:t>
-            </w:r>
+            <w:proofErr w:type="spellStart"/>
+            <w:r>
+              <w:rPr>
+                <w:rFonts w:ascii="Helvetica" w:hAnsi="Helvetica" w:cs="Courier New"/>
+                <w:color w:val="24292E"/>
+                <w:sz w:val="22"/>
+                <w:szCs w:val="20"/>
+                <w:lang w:eastAsia="es-ES_tradnl"/>
+              </w:rPr>
+              <w:t>c</w:t>
+            </w:r>
+            <w:r>
+              <w:rPr>
+                <w:rFonts w:ascii="Helvetica" w:hAnsi="Helvetica" w:cs="Courier New"/>
+                <w:color w:val="24292E"/>
+                <w:sz w:val="22"/>
+                <w:szCs w:val="20"/>
+                <w:lang w:eastAsia="es-ES_tradnl"/>
+              </w:rPr>
+              <w:t>ompara</w:t>
+            </w:r>
+            <w:r>
+              <w:rPr>
+                <w:rFonts w:ascii="Helvetica" w:hAnsi="Helvetica" w:cs="Courier New"/>
+                <w:color w:val="24292E"/>
+                <w:sz w:val="22"/>
+                <w:szCs w:val="20"/>
+                <w:lang w:eastAsia="es-ES_tradnl"/>
+              </w:rPr>
+              <w:t>_si</w:t>
+            </w:r>
+            <w:proofErr w:type="spellEnd"/>
             <w:r>
               <w:rPr>
                 <w:rFonts w:ascii="Helvetica" w:hAnsi="Helvetica" w:cs="Courier New"/>
@@ -4778,16 +5419,40 @@
               </w:rPr>
               <w:t xml:space="preserve"> </w:t>
             </w:r>
-            <w:r>
-              <w:rPr>
-                <w:rFonts w:ascii="Helvetica" w:hAnsi="Helvetica" w:cs="Courier New"/>
-                <w:color w:val="24292E"/>
-                <w:sz w:val="22"/>
-                <w:szCs w:val="20"/>
-                <w:lang w:eastAsia="es-ES_tradnl"/>
-              </w:rPr>
-              <w:t>compara_si</w:t>
-            </w:r>
+            <w:proofErr w:type="gramStart"/>
+            <w:r>
+              <w:rPr>
+                <w:rFonts w:ascii="Helvetica" w:hAnsi="Helvetica" w:cs="Courier New"/>
+                <w:color w:val="24292E"/>
+                <w:sz w:val="22"/>
+                <w:szCs w:val="20"/>
+                <w:lang w:eastAsia="es-ES_tradnl"/>
+              </w:rPr>
+              <w:t>(</w:t>
+            </w:r>
+            <w:r>
+              <w:rPr>
+                <w:rFonts w:ascii="Helvetica" w:hAnsi="Helvetica" w:cs="Courier New"/>
+                <w:color w:val="24292E"/>
+                <w:sz w:val="22"/>
+                <w:szCs w:val="20"/>
+                <w:lang w:eastAsia="es-ES_tradnl"/>
+              </w:rPr>
+              <w:t xml:space="preserve"> </w:t>
+            </w:r>
+            <w:proofErr w:type="spellStart"/>
+            <w:r>
+              <w:rPr>
+                <w:rFonts w:ascii="Helvetica" w:hAnsi="Helvetica" w:cs="Courier New"/>
+                <w:color w:val="24292E"/>
+                <w:sz w:val="22"/>
+                <w:szCs w:val="20"/>
+                <w:lang w:eastAsia="es-ES_tradnl"/>
+              </w:rPr>
+              <w:t>varA</w:t>
+            </w:r>
+            <w:proofErr w:type="spellEnd"/>
+            <w:proofErr w:type="gramEnd"/>
             <w:r>
               <w:rPr>
                 <w:rFonts w:ascii="Helvetica" w:hAnsi="Helvetica" w:cs="Courier New"/>
@@ -5305,7 +5970,29 @@
                 <w:szCs w:val="20"/>
                 <w:lang w:eastAsia="es-ES_tradnl"/>
               </w:rPr>
-              <w:t>crea entero var = 2</w:t>
+              <w:t xml:space="preserve">crea entero </w:t>
+            </w:r>
+            <w:proofErr w:type="spellStart"/>
+            <w:r>
+              <w:rPr>
+                <w:rFonts w:ascii="Helvetica" w:hAnsi="Helvetica" w:cs="Courier New"/>
+                <w:color w:val="24292E"/>
+                <w:sz w:val="22"/>
+                <w:szCs w:val="20"/>
+                <w:lang w:eastAsia="es-ES_tradnl"/>
+              </w:rPr>
+              <w:t>var</w:t>
+            </w:r>
+            <w:proofErr w:type="spellEnd"/>
+            <w:r>
+              <w:rPr>
+                <w:rFonts w:ascii="Helvetica" w:hAnsi="Helvetica" w:cs="Courier New"/>
+                <w:color w:val="24292E"/>
+                <w:sz w:val="22"/>
+                <w:szCs w:val="20"/>
+                <w:lang w:eastAsia="es-ES_tradnl"/>
+              </w:rPr>
+              <w:t xml:space="preserve"> = 2</w:t>
             </w:r>
           </w:p>
         </w:tc>
@@ -5407,7 +6094,29 @@
                 <w:szCs w:val="20"/>
                 <w:lang w:eastAsia="es-ES_tradnl"/>
               </w:rPr>
-              <w:t>crea entero var = 2 + 200</w:t>
+              <w:t xml:space="preserve">crea entero </w:t>
+            </w:r>
+            <w:proofErr w:type="spellStart"/>
+            <w:r>
+              <w:rPr>
+                <w:rFonts w:ascii="Helvetica" w:hAnsi="Helvetica" w:cs="Courier New"/>
+                <w:color w:val="24292E"/>
+                <w:sz w:val="22"/>
+                <w:szCs w:val="20"/>
+                <w:lang w:eastAsia="es-ES_tradnl"/>
+              </w:rPr>
+              <w:t>var</w:t>
+            </w:r>
+            <w:proofErr w:type="spellEnd"/>
+            <w:r>
+              <w:rPr>
+                <w:rFonts w:ascii="Helvetica" w:hAnsi="Helvetica" w:cs="Courier New"/>
+                <w:color w:val="24292E"/>
+                <w:sz w:val="22"/>
+                <w:szCs w:val="20"/>
+                <w:lang w:eastAsia="es-ES_tradnl"/>
+              </w:rPr>
+              <w:t xml:space="preserve"> = 2 + 200</w:t>
             </w:r>
           </w:p>
         </w:tc>
@@ -5509,7 +6218,51 @@
                 <w:szCs w:val="20"/>
                 <w:lang w:eastAsia="es-ES_tradnl"/>
               </w:rPr>
-              <w:t>crea entero &lt;var&gt; = &lt;var&gt; + &lt;val&gt;</w:t>
+              <w:t>crea entero &lt;</w:t>
+            </w:r>
+            <w:proofErr w:type="spellStart"/>
+            <w:r>
+              <w:rPr>
+                <w:rFonts w:ascii="Helvetica" w:hAnsi="Helvetica" w:cs="Courier New"/>
+                <w:color w:val="24292E"/>
+                <w:sz w:val="22"/>
+                <w:szCs w:val="20"/>
+                <w:lang w:eastAsia="es-ES_tradnl"/>
+              </w:rPr>
+              <w:t>var</w:t>
+            </w:r>
+            <w:proofErr w:type="spellEnd"/>
+            <w:r>
+              <w:rPr>
+                <w:rFonts w:ascii="Helvetica" w:hAnsi="Helvetica" w:cs="Courier New"/>
+                <w:color w:val="24292E"/>
+                <w:sz w:val="22"/>
+                <w:szCs w:val="20"/>
+                <w:lang w:eastAsia="es-ES_tradnl"/>
+              </w:rPr>
+              <w:t>&gt; = &lt;</w:t>
+            </w:r>
+            <w:proofErr w:type="spellStart"/>
+            <w:r>
+              <w:rPr>
+                <w:rFonts w:ascii="Helvetica" w:hAnsi="Helvetica" w:cs="Courier New"/>
+                <w:color w:val="24292E"/>
+                <w:sz w:val="22"/>
+                <w:szCs w:val="20"/>
+                <w:lang w:eastAsia="es-ES_tradnl"/>
+              </w:rPr>
+              <w:t>var</w:t>
+            </w:r>
+            <w:proofErr w:type="spellEnd"/>
+            <w:r>
+              <w:rPr>
+                <w:rFonts w:ascii="Helvetica" w:hAnsi="Helvetica" w:cs="Courier New"/>
+                <w:color w:val="24292E"/>
+                <w:sz w:val="22"/>
+                <w:szCs w:val="20"/>
+                <w:lang w:eastAsia="es-ES_tradnl"/>
+              </w:rPr>
+              <w:t>&gt; + &lt;val&gt;</w:t>
             </w:r>
           </w:p>
         </w:tc>
@@ -5611,7 +6364,51 @@
                 <w:szCs w:val="20"/>
                 <w:lang w:eastAsia="es-ES_tradnl"/>
               </w:rPr>
-              <w:t>crea entero var = varb + 33</w:t>
+              <w:t xml:space="preserve">crea entero </w:t>
+            </w:r>
+            <w:proofErr w:type="spellStart"/>
+            <w:r>
+              <w:rPr>
+                <w:rFonts w:ascii="Helvetica" w:hAnsi="Helvetica" w:cs="Courier New"/>
+                <w:color w:val="24292E"/>
+                <w:sz w:val="22"/>
+                <w:szCs w:val="20"/>
+                <w:lang w:eastAsia="es-ES_tradnl"/>
+              </w:rPr>
+              <w:t>var</w:t>
+            </w:r>
+            <w:proofErr w:type="spellEnd"/>
+            <w:r>
+              <w:rPr>
+                <w:rFonts w:ascii="Helvetica" w:hAnsi="Helvetica" w:cs="Courier New"/>
+                <w:color w:val="24292E"/>
+                <w:sz w:val="22"/>
+                <w:szCs w:val="20"/>
+                <w:lang w:eastAsia="es-ES_tradnl"/>
+              </w:rPr>
+              <w:t xml:space="preserve"> = </w:t>
+            </w:r>
+            <w:proofErr w:type="spellStart"/>
+            <w:r>
+              <w:rPr>
+                <w:rFonts w:ascii="Helvetica" w:hAnsi="Helvetica" w:cs="Courier New"/>
+                <w:color w:val="24292E"/>
+                <w:sz w:val="22"/>
+                <w:szCs w:val="20"/>
+                <w:lang w:eastAsia="es-ES_tradnl"/>
+              </w:rPr>
+              <w:t>varb</w:t>
+            </w:r>
+            <w:proofErr w:type="spellEnd"/>
+            <w:r>
+              <w:rPr>
+                <w:rFonts w:ascii="Helvetica" w:hAnsi="Helvetica" w:cs="Courier New"/>
+                <w:color w:val="24292E"/>
+                <w:sz w:val="22"/>
+                <w:szCs w:val="20"/>
+                <w:lang w:eastAsia="es-ES_tradnl"/>
+              </w:rPr>
+              <w:t xml:space="preserve"> + 33</w:t>
             </w:r>
           </w:p>
         </w:tc>
@@ -5842,7 +6639,29 @@
                 <w:szCs w:val="20"/>
                 <w:lang w:eastAsia="es-ES_tradnl"/>
               </w:rPr>
-              <w:t>crea booleano var = verdadero</w:t>
+              <w:t xml:space="preserve">crea booleano </w:t>
+            </w:r>
+            <w:proofErr w:type="spellStart"/>
+            <w:r>
+              <w:rPr>
+                <w:rFonts w:ascii="Helvetica" w:hAnsi="Helvetica" w:cs="Courier New"/>
+                <w:color w:val="24292E"/>
+                <w:sz w:val="22"/>
+                <w:szCs w:val="20"/>
+                <w:lang w:eastAsia="es-ES_tradnl"/>
+              </w:rPr>
+              <w:t>var</w:t>
+            </w:r>
+            <w:proofErr w:type="spellEnd"/>
+            <w:r>
+              <w:rPr>
+                <w:rFonts w:ascii="Helvetica" w:hAnsi="Helvetica" w:cs="Courier New"/>
+                <w:color w:val="24292E"/>
+                <w:sz w:val="22"/>
+                <w:szCs w:val="20"/>
+                <w:lang w:eastAsia="es-ES_tradnl"/>
+              </w:rPr>
+              <w:t xml:space="preserve"> = verdadero</w:t>
             </w:r>
           </w:p>
         </w:tc>
@@ -5944,7 +6763,29 @@
                 <w:szCs w:val="20"/>
                 <w:lang w:eastAsia="es-ES_tradnl"/>
               </w:rPr>
-              <w:t>crea booleano var = falso</w:t>
+              <w:t xml:space="preserve">crea booleano </w:t>
+            </w:r>
+            <w:proofErr w:type="spellStart"/>
+            <w:r>
+              <w:rPr>
+                <w:rFonts w:ascii="Helvetica" w:hAnsi="Helvetica" w:cs="Courier New"/>
+                <w:color w:val="24292E"/>
+                <w:sz w:val="22"/>
+                <w:szCs w:val="20"/>
+                <w:lang w:eastAsia="es-ES_tradnl"/>
+              </w:rPr>
+              <w:t>var</w:t>
+            </w:r>
+            <w:proofErr w:type="spellEnd"/>
+            <w:r>
+              <w:rPr>
+                <w:rFonts w:ascii="Helvetica" w:hAnsi="Helvetica" w:cs="Courier New"/>
+                <w:color w:val="24292E"/>
+                <w:sz w:val="22"/>
+                <w:szCs w:val="20"/>
+                <w:lang w:eastAsia="es-ES_tradnl"/>
+              </w:rPr>
+              <w:t xml:space="preserve"> = falso</w:t>
             </w:r>
           </w:p>
         </w:tc>
@@ -6215,7 +7056,51 @@
                 <w:szCs w:val="20"/>
                 <w:lang w:eastAsia="es-ES_tradnl"/>
               </w:rPr>
-              <w:t>crea cadena var = “Hola_JASCI”</w:t>
+              <w:t xml:space="preserve">crea cadena </w:t>
+            </w:r>
+            <w:proofErr w:type="spellStart"/>
+            <w:r>
+              <w:rPr>
+                <w:rFonts w:ascii="Helvetica" w:hAnsi="Helvetica" w:cs="Courier New"/>
+                <w:color w:val="24292E"/>
+                <w:sz w:val="22"/>
+                <w:szCs w:val="20"/>
+                <w:lang w:eastAsia="es-ES_tradnl"/>
+              </w:rPr>
+              <w:t>var</w:t>
+            </w:r>
+            <w:proofErr w:type="spellEnd"/>
+            <w:r>
+              <w:rPr>
+                <w:rFonts w:ascii="Helvetica" w:hAnsi="Helvetica" w:cs="Courier New"/>
+                <w:color w:val="24292E"/>
+                <w:sz w:val="22"/>
+                <w:szCs w:val="20"/>
+                <w:lang w:eastAsia="es-ES_tradnl"/>
+              </w:rPr>
+              <w:t xml:space="preserve"> = “</w:t>
+            </w:r>
+            <w:proofErr w:type="spellStart"/>
+            <w:r>
+              <w:rPr>
+                <w:rFonts w:ascii="Helvetica" w:hAnsi="Helvetica" w:cs="Courier New"/>
+                <w:color w:val="24292E"/>
+                <w:sz w:val="22"/>
+                <w:szCs w:val="20"/>
+                <w:lang w:eastAsia="es-ES_tradnl"/>
+              </w:rPr>
+              <w:t>Hola_JASCI</w:t>
+            </w:r>
+            <w:proofErr w:type="spellEnd"/>
+            <w:r>
+              <w:rPr>
+                <w:rFonts w:ascii="Helvetica" w:hAnsi="Helvetica" w:cs="Courier New"/>
+                <w:color w:val="24292E"/>
+                <w:sz w:val="22"/>
+                <w:szCs w:val="20"/>
+                <w:lang w:eastAsia="es-ES_tradnl"/>
+              </w:rPr>
+              <w:t>”</w:t>
             </w:r>
           </w:p>
         </w:tc>
@@ -6317,7 +7202,51 @@
                 <w:szCs w:val="20"/>
                 <w:lang w:eastAsia="es-ES_tradnl"/>
               </w:rPr>
-              <w:t>crea cadena var = “Hola_esta_es_cadena”</w:t>
+              <w:t xml:space="preserve">crea cadena </w:t>
+            </w:r>
+            <w:proofErr w:type="spellStart"/>
+            <w:r>
+              <w:rPr>
+                <w:rFonts w:ascii="Helvetica" w:hAnsi="Helvetica" w:cs="Courier New"/>
+                <w:color w:val="24292E"/>
+                <w:sz w:val="22"/>
+                <w:szCs w:val="20"/>
+                <w:lang w:eastAsia="es-ES_tradnl"/>
+              </w:rPr>
+              <w:t>var</w:t>
+            </w:r>
+            <w:proofErr w:type="spellEnd"/>
+            <w:r>
+              <w:rPr>
+                <w:rFonts w:ascii="Helvetica" w:hAnsi="Helvetica" w:cs="Courier New"/>
+                <w:color w:val="24292E"/>
+                <w:sz w:val="22"/>
+                <w:szCs w:val="20"/>
+                <w:lang w:eastAsia="es-ES_tradnl"/>
+              </w:rPr>
+              <w:t xml:space="preserve"> = “</w:t>
+            </w:r>
+            <w:proofErr w:type="spellStart"/>
+            <w:r>
+              <w:rPr>
+                <w:rFonts w:ascii="Helvetica" w:hAnsi="Helvetica" w:cs="Courier New"/>
+                <w:color w:val="24292E"/>
+                <w:sz w:val="22"/>
+                <w:szCs w:val="20"/>
+                <w:lang w:eastAsia="es-ES_tradnl"/>
+              </w:rPr>
+              <w:t>Hola_esta_es_cadena</w:t>
+            </w:r>
+            <w:proofErr w:type="spellEnd"/>
+            <w:r>
+              <w:rPr>
+                <w:rFonts w:ascii="Helvetica" w:hAnsi="Helvetica" w:cs="Courier New"/>
+                <w:color w:val="24292E"/>
+                <w:sz w:val="22"/>
+                <w:szCs w:val="20"/>
+                <w:lang w:eastAsia="es-ES_tradnl"/>
+              </w:rPr>
+              <w:t>”</w:t>
             </w:r>
           </w:p>
         </w:tc>
@@ -6505,8 +7434,6 @@
               <w:lastRenderedPageBreak/>
               <w:t>Símbolo</w:t>
             </w:r>
-            <w:bookmarkStart w:id="0" w:name="_GoBack"/>
-            <w:bookmarkEnd w:id="0"/>
           </w:p>
         </w:tc>
         <w:tc>
@@ -6709,16 +7636,40 @@
                 <w:lang w:eastAsia="es-ES_tradnl"/>
               </w:rPr>
             </w:pPr>
-            <w:r>
-              <w:rPr>
-                <w:rFonts w:ascii="Helvetica" w:hAnsi="Helvetica" w:cs="Courier New"/>
-                <w:color w:val="24292E"/>
-                <w:sz w:val="22"/>
-                <w:szCs w:val="20"/>
-                <w:lang w:eastAsia="es-ES_tradnl"/>
-              </w:rPr>
-              <w:t>varA &lt; varB</w:t>
-            </w:r>
+            <w:proofErr w:type="spellStart"/>
+            <w:r>
+              <w:rPr>
+                <w:rFonts w:ascii="Helvetica" w:hAnsi="Helvetica" w:cs="Courier New"/>
+                <w:color w:val="24292E"/>
+                <w:sz w:val="22"/>
+                <w:szCs w:val="20"/>
+                <w:lang w:eastAsia="es-ES_tradnl"/>
+              </w:rPr>
+              <w:t>varA</w:t>
+            </w:r>
+            <w:proofErr w:type="spellEnd"/>
+            <w:r>
+              <w:rPr>
+                <w:rFonts w:ascii="Helvetica" w:hAnsi="Helvetica" w:cs="Courier New"/>
+                <w:color w:val="24292E"/>
+                <w:sz w:val="22"/>
+                <w:szCs w:val="20"/>
+                <w:lang w:eastAsia="es-ES_tradnl"/>
+              </w:rPr>
+              <w:t xml:space="preserve"> &lt; </w:t>
+            </w:r>
+            <w:proofErr w:type="spellStart"/>
+            <w:r>
+              <w:rPr>
+                <w:rFonts w:ascii="Helvetica" w:hAnsi="Helvetica" w:cs="Courier New"/>
+                <w:color w:val="24292E"/>
+                <w:sz w:val="22"/>
+                <w:szCs w:val="20"/>
+                <w:lang w:eastAsia="es-ES_tradnl"/>
+              </w:rPr>
+              <w:t>varB</w:t>
+            </w:r>
+            <w:proofErr w:type="spellEnd"/>
           </w:p>
         </w:tc>
       </w:tr>
@@ -6811,15 +7762,27 @@
                 <w:lang w:eastAsia="es-ES_tradnl"/>
               </w:rPr>
             </w:pPr>
-            <w:r>
-              <w:rPr>
-                <w:rFonts w:ascii="Helvetica" w:hAnsi="Helvetica" w:cs="Courier New"/>
-                <w:color w:val="24292E"/>
-                <w:sz w:val="22"/>
-                <w:szCs w:val="20"/>
-                <w:lang w:eastAsia="es-ES_tradnl"/>
-              </w:rPr>
-              <w:t xml:space="preserve">varA &lt; 10 </w:t>
+            <w:proofErr w:type="spellStart"/>
+            <w:r>
+              <w:rPr>
+                <w:rFonts w:ascii="Helvetica" w:hAnsi="Helvetica" w:cs="Courier New"/>
+                <w:color w:val="24292E"/>
+                <w:sz w:val="22"/>
+                <w:szCs w:val="20"/>
+                <w:lang w:eastAsia="es-ES_tradnl"/>
+              </w:rPr>
+              <w:t>varA</w:t>
+            </w:r>
+            <w:proofErr w:type="spellEnd"/>
+            <w:r>
+              <w:rPr>
+                <w:rFonts w:ascii="Helvetica" w:hAnsi="Helvetica" w:cs="Courier New"/>
+                <w:color w:val="24292E"/>
+                <w:sz w:val="22"/>
+                <w:szCs w:val="20"/>
+                <w:lang w:eastAsia="es-ES_tradnl"/>
+              </w:rPr>
+              <w:t xml:space="preserve"> &lt; 10 </w:t>
             </w:r>
           </w:p>
         </w:tc>
@@ -6931,15 +7894,27 @@
                 <w:lang w:eastAsia="es-ES_tradnl"/>
               </w:rPr>
             </w:pPr>
-            <w:r>
-              <w:rPr>
-                <w:rFonts w:ascii="Helvetica" w:hAnsi="Helvetica" w:cs="Courier New"/>
-                <w:color w:val="24292E"/>
-                <w:sz w:val="22"/>
-                <w:szCs w:val="20"/>
-                <w:lang w:eastAsia="es-ES_tradnl"/>
-              </w:rPr>
-              <w:t xml:space="preserve">varA </w:t>
+            <w:proofErr w:type="spellStart"/>
+            <w:r>
+              <w:rPr>
+                <w:rFonts w:ascii="Helvetica" w:hAnsi="Helvetica" w:cs="Courier New"/>
+                <w:color w:val="24292E"/>
+                <w:sz w:val="22"/>
+                <w:szCs w:val="20"/>
+                <w:lang w:eastAsia="es-ES_tradnl"/>
+              </w:rPr>
+              <w:t>varA</w:t>
+            </w:r>
+            <w:proofErr w:type="spellEnd"/>
+            <w:r>
+              <w:rPr>
+                <w:rFonts w:ascii="Helvetica" w:hAnsi="Helvetica" w:cs="Courier New"/>
+                <w:color w:val="24292E"/>
+                <w:sz w:val="22"/>
+                <w:szCs w:val="20"/>
+                <w:lang w:eastAsia="es-ES_tradnl"/>
+              </w:rPr>
+              <w:t xml:space="preserve"> </w:t>
             </w:r>
             <w:r>
               <w:rPr>
@@ -6959,8 +7934,20 @@
                 <w:szCs w:val="20"/>
                 <w:lang w:eastAsia="es-ES_tradnl"/>
               </w:rPr>
-              <w:t xml:space="preserve"> varB</w:t>
-            </w:r>
+              <w:t xml:space="preserve"> </w:t>
+            </w:r>
+            <w:proofErr w:type="spellStart"/>
+            <w:r>
+              <w:rPr>
+                <w:rFonts w:ascii="Helvetica" w:hAnsi="Helvetica" w:cs="Courier New"/>
+                <w:color w:val="24292E"/>
+                <w:sz w:val="22"/>
+                <w:szCs w:val="20"/>
+                <w:lang w:eastAsia="es-ES_tradnl"/>
+              </w:rPr>
+              <w:t>varB</w:t>
+            </w:r>
+            <w:proofErr w:type="spellEnd"/>
           </w:p>
         </w:tc>
       </w:tr>
@@ -7053,15 +8040,27 @@
                 <w:lang w:eastAsia="es-ES_tradnl"/>
               </w:rPr>
             </w:pPr>
-            <w:r>
-              <w:rPr>
-                <w:rFonts w:ascii="Helvetica" w:hAnsi="Helvetica" w:cs="Courier New"/>
-                <w:color w:val="24292E"/>
-                <w:sz w:val="22"/>
-                <w:szCs w:val="20"/>
-                <w:lang w:eastAsia="es-ES_tradnl"/>
-              </w:rPr>
-              <w:t>varA &gt; 10</w:t>
+            <w:proofErr w:type="spellStart"/>
+            <w:r>
+              <w:rPr>
+                <w:rFonts w:ascii="Helvetica" w:hAnsi="Helvetica" w:cs="Courier New"/>
+                <w:color w:val="24292E"/>
+                <w:sz w:val="22"/>
+                <w:szCs w:val="20"/>
+                <w:lang w:eastAsia="es-ES_tradnl"/>
+              </w:rPr>
+              <w:t>varA</w:t>
+            </w:r>
+            <w:proofErr w:type="spellEnd"/>
+            <w:r>
+              <w:rPr>
+                <w:rFonts w:ascii="Helvetica" w:hAnsi="Helvetica" w:cs="Courier New"/>
+                <w:color w:val="24292E"/>
+                <w:sz w:val="22"/>
+                <w:szCs w:val="20"/>
+                <w:lang w:eastAsia="es-ES_tradnl"/>
+              </w:rPr>
+              <w:t xml:space="preserve"> &gt; 10</w:t>
             </w:r>
           </w:p>
         </w:tc>
@@ -7173,16 +8172,40 @@
                 <w:lang w:eastAsia="es-ES_tradnl"/>
               </w:rPr>
             </w:pPr>
-            <w:r>
-              <w:rPr>
-                <w:rFonts w:ascii="Helvetica" w:hAnsi="Helvetica" w:cs="Courier New"/>
-                <w:color w:val="24292E"/>
-                <w:sz w:val="22"/>
-                <w:szCs w:val="20"/>
-                <w:lang w:eastAsia="es-ES_tradnl"/>
-              </w:rPr>
-              <w:t>varA == varB</w:t>
-            </w:r>
+            <w:proofErr w:type="spellStart"/>
+            <w:r>
+              <w:rPr>
+                <w:rFonts w:ascii="Helvetica" w:hAnsi="Helvetica" w:cs="Courier New"/>
+                <w:color w:val="24292E"/>
+                <w:sz w:val="22"/>
+                <w:szCs w:val="20"/>
+                <w:lang w:eastAsia="es-ES_tradnl"/>
+              </w:rPr>
+              <w:t>varA</w:t>
+            </w:r>
+            <w:proofErr w:type="spellEnd"/>
+            <w:r>
+              <w:rPr>
+                <w:rFonts w:ascii="Helvetica" w:hAnsi="Helvetica" w:cs="Courier New"/>
+                <w:color w:val="24292E"/>
+                <w:sz w:val="22"/>
+                <w:szCs w:val="20"/>
+                <w:lang w:eastAsia="es-ES_tradnl"/>
+              </w:rPr>
+              <w:t xml:space="preserve"> == </w:t>
+            </w:r>
+            <w:proofErr w:type="spellStart"/>
+            <w:r>
+              <w:rPr>
+                <w:rFonts w:ascii="Helvetica" w:hAnsi="Helvetica" w:cs="Courier New"/>
+                <w:color w:val="24292E"/>
+                <w:sz w:val="22"/>
+                <w:szCs w:val="20"/>
+                <w:lang w:eastAsia="es-ES_tradnl"/>
+              </w:rPr>
+              <w:t>varB</w:t>
+            </w:r>
+            <w:proofErr w:type="spellEnd"/>
           </w:p>
         </w:tc>
       </w:tr>
@@ -7275,15 +8298,27 @@
                 <w:lang w:eastAsia="es-ES_tradnl"/>
               </w:rPr>
             </w:pPr>
-            <w:r>
-              <w:rPr>
-                <w:rFonts w:ascii="Helvetica" w:hAnsi="Helvetica" w:cs="Courier New"/>
-                <w:color w:val="24292E"/>
-                <w:sz w:val="22"/>
-                <w:szCs w:val="20"/>
-                <w:lang w:eastAsia="es-ES_tradnl"/>
-              </w:rPr>
-              <w:t xml:space="preserve">var == 100 </w:t>
+            <w:proofErr w:type="spellStart"/>
+            <w:r>
+              <w:rPr>
+                <w:rFonts w:ascii="Helvetica" w:hAnsi="Helvetica" w:cs="Courier New"/>
+                <w:color w:val="24292E"/>
+                <w:sz w:val="22"/>
+                <w:szCs w:val="20"/>
+                <w:lang w:eastAsia="es-ES_tradnl"/>
+              </w:rPr>
+              <w:t>var</w:t>
+            </w:r>
+            <w:proofErr w:type="spellEnd"/>
+            <w:r>
+              <w:rPr>
+                <w:rFonts w:ascii="Helvetica" w:hAnsi="Helvetica" w:cs="Courier New"/>
+                <w:color w:val="24292E"/>
+                <w:sz w:val="22"/>
+                <w:szCs w:val="20"/>
+                <w:lang w:eastAsia="es-ES_tradnl"/>
+              </w:rPr>
+              <w:t xml:space="preserve"> == 100 </w:t>
             </w:r>
           </w:p>
         </w:tc>
@@ -7326,6 +8361,8 @@
               </w:rPr>
               <w:t>!=</w:t>
             </w:r>
+            <w:bookmarkStart w:id="0" w:name="_GoBack"/>
+            <w:bookmarkEnd w:id="0"/>
           </w:p>
         </w:tc>
         <w:tc>
@@ -7395,15 +8432,48 @@
                 <w:lang w:eastAsia="es-ES_tradnl"/>
               </w:rPr>
             </w:pPr>
-            <w:r>
-              <w:rPr>
-                <w:rFonts w:ascii="Helvetica" w:eastAsia="Times New Roman" w:hAnsi="Helvetica" w:cs="Times New Roman"/>
-                <w:color w:val="24292E"/>
-                <w:sz w:val="22"/>
-                <w:lang w:eastAsia="es-ES_tradnl"/>
-              </w:rPr>
-              <w:t>varA != varB</w:t>
-            </w:r>
+            <w:proofErr w:type="spellStart"/>
+            <w:proofErr w:type="gramStart"/>
+            <w:r>
+              <w:rPr>
+                <w:rFonts w:ascii="Helvetica" w:eastAsia="Times New Roman" w:hAnsi="Helvetica" w:cs="Times New Roman"/>
+                <w:color w:val="24292E"/>
+                <w:sz w:val="22"/>
+                <w:lang w:eastAsia="es-ES_tradnl"/>
+              </w:rPr>
+              <w:t>varA</w:t>
+            </w:r>
+            <w:proofErr w:type="spellEnd"/>
+            <w:r>
+              <w:rPr>
+                <w:rFonts w:ascii="Helvetica" w:eastAsia="Times New Roman" w:hAnsi="Helvetica" w:cs="Times New Roman"/>
+                <w:color w:val="24292E"/>
+                <w:sz w:val="22"/>
+                <w:lang w:eastAsia="es-ES_tradnl"/>
+              </w:rPr>
+              <w:t xml:space="preserve"> !</w:t>
+            </w:r>
+            <w:proofErr w:type="gramEnd"/>
+            <w:r>
+              <w:rPr>
+                <w:rFonts w:ascii="Helvetica" w:eastAsia="Times New Roman" w:hAnsi="Helvetica" w:cs="Times New Roman"/>
+                <w:color w:val="24292E"/>
+                <w:sz w:val="22"/>
+                <w:lang w:eastAsia="es-ES_tradnl"/>
+              </w:rPr>
+              <w:t xml:space="preserve">= </w:t>
+            </w:r>
+            <w:proofErr w:type="spellStart"/>
+            <w:r>
+              <w:rPr>
+                <w:rFonts w:ascii="Helvetica" w:eastAsia="Times New Roman" w:hAnsi="Helvetica" w:cs="Times New Roman"/>
+                <w:color w:val="24292E"/>
+                <w:sz w:val="22"/>
+                <w:lang w:eastAsia="es-ES_tradnl"/>
+              </w:rPr>
+              <w:t>varB</w:t>
+            </w:r>
+            <w:proofErr w:type="spellEnd"/>
           </w:p>
         </w:tc>
       </w:tr>
@@ -7496,15 +8566,48 @@
                 <w:lang w:eastAsia="es-ES_tradnl"/>
               </w:rPr>
             </w:pPr>
-            <w:r>
-              <w:rPr>
-                <w:rFonts w:ascii="Helvetica" w:eastAsia="Times New Roman" w:hAnsi="Helvetica" w:cs="Times New Roman"/>
-                <w:color w:val="24292E"/>
-                <w:sz w:val="22"/>
-                <w:lang w:eastAsia="es-ES_tradnl"/>
-              </w:rPr>
-              <w:t>varA != varB</w:t>
-            </w:r>
+            <w:proofErr w:type="spellStart"/>
+            <w:proofErr w:type="gramStart"/>
+            <w:r>
+              <w:rPr>
+                <w:rFonts w:ascii="Helvetica" w:eastAsia="Times New Roman" w:hAnsi="Helvetica" w:cs="Times New Roman"/>
+                <w:color w:val="24292E"/>
+                <w:sz w:val="22"/>
+                <w:lang w:eastAsia="es-ES_tradnl"/>
+              </w:rPr>
+              <w:t>varA</w:t>
+            </w:r>
+            <w:proofErr w:type="spellEnd"/>
+            <w:r>
+              <w:rPr>
+                <w:rFonts w:ascii="Helvetica" w:eastAsia="Times New Roman" w:hAnsi="Helvetica" w:cs="Times New Roman"/>
+                <w:color w:val="24292E"/>
+                <w:sz w:val="22"/>
+                <w:lang w:eastAsia="es-ES_tradnl"/>
+              </w:rPr>
+              <w:t xml:space="preserve"> !</w:t>
+            </w:r>
+            <w:proofErr w:type="gramEnd"/>
+            <w:r>
+              <w:rPr>
+                <w:rFonts w:ascii="Helvetica" w:eastAsia="Times New Roman" w:hAnsi="Helvetica" w:cs="Times New Roman"/>
+                <w:color w:val="24292E"/>
+                <w:sz w:val="22"/>
+                <w:lang w:eastAsia="es-ES_tradnl"/>
+              </w:rPr>
+              <w:t xml:space="preserve">= </w:t>
+            </w:r>
+            <w:proofErr w:type="spellStart"/>
+            <w:r>
+              <w:rPr>
+                <w:rFonts w:ascii="Helvetica" w:eastAsia="Times New Roman" w:hAnsi="Helvetica" w:cs="Times New Roman"/>
+                <w:color w:val="24292E"/>
+                <w:sz w:val="22"/>
+                <w:lang w:eastAsia="es-ES_tradnl"/>
+              </w:rPr>
+              <w:t>varB</w:t>
+            </w:r>
+            <w:proofErr w:type="spellEnd"/>
           </w:p>
         </w:tc>
       </w:tr>
@@ -7615,15 +8718,61 @@
                 <w:lang w:eastAsia="es-ES_tradnl"/>
               </w:rPr>
             </w:pPr>
-            <w:r>
-              <w:rPr>
-                <w:rFonts w:ascii="Helvetica" w:hAnsi="Helvetica" w:cs="Courier New"/>
-                <w:color w:val="24292E"/>
-                <w:sz w:val="22"/>
-                <w:szCs w:val="20"/>
-                <w:lang w:eastAsia="es-ES_tradnl"/>
-              </w:rPr>
-              <w:t xml:space="preserve">varA &lt; 1 || varA != 10 </w:t>
+            <w:proofErr w:type="spellStart"/>
+            <w:r>
+              <w:rPr>
+                <w:rFonts w:ascii="Helvetica" w:hAnsi="Helvetica" w:cs="Courier New"/>
+                <w:color w:val="24292E"/>
+                <w:sz w:val="22"/>
+                <w:szCs w:val="20"/>
+                <w:lang w:eastAsia="es-ES_tradnl"/>
+              </w:rPr>
+              <w:t>varA</w:t>
+            </w:r>
+            <w:proofErr w:type="spellEnd"/>
+            <w:r>
+              <w:rPr>
+                <w:rFonts w:ascii="Helvetica" w:hAnsi="Helvetica" w:cs="Courier New"/>
+                <w:color w:val="24292E"/>
+                <w:sz w:val="22"/>
+                <w:szCs w:val="20"/>
+                <w:lang w:eastAsia="es-ES_tradnl"/>
+              </w:rPr>
+              <w:t xml:space="preserve"> &lt; 1 || </w:t>
+            </w:r>
+            <w:proofErr w:type="spellStart"/>
+            <w:proofErr w:type="gramStart"/>
+            <w:r>
+              <w:rPr>
+                <w:rFonts w:ascii="Helvetica" w:hAnsi="Helvetica" w:cs="Courier New"/>
+                <w:color w:val="24292E"/>
+                <w:sz w:val="22"/>
+                <w:szCs w:val="20"/>
+                <w:lang w:eastAsia="es-ES_tradnl"/>
+              </w:rPr>
+              <w:t>varA</w:t>
+            </w:r>
+            <w:proofErr w:type="spellEnd"/>
+            <w:r>
+              <w:rPr>
+                <w:rFonts w:ascii="Helvetica" w:hAnsi="Helvetica" w:cs="Courier New"/>
+                <w:color w:val="24292E"/>
+                <w:sz w:val="22"/>
+                <w:szCs w:val="20"/>
+                <w:lang w:eastAsia="es-ES_tradnl"/>
+              </w:rPr>
+              <w:t xml:space="preserve"> !</w:t>
+            </w:r>
+            <w:proofErr w:type="gramEnd"/>
+            <w:r>
+              <w:rPr>
+                <w:rFonts w:ascii="Helvetica" w:hAnsi="Helvetica" w:cs="Courier New"/>
+                <w:color w:val="24292E"/>
+                <w:sz w:val="22"/>
+                <w:szCs w:val="20"/>
+                <w:lang w:eastAsia="es-ES_tradnl"/>
+              </w:rPr>
+              <w:t xml:space="preserve">= 10 </w:t>
             </w:r>
           </w:p>
         </w:tc>
@@ -7735,15 +8884,49 @@
                 <w:lang w:eastAsia="es-ES_tradnl"/>
               </w:rPr>
             </w:pPr>
-            <w:r>
-              <w:rPr>
-                <w:rFonts w:ascii="Helvetica" w:hAnsi="Helvetica" w:cs="Courier New"/>
-                <w:color w:val="24292E"/>
-                <w:sz w:val="22"/>
-                <w:szCs w:val="20"/>
-                <w:lang w:eastAsia="es-ES_tradnl"/>
-              </w:rPr>
-              <w:t>varA &lt; 1 &amp; varB &gt; 70</w:t>
+            <w:proofErr w:type="spellStart"/>
+            <w:r>
+              <w:rPr>
+                <w:rFonts w:ascii="Helvetica" w:hAnsi="Helvetica" w:cs="Courier New"/>
+                <w:color w:val="24292E"/>
+                <w:sz w:val="22"/>
+                <w:szCs w:val="20"/>
+                <w:lang w:eastAsia="es-ES_tradnl"/>
+              </w:rPr>
+              <w:t>varA</w:t>
+            </w:r>
+            <w:proofErr w:type="spellEnd"/>
+            <w:r>
+              <w:rPr>
+                <w:rFonts w:ascii="Helvetica" w:hAnsi="Helvetica" w:cs="Courier New"/>
+                <w:color w:val="24292E"/>
+                <w:sz w:val="22"/>
+                <w:szCs w:val="20"/>
+                <w:lang w:eastAsia="es-ES_tradnl"/>
+              </w:rPr>
+              <w:t xml:space="preserve"> &lt; 1 &amp; </w:t>
+            </w:r>
+            <w:proofErr w:type="spellStart"/>
+            <w:r>
+              <w:rPr>
+                <w:rFonts w:ascii="Helvetica" w:hAnsi="Helvetica" w:cs="Courier New"/>
+                <w:color w:val="24292E"/>
+                <w:sz w:val="22"/>
+                <w:szCs w:val="20"/>
+                <w:lang w:eastAsia="es-ES_tradnl"/>
+              </w:rPr>
+              <w:t>varB</w:t>
+            </w:r>
+            <w:proofErr w:type="spellEnd"/>
+            <w:r>
+              <w:rPr>
+                <w:rFonts w:ascii="Helvetica" w:hAnsi="Helvetica" w:cs="Courier New"/>
+                <w:color w:val="24292E"/>
+                <w:sz w:val="22"/>
+                <w:szCs w:val="20"/>
+                <w:lang w:eastAsia="es-ES_tradnl"/>
+              </w:rPr>
+              <w:t xml:space="preserve"> &gt; 70</w:t>
             </w:r>
           </w:p>
         </w:tc>
@@ -7772,7 +8955,25 @@
           <w:color w:val="24292E"/>
           <w:lang w:eastAsia="es-ES_tradnl"/>
         </w:rPr>
-        <w:t xml:space="preserve">El siguiente fragmento de código es una muestra de como se pueden definir variables, definir y asignar un valor en un mismo renglón, muestra también las dos formas de agregar comentarios, impresiones de variables </w:t>
+        <w:t xml:space="preserve">El siguiente fragmento de código es una muestra de como se pueden definir variables, definir y asignar un valor en un mismo renglón, muestra también las dos formas de agregar comentarios, impresiones de </w:t>
+      </w:r>
+      <w:proofErr w:type="gramStart"/>
+      <w:r>
+        <w:rPr>
+          <w:rFonts w:ascii="Helvetica" w:hAnsi="Helvetica" w:cs="Times New Roman"/>
+          <w:color w:val="24292E"/>
+          <w:lang w:eastAsia="es-ES_tradnl"/>
+        </w:rPr>
+        <w:t>variables</w:t>
+      </w:r>
+      <w:proofErr w:type="gramEnd"/>
+      <w:r>
+        <w:rPr>
+          <w:rFonts w:ascii="Helvetica" w:hAnsi="Helvetica" w:cs="Times New Roman"/>
+          <w:color w:val="24292E"/>
+          <w:lang w:eastAsia="es-ES_tradnl"/>
+        </w:rPr>
+        <w:t xml:space="preserve"> </w:t>
       </w:r>
       <w:r>
         <w:rPr>
@@ -7830,8 +9031,21 @@
           <w:bdr w:val="none" w:sz="0" w:space="0" w:color="auto" w:frame="1"/>
           <w:lang w:eastAsia="es-ES_tradnl"/>
         </w:rPr>
-        <w:t>crea entero varA</w:t>
-      </w:r>
+        <w:t xml:space="preserve">crea entero </w:t>
+      </w:r>
+      <w:proofErr w:type="spellStart"/>
+      <w:r>
+        <w:rPr>
+          <w:rFonts w:ascii="Helvetica" w:hAnsi="Helvetica" w:cs="Courier New"/>
+          <w:color w:val="24292E"/>
+          <w:sz w:val="20"/>
+          <w:szCs w:val="20"/>
+          <w:bdr w:val="none" w:sz="0" w:space="0" w:color="auto" w:frame="1"/>
+          <w:lang w:eastAsia="es-ES_tradnl"/>
+        </w:rPr>
+        <w:t>varA</w:t>
+      </w:r>
+      <w:proofErr w:type="spellEnd"/>
     </w:p>
     <w:p>
       <w:pPr>
@@ -7872,7 +9086,31 @@
           <w:bdr w:val="none" w:sz="0" w:space="0" w:color="auto" w:frame="1"/>
           <w:lang w:eastAsia="es-ES_tradnl"/>
         </w:rPr>
-        <w:t>crea cadena saludo = "Hola_mundo_JASCI!"</w:t>
+        <w:t>crea cadena saludo = "</w:t>
+      </w:r>
+      <w:proofErr w:type="spellStart"/>
+      <w:r>
+        <w:rPr>
+          <w:rFonts w:ascii="Helvetica" w:hAnsi="Helvetica" w:cs="Courier New"/>
+          <w:color w:val="24292E"/>
+          <w:sz w:val="20"/>
+          <w:szCs w:val="20"/>
+          <w:bdr w:val="none" w:sz="0" w:space="0" w:color="auto" w:frame="1"/>
+          <w:lang w:eastAsia="es-ES_tradnl"/>
+        </w:rPr>
+        <w:t>Hola_mundo_JASCI</w:t>
+      </w:r>
+      <w:proofErr w:type="spellEnd"/>
+      <w:r>
+        <w:rPr>
+          <w:rFonts w:ascii="Helvetica" w:hAnsi="Helvetica" w:cs="Courier New"/>
+          <w:color w:val="24292E"/>
+          <w:sz w:val="20"/>
+          <w:szCs w:val="20"/>
+          <w:bdr w:val="none" w:sz="0" w:space="0" w:color="auto" w:frame="1"/>
+          <w:lang w:eastAsia="es-ES_tradnl"/>
+        </w:rPr>
+        <w:t>!"</w:t>
       </w:r>
     </w:p>
     <w:p>
@@ -7914,7 +9152,31 @@
           <w:bdr w:val="none" w:sz="0" w:space="0" w:color="auto" w:frame="1"/>
           <w:lang w:eastAsia="es-ES_tradnl"/>
         </w:rPr>
-        <w:t>crea booleano cond = verdadero</w:t>
+        <w:t xml:space="preserve">crea booleano </w:t>
+      </w:r>
+      <w:proofErr w:type="spellStart"/>
+      <w:r>
+        <w:rPr>
+          <w:rFonts w:ascii="Helvetica" w:hAnsi="Helvetica" w:cs="Courier New"/>
+          <w:color w:val="24292E"/>
+          <w:sz w:val="20"/>
+          <w:szCs w:val="20"/>
+          <w:bdr w:val="none" w:sz="0" w:space="0" w:color="auto" w:frame="1"/>
+          <w:lang w:eastAsia="es-ES_tradnl"/>
+        </w:rPr>
+        <w:t>cond</w:t>
+      </w:r>
+      <w:proofErr w:type="spellEnd"/>
+      <w:r>
+        <w:rPr>
+          <w:rFonts w:ascii="Helvetica" w:hAnsi="Helvetica" w:cs="Courier New"/>
+          <w:color w:val="24292E"/>
+          <w:sz w:val="20"/>
+          <w:szCs w:val="20"/>
+          <w:bdr w:val="none" w:sz="0" w:space="0" w:color="auto" w:frame="1"/>
+          <w:lang w:eastAsia="es-ES_tradnl"/>
+        </w:rPr>
+        <w:t xml:space="preserve"> = verdadero</w:t>
       </w:r>
     </w:p>
     <w:p>
@@ -8071,8 +9333,21 @@
           <w:bdr w:val="none" w:sz="0" w:space="0" w:color="auto" w:frame="1"/>
           <w:lang w:eastAsia="es-ES_tradnl"/>
         </w:rPr>
-        <w:t xml:space="preserve">    más de una linea</w:t>
-      </w:r>
+        <w:t xml:space="preserve">    más de una </w:t>
+      </w:r>
+      <w:proofErr w:type="spellStart"/>
+      <w:r>
+        <w:rPr>
+          <w:rFonts w:ascii="Helvetica" w:hAnsi="Helvetica" w:cs="Courier New"/>
+          <w:color w:val="24292E"/>
+          <w:sz w:val="20"/>
+          <w:szCs w:val="20"/>
+          <w:bdr w:val="none" w:sz="0" w:space="0" w:color="auto" w:frame="1"/>
+          <w:lang w:eastAsia="es-ES_tradnl"/>
+        </w:rPr>
+        <w:t>linea</w:t>
+      </w:r>
+      <w:proofErr w:type="spellEnd"/>
     </w:p>
     <w:p>
       <w:pPr>
@@ -8186,7 +9461,79 @@
           <w:bdr w:val="none" w:sz="0" w:space="0" w:color="auto" w:frame="1"/>
           <w:lang w:eastAsia="es-ES_tradnl"/>
         </w:rPr>
-        <w:t>imprime saludo . 2332 . "puedo_concatenar_cadenas"</w:t>
+        <w:t xml:space="preserve">imprime </w:t>
+      </w:r>
+      <w:proofErr w:type="gramStart"/>
+      <w:r>
+        <w:rPr>
+          <w:rFonts w:ascii="Helvetica" w:hAnsi="Helvetica" w:cs="Courier New"/>
+          <w:color w:val="24292E"/>
+          <w:sz w:val="20"/>
+          <w:szCs w:val="20"/>
+          <w:bdr w:val="none" w:sz="0" w:space="0" w:color="auto" w:frame="1"/>
+          <w:lang w:eastAsia="es-ES_tradnl"/>
+        </w:rPr>
+        <w:t>saludo .</w:t>
+      </w:r>
+      <w:proofErr w:type="gramEnd"/>
+      <w:r>
+        <w:rPr>
+          <w:rFonts w:ascii="Helvetica" w:hAnsi="Helvetica" w:cs="Courier New"/>
+          <w:color w:val="24292E"/>
+          <w:sz w:val="20"/>
+          <w:szCs w:val="20"/>
+          <w:bdr w:val="none" w:sz="0" w:space="0" w:color="auto" w:frame="1"/>
+          <w:lang w:eastAsia="es-ES_tradnl"/>
+        </w:rPr>
+        <w:t xml:space="preserve"> </w:t>
+      </w:r>
+      <w:proofErr w:type="gramStart"/>
+      <w:r>
+        <w:rPr>
+          <w:rFonts w:ascii="Helvetica" w:hAnsi="Helvetica" w:cs="Courier New"/>
+          <w:color w:val="24292E"/>
+          <w:sz w:val="20"/>
+          <w:szCs w:val="20"/>
+          <w:bdr w:val="none" w:sz="0" w:space="0" w:color="auto" w:frame="1"/>
+          <w:lang w:eastAsia="es-ES_tradnl"/>
+        </w:rPr>
+        <w:t>2332 .</w:t>
+      </w:r>
+      <w:proofErr w:type="gramEnd"/>
+      <w:r>
+        <w:rPr>
+          <w:rFonts w:ascii="Helvetica" w:hAnsi="Helvetica" w:cs="Courier New"/>
+          <w:color w:val="24292E"/>
+          <w:sz w:val="20"/>
+          <w:szCs w:val="20"/>
+          <w:bdr w:val="none" w:sz="0" w:space="0" w:color="auto" w:frame="1"/>
+          <w:lang w:eastAsia="es-ES_tradnl"/>
+        </w:rPr>
+        <w:t xml:space="preserve"> "</w:t>
+      </w:r>
+      <w:proofErr w:type="spellStart"/>
+      <w:r>
+        <w:rPr>
+          <w:rFonts w:ascii="Helvetica" w:hAnsi="Helvetica" w:cs="Courier New"/>
+          <w:color w:val="24292E"/>
+          <w:sz w:val="20"/>
+          <w:szCs w:val="20"/>
+          <w:bdr w:val="none" w:sz="0" w:space="0" w:color="auto" w:frame="1"/>
+          <w:lang w:eastAsia="es-ES_tradnl"/>
+        </w:rPr>
+        <w:t>puedo_concatenar_cadenas</w:t>
+      </w:r>
+      <w:proofErr w:type="spellEnd"/>
+      <w:r>
+        <w:rPr>
+          <w:rFonts w:ascii="Helvetica" w:hAnsi="Helvetica" w:cs="Courier New"/>
+          <w:color w:val="24292E"/>
+          <w:sz w:val="20"/>
+          <w:szCs w:val="20"/>
+          <w:bdr w:val="none" w:sz="0" w:space="0" w:color="auto" w:frame="1"/>
+          <w:lang w:eastAsia="es-ES_tradnl"/>
+        </w:rPr>
+        <w:t>"</w:t>
       </w:r>
     </w:p>
     <w:p>
@@ -8228,7 +9575,55 @@
           <w:bdr w:val="none" w:sz="0" w:space="0" w:color="auto" w:frame="1"/>
           <w:lang w:eastAsia="es-ES_tradnl"/>
         </w:rPr>
-        <w:t>imprime 223 . "_es_tu_resultado"</w:t>
+        <w:t xml:space="preserve">imprime </w:t>
+      </w:r>
+      <w:proofErr w:type="gramStart"/>
+      <w:r>
+        <w:rPr>
+          <w:rFonts w:ascii="Helvetica" w:hAnsi="Helvetica" w:cs="Courier New"/>
+          <w:color w:val="24292E"/>
+          <w:sz w:val="20"/>
+          <w:szCs w:val="20"/>
+          <w:bdr w:val="none" w:sz="0" w:space="0" w:color="auto" w:frame="1"/>
+          <w:lang w:eastAsia="es-ES_tradnl"/>
+        </w:rPr>
+        <w:t>223 .</w:t>
+      </w:r>
+      <w:proofErr w:type="gramEnd"/>
+      <w:r>
+        <w:rPr>
+          <w:rFonts w:ascii="Helvetica" w:hAnsi="Helvetica" w:cs="Courier New"/>
+          <w:color w:val="24292E"/>
+          <w:sz w:val="20"/>
+          <w:szCs w:val="20"/>
+          <w:bdr w:val="none" w:sz="0" w:space="0" w:color="auto" w:frame="1"/>
+          <w:lang w:eastAsia="es-ES_tradnl"/>
+        </w:rPr>
+        <w:t xml:space="preserve"> "_</w:t>
+      </w:r>
+      <w:proofErr w:type="spellStart"/>
+      <w:r>
+        <w:rPr>
+          <w:rFonts w:ascii="Helvetica" w:hAnsi="Helvetica" w:cs="Courier New"/>
+          <w:color w:val="24292E"/>
+          <w:sz w:val="20"/>
+          <w:szCs w:val="20"/>
+          <w:bdr w:val="none" w:sz="0" w:space="0" w:color="auto" w:frame="1"/>
+          <w:lang w:eastAsia="es-ES_tradnl"/>
+        </w:rPr>
+        <w:t>es_tu_resultado</w:t>
+      </w:r>
+      <w:proofErr w:type="spellEnd"/>
+      <w:r>
+        <w:rPr>
+          <w:rFonts w:ascii="Helvetica" w:hAnsi="Helvetica" w:cs="Courier New"/>
+          <w:color w:val="24292E"/>
+          <w:sz w:val="20"/>
+          <w:szCs w:val="20"/>
+          <w:bdr w:val="none" w:sz="0" w:space="0" w:color="auto" w:frame="1"/>
+          <w:lang w:eastAsia="es-ES_tradnl"/>
+        </w:rPr>
+        <w:t>"</w:t>
       </w:r>
     </w:p>
     <w:p>
@@ -8270,7 +9665,31 @@
           <w:bdr w:val="none" w:sz="0" w:space="0" w:color="auto" w:frame="1"/>
           <w:lang w:eastAsia="es-ES_tradnl"/>
         </w:rPr>
-        <w:t>imprime "Hola_JASCI"</w:t>
+        <w:t>imprime "</w:t>
+      </w:r>
+      <w:proofErr w:type="spellStart"/>
+      <w:r>
+        <w:rPr>
+          <w:rFonts w:ascii="Helvetica" w:hAnsi="Helvetica" w:cs="Courier New"/>
+          <w:color w:val="24292E"/>
+          <w:sz w:val="20"/>
+          <w:szCs w:val="20"/>
+          <w:bdr w:val="none" w:sz="0" w:space="0" w:color="auto" w:frame="1"/>
+          <w:lang w:eastAsia="es-ES_tradnl"/>
+        </w:rPr>
+        <w:t>Hola_JASCI</w:t>
+      </w:r>
+      <w:proofErr w:type="spellEnd"/>
+      <w:r>
+        <w:rPr>
+          <w:rFonts w:ascii="Helvetica" w:hAnsi="Helvetica" w:cs="Courier New"/>
+          <w:color w:val="24292E"/>
+          <w:sz w:val="20"/>
+          <w:szCs w:val="20"/>
+          <w:bdr w:val="none" w:sz="0" w:space="0" w:color="auto" w:frame="1"/>
+          <w:lang w:eastAsia="es-ES_tradnl"/>
+        </w:rPr>
+        <w:t>"</w:t>
       </w:r>
     </w:p>
     <w:p>
@@ -8312,8 +9731,21 @@
           <w:bdr w:val="none" w:sz="0" w:space="0" w:color="auto" w:frame="1"/>
           <w:lang w:eastAsia="es-ES_tradnl"/>
         </w:rPr>
-        <w:t>imprime varA</w:t>
-      </w:r>
+        <w:t xml:space="preserve">imprime </w:t>
+      </w:r>
+      <w:proofErr w:type="spellStart"/>
+      <w:r>
+        <w:rPr>
+          <w:rFonts w:ascii="Helvetica" w:hAnsi="Helvetica" w:cs="Courier New"/>
+          <w:color w:val="24292E"/>
+          <w:sz w:val="20"/>
+          <w:szCs w:val="20"/>
+          <w:bdr w:val="none" w:sz="0" w:space="0" w:color="auto" w:frame="1"/>
+          <w:lang w:eastAsia="es-ES_tradnl"/>
+        </w:rPr>
+        <w:t>varA</w:t>
+      </w:r>
+      <w:proofErr w:type="spellEnd"/>
     </w:p>
     <w:p>
       <w:pPr>
@@ -8385,8 +9817,21 @@
           <w:bdr w:val="none" w:sz="0" w:space="0" w:color="auto" w:frame="1"/>
           <w:lang w:eastAsia="es-ES_tradnl"/>
         </w:rPr>
-        <w:t>// comentario de una sola linea</w:t>
-      </w:r>
+        <w:t xml:space="preserve">// comentario de una sola </w:t>
+      </w:r>
+      <w:proofErr w:type="spellStart"/>
+      <w:r>
+        <w:rPr>
+          <w:rFonts w:ascii="Helvetica" w:hAnsi="Helvetica" w:cs="Courier New"/>
+          <w:color w:val="24292E"/>
+          <w:sz w:val="20"/>
+          <w:szCs w:val="20"/>
+          <w:bdr w:val="none" w:sz="0" w:space="0" w:color="auto" w:frame="1"/>
+          <w:lang w:eastAsia="es-ES_tradnl"/>
+        </w:rPr>
+        <w:t>linea</w:t>
+      </w:r>
+      <w:proofErr w:type="spellEnd"/>
     </w:p>
     <w:p>
       <w:pPr>
@@ -8458,8 +9903,21 @@
           <w:bdr w:val="none" w:sz="0" w:space="0" w:color="auto" w:frame="1"/>
           <w:lang w:eastAsia="es-ES_tradnl"/>
         </w:rPr>
-        <w:t>lea varA</w:t>
-      </w:r>
+        <w:t xml:space="preserve">lea </w:t>
+      </w:r>
+      <w:proofErr w:type="spellStart"/>
+      <w:r>
+        <w:rPr>
+          <w:rFonts w:ascii="Helvetica" w:hAnsi="Helvetica" w:cs="Courier New"/>
+          <w:color w:val="24292E"/>
+          <w:sz w:val="20"/>
+          <w:szCs w:val="20"/>
+          <w:bdr w:val="none" w:sz="0" w:space="0" w:color="auto" w:frame="1"/>
+          <w:lang w:eastAsia="es-ES_tradnl"/>
+        </w:rPr>
+        <w:t>varA</w:t>
+      </w:r>
+      <w:proofErr w:type="spellEnd"/>
     </w:p>
     <w:p>
       <w:pPr>
@@ -8530,7 +9988,31 @@
           <w:bdr w:val="none" w:sz="0" w:space="0" w:color="auto" w:frame="1"/>
           <w:lang w:eastAsia="es-ES_tradnl"/>
         </w:rPr>
-        <w:t>crea cadena despedida = "Gracias_por_usarme"</w:t>
+        <w:t>crea cadena despedida = "</w:t>
+      </w:r>
+      <w:proofErr w:type="spellStart"/>
+      <w:r>
+        <w:rPr>
+          <w:rFonts w:ascii="Helvetica" w:hAnsi="Helvetica" w:cs="Courier New"/>
+          <w:color w:val="24292E"/>
+          <w:sz w:val="20"/>
+          <w:szCs w:val="20"/>
+          <w:bdr w:val="none" w:sz="0" w:space="0" w:color="auto" w:frame="1"/>
+          <w:lang w:eastAsia="es-ES_tradnl"/>
+        </w:rPr>
+        <w:t>Gracias_por_usarme</w:t>
+      </w:r>
+      <w:proofErr w:type="spellEnd"/>
+      <w:r>
+        <w:rPr>
+          <w:rFonts w:ascii="Helvetica" w:hAnsi="Helvetica" w:cs="Courier New"/>
+          <w:color w:val="24292E"/>
+          <w:sz w:val="20"/>
+          <w:szCs w:val="20"/>
+          <w:bdr w:val="none" w:sz="0" w:space="0" w:color="auto" w:frame="1"/>
+          <w:lang w:eastAsia="es-ES_tradnl"/>
+        </w:rPr>
+        <w:t>"</w:t>
       </w:r>
     </w:p>
     <w:p>
@@ -8645,7 +10127,7 @@
               </wp:anchor>
             </w:drawing>
           </mc:Choice>
-          <mc:Fallback xmlns:mo="http://schemas.microsoft.com/office/mac/office/2008/main" xmlns:mv="urn:schemas-microsoft-com:mac:vml">
+          <mc:Fallback xmlns:mv="urn:schemas-microsoft-com:mac:vml" xmlns:mo="http://schemas.microsoft.com/office/mac/office/2008/main">
             <w:pict>
               <v:shapetype w14:anchorId="6108F3CC" id="_x0000_t202" coordsize="21600,21600" o:spt="202" path="m0,0l0,21600,21600,21600,21600,0xe">
                 <v:stroke joinstyle="miter"/>
@@ -8778,7 +10260,7 @@
               </wp:anchor>
             </w:drawing>
           </mc:Choice>
-          <mc:Fallback xmlns:mo="http://schemas.microsoft.com/office/mac/office/2008/main" xmlns:mv="urn:schemas-microsoft-com:mac:vml">
+          <mc:Fallback xmlns:mv="urn:schemas-microsoft-com:mac:vml" xmlns:mo="http://schemas.microsoft.com/office/mac/office/2008/main">
             <w:pict>
               <v:shape w14:anchorId="08577723" id="Cuadro_x0020_de_x0020_texto_x0020_16" o:spid="_x0000_s1028" type="#_x0000_t202" style="position:absolute;left:0;text-align:left;margin-left:377.65pt;margin-top:323.5pt;width:44.9pt;height:89.6pt;z-index:251681792;visibility:visible;mso-wrap-style:square;mso-width-percent:0;mso-height-percent:0;mso-wrap-distance-left:9pt;mso-wrap-distance-top:0;mso-wrap-distance-right:9pt;mso-wrap-distance-bottom:0;mso-position-horizontal:absolute;mso-position-horizontal-relative:text;mso-position-vertical:absolute;mso-position-vertical-relative:text;mso-width-percent:0;mso-height-percent:0;mso-width-relative:margin;mso-height-relative:margin;v-text-anchor:top" o:gfxdata="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" filled="f" stroked="f">
                 <v:textbox style="layout-flow:vertical-ideographic">
@@ -8947,6 +10429,7 @@
                                 <w:lang w:val="es-ES"/>
                               </w:rPr>
                             </w:pPr>
+                            <w:proofErr w:type="spellStart"/>
                             <w:r>
                               <w:rPr>
                                 <w:b/>
@@ -8956,6 +10439,7 @@
                               </w:rPr>
                               <w:t>depado</w:t>
                             </w:r>
+                            <w:proofErr w:type="spellEnd"/>
                           </w:p>
                         </w:txbxContent>
                       </wps:txbx>
@@ -8977,7 +10461,7 @@
               </wp:anchor>
             </w:drawing>
           </mc:Choice>
-          <mc:Fallback xmlns:mo="http://schemas.microsoft.com/office/mac/office/2008/main" xmlns:mv="urn:schemas-microsoft-com:mac:vml">
+          <mc:Fallback xmlns:mv="urn:schemas-microsoft-com:mac:vml" xmlns:mo="http://schemas.microsoft.com/office/mac/office/2008/main">
             <w:pict>
               <v:shape w14:anchorId="02C51AC2" id="Cuadro_x0020_de_x0020_texto_x0020_14" o:spid="_x0000_s1029" type="#_x0000_t202" style="position:absolute;left:0;text-align:left;margin-left:368.75pt;margin-top:134.4pt;width:44.35pt;height:171pt;z-index:251678720;visibility:visible;mso-wrap-style:square;mso-width-percent:0;mso-height-percent:0;mso-wrap-distance-left:9pt;mso-wrap-distance-top:0;mso-wrap-distance-right:9pt;mso-wrap-distance-bottom:0;mso-position-horizontal:absolute;mso-position-horizontal-relative:text;mso-position-vertical:absolute;mso-position-vertical-relative:text;mso-width-percent:0;mso-height-percent:0;mso-width-relative:margin;mso-height-relative:margin;v-text-anchor:top" o:gfxdata="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" filled="f" stroked="f">
                 <v:textbox style="layout-flow:vertical-ideographic">
@@ -9139,7 +10623,7 @@
               </wp:anchor>
             </w:drawing>
           </mc:Choice>
-          <mc:Fallback xmlns:mo="http://schemas.microsoft.com/office/mac/office/2008/main" xmlns:mv="urn:schemas-microsoft-com:mac:vml">
+          <mc:Fallback xmlns:mv="urn:schemas-microsoft-com:mac:vml" xmlns:mo="http://schemas.microsoft.com/office/mac/office/2008/main">
             <w:pict>
               <v:shape w14:anchorId="2091009F" id="Cuadro_x0020_de_x0020_texto_x0020_13" o:spid="_x0000_s1030" type="#_x0000_t202" style="position:absolute;left:0;text-align:left;margin-left:63.3pt;margin-top:125.65pt;width:350.9pt;height:188.75pt;z-index:251677696;visibility:visible;mso-wrap-style:square;mso-width-percent:0;mso-height-percent:0;mso-wrap-distance-left:9pt;mso-wrap-distance-top:0;mso-wrap-distance-right:9pt;mso-wrap-distance-bottom:0;mso-position-horizontal:absolute;mso-position-horizontal-relative:text;mso-position-vertical:absolute;mso-position-vertical-relative:text;mso-width-percent:0;mso-height-percent:0;mso-width-relative:margin;mso-height-relative:margin;v-text-anchor:top" o:gfxdata="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" filled="f" strokecolor="#7030a0" strokeweight="2.25pt">
                 <v:textbox>
@@ -9268,7 +10752,7 @@
               </wp:anchor>
             </w:drawing>
           </mc:Choice>
-          <mc:Fallback xmlns:mo="http://schemas.microsoft.com/office/mac/office/2008/main" xmlns:mv="urn:schemas-microsoft-com:mac:vml">
+          <mc:Fallback xmlns:mv="urn:schemas-microsoft-com:mac:vml" xmlns:mo="http://schemas.microsoft.com/office/mac/office/2008/main">
             <w:pict>
               <v:shape w14:anchorId="7C30FE8A" id="Cuadro_x0020_de_x0020_texto_x0020_12" o:spid="_x0000_s1031" type="#_x0000_t202" style="position:absolute;left:0;text-align:left;margin-left:369pt;margin-top:8.55pt;width:44.35pt;height:89.6pt;z-index:251675648;visibility:visible;mso-wrap-style:square;mso-width-percent:0;mso-height-percent:0;mso-wrap-distance-left:9pt;mso-wrap-distance-top:0;mso-wrap-distance-right:9pt;mso-wrap-distance-bottom:0;mso-position-horizontal:absolute;mso-position-horizontal-relative:text;mso-position-vertical:absolute;mso-position-vertical-relative:text;mso-width-percent:0;mso-height-percent:0;mso-width-relative:margin;mso-height-relative:margin;v-text-anchor:top" o:gfxdata="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" filled="f" stroked="f">
                 <v:textbox style="layout-flow:vertical-ideographic">
@@ -9437,7 +10921,7 @@
               </wp:anchor>
             </w:drawing>
           </mc:Choice>
-          <mc:Fallback xmlns:mo="http://schemas.microsoft.com/office/mac/office/2008/main" xmlns:mv="urn:schemas-microsoft-com:mac:vml">
+          <mc:Fallback xmlns:mv="urn:schemas-microsoft-com:mac:vml" xmlns:mo="http://schemas.microsoft.com/office/mac/office/2008/main">
             <w:pict>
               <v:shape w14:anchorId="57BD5F9F" id="Cuadro_x0020_de_x0020_texto_x0020_5" o:spid="_x0000_s1032" type="#_x0000_t202" style="position:absolute;left:0;text-align:left;margin-left:63pt;margin-top:-.1pt;width:350.95pt;height:117pt;z-index:251674624;visibility:visible;mso-wrap-style:square;mso-width-percent:0;mso-wrap-distance-left:9pt;mso-wrap-distance-top:0;mso-wrap-distance-right:9pt;mso-wrap-distance-bottom:0;mso-position-horizontal:absolute;mso-position-horizontal-relative:text;mso-position-vertical:absolute;mso-position-vertical-relative:text;mso-width-percent:0;mso-width-relative:margin;v-text-anchor:top" o:gfxdata="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" filled="f" strokecolor="#4472c4 [3208]" strokeweight="2.25pt">
                 <v:textbox>
@@ -9471,7 +10955,103 @@
           <w:rFonts w:ascii="Helvetica" w:hAnsi="Helvetica"/>
           <w:lang w:val="es-ES"/>
         </w:rPr>
-        <w:t>El siguiente programa define tres variables enteras, la primer variable se llama vara, la segunda varb y la tercera varc; define dos variable booleana de nombre vard y vara; por ultimo define tres variables de tipo cadena con nombres vare, vard y varc.</w:t>
+        <w:t xml:space="preserve">El siguiente programa define tres variables enteras, la </w:t>
+      </w:r>
+      <w:proofErr w:type="gramStart"/>
+      <w:r>
+        <w:rPr>
+          <w:rFonts w:ascii="Helvetica" w:hAnsi="Helvetica"/>
+          <w:lang w:val="es-ES"/>
+        </w:rPr>
+        <w:t>primer variable</w:t>
+      </w:r>
+      <w:proofErr w:type="gramEnd"/>
+      <w:r>
+        <w:rPr>
+          <w:rFonts w:ascii="Helvetica" w:hAnsi="Helvetica"/>
+          <w:lang w:val="es-ES"/>
+        </w:rPr>
+        <w:t xml:space="preserve"> se llama vara, la segunda </w:t>
+      </w:r>
+      <w:proofErr w:type="spellStart"/>
+      <w:r>
+        <w:rPr>
+          <w:rFonts w:ascii="Helvetica" w:hAnsi="Helvetica"/>
+          <w:lang w:val="es-ES"/>
+        </w:rPr>
+        <w:t>varb</w:t>
+      </w:r>
+      <w:proofErr w:type="spellEnd"/>
+      <w:r>
+        <w:rPr>
+          <w:rFonts w:ascii="Helvetica" w:hAnsi="Helvetica"/>
+          <w:lang w:val="es-ES"/>
+        </w:rPr>
+        <w:t xml:space="preserve"> y la tercera </w:t>
+      </w:r>
+      <w:proofErr w:type="spellStart"/>
+      <w:r>
+        <w:rPr>
+          <w:rFonts w:ascii="Helvetica" w:hAnsi="Helvetica"/>
+          <w:lang w:val="es-ES"/>
+        </w:rPr>
+        <w:t>varc</w:t>
+      </w:r>
+      <w:proofErr w:type="spellEnd"/>
+      <w:r>
+        <w:rPr>
+          <w:rFonts w:ascii="Helvetica" w:hAnsi="Helvetica"/>
+          <w:lang w:val="es-ES"/>
+        </w:rPr>
+        <w:t xml:space="preserve">; define dos variable booleana de nombre </w:t>
+      </w:r>
+      <w:proofErr w:type="spellStart"/>
+      <w:r>
+        <w:rPr>
+          <w:rFonts w:ascii="Helvetica" w:hAnsi="Helvetica"/>
+          <w:lang w:val="es-ES"/>
+        </w:rPr>
+        <w:t>vard</w:t>
+      </w:r>
+      <w:proofErr w:type="spellEnd"/>
+      <w:r>
+        <w:rPr>
+          <w:rFonts w:ascii="Helvetica" w:hAnsi="Helvetica"/>
+          <w:lang w:val="es-ES"/>
+        </w:rPr>
+        <w:t xml:space="preserve"> y vara; por ultimo define tres variables de tipo cadena con nombres vare, </w:t>
+      </w:r>
+      <w:proofErr w:type="spellStart"/>
+      <w:r>
+        <w:rPr>
+          <w:rFonts w:ascii="Helvetica" w:hAnsi="Helvetica"/>
+          <w:lang w:val="es-ES"/>
+        </w:rPr>
+        <w:t>vard</w:t>
+      </w:r>
+      <w:proofErr w:type="spellEnd"/>
+      <w:r>
+        <w:rPr>
+          <w:rFonts w:ascii="Helvetica" w:hAnsi="Helvetica"/>
+          <w:lang w:val="es-ES"/>
+        </w:rPr>
+        <w:t xml:space="preserve"> y </w:t>
+      </w:r>
+      <w:proofErr w:type="spellStart"/>
+      <w:r>
+        <w:rPr>
+          <w:rFonts w:ascii="Helvetica" w:hAnsi="Helvetica"/>
+          <w:lang w:val="es-ES"/>
+        </w:rPr>
+        <w:t>varc</w:t>
+      </w:r>
+      <w:proofErr w:type="spellEnd"/>
+      <w:r>
+        <w:rPr>
+          <w:rFonts w:ascii="Helvetica" w:hAnsi="Helvetica"/>
+          <w:lang w:val="es-ES"/>
+        </w:rPr>
+        <w:t>.</w:t>
       </w:r>
       <w:r>
         <w:rPr>
@@ -9741,8 +11321,21 @@
           <w:bdr w:val="none" w:sz="0" w:space="0" w:color="auto" w:frame="1"/>
           <w:lang w:eastAsia="es-ES_tradnl"/>
         </w:rPr>
-        <w:t>crea entero varb</w:t>
-      </w:r>
+        <w:t xml:space="preserve">crea entero </w:t>
+      </w:r>
+      <w:proofErr w:type="spellStart"/>
+      <w:r>
+        <w:rPr>
+          <w:rFonts w:ascii="Helvetica" w:hAnsi="Helvetica" w:cs="Courier New"/>
+          <w:color w:val="24292E"/>
+          <w:sz w:val="20"/>
+          <w:szCs w:val="20"/>
+          <w:bdr w:val="none" w:sz="0" w:space="0" w:color="auto" w:frame="1"/>
+          <w:lang w:eastAsia="es-ES_tradnl"/>
+        </w:rPr>
+        <w:t>varb</w:t>
+      </w:r>
+      <w:proofErr w:type="spellEnd"/>
     </w:p>
     <w:p>
       <w:pPr>
@@ -9783,8 +11376,21 @@
           <w:bdr w:val="none" w:sz="0" w:space="0" w:color="auto" w:frame="1"/>
           <w:lang w:eastAsia="es-ES_tradnl"/>
         </w:rPr>
-        <w:t>crea entero varc</w:t>
-      </w:r>
+        <w:t xml:space="preserve">crea entero </w:t>
+      </w:r>
+      <w:proofErr w:type="spellStart"/>
+      <w:r>
+        <w:rPr>
+          <w:rFonts w:ascii="Helvetica" w:hAnsi="Helvetica" w:cs="Courier New"/>
+          <w:color w:val="24292E"/>
+          <w:sz w:val="20"/>
+          <w:szCs w:val="20"/>
+          <w:bdr w:val="none" w:sz="0" w:space="0" w:color="auto" w:frame="1"/>
+          <w:lang w:eastAsia="es-ES_tradnl"/>
+        </w:rPr>
+        <w:t>varc</w:t>
+      </w:r>
+      <w:proofErr w:type="spellEnd"/>
     </w:p>
     <w:p>
       <w:pPr>
@@ -10026,8 +11632,21 @@
           <w:lang w:eastAsia="es-ES_tradnl"/>
         </w:rPr>
         <w:lastRenderedPageBreak/>
-        <w:t>crea booleano vard</w:t>
-      </w:r>
+        <w:t xml:space="preserve">crea booleano </w:t>
+      </w:r>
+      <w:proofErr w:type="spellStart"/>
+      <w:r>
+        <w:rPr>
+          <w:rFonts w:ascii="Helvetica" w:hAnsi="Helvetica" w:cs="Courier New"/>
+          <w:color w:val="24292E"/>
+          <w:sz w:val="20"/>
+          <w:szCs w:val="20"/>
+          <w:bdr w:val="none" w:sz="0" w:space="0" w:color="auto" w:frame="1"/>
+          <w:lang w:eastAsia="es-ES_tradnl"/>
+        </w:rPr>
+        <w:t>vard</w:t>
+      </w:r>
+      <w:proofErr w:type="spellEnd"/>
     </w:p>
     <w:p>
       <w:pPr>
@@ -10068,8 +11687,21 @@
           <w:bdr w:val="none" w:sz="0" w:space="0" w:color="auto" w:frame="1"/>
           <w:lang w:eastAsia="es-ES_tradnl"/>
         </w:rPr>
-        <w:t>crea booleano vara</w:t>
-      </w:r>
+        <w:t xml:space="preserve">crea </w:t>
+      </w:r>
+      <w:proofErr w:type="gramStart"/>
+      <w:r>
+        <w:rPr>
+          <w:rFonts w:ascii="Helvetica" w:hAnsi="Helvetica" w:cs="Courier New"/>
+          <w:color w:val="24292E"/>
+          <w:sz w:val="20"/>
+          <w:szCs w:val="20"/>
+          <w:bdr w:val="none" w:sz="0" w:space="0" w:color="auto" w:frame="1"/>
+          <w:lang w:eastAsia="es-ES_tradnl"/>
+        </w:rPr>
+        <w:t>booleano vara</w:t>
+      </w:r>
+      <w:proofErr w:type="gramEnd"/>
     </w:p>
     <w:p>
       <w:pPr>
@@ -10352,8 +11984,21 @@
           <w:bdr w:val="none" w:sz="0" w:space="0" w:color="auto" w:frame="1"/>
           <w:lang w:eastAsia="es-ES_tradnl"/>
         </w:rPr>
-        <w:t>crea cadena vard</w:t>
-      </w:r>
+        <w:t xml:space="preserve">crea cadena </w:t>
+      </w:r>
+      <w:proofErr w:type="spellStart"/>
+      <w:r>
+        <w:rPr>
+          <w:rFonts w:ascii="Helvetica" w:hAnsi="Helvetica" w:cs="Courier New"/>
+          <w:color w:val="24292E"/>
+          <w:sz w:val="20"/>
+          <w:szCs w:val="20"/>
+          <w:bdr w:val="none" w:sz="0" w:space="0" w:color="auto" w:frame="1"/>
+          <w:lang w:eastAsia="es-ES_tradnl"/>
+        </w:rPr>
+        <w:t>vard</w:t>
+      </w:r>
+      <w:proofErr w:type="spellEnd"/>
     </w:p>
     <w:p>
       <w:pPr>
@@ -10394,8 +12039,21 @@
           <w:bdr w:val="none" w:sz="0" w:space="0" w:color="auto" w:frame="1"/>
           <w:lang w:eastAsia="es-ES_tradnl"/>
         </w:rPr>
-        <w:t>crea cadena varc</w:t>
-      </w:r>
+        <w:t xml:space="preserve">crea cadena </w:t>
+      </w:r>
+      <w:proofErr w:type="spellStart"/>
+      <w:r>
+        <w:rPr>
+          <w:rFonts w:ascii="Helvetica" w:hAnsi="Helvetica" w:cs="Courier New"/>
+          <w:color w:val="24292E"/>
+          <w:sz w:val="20"/>
+          <w:szCs w:val="20"/>
+          <w:bdr w:val="none" w:sz="0" w:space="0" w:color="auto" w:frame="1"/>
+          <w:lang w:eastAsia="es-ES_tradnl"/>
+        </w:rPr>
+        <w:t>varc</w:t>
+      </w:r>
+      <w:proofErr w:type="spellEnd"/>
     </w:p>
     <w:p>
       <w:pPr>
@@ -10715,7 +12373,7 @@
               </wp:anchor>
             </w:drawing>
           </mc:Choice>
-          <mc:Fallback xmlns:mo="http://schemas.microsoft.com/office/mac/office/2008/main" xmlns:mv="urn:schemas-microsoft-com:mac:vml">
+          <mc:Fallback xmlns:mv="urn:schemas-microsoft-com:mac:vml" xmlns:mo="http://schemas.microsoft.com/office/mac/office/2008/main">
             <w:pict>
               <v:shape w14:anchorId="5FFFCDF1" id="Cuadro_x0020_de_x0020_texto_x0020_10" o:spid="_x0000_s1027" type="#_x0000_t202" style="position:absolute;left:0;text-align:left;margin-left:368.75pt;margin-top:414.4pt;width:44.95pt;height:89.6pt;z-index:251666432;visibility:visible;mso-wrap-style:square;mso-width-percent:0;mso-height-percent:0;mso-wrap-distance-left:9pt;mso-wrap-distance-top:0;mso-wrap-distance-right:9pt;mso-wrap-distance-bottom:0;mso-position-horizontal:absolute;mso-position-horizontal-relative:text;mso-position-vertical:absolute;mso-position-vertical-relative:text;mso-width-percent:0;mso-height-percent:0;mso-width-relative:margin;mso-height-relative:margin;v-text-anchor:top" o:gfxdata="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" filled="f" stroked="f">
                 <v:textbox style="layout-flow:vertical-ideographic">
@@ -10884,6 +12542,7 @@
                                 <w:lang w:val="es-ES"/>
                               </w:rPr>
                             </w:pPr>
+                            <w:proofErr w:type="spellStart"/>
                             <w:r>
                               <w:rPr>
                                 <w:b/>
@@ -10893,6 +12552,7 @@
                               </w:rPr>
                               <w:t>depado</w:t>
                             </w:r>
+                            <w:proofErr w:type="spellEnd"/>
                           </w:p>
                         </w:txbxContent>
                       </wps:txbx>
@@ -10914,7 +12574,7 @@
               </wp:anchor>
             </w:drawing>
           </mc:Choice>
-          <mc:Fallback xmlns:mo="http://schemas.microsoft.com/office/mac/office/2008/main" xmlns:mv="urn:schemas-microsoft-com:mac:vml">
+          <mc:Fallback xmlns:mv="urn:schemas-microsoft-com:mac:vml" xmlns:mo="http://schemas.microsoft.com/office/mac/office/2008/main">
             <w:pict>
               <v:shape w14:anchorId="4F643E09" id="Cuadro_x0020_de_x0020_texto_x0020_4" o:spid="_x0000_s1028" type="#_x0000_t202" style="position:absolute;left:0;text-align:left;margin-left:369pt;margin-top:243.15pt;width:44.95pt;height:89.6pt;z-index:251670528;visibility:visible;mso-wrap-style:square;mso-width-percent:0;mso-height-percent:0;mso-wrap-distance-left:9pt;mso-wrap-distance-top:0;mso-wrap-distance-right:9pt;mso-wrap-distance-bottom:0;mso-position-horizontal:absolute;mso-position-horizontal-relative:text;mso-position-vertical:absolute;mso-position-vertical-relative:text;mso-width-percent:0;mso-height-percent:0;mso-width-relative:margin;mso-height-relative:margin;v-text-anchor:top" o:gfxdata="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" filled="f" stroked="f">
                 <v:textbox style="layout-flow:vertical-ideographic">
@@ -11115,7 +12775,7 @@
               </wp:anchor>
             </w:drawing>
           </mc:Choice>
-          <mc:Fallback xmlns:mo="http://schemas.microsoft.com/office/mac/office/2008/main" xmlns:mv="urn:schemas-microsoft-com:mac:vml">
+          <mc:Fallback xmlns:mv="urn:schemas-microsoft-com:mac:vml" xmlns:mo="http://schemas.microsoft.com/office/mac/office/2008/main">
             <w:pict>
               <v:shape w14:anchorId="12F41376" id="Cuadro_x0020_de_x0020_texto_x0020_11" o:spid="_x0000_s1029" type="#_x0000_t202" style="position:absolute;left:0;text-align:left;margin-left:368.9pt;margin-top:9.3pt;width:44.95pt;height:89.6pt;z-index:251668480;visibility:visible;mso-wrap-style:square;mso-width-percent:0;mso-height-percent:0;mso-wrap-distance-left:9pt;mso-wrap-distance-top:0;mso-wrap-distance-right:9pt;mso-wrap-distance-bottom:0;mso-position-horizontal:absolute;mso-position-horizontal-relative:text;mso-position-vertical:absolute;mso-position-vertical-relative:text;mso-width-percent:0;mso-height-percent:0;mso-width-relative:margin;mso-height-relative:margin;v-text-anchor:top" o:gfxdata="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" filled="f" stroked="f">
                 <v:textbox style="layout-flow:vertical-ideographic">
@@ -11243,7 +12903,7 @@
               </wp:anchor>
             </w:drawing>
           </mc:Choice>
-          <mc:Fallback xmlns:mo="http://schemas.microsoft.com/office/mac/office/2008/main" xmlns:mv="urn:schemas-microsoft-com:mac:vml">
+          <mc:Fallback xmlns:mv="urn:schemas-microsoft-com:mac:vml" xmlns:mo="http://schemas.microsoft.com/office/mac/office/2008/main">
             <w:pict>
               <v:shape w14:anchorId="56B17BC3" id="Cuadro_x0020_de_x0020_texto_x0020_7" o:spid="_x0000_s1030" type="#_x0000_t202" style="position:absolute;left:0;text-align:left;margin-left:.1pt;margin-top:.6pt;width:413.9pt;height:117pt;z-index:251661312;visibility:visible;mso-wrap-style:square;mso-width-percent:0;mso-wrap-distance-left:9pt;mso-wrap-distance-top:0;mso-wrap-distance-right:9pt;mso-wrap-distance-bottom:0;mso-position-horizontal:absolute;mso-position-horizontal-relative:text;mso-position-vertical:absolute;mso-position-vertical-relative:text;mso-width-percent:0;mso-width-relative:margin;v-text-anchor:top" o:gfxdata="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" filled="f" strokecolor="#4472c4 [3208]" strokeweight="2.25pt">
                 <v:textbox>
@@ -11335,7 +12995,7 @@
               </wp:anchor>
             </w:drawing>
           </mc:Choice>
-          <mc:Fallback xmlns:mo="http://schemas.microsoft.com/office/mac/office/2008/main" xmlns:mv="urn:schemas-microsoft-com:mac:vml">
+          <mc:Fallback xmlns:mv="urn:schemas-microsoft-com:mac:vml" xmlns:mo="http://schemas.microsoft.com/office/mac/office/2008/main">
             <w:pict>
               <v:shape w14:anchorId="20D9DFCF" id="Cuadro_x0020_de_x0020_texto_x0020_8" o:spid="_x0000_s1031" type="#_x0000_t202" style="position:absolute;left:0;text-align:left;margin-left:.1pt;margin-top:153.35pt;width:413.9pt;height:251.95pt;z-index:251663360;visibility:visible;mso-wrap-style:square;mso-width-percent:0;mso-height-percent:0;mso-wrap-distance-left:9pt;mso-wrap-distance-top:0;mso-wrap-distance-right:9pt;mso-wrap-distance-bottom:0;mso-position-horizontal:absolute;mso-position-horizontal-relative:text;mso-position-vertical:absolute;mso-position-vertical-relative:text;mso-width-percent:0;mso-height-percent:0;mso-width-relative:margin;mso-height-relative:margin;v-text-anchor:top" o:gfxdata="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" filled="f" strokecolor="#7030a0" strokeweight="2.25pt">
                 <v:textbox>
@@ -11427,7 +13087,7 @@
               </wp:anchor>
             </w:drawing>
           </mc:Choice>
-          <mc:Fallback xmlns:mo="http://schemas.microsoft.com/office/mac/office/2008/main" xmlns:mv="urn:schemas-microsoft-com:mac:vml">
+          <mc:Fallback xmlns:mv="urn:schemas-microsoft-com:mac:vml" xmlns:mo="http://schemas.microsoft.com/office/mac/office/2008/main">
             <w:pict>
               <v:shape w14:anchorId="347DBF43" id="Cuadro_x0020_de_x0020_texto_x0020_9" o:spid="_x0000_s1032" type="#_x0000_t202" style="position:absolute;left:0;text-align:left;margin-left:.1pt;margin-top:414.45pt;width:413.9pt;height:89.7pt;z-index:251665408;visibility:visible;mso-wrap-style:square;mso-width-percent:0;mso-height-percent:0;mso-wrap-distance-left:9pt;mso-wrap-distance-top:0;mso-wrap-distance-right:9pt;mso-wrap-distance-bottom:0;mso-position-horizontal:absolute;mso-position-horizontal-relative:text;mso-position-vertical:absolute;mso-position-vertical-relative:text;mso-width-percent:0;mso-height-percent:0;mso-width-relative:margin;mso-height-relative:margin;v-text-anchor:top" o:gfxdata="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" filled="f" strokecolor="#70ad47 [3209]" strokeweight="2.25pt">
                 <v:textbox>
@@ -11555,15 +13215,40 @@
           <w:rFonts w:ascii="Helvetica" w:hAnsi="Helvetica"/>
           <w:lang w:val="es-ES"/>
         </w:rPr>
-        <w:t xml:space="preserve">el compilador debe marcar error en la línea </w:t>
-      </w:r>
+        <w:t xml:space="preserve">el compilador debe marcar error en la </w:t>
+      </w:r>
+      <w:proofErr w:type="gramStart"/>
       <w:r>
         <w:rPr>
           <w:rFonts w:ascii="Helvetica" w:hAnsi="Helvetica"/>
           <w:lang w:val="es-ES"/>
         </w:rPr>
-        <w:t xml:space="preserve"> 3 ya que se esperaría un valor verdadero|falso</w:t>
-      </w:r>
+        <w:t xml:space="preserve">línea </w:t>
+      </w:r>
+      <w:r>
+        <w:rPr>
+          <w:rFonts w:ascii="Helvetica" w:hAnsi="Helvetica"/>
+          <w:lang w:val="es-ES"/>
+        </w:rPr>
+        <w:t xml:space="preserve"> 3</w:t>
+      </w:r>
+      <w:proofErr w:type="gramEnd"/>
+      <w:r>
+        <w:rPr>
+          <w:rFonts w:ascii="Helvetica" w:hAnsi="Helvetica"/>
+          <w:lang w:val="es-ES"/>
+        </w:rPr>
+        <w:t xml:space="preserve"> ya que se esperaría un valor </w:t>
+      </w:r>
+      <w:proofErr w:type="spellStart"/>
+      <w:r>
+        <w:rPr>
+          <w:rFonts w:ascii="Helvetica" w:hAnsi="Helvetica"/>
+          <w:lang w:val="es-ES"/>
+        </w:rPr>
+        <w:t>verdadero|falso</w:t>
+      </w:r>
+      <w:proofErr w:type="spellEnd"/>
       <w:r>
         <w:rPr>
           <w:rFonts w:ascii="Helvetica" w:hAnsi="Helvetica"/>
@@ -11656,8 +13341,21 @@
           <w:bdr w:val="none" w:sz="0" w:space="0" w:color="auto" w:frame="1"/>
           <w:lang w:eastAsia="es-ES_tradnl"/>
         </w:rPr>
-        <w:t>crea entero varA</w:t>
-      </w:r>
+        <w:t xml:space="preserve">crea entero </w:t>
+      </w:r>
+      <w:proofErr w:type="spellStart"/>
+      <w:r>
+        <w:rPr>
+          <w:rFonts w:ascii="Helvetica" w:hAnsi="Helvetica" w:cs="Courier New"/>
+          <w:color w:val="24292E"/>
+          <w:sz w:val="20"/>
+          <w:szCs w:val="20"/>
+          <w:bdr w:val="none" w:sz="0" w:space="0" w:color="auto" w:frame="1"/>
+          <w:lang w:eastAsia="es-ES_tradnl"/>
+        </w:rPr>
+        <w:t>varA</w:t>
+      </w:r>
+      <w:proofErr w:type="spellEnd"/>
     </w:p>
     <w:p>
       <w:pPr>
@@ -11740,7 +13438,31 @@
           <w:bdr w:val="none" w:sz="0" w:space="0" w:color="auto" w:frame="1"/>
           <w:lang w:eastAsia="es-ES_tradnl"/>
         </w:rPr>
-        <w:t>crea booleano cond = 1</w:t>
+        <w:t xml:space="preserve">crea booleano </w:t>
+      </w:r>
+      <w:proofErr w:type="spellStart"/>
+      <w:r>
+        <w:rPr>
+          <w:rFonts w:ascii="Helvetica" w:hAnsi="Helvetica" w:cs="Courier New"/>
+          <w:color w:val="24292E"/>
+          <w:sz w:val="20"/>
+          <w:szCs w:val="20"/>
+          <w:bdr w:val="none" w:sz="0" w:space="0" w:color="auto" w:frame="1"/>
+          <w:lang w:eastAsia="es-ES_tradnl"/>
+        </w:rPr>
+        <w:t>cond</w:t>
+      </w:r>
+      <w:proofErr w:type="spellEnd"/>
+      <w:r>
+        <w:rPr>
+          <w:rFonts w:ascii="Helvetica" w:hAnsi="Helvetica" w:cs="Courier New"/>
+          <w:color w:val="24292E"/>
+          <w:sz w:val="20"/>
+          <w:szCs w:val="20"/>
+          <w:bdr w:val="none" w:sz="0" w:space="0" w:color="auto" w:frame="1"/>
+          <w:lang w:eastAsia="es-ES_tradnl"/>
+        </w:rPr>
+        <w:t xml:space="preserve"> = 1</w:t>
       </w:r>
     </w:p>
     <w:p>
@@ -11782,7 +13504,79 @@
           <w:bdr w:val="none" w:sz="0" w:space="0" w:color="auto" w:frame="1"/>
           <w:lang w:eastAsia="es-ES_tradnl"/>
         </w:rPr>
-        <w:t>imprime saludo . 2332 . "puedo_concatenar_cadenas"</w:t>
+        <w:t xml:space="preserve">imprime </w:t>
+      </w:r>
+      <w:proofErr w:type="gramStart"/>
+      <w:r>
+        <w:rPr>
+          <w:rFonts w:ascii="Helvetica" w:hAnsi="Helvetica" w:cs="Courier New"/>
+          <w:color w:val="24292E"/>
+          <w:sz w:val="20"/>
+          <w:szCs w:val="20"/>
+          <w:bdr w:val="none" w:sz="0" w:space="0" w:color="auto" w:frame="1"/>
+          <w:lang w:eastAsia="es-ES_tradnl"/>
+        </w:rPr>
+        <w:t>saludo .</w:t>
+      </w:r>
+      <w:proofErr w:type="gramEnd"/>
+      <w:r>
+        <w:rPr>
+          <w:rFonts w:ascii="Helvetica" w:hAnsi="Helvetica" w:cs="Courier New"/>
+          <w:color w:val="24292E"/>
+          <w:sz w:val="20"/>
+          <w:szCs w:val="20"/>
+          <w:bdr w:val="none" w:sz="0" w:space="0" w:color="auto" w:frame="1"/>
+          <w:lang w:eastAsia="es-ES_tradnl"/>
+        </w:rPr>
+        <w:t xml:space="preserve"> </w:t>
+      </w:r>
+      <w:proofErr w:type="gramStart"/>
+      <w:r>
+        <w:rPr>
+          <w:rFonts w:ascii="Helvetica" w:hAnsi="Helvetica" w:cs="Courier New"/>
+          <w:color w:val="24292E"/>
+          <w:sz w:val="20"/>
+          <w:szCs w:val="20"/>
+          <w:bdr w:val="none" w:sz="0" w:space="0" w:color="auto" w:frame="1"/>
+          <w:lang w:eastAsia="es-ES_tradnl"/>
+        </w:rPr>
+        <w:t>2332 .</w:t>
+      </w:r>
+      <w:proofErr w:type="gramEnd"/>
+      <w:r>
+        <w:rPr>
+          <w:rFonts w:ascii="Helvetica" w:hAnsi="Helvetica" w:cs="Courier New"/>
+          <w:color w:val="24292E"/>
+          <w:sz w:val="20"/>
+          <w:szCs w:val="20"/>
+          <w:bdr w:val="none" w:sz="0" w:space="0" w:color="auto" w:frame="1"/>
+          <w:lang w:eastAsia="es-ES_tradnl"/>
+        </w:rPr>
+        <w:t xml:space="preserve"> "</w:t>
+      </w:r>
+      <w:proofErr w:type="spellStart"/>
+      <w:r>
+        <w:rPr>
+          <w:rFonts w:ascii="Helvetica" w:hAnsi="Helvetica" w:cs="Courier New"/>
+          <w:color w:val="24292E"/>
+          <w:sz w:val="20"/>
+          <w:szCs w:val="20"/>
+          <w:bdr w:val="none" w:sz="0" w:space="0" w:color="auto" w:frame="1"/>
+          <w:lang w:eastAsia="es-ES_tradnl"/>
+        </w:rPr>
+        <w:t>puedo_concatenar_cadenas</w:t>
+      </w:r>
+      <w:proofErr w:type="spellEnd"/>
+      <w:r>
+        <w:rPr>
+          <w:rFonts w:ascii="Helvetica" w:hAnsi="Helvetica" w:cs="Courier New"/>
+          <w:color w:val="24292E"/>
+          <w:sz w:val="20"/>
+          <w:szCs w:val="20"/>
+          <w:bdr w:val="none" w:sz="0" w:space="0" w:color="auto" w:frame="1"/>
+          <w:lang w:eastAsia="es-ES_tradnl"/>
+        </w:rPr>
+        <w:t>"</w:t>
       </w:r>
     </w:p>
     <w:p>
@@ -11824,7 +13618,55 @@
           <w:bdr w:val="none" w:sz="0" w:space="0" w:color="auto" w:frame="1"/>
           <w:lang w:eastAsia="es-ES_tradnl"/>
         </w:rPr>
-        <w:t>imprime 223 . "_es_tu_resultado"</w:t>
+        <w:t xml:space="preserve">imprime </w:t>
+      </w:r>
+      <w:proofErr w:type="gramStart"/>
+      <w:r>
+        <w:rPr>
+          <w:rFonts w:ascii="Helvetica" w:hAnsi="Helvetica" w:cs="Courier New"/>
+          <w:color w:val="24292E"/>
+          <w:sz w:val="20"/>
+          <w:szCs w:val="20"/>
+          <w:bdr w:val="none" w:sz="0" w:space="0" w:color="auto" w:frame="1"/>
+          <w:lang w:eastAsia="es-ES_tradnl"/>
+        </w:rPr>
+        <w:t>223 .</w:t>
+      </w:r>
+      <w:proofErr w:type="gramEnd"/>
+      <w:r>
+        <w:rPr>
+          <w:rFonts w:ascii="Helvetica" w:hAnsi="Helvetica" w:cs="Courier New"/>
+          <w:color w:val="24292E"/>
+          <w:sz w:val="20"/>
+          <w:szCs w:val="20"/>
+          <w:bdr w:val="none" w:sz="0" w:space="0" w:color="auto" w:frame="1"/>
+          <w:lang w:eastAsia="es-ES_tradnl"/>
+        </w:rPr>
+        <w:t xml:space="preserve"> "_</w:t>
+      </w:r>
+      <w:proofErr w:type="spellStart"/>
+      <w:r>
+        <w:rPr>
+          <w:rFonts w:ascii="Helvetica" w:hAnsi="Helvetica" w:cs="Courier New"/>
+          <w:color w:val="24292E"/>
+          <w:sz w:val="20"/>
+          <w:szCs w:val="20"/>
+          <w:bdr w:val="none" w:sz="0" w:space="0" w:color="auto" w:frame="1"/>
+          <w:lang w:eastAsia="es-ES_tradnl"/>
+        </w:rPr>
+        <w:t>es_tu_resultado</w:t>
+      </w:r>
+      <w:proofErr w:type="spellEnd"/>
+      <w:r>
+        <w:rPr>
+          <w:rFonts w:ascii="Helvetica" w:hAnsi="Helvetica" w:cs="Courier New"/>
+          <w:color w:val="24292E"/>
+          <w:sz w:val="20"/>
+          <w:szCs w:val="20"/>
+          <w:bdr w:val="none" w:sz="0" w:space="0" w:color="auto" w:frame="1"/>
+          <w:lang w:eastAsia="es-ES_tradnl"/>
+        </w:rPr>
+        <w:t>"</w:t>
       </w:r>
     </w:p>
     <w:p>
@@ -11866,8 +13708,45 @@
           <w:bdr w:val="none" w:sz="0" w:space="0" w:color="auto" w:frame="1"/>
           <w:lang w:eastAsia="es-ES_tradnl"/>
         </w:rPr>
-        <w:t>imprime "Hola_JASCI" var</w:t>
-      </w:r>
+        <w:t>imprime "</w:t>
+      </w:r>
+      <w:proofErr w:type="spellStart"/>
+      <w:r>
+        <w:rPr>
+          <w:rFonts w:ascii="Helvetica" w:hAnsi="Helvetica" w:cs="Courier New"/>
+          <w:color w:val="24292E"/>
+          <w:sz w:val="20"/>
+          <w:szCs w:val="20"/>
+          <w:bdr w:val="none" w:sz="0" w:space="0" w:color="auto" w:frame="1"/>
+          <w:lang w:eastAsia="es-ES_tradnl"/>
+        </w:rPr>
+        <w:t>Hola_JASCI</w:t>
+      </w:r>
+      <w:proofErr w:type="spellEnd"/>
+      <w:r>
+        <w:rPr>
+          <w:rFonts w:ascii="Helvetica" w:hAnsi="Helvetica" w:cs="Courier New"/>
+          <w:color w:val="24292E"/>
+          <w:sz w:val="20"/>
+          <w:szCs w:val="20"/>
+          <w:bdr w:val="none" w:sz="0" w:space="0" w:color="auto" w:frame="1"/>
+          <w:lang w:eastAsia="es-ES_tradnl"/>
+        </w:rPr>
+        <w:t xml:space="preserve">" </w:t>
+      </w:r>
+      <w:proofErr w:type="spellStart"/>
+      <w:r>
+        <w:rPr>
+          <w:rFonts w:ascii="Helvetica" w:hAnsi="Helvetica" w:cs="Courier New"/>
+          <w:color w:val="24292E"/>
+          <w:sz w:val="20"/>
+          <w:szCs w:val="20"/>
+          <w:bdr w:val="none" w:sz="0" w:space="0" w:color="auto" w:frame="1"/>
+          <w:lang w:eastAsia="es-ES_tradnl"/>
+        </w:rPr>
+        <w:t>var</w:t>
+      </w:r>
+      <w:proofErr w:type="spellEnd"/>
     </w:p>
     <w:p>
       <w:pPr>
@@ -11908,7 +13787,31 @@
           <w:bdr w:val="none" w:sz="0" w:space="0" w:color="auto" w:frame="1"/>
           <w:lang w:eastAsia="es-ES_tradnl"/>
         </w:rPr>
-        <w:t>lea varA lea</w:t>
+        <w:t xml:space="preserve">lea </w:t>
+      </w:r>
+      <w:proofErr w:type="spellStart"/>
+      <w:r>
+        <w:rPr>
+          <w:rFonts w:ascii="Helvetica" w:hAnsi="Helvetica" w:cs="Courier New"/>
+          <w:color w:val="24292E"/>
+          <w:sz w:val="20"/>
+          <w:szCs w:val="20"/>
+          <w:bdr w:val="none" w:sz="0" w:space="0" w:color="auto" w:frame="1"/>
+          <w:lang w:eastAsia="es-ES_tradnl"/>
+        </w:rPr>
+        <w:t>varA</w:t>
+      </w:r>
+      <w:proofErr w:type="spellEnd"/>
+      <w:r>
+        <w:rPr>
+          <w:rFonts w:ascii="Helvetica" w:hAnsi="Helvetica" w:cs="Courier New"/>
+          <w:color w:val="24292E"/>
+          <w:sz w:val="20"/>
+          <w:szCs w:val="20"/>
+          <w:bdr w:val="none" w:sz="0" w:space="0" w:color="auto" w:frame="1"/>
+          <w:lang w:eastAsia="es-ES_tradnl"/>
+        </w:rPr>
+        <w:t xml:space="preserve"> lea</w:t>
       </w:r>
     </w:p>
     <w:p>
@@ -11950,7 +13853,31 @@
           <w:bdr w:val="none" w:sz="0" w:space="0" w:color="auto" w:frame="1"/>
           <w:lang w:eastAsia="es-ES_tradnl"/>
         </w:rPr>
-        <w:t>crea cadena despedida = "Gracias_por usarme"</w:t>
+        <w:t>crea cadena despedida = "</w:t>
+      </w:r>
+      <w:proofErr w:type="spellStart"/>
+      <w:r>
+        <w:rPr>
+          <w:rFonts w:ascii="Helvetica" w:hAnsi="Helvetica" w:cs="Courier New"/>
+          <w:color w:val="24292E"/>
+          <w:sz w:val="20"/>
+          <w:szCs w:val="20"/>
+          <w:bdr w:val="none" w:sz="0" w:space="0" w:color="auto" w:frame="1"/>
+          <w:lang w:eastAsia="es-ES_tradnl"/>
+        </w:rPr>
+        <w:t>Gracias_por</w:t>
+      </w:r>
+      <w:proofErr w:type="spellEnd"/>
+      <w:r>
+        <w:rPr>
+          <w:rFonts w:ascii="Helvetica" w:hAnsi="Helvetica" w:cs="Courier New"/>
+          <w:color w:val="24292E"/>
+          <w:sz w:val="20"/>
+          <w:szCs w:val="20"/>
+          <w:bdr w:val="none" w:sz="0" w:space="0" w:color="auto" w:frame="1"/>
+          <w:lang w:eastAsia="es-ES_tradnl"/>
+        </w:rPr>
+        <w:t xml:space="preserve"> usarme"</w:t>
       </w:r>
     </w:p>
     <w:p>
@@ -12063,7 +13990,7 @@
               </wp:anchor>
             </w:drawing>
           </mc:Choice>
-          <mc:Fallback xmlns:mo="http://schemas.microsoft.com/office/mac/office/2008/main" xmlns:mv="urn:schemas-microsoft-com:mac:vml">
+          <mc:Fallback xmlns:mv="urn:schemas-microsoft-com:mac:vml" xmlns:mo="http://schemas.microsoft.com/office/mac/office/2008/main">
             <w:pict>
               <v:shape w14:anchorId="1B1C0A5E" id="Cuadro_x0020_de_x0020_texto_x0020_18" o:spid="_x0000_s1039" type="#_x0000_t202" style="position:absolute;margin-left:62.75pt;margin-top:14.5pt;width:350.6pt;height:95.95pt;z-index:251683840;visibility:visible;mso-wrap-style:square;mso-width-percent:0;mso-height-percent:0;mso-wrap-distance-left:9pt;mso-wrap-distance-top:0;mso-wrap-distance-right:9pt;mso-wrap-distance-bottom:0;mso-position-horizontal:absolute;mso-position-horizontal-relative:text;mso-position-vertical:absolute;mso-position-vertical-relative:text;mso-width-percent:0;mso-height-percent:0;mso-width-relative:margin;mso-height-relative:margin;v-text-anchor:top" o:gfxdata="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" filled="f" strokecolor="#4472c4 [3208]" strokeweight="2.25pt">
                 <v:textbox>
@@ -12200,7 +14127,7 @@
               </wp:anchor>
             </w:drawing>
           </mc:Choice>
-          <mc:Fallback xmlns:mo="http://schemas.microsoft.com/office/mac/office/2008/main" xmlns:mv="urn:schemas-microsoft-com:mac:vml">
+          <mc:Fallback xmlns:mv="urn:schemas-microsoft-com:mac:vml" xmlns:mo="http://schemas.microsoft.com/office/mac/office/2008/main">
             <w:pict>
               <v:shape w14:anchorId="66A6B7ED" id="Cuadro_x0020_de_x0020_texto_x0020_23" o:spid="_x0000_s1040" type="#_x0000_t202" style="position:absolute;left:0;text-align:left;margin-left:369.25pt;margin-top:311.7pt;width:44.9pt;height:54.35pt;z-index:251691008;visibility:visible;mso-wrap-style:square;mso-width-percent:0;mso-height-percent:0;mso-wrap-distance-left:9pt;mso-wrap-distance-top:0;mso-wrap-distance-right:9pt;mso-wrap-distance-bottom:0;mso-position-horizontal:absolute;mso-position-horizontal-relative:text;mso-position-vertical:absolute;mso-position-vertical-relative:text;mso-width-percent:0;mso-height-percent:0;mso-width-relative:margin;mso-height-relative:margin;v-text-anchor:top" o:gfxdata="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" filled="f" stroked="f">
                 <v:textbox style="layout-flow:vertical-ideographic">
@@ -12331,7 +14258,7 @@
               </wp:anchor>
             </w:drawing>
           </mc:Choice>
-          <mc:Fallback xmlns:mo="http://schemas.microsoft.com/office/mac/office/2008/main" xmlns:mv="urn:schemas-microsoft-com:mac:vml">
+          <mc:Fallback xmlns:mv="urn:schemas-microsoft-com:mac:vml" xmlns:mo="http://schemas.microsoft.com/office/mac/office/2008/main">
             <w:pict>
               <v:shape w14:anchorId="6F3A0A6B" id="Cuadro_x0020_de_x0020_texto_x0020_22" o:spid="_x0000_s1041" type="#_x0000_t202" style="position:absolute;left:0;text-align:left;margin-left:62.75pt;margin-top:311.7pt;width:351.25pt;height:63.35pt;z-index:251689984;visibility:visible;mso-wrap-style:square;mso-width-percent:0;mso-height-percent:0;mso-wrap-distance-left:9pt;mso-wrap-distance-top:0;mso-wrap-distance-right:9pt;mso-wrap-distance-bottom:0;mso-position-horizontal:absolute;mso-position-horizontal-relative:text;mso-position-vertical:absolute;mso-position-vertical-relative:text;mso-width-percent:0;mso-height-percent:0;mso-width-relative:margin;mso-height-relative:margin;v-text-anchor:top" o:gfxdata="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" filled="f" strokecolor="#70ad47 [3209]" strokeweight="2.25pt">
                 <v:textbox>
@@ -12422,7 +14349,7 @@
               </wp:anchor>
             </w:drawing>
           </mc:Choice>
-          <mc:Fallback xmlns:mo="http://schemas.microsoft.com/office/mac/office/2008/main" xmlns:mv="urn:schemas-microsoft-com:mac:vml">
+          <mc:Fallback xmlns:mv="urn:schemas-microsoft-com:mac:vml" xmlns:mo="http://schemas.microsoft.com/office/mac/office/2008/main">
             <w:pict>
               <v:shape w14:anchorId="505B5BCD" id="Cuadro_x0020_de_x0020_texto_x0020_20" o:spid="_x0000_s1042" type="#_x0000_t202" style="position:absolute;left:0;text-align:left;margin-left:63pt;margin-top:105.25pt;width:350.6pt;height:197.8pt;z-index:251686912;visibility:visible;mso-wrap-style:square;mso-width-percent:0;mso-height-percent:0;mso-wrap-distance-left:9pt;mso-wrap-distance-top:0;mso-wrap-distance-right:9pt;mso-wrap-distance-bottom:0;mso-position-horizontal:absolute;mso-position-horizontal-relative:text;mso-position-vertical:absolute;mso-position-vertical-relative:text;mso-width-percent:0;mso-height-percent:0;mso-width-relative:margin;mso-height-relative:margin;v-text-anchor:top" o:gfxdata="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" filled="f" strokecolor="#7030a0" strokeweight="2.25pt">
                 <v:textbox>
@@ -12551,6 +14478,7 @@
                                 <w:lang w:val="es-ES"/>
                               </w:rPr>
                             </w:pPr>
+                            <w:proofErr w:type="spellStart"/>
                             <w:r>
                               <w:rPr>
                                 <w:b/>
@@ -12560,6 +14488,7 @@
                               </w:rPr>
                               <w:t>depado</w:t>
                             </w:r>
+                            <w:proofErr w:type="spellEnd"/>
                           </w:p>
                         </w:txbxContent>
                       </wps:txbx>
@@ -12581,7 +14510,7 @@
               </wp:anchor>
             </w:drawing>
           </mc:Choice>
-          <mc:Fallback xmlns:mo="http://schemas.microsoft.com/office/mac/office/2008/main" xmlns:mv="urn:schemas-microsoft-com:mac:vml">
+          <mc:Fallback xmlns:mv="urn:schemas-microsoft-com:mac:vml" xmlns:mo="http://schemas.microsoft.com/office/mac/office/2008/main">
             <w:pict>
               <v:shape w14:anchorId="5F2C3B1F" id="Cuadro_x0020_de_x0020_texto_x0020_21" o:spid="_x0000_s1043" type="#_x0000_t202" style="position:absolute;left:0;text-align:left;margin-left:369.25pt;margin-top:127.55pt;width:44.9pt;height:148.5pt;z-index:251687936;visibility:visible;mso-wrap-style:square;mso-width-percent:0;mso-height-percent:0;mso-wrap-distance-left:9pt;mso-wrap-distance-top:0;mso-wrap-distance-right:9pt;mso-wrap-distance-bottom:0;mso-position-horizontal:absolute;mso-position-horizontal-relative:text;mso-position-vertical:absolute;mso-position-vertical-relative:text;mso-width-percent:0;mso-height-percent:0;mso-width-relative:margin;mso-height-relative:margin;v-text-anchor:top" o:gfxdata="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" filled="f" stroked="f">
                 <v:textbox style="layout-flow:vertical-ideographic">
@@ -12779,7 +14708,7 @@
               </wp:anchor>
             </w:drawing>
           </mc:Choice>
-          <mc:Fallback xmlns:mo="http://schemas.microsoft.com/office/mac/office/2008/main" xmlns:mv="urn:schemas-microsoft-com:mac:vml">
+          <mc:Fallback xmlns:mv="urn:schemas-microsoft-com:mac:vml" xmlns:mo="http://schemas.microsoft.com/office/mac/office/2008/main">
             <w:pict>
               <v:shape w14:anchorId="624951B5" id="Cuadro_x0020_de_x0020_texto_x0020_19" o:spid="_x0000_s1044" type="#_x0000_t202" style="position:absolute;left:0;text-align:left;margin-left:368.6pt;margin-top:9.05pt;width:44.9pt;height:78pt;z-index:251684864;visibility:visible;mso-wrap-style:square;mso-width-percent:0;mso-height-percent:0;mso-wrap-distance-left:9pt;mso-wrap-distance-top:0;mso-wrap-distance-right:9pt;mso-wrap-distance-bottom:0;mso-position-horizontal:absolute;mso-position-horizontal-relative:text;mso-position-vertical:absolute;mso-position-vertical-relative:text;mso-width-percent:0;mso-height-percent:0;mso-width-relative:margin;mso-height-relative:margin;v-text-anchor:top" o:gfxdata="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" filled="f" stroked="f">
                 <v:textbox style="layout-flow:vertical-ideographic">

</xml_diff>